<commit_message>
Updated velocity figure, some of the code is more python3 compatible
</commit_message>
<xml_diff>
--- a/thesis/thesis.docx
+++ b/thesis/thesis.docx
@@ -1,6 +1,6 @@
 
 <file path=word/document.xml><?xml version="1.0" encoding="utf-8"?>
-<w:document xmlns:ve="http://schemas.openxmlformats.org/markup-compatibility/2006" xmlns:o="urn:schemas-microsoft-com:office:office" xmlns:r="http://schemas.openxmlformats.org/officeDocument/2006/relationships" xmlns:m="http://schemas.openxmlformats.org/officeDocument/2006/math" xmlns:v="urn:schemas-microsoft-com:vml" xmlns:wp="http://schemas.openxmlformats.org/drawingml/2006/wordprocessingDrawing" xmlns:w10="urn:schemas-microsoft-com:office:word" xmlns:w="http://schemas.openxmlformats.org/wordprocessingml/2006/main" xmlns:wne="http://schemas.microsoft.com/office/word/2006/wordml">
+<w:document xmlns:wpc="http://schemas.microsoft.com/office/word/2010/wordprocessingCanvas" xmlns:mc="http://schemas.openxmlformats.org/markup-compatibility/2006" xmlns:o="urn:schemas-microsoft-com:office:office" xmlns:r="http://schemas.openxmlformats.org/officeDocument/2006/relationships" xmlns:m="http://schemas.openxmlformats.org/officeDocument/2006/math" xmlns:v="urn:schemas-microsoft-com:vml" xmlns:wp14="http://schemas.microsoft.com/office/word/2010/wordprocessingDrawing" xmlns:wp="http://schemas.openxmlformats.org/drawingml/2006/wordprocessingDrawing" xmlns:w10="urn:schemas-microsoft-com:office:word" xmlns:w="http://schemas.openxmlformats.org/wordprocessingml/2006/main" xmlns:w14="http://schemas.microsoft.com/office/word/2010/wordml" xmlns:wpg="http://schemas.microsoft.com/office/word/2010/wordprocessingGroup" xmlns:wpi="http://schemas.microsoft.com/office/word/2010/wordprocessingInk" xmlns:wne="http://schemas.microsoft.com/office/word/2006/wordml" xmlns:wps="http://schemas.microsoft.com/office/word/2010/wordprocessingShape" mc:Ignorable="w14 wp14">
   <w:body>
     <w:sdt>
       <w:sdtPr>
@@ -4897,7 +4897,7 @@
           <w:sz w:val="24"/>
           <w:szCs w:val="24"/>
           <w:rtl/>
-          <w:lang w:val="en-GB" w:eastAsia="en-GB" w:bidi="he-IL"/>
+          <w:lang w:bidi="he-IL"/>
         </w:rPr>
         <w:drawing>
           <wp:anchor distT="114300" distB="114300" distL="114300" distR="114300" simplePos="0" relativeHeight="251661312" behindDoc="0" locked="0" layoutInCell="1" allowOverlap="1">
@@ -4921,7 +4921,7 @@
                     <pic:cNvPicPr preferRelativeResize="0"/>
                   </pic:nvPicPr>
                   <pic:blipFill>
-                    <a:blip r:embed="rId9" cstate="print"/>
+                    <a:blip r:embed="rId10" cstate="print"/>
                     <a:stretch>
                       <a:fillRect/>
                     </a:stretch>
@@ -6168,16 +6168,7 @@
                 <w:szCs w:val="24"/>
                 <w:lang w:val="en-GB" w:bidi="he-IL"/>
               </w:rPr>
-              <m:t>d</m:t>
-            </m:r>
-            <m:r>
-              <w:rPr>
-                <w:rFonts w:ascii="Cambria Math" w:hAnsi="Cambria Math"/>
-                <w:sz w:val="24"/>
-                <w:szCs w:val="24"/>
-                <w:lang w:val="en-GB" w:bidi="he-IL"/>
-              </w:rPr>
-              <m:t>y</m:t>
+              <m:t>dy</m:t>
             </m:r>
           </m:den>
         </m:f>
@@ -6444,6 +6435,16 @@
           <w:rtl/>
           <w:lang w:bidi="he-IL"/>
         </w:rPr>
+        <w:t xml:space="preserve">הזורם כל-כך קטנה שאפשר להתעלם ממנה, למשל אוויר. כאשר מנתחים תעופה של </w:t>
+      </w:r>
+      <w:r>
+        <w:rPr>
+          <w:rFonts w:hint="cs"/>
+          <w:sz w:val="24"/>
+          <w:szCs w:val="24"/>
+          <w:rtl/>
+          <w:lang w:bidi="he-IL"/>
+        </w:rPr>
         <w:t>הנחה שימושית מאוד כאשר חוקרים זורמים היא ההנחה שהזורם הוא בעל צמיגות אפסית (</w:t>
       </w:r>
       <w:proofErr w:type="spellStart"/>
@@ -6472,7 +6473,17 @@
           <w:rtl/>
           <w:lang w:bidi="he-IL"/>
         </w:rPr>
-        <w:t xml:space="preserve">). משתמשים בהנחה זו כאשר צמיגות הזורם כל-כך קטנה שאפשר להתעלם ממנה, למשל אוויר. כאשר מנתחים תעופה של כדור באוויר </w:t>
+        <w:t xml:space="preserve">). משתמשים בהנחה זו כאשר צמיגות </w:t>
+      </w:r>
+      <w:r>
+        <w:rPr>
+          <w:rFonts w:hint="cs"/>
+          <w:sz w:val="24"/>
+          <w:szCs w:val="24"/>
+          <w:rtl/>
+          <w:lang w:bidi="he-IL"/>
+        </w:rPr>
+        <w:t xml:space="preserve">כדור באוויר </w:t>
       </w:r>
       <w:r>
         <w:rPr>
@@ -6579,7 +6590,7 @@
       <w:r>
         <w:rPr>
           <w:noProof/>
-          <w:lang w:val="en-GB" w:eastAsia="en-GB" w:bidi="he-IL"/>
+          <w:lang w:bidi="he-IL"/>
         </w:rPr>
         <w:drawing>
           <wp:inline distT="0" distB="0" distL="0" distR="0">
@@ -6597,7 +6608,7 @@
                     <pic:cNvPicPr/>
                   </pic:nvPicPr>
                   <pic:blipFill>
-                    <a:blip r:embed="rId11" cstate="print"/>
+                    <a:blip r:embed="rId12" cstate="print"/>
                     <a:stretch>
                       <a:fillRect/>
                     </a:stretch>
@@ -7745,25 +7756,7 @@
           <w:rtl/>
           <w:lang w:bidi="he-IL"/>
         </w:rPr>
-        <w:t>דוגמה לזרימה זאת ניתן לראות בעת ערבוב כוס קפ</w:t>
-      </w:r>
-      <w:commentRangeStart w:id="12"/>
-      <w:r>
-        <w:rPr>
-          <w:sz w:val="24"/>
-          <w:szCs w:val="24"/>
-          <w:rtl/>
-          <w:lang w:bidi="he-IL"/>
-        </w:rPr>
-        <w:t>ה</w:t>
-      </w:r>
-      <w:commentRangeEnd w:id="12"/>
-      <w:r>
-        <w:rPr>
-          <w:rStyle w:val="CommentReference"/>
-          <w:rtl/>
-        </w:rPr>
-        <w:commentReference w:id="12"/>
+        <w:t>דוגמה לזרימה זאת ניתן לראות בעת ערבוב כוס קפה</w:t>
       </w:r>
       <w:r>
         <w:rPr>
@@ -8254,6 +8247,7 @@
         </w:rPr>
         <w:t xml:space="preserve">. </w:t>
       </w:r>
+      <w:proofErr w:type="gramStart"/>
       <w:r>
         <w:rPr>
           <w:noProof/>
@@ -8343,6 +8337,7 @@
         </w:rPr>
         <w:t>.</w:t>
       </w:r>
+      <w:proofErr w:type="gramEnd"/>
       <w:r>
         <w:rPr>
           <w:b/>
@@ -8517,7 +8512,7 @@
         <w:pStyle w:val="Heading2"/>
         <w:bidi/>
       </w:pPr>
-      <w:bookmarkStart w:id="13" w:name="_Toc532223023"/>
+      <w:bookmarkStart w:id="12" w:name="_Toc532223023"/>
       <w:r>
         <w:rPr>
           <w:rFonts w:hint="cs"/>
@@ -8554,7 +8549,7 @@
         </w:rPr>
         <w:t>ית</w:t>
       </w:r>
-      <w:bookmarkEnd w:id="13"/>
+      <w:bookmarkEnd w:id="12"/>
     </w:p>
     <w:p>
       <w:pPr>
@@ -8856,7 +8851,7 @@
           <w:szCs w:val="24"/>
         </w:rPr>
       </w:pPr>
-      <w:commentRangeStart w:id="14"/>
+      <w:commentRangeStart w:id="13"/>
       <w:r>
         <w:rPr>
           <w:sz w:val="24"/>
@@ -9358,13 +9353,13 @@
           </w:r>
         </w:sdtContent>
       </w:sdt>
-      <w:commentRangeEnd w:id="14"/>
+      <w:commentRangeEnd w:id="13"/>
       <w:r>
         <w:rPr>
           <w:rStyle w:val="CommentReference"/>
           <w:rtl/>
         </w:rPr>
-        <w:commentReference w:id="14"/>
+        <w:commentReference w:id="13"/>
       </w:r>
     </w:p>
     <w:p>
@@ -9372,7 +9367,7 @@
         <w:pStyle w:val="Heading2"/>
         <w:bidi/>
       </w:pPr>
-      <w:bookmarkStart w:id="15" w:name="_Toc532223025"/>
+      <w:bookmarkStart w:id="14" w:name="_Toc532223025"/>
       <w:r>
         <w:rPr>
           <w:rFonts w:hint="cs"/>
@@ -9404,7 +9399,7 @@
         </w:rPr>
         <w:t>תכסית עירונית</w:t>
       </w:r>
-      <w:bookmarkEnd w:id="15"/>
+      <w:bookmarkEnd w:id="14"/>
     </w:p>
     <w:p>
       <w:pPr>
@@ -9416,7 +9411,7 @@
           <w:szCs w:val="24"/>
         </w:rPr>
       </w:pPr>
-      <w:commentRangeStart w:id="16"/>
+      <w:commentRangeStart w:id="15"/>
       <w:r>
         <w:rPr>
           <w:sz w:val="24"/>
@@ -9652,13 +9647,13 @@
         </w:rPr>
         <w:t xml:space="preserve"> </w:t>
       </w:r>
-      <w:commentRangeEnd w:id="16"/>
+      <w:commentRangeEnd w:id="15"/>
       <w:r>
         <w:rPr>
           <w:rStyle w:val="CommentReference"/>
           <w:rtl/>
         </w:rPr>
-        <w:commentReference w:id="16"/>
+        <w:commentReference w:id="15"/>
       </w:r>
       <w:sdt>
         <w:sdtPr>
@@ -9722,7 +9717,7 @@
           <w:lang w:val="en-GB"/>
         </w:rPr>
       </w:pPr>
-      <w:bookmarkStart w:id="17" w:name="_Toc532223026"/>
+      <w:bookmarkStart w:id="16" w:name="_Toc532223026"/>
       <w:r>
         <w:rPr>
           <w:rFonts w:hint="cs"/>
@@ -9761,6 +9756,210 @@
           <w:lang w:bidi="he-IL"/>
         </w:rPr>
         <w:t>גְּרָר</w:t>
+      </w:r>
+      <w:bookmarkEnd w:id="16"/>
+    </w:p>
+    <w:p>
+      <w:pPr>
+        <w:bidi/>
+        <w:spacing w:line="360" w:lineRule="auto"/>
+        <w:jc w:val="both"/>
+        <w:rPr>
+          <w:sz w:val="24"/>
+          <w:szCs w:val="24"/>
+          <w:rtl/>
+          <w:lang w:bidi="he-IL"/>
+        </w:rPr>
+      </w:pPr>
+      <w:r>
+        <w:rPr>
+          <w:sz w:val="24"/>
+          <w:szCs w:val="24"/>
+          <w:rtl/>
+          <w:lang w:bidi="he-IL"/>
+        </w:rPr>
+        <w:t>כוח הגרר הוא הכוח הפועל בכיוון המנוגד לתנועה היחסית של עצם בזורם</w:t>
+      </w:r>
+      <w:r>
+        <w:rPr>
+          <w:sz w:val="24"/>
+          <w:szCs w:val="24"/>
+          <w:rtl/>
+        </w:rPr>
+        <w:t xml:space="preserve">. </w:t>
+      </w:r>
+      <w:r>
+        <w:rPr>
+          <w:sz w:val="24"/>
+          <w:szCs w:val="24"/>
+          <w:rtl/>
+          <w:lang w:bidi="he-IL"/>
+        </w:rPr>
+        <w:t>כוח הגרר מורכב מהחיכוך בין הזורם לגוף ומהפרש הלחצים בין החלק הקדמי של הגוף לחלקו האחורי</w:t>
+      </w:r>
+      <w:r>
+        <w:rPr>
+          <w:sz w:val="24"/>
+          <w:szCs w:val="24"/>
+          <w:rtl/>
+        </w:rPr>
+        <w:t xml:space="preserve">. </w:t>
+      </w:r>
+      <w:r>
+        <w:rPr>
+          <w:sz w:val="24"/>
+          <w:szCs w:val="24"/>
+          <w:rtl/>
+          <w:lang w:bidi="he-IL"/>
+        </w:rPr>
+        <w:t>כ</w:t>
+      </w:r>
+      <w:r>
+        <w:rPr>
+          <w:rFonts w:hint="cs"/>
+          <w:sz w:val="24"/>
+          <w:szCs w:val="24"/>
+          <w:rtl/>
+          <w:lang w:bidi="he-IL"/>
+        </w:rPr>
+        <w:t>וח זה</w:t>
+      </w:r>
+      <w:r>
+        <w:rPr>
+          <w:sz w:val="24"/>
+          <w:szCs w:val="24"/>
+          <w:rtl/>
+          <w:lang w:bidi="he-IL"/>
+        </w:rPr>
+        <w:t xml:space="preserve"> </w:t>
+      </w:r>
+      <w:r>
+        <w:rPr>
+          <w:sz w:val="24"/>
+          <w:szCs w:val="24"/>
+          <w:rtl/>
+          <w:lang w:bidi="he-IL"/>
+        </w:rPr>
+        <w:t>משפיע על כל גוף הנע בתוך זורם ולכן חשוב לחקור אותו</w:t>
+      </w:r>
+      <w:r>
+        <w:rPr>
+          <w:sz w:val="24"/>
+          <w:szCs w:val="24"/>
+          <w:rtl/>
+        </w:rPr>
+        <w:t xml:space="preserve">. </w:t>
+      </w:r>
+      <w:r>
+        <w:rPr>
+          <w:rFonts w:hint="cs"/>
+          <w:sz w:val="24"/>
+          <w:szCs w:val="24"/>
+          <w:rtl/>
+          <w:lang w:bidi="he-IL"/>
+        </w:rPr>
+        <w:t>לדוגמה הכוח</w:t>
+      </w:r>
+      <w:r>
+        <w:rPr>
+          <w:sz w:val="24"/>
+          <w:szCs w:val="24"/>
+          <w:rtl/>
+          <w:lang w:bidi="he-IL"/>
+        </w:rPr>
+        <w:t xml:space="preserve"> משפיע על מטוסים באוויר</w:t>
+      </w:r>
+      <w:r>
+        <w:rPr>
+          <w:sz w:val="24"/>
+          <w:szCs w:val="24"/>
+          <w:rtl/>
+        </w:rPr>
+        <w:t xml:space="preserve">, </w:t>
+      </w:r>
+      <w:r>
+        <w:rPr>
+          <w:sz w:val="24"/>
+          <w:szCs w:val="24"/>
+          <w:rtl/>
+          <w:lang w:bidi="he-IL"/>
+        </w:rPr>
+        <w:t>על בניינים בזמן רוחות חזקות</w:t>
+      </w:r>
+      <w:r>
+        <w:rPr>
+          <w:sz w:val="24"/>
+          <w:szCs w:val="24"/>
+          <w:rtl/>
+        </w:rPr>
+        <w:t xml:space="preserve">, </w:t>
+      </w:r>
+      <w:r>
+        <w:rPr>
+          <w:sz w:val="24"/>
+          <w:szCs w:val="24"/>
+          <w:rtl/>
+          <w:lang w:bidi="he-IL"/>
+        </w:rPr>
+        <w:t>על תאי דם אדומים הזורמים בדם ועוד</w:t>
+      </w:r>
+      <w:r>
+        <w:rPr>
+          <w:sz w:val="24"/>
+          <w:szCs w:val="24"/>
+          <w:rtl/>
+        </w:rPr>
+        <w:t>.</w:t>
+      </w:r>
+    </w:p>
+    <w:p>
+      <w:pPr>
+        <w:pStyle w:val="Heading3"/>
+        <w:bidi/>
+        <w:rPr>
+          <w:lang w:bidi="he-IL"/>
+        </w:rPr>
+      </w:pPr>
+      <w:bookmarkStart w:id="17" w:name="_Toc532223027"/>
+      <w:r>
+        <w:rPr>
+          <w:rFonts w:hint="cs"/>
+          <w:rtl/>
+          <w:lang w:bidi="he-IL"/>
+        </w:rPr>
+        <w:t>3.</w:t>
+      </w:r>
+      <w:r>
+        <w:rPr>
+          <w:rFonts w:hint="cs"/>
+          <w:rtl/>
+          <w:lang w:bidi="he-IL"/>
+        </w:rPr>
+        <w:t>5</w:t>
+      </w:r>
+      <w:r>
+        <w:rPr>
+          <w:rFonts w:hint="cs"/>
+          <w:rtl/>
+          <w:lang w:bidi="he-IL"/>
+        </w:rPr>
+        <w:t>.1</w:t>
+      </w:r>
+      <w:r>
+        <w:rPr>
+          <w:rFonts w:hint="cs"/>
+          <w:rtl/>
+          <w:lang w:bidi="he-IL"/>
+        </w:rPr>
+        <w:t xml:space="preserve"> </w:t>
+      </w:r>
+      <w:r>
+        <w:rPr>
+          <w:rFonts w:hint="cs"/>
+          <w:rtl/>
+          <w:lang w:bidi="he-IL"/>
+        </w:rPr>
+        <w:t>מקדם הגרר</w:t>
       </w:r>
       <w:bookmarkEnd w:id="17"/>
     </w:p>
@@ -9772,18 +9971,102 @@
         <w:rPr>
           <w:sz w:val="24"/>
           <w:szCs w:val="24"/>
-          <w:rtl/>
-          <w:lang w:bidi="he-IL"/>
         </w:rPr>
       </w:pPr>
       <w:r>
         <w:rPr>
-          <w:sz w:val="24"/>
-          <w:szCs w:val="24"/>
-          <w:rtl/>
-          <w:lang w:bidi="he-IL"/>
-        </w:rPr>
-        <w:t>כוח הגרר הוא הכוח הפועל בכיוון המנוגד לתנועה היחסית של עצם בזורם</w:t>
+          <w:rFonts w:hint="cs"/>
+          <w:sz w:val="24"/>
+          <w:szCs w:val="24"/>
+          <w:rtl/>
+          <w:lang w:bidi="he-IL"/>
+        </w:rPr>
+        <w:t xml:space="preserve">כאשר ידועים מאפייני גוף מסוים, </w:t>
+      </w:r>
+      <w:r>
+        <w:rPr>
+          <w:sz w:val="24"/>
+          <w:szCs w:val="24"/>
+          <w:rtl/>
+          <w:lang w:bidi="he-IL"/>
+        </w:rPr>
+        <w:t>ניתן לייצג כוח הגרר</w:t>
+      </w:r>
+      <w:r>
+        <w:rPr>
+          <w:rFonts w:hint="cs"/>
+          <w:sz w:val="24"/>
+          <w:szCs w:val="24"/>
+          <w:rtl/>
+          <w:lang w:bidi="he-IL"/>
+        </w:rPr>
+        <w:t xml:space="preserve"> עליו</w:t>
+      </w:r>
+      <w:r>
+        <w:rPr>
+          <w:sz w:val="24"/>
+          <w:szCs w:val="24"/>
+          <w:rtl/>
+          <w:lang w:bidi="he-IL"/>
+        </w:rPr>
+        <w:t xml:space="preserve"> </w:t>
+      </w:r>
+      <w:r>
+        <w:rPr>
+          <w:rFonts w:hint="cs"/>
+          <w:sz w:val="24"/>
+          <w:szCs w:val="24"/>
+          <w:rtl/>
+          <w:lang w:bidi="he-IL"/>
+        </w:rPr>
+        <w:t>בעזרת</w:t>
+      </w:r>
+      <w:r>
+        <w:rPr>
+          <w:sz w:val="24"/>
+          <w:szCs w:val="24"/>
+          <w:rtl/>
+          <w:lang w:bidi="he-IL"/>
+        </w:rPr>
+        <w:t xml:space="preserve"> מספר משתנים של </w:t>
+      </w:r>
+      <w:r>
+        <w:rPr>
+          <w:sz w:val="24"/>
+          <w:szCs w:val="24"/>
+          <w:rtl/>
+          <w:lang w:bidi="he-IL"/>
+        </w:rPr>
+        <w:t>המערכת</w:t>
+      </w:r>
+      <w:r>
+        <w:rPr>
+          <w:rFonts w:hint="cs"/>
+          <w:sz w:val="24"/>
+          <w:szCs w:val="24"/>
+          <w:rtl/>
+          <w:lang w:bidi="he-IL"/>
+        </w:rPr>
+        <w:t xml:space="preserve"> ה</w:t>
+      </w:r>
+      <w:r>
+        <w:rPr>
+          <w:sz w:val="24"/>
+          <w:szCs w:val="24"/>
+          <w:rtl/>
+          <w:lang w:bidi="he-IL"/>
+        </w:rPr>
+        <w:t>מדובר</w:t>
+      </w:r>
+      <w:r>
+        <w:rPr>
+          <w:rFonts w:hint="cs"/>
+          <w:sz w:val="24"/>
+          <w:szCs w:val="24"/>
+          <w:rtl/>
+          <w:lang w:bidi="he-IL"/>
+        </w:rPr>
+        <w:t>ת</w:t>
       </w:r>
       <w:r>
         <w:rPr>
@@ -9800,79 +10083,7 @@
           <w:rtl/>
           <w:lang w:bidi="he-IL"/>
         </w:rPr>
-        <w:t>כוח הגרר מורכב מהחיכוך בין הזורם לגוף ומהפרש הלחצים בין החלק הקדמי של הגוף לחלקו האחורי</w:t>
-      </w:r>
-      <w:r>
-        <w:rPr>
-          <w:sz w:val="24"/>
-          <w:szCs w:val="24"/>
-          <w:rtl/>
-        </w:rPr>
-        <w:t xml:space="preserve">. </w:t>
-      </w:r>
-      <w:r>
-        <w:rPr>
-          <w:sz w:val="24"/>
-          <w:szCs w:val="24"/>
-          <w:rtl/>
-          <w:lang w:bidi="he-IL"/>
-        </w:rPr>
-        <w:t>כ</w:t>
-      </w:r>
-      <w:r>
-        <w:rPr>
-          <w:rFonts w:hint="cs"/>
-          <w:sz w:val="24"/>
-          <w:szCs w:val="24"/>
-          <w:rtl/>
-          <w:lang w:bidi="he-IL"/>
-        </w:rPr>
-        <w:t>וח זה</w:t>
-      </w:r>
-      <w:r>
-        <w:rPr>
-          <w:sz w:val="24"/>
-          <w:szCs w:val="24"/>
-          <w:rtl/>
-          <w:lang w:bidi="he-IL"/>
-        </w:rPr>
-        <w:t xml:space="preserve"> </w:t>
-      </w:r>
-      <w:r>
-        <w:rPr>
-          <w:sz w:val="24"/>
-          <w:szCs w:val="24"/>
-          <w:rtl/>
-          <w:lang w:bidi="he-IL"/>
-        </w:rPr>
-        <w:t>משפיע על כל גוף הנע בתוך זורם ולכן חשוב לחקור אותו</w:t>
-      </w:r>
-      <w:r>
-        <w:rPr>
-          <w:sz w:val="24"/>
-          <w:szCs w:val="24"/>
-          <w:rtl/>
-        </w:rPr>
-        <w:t xml:space="preserve">. </w:t>
-      </w:r>
-      <w:r>
-        <w:rPr>
-          <w:rFonts w:hint="cs"/>
-          <w:sz w:val="24"/>
-          <w:szCs w:val="24"/>
-          <w:rtl/>
-          <w:lang w:bidi="he-IL"/>
-        </w:rPr>
-        <w:t>לדוגמה הכוח</w:t>
-      </w:r>
-      <w:r>
-        <w:rPr>
-          <w:sz w:val="24"/>
-          <w:szCs w:val="24"/>
-          <w:rtl/>
-          <w:lang w:bidi="he-IL"/>
-        </w:rPr>
-        <w:t xml:space="preserve"> משפיע על מטוסים באוויר</w:t>
+        <w:t>כאשר גוף נע דרך זורם צמיגי ולא דחיס</w:t>
       </w:r>
       <w:r>
         <w:rPr>
@@ -9889,7 +10100,7 @@
           <w:rtl/>
           <w:lang w:bidi="he-IL"/>
         </w:rPr>
-        <w:t>על בניינים בזמן רוחות חזקות</w:t>
+        <w:t>ניתן לייצג את כוח הגרר כפונקציה של אורך הבעיה</w:t>
       </w:r>
       <w:r>
         <w:rPr>
@@ -9906,179 +10117,64 @@
           <w:rtl/>
           <w:lang w:bidi="he-IL"/>
         </w:rPr>
-        <w:t>על תאי דם אדומים הזורמים בדם ועוד</w:t>
-      </w:r>
-      <w:r>
-        <w:rPr>
-          <w:sz w:val="24"/>
-          <w:szCs w:val="24"/>
-          <w:rtl/>
-        </w:rPr>
-        <w:t>.</w:t>
-      </w:r>
-    </w:p>
-    <w:p>
-      <w:pPr>
-        <w:pStyle w:val="Heading3"/>
-        <w:bidi/>
-        <w:rPr>
-          <w:lang w:bidi="he-IL"/>
-        </w:rPr>
-      </w:pPr>
-      <w:bookmarkStart w:id="18" w:name="_Toc532223027"/>
-      <w:r>
-        <w:rPr>
-          <w:rFonts w:hint="cs"/>
-          <w:rtl/>
-          <w:lang w:bidi="he-IL"/>
-        </w:rPr>
-        <w:t>3.</w:t>
-      </w:r>
-      <w:r>
-        <w:rPr>
-          <w:rFonts w:hint="cs"/>
-          <w:rtl/>
-          <w:lang w:bidi="he-IL"/>
-        </w:rPr>
-        <w:t>5</w:t>
-      </w:r>
-      <w:r>
-        <w:rPr>
-          <w:rFonts w:hint="cs"/>
-          <w:rtl/>
-          <w:lang w:bidi="he-IL"/>
-        </w:rPr>
-        <w:t>.1</w:t>
-      </w:r>
-      <w:r>
-        <w:rPr>
-          <w:rFonts w:hint="cs"/>
-          <w:rtl/>
-          <w:lang w:bidi="he-IL"/>
-        </w:rPr>
-        <w:t xml:space="preserve"> </w:t>
-      </w:r>
-      <w:r>
-        <w:rPr>
-          <w:rFonts w:hint="cs"/>
-          <w:rtl/>
-          <w:lang w:bidi="he-IL"/>
-        </w:rPr>
-        <w:t>מקדם הגרר</w:t>
-      </w:r>
-      <w:bookmarkEnd w:id="18"/>
+        <w:t>מהירות הגוף</w:t>
+      </w:r>
+      <w:r>
+        <w:rPr>
+          <w:sz w:val="24"/>
+          <w:szCs w:val="24"/>
+          <w:rtl/>
+        </w:rPr>
+        <w:t xml:space="preserve">, </w:t>
+      </w:r>
+      <w:r>
+        <w:rPr>
+          <w:sz w:val="24"/>
+          <w:szCs w:val="24"/>
+          <w:rtl/>
+          <w:lang w:bidi="he-IL"/>
+        </w:rPr>
+        <w:t xml:space="preserve">צמיגות הזורם וצפיפות הזורם </w:t>
+      </w:r>
+      <w:r>
+        <w:rPr>
+          <w:sz w:val="24"/>
+          <w:szCs w:val="24"/>
+          <w:rtl/>
+        </w:rPr>
+        <w:t>(</w:t>
+      </w:r>
+      <w:r>
+        <w:rPr>
+          <w:sz w:val="24"/>
+          <w:szCs w:val="24"/>
+          <w:rtl/>
+          <w:lang w:bidi="he-IL"/>
+        </w:rPr>
+        <w:t>בסדר זה במשוואה</w:t>
+      </w:r>
+      <w:r>
+        <w:rPr>
+          <w:sz w:val="24"/>
+          <w:szCs w:val="24"/>
+          <w:rtl/>
+        </w:rPr>
+        <w:t>):</w:t>
+      </w:r>
     </w:p>
     <w:p>
       <w:pPr>
         <w:bidi/>
         <w:spacing w:line="360" w:lineRule="auto"/>
-        <w:jc w:val="both"/>
         <w:rPr>
           <w:sz w:val="24"/>
           <w:szCs w:val="24"/>
         </w:rPr>
       </w:pPr>
-      <w:commentRangeStart w:id="19"/>
-      <w:r>
-        <w:rPr>
-          <w:sz w:val="24"/>
-          <w:szCs w:val="24"/>
-          <w:rtl/>
-          <w:lang w:bidi="he-IL"/>
-        </w:rPr>
-        <w:t xml:space="preserve">ניתן לייצג כוח הגרר על פי מספר משתנים של </w:t>
-      </w:r>
-      <w:r>
-        <w:rPr>
-          <w:sz w:val="24"/>
-          <w:szCs w:val="24"/>
-          <w:rtl/>
-          <w:lang w:bidi="he-IL"/>
-        </w:rPr>
-        <w:t>המערכת</w:t>
-      </w:r>
-      <w:r>
-        <w:rPr>
-          <w:sz w:val="24"/>
-          <w:szCs w:val="24"/>
-          <w:rtl/>
-          <w:lang w:bidi="he-IL"/>
-        </w:rPr>
-        <w:t xml:space="preserve"> והגוף עליו מדובר</w:t>
-      </w:r>
-      <w:r>
-        <w:rPr>
-          <w:sz w:val="24"/>
-          <w:szCs w:val="24"/>
-          <w:rtl/>
-        </w:rPr>
-        <w:t xml:space="preserve">. </w:t>
-      </w:r>
-      <w:r>
-        <w:rPr>
-          <w:sz w:val="24"/>
-          <w:szCs w:val="24"/>
-          <w:rtl/>
-          <w:lang w:bidi="he-IL"/>
-        </w:rPr>
-        <w:t>כאשר גוף נע דרך זורם צמיגי ולא דחיס</w:t>
-      </w:r>
-      <w:r>
-        <w:rPr>
-          <w:sz w:val="24"/>
-          <w:szCs w:val="24"/>
-          <w:rtl/>
-        </w:rPr>
-        <w:t xml:space="preserve">, </w:t>
-      </w:r>
-      <w:r>
-        <w:rPr>
-          <w:sz w:val="24"/>
-          <w:szCs w:val="24"/>
-          <w:rtl/>
-          <w:lang w:bidi="he-IL"/>
-        </w:rPr>
-        <w:t>ניתן לייצג את כוח הגרר כפונקציה של אורך הבעיה</w:t>
-      </w:r>
-      <w:r>
-        <w:rPr>
-          <w:sz w:val="24"/>
-          <w:szCs w:val="24"/>
-          <w:rtl/>
-        </w:rPr>
-        <w:t xml:space="preserve">, </w:t>
-      </w:r>
-      <w:r>
-        <w:rPr>
-          <w:sz w:val="24"/>
-          <w:szCs w:val="24"/>
-          <w:rtl/>
-          <w:lang w:bidi="he-IL"/>
-        </w:rPr>
-        <w:t>מהירות הגוף</w:t>
-      </w:r>
-      <w:r>
-        <w:rPr>
-          <w:sz w:val="24"/>
-          <w:szCs w:val="24"/>
-          <w:rtl/>
-        </w:rPr>
-        <w:t xml:space="preserve">, </w:t>
-      </w:r>
-      <w:r>
-        <w:rPr>
-          <w:sz w:val="24"/>
-          <w:szCs w:val="24"/>
-          <w:rtl/>
-          <w:lang w:bidi="he-IL"/>
-        </w:rPr>
-        <w:t xml:space="preserve">צמיגות הזורם וצפיפות הזורם </w:t>
-      </w:r>
-      <w:r>
-        <w:rPr>
-          <w:sz w:val="24"/>
-          <w:szCs w:val="24"/>
-          <w:rtl/>
+      <w:r>
+        <w:rPr>
+          <w:sz w:val="24"/>
+          <w:szCs w:val="24"/>
         </w:rPr>
         <w:t>(</w:t>
       </w:r>
@@ -10086,48 +10182,6 @@
         <w:rPr>
           <w:sz w:val="24"/>
           <w:szCs w:val="24"/>
-          <w:rtl/>
-          <w:lang w:bidi="he-IL"/>
-        </w:rPr>
-        <w:t>בסדר זה במשוואה</w:t>
-      </w:r>
-      <w:r>
-        <w:rPr>
-          <w:sz w:val="24"/>
-          <w:szCs w:val="24"/>
-          <w:rtl/>
-        </w:rPr>
-        <w:t>):</w:t>
-      </w:r>
-      <w:commentRangeEnd w:id="19"/>
-      <w:r>
-        <w:rPr>
-          <w:rStyle w:val="CommentReference"/>
-          <w:rtl/>
-        </w:rPr>
-        <w:commentReference w:id="19"/>
-      </w:r>
-    </w:p>
-    <w:p>
-      <w:pPr>
-        <w:bidi/>
-        <w:spacing w:line="360" w:lineRule="auto"/>
-        <w:rPr>
-          <w:sz w:val="24"/>
-          <w:szCs w:val="24"/>
-        </w:rPr>
-      </w:pPr>
-      <w:r>
-        <w:rPr>
-          <w:sz w:val="24"/>
-          <w:szCs w:val="24"/>
-        </w:rPr>
-        <w:t>(</w:t>
-      </w:r>
-      <w:r>
-        <w:rPr>
-          <w:sz w:val="24"/>
-          <w:szCs w:val="24"/>
         </w:rPr>
         <w:t>3</w:t>
       </w:r>
@@ -10178,7 +10232,7 @@
           <w:noProof/>
           <w:sz w:val="24"/>
           <w:szCs w:val="24"/>
-          <w:lang w:val="en-GB" w:eastAsia="en-GB" w:bidi="he-IL"/>
+          <w:lang w:bidi="he-IL"/>
         </w:rPr>
         <w:drawing>
           <wp:inline distT="114300" distB="114300" distL="114300" distR="114300">
@@ -10194,7 +10248,7 @@
                     <pic:cNvPicPr preferRelativeResize="0"/>
                   </pic:nvPicPr>
                   <pic:blipFill>
-                    <a:blip r:embed="rId12" cstate="print"/>
+                    <a:blip r:embed="rId13" cstate="print"/>
                     <a:srcRect/>
                     <a:stretch>
                       <a:fillRect/>
@@ -10444,7 +10498,7 @@
       <w:r>
         <w:rPr>
           <w:noProof/>
-          <w:lang w:val="en-GB" w:eastAsia="en-GB" w:bidi="he-IL"/>
+          <w:lang w:bidi="he-IL"/>
         </w:rPr>
         <w:drawing>
           <wp:anchor distT="114300" distB="114300" distL="114300" distR="114300" simplePos="0" relativeHeight="251657216" behindDoc="0" locked="0" layoutInCell="1" allowOverlap="1">
@@ -10468,7 +10522,7 @@
                     <pic:cNvPicPr preferRelativeResize="0"/>
                   </pic:nvPicPr>
                   <pic:blipFill>
-                    <a:blip r:embed="rId13" cstate="print"/>
+                    <a:blip r:embed="rId14" cstate="print"/>
                     <a:srcRect/>
                     <a:stretch>
                       <a:fillRect/>
@@ -11180,7 +11234,7 @@
           <w:lang w:bidi="he-IL"/>
         </w:rPr>
       </w:pPr>
-      <w:bookmarkStart w:id="20" w:name="_Toc532223028"/>
+      <w:bookmarkStart w:id="18" w:name="_Toc532223028"/>
       <w:r>
         <w:rPr>
           <w:rFonts w:hint="cs"/>
@@ -11214,7 +11268,7 @@
         </w:rPr>
         <w:t>חישוב הגרר</w:t>
       </w:r>
-      <w:bookmarkEnd w:id="20"/>
+      <w:bookmarkEnd w:id="18"/>
     </w:p>
     <w:p>
       <w:pPr>
@@ -12213,7 +12267,7 @@
           <w:noProof/>
           <w:sz w:val="24"/>
           <w:szCs w:val="24"/>
-          <w:lang w:val="en-GB" w:eastAsia="en-GB" w:bidi="he-IL"/>
+          <w:lang w:bidi="he-IL"/>
         </w:rPr>
         <w:drawing>
           <wp:anchor distT="0" distB="0" distL="114300" distR="114300" simplePos="0" relativeHeight="251659264" behindDoc="1" locked="0" layoutInCell="1" allowOverlap="1">
@@ -12256,10 +12310,10 @@
                     <pic:cNvPicPr/>
                   </pic:nvPicPr>
                   <pic:blipFill>
-                    <a:blip r:embed="rId14" cstate="print">
+                    <a:blip r:embed="rId15" cstate="print">
                       <a:extLst>
                         <a:ext uri="{28A0092B-C50C-407E-A947-70E740481C1C}">
-                          <a14:useLocalDpi xmlns:a14="http://schemas.microsoft.com/office/drawing/2010/main" xmlns:wps="http://schemas.microsoft.com/office/word/2010/wordprocessingShape" xmlns:wpi="http://schemas.microsoft.com/office/word/2010/wordprocessingInk" xmlns:wpg="http://schemas.microsoft.com/office/word/2010/wordprocessingGroup" xmlns:w14="http://schemas.microsoft.com/office/word/2010/wordml" xmlns:w="http://schemas.openxmlformats.org/wordprocessingml/2006/main" xmlns:w10="urn:schemas-microsoft-com:office:word" xmlns:wp14="http://schemas.microsoft.com/office/word/2010/wordprocessingDrawing" xmlns:v="urn:schemas-microsoft-com:vml" xmlns:o="urn:schemas-microsoft-com:office:office" xmlns:mc="http://schemas.openxmlformats.org/markup-compatibility/2006" xmlns:wpc="http://schemas.microsoft.com/office/word/2010/wordprocessingCanvas" xmlns="" val="0"/>
+                          <a14:useLocalDpi xmlns:a14="http://schemas.microsoft.com/office/drawing/2010/main" val="0"/>
                         </a:ext>
                       </a:extLst>
                     </a:blip>
@@ -14484,7 +14538,7 @@
           <w:lang w:bidi="he-IL"/>
         </w:rPr>
       </w:pPr>
-      <w:commentRangeStart w:id="21"/>
+      <w:commentRangeStart w:id="19"/>
       <w:r>
         <w:rPr>
           <w:rFonts w:hint="cs"/>
@@ -15111,12 +15165,12 @@
         </w:rPr>
         <w:t xml:space="preserve"> ולכן יהיה ניתן לחשב את הגרר כך.</w:t>
       </w:r>
-      <w:commentRangeEnd w:id="21"/>
+      <w:commentRangeEnd w:id="19"/>
       <w:r>
         <w:rPr>
           <w:rStyle w:val="CommentReference"/>
         </w:rPr>
-        <w:commentReference w:id="21"/>
+        <w:commentReference w:id="19"/>
       </w:r>
     </w:p>
     <w:p>
@@ -15253,8 +15307,6 @@
         </w:rPr>
         <w:t xml:space="preserve"> </w:t>
       </w:r>
-      <w:bookmarkStart w:id="22" w:name="_GoBack"/>
-      <w:bookmarkEnd w:id="22"/>
     </w:p>
     <w:p>
       <w:pPr>
@@ -15443,7 +15495,7 @@
         </w:rPr>
         <w:t xml:space="preserve"> (משוואה </w:t>
       </w:r>
-      <w:commentRangeStart w:id="23"/>
+      <w:commentRangeStart w:id="20"/>
       <w:r>
         <w:rPr>
           <w:rFonts w:hint="cs"/>
@@ -15454,13 +15506,13 @@
         </w:rPr>
         <w:t>?</w:t>
       </w:r>
-      <w:commentRangeEnd w:id="23"/>
+      <w:commentRangeEnd w:id="20"/>
       <w:r>
         <w:rPr>
           <w:rStyle w:val="CommentReference"/>
           <w:rtl/>
         </w:rPr>
-        <w:commentReference w:id="23"/>
+        <w:commentReference w:id="20"/>
       </w:r>
       <w:r>
         <w:rPr>
@@ -15498,7 +15550,7 @@
           <w:rtl/>
         </w:rPr>
       </w:pPr>
-      <w:bookmarkStart w:id="24" w:name="_Toc532223029"/>
+      <w:bookmarkStart w:id="21" w:name="_Toc532223029"/>
       <w:r>
         <w:rPr>
           <w:rFonts w:hint="cs"/>
@@ -15515,7 +15567,7 @@
         </w:rPr>
         <w:t>שיטות וחומרים</w:t>
       </w:r>
-      <w:bookmarkEnd w:id="24"/>
+      <w:bookmarkEnd w:id="21"/>
     </w:p>
     <w:p>
       <w:pPr>
@@ -15525,7 +15577,7 @@
           <w:rtl/>
         </w:rPr>
       </w:pPr>
-      <w:bookmarkStart w:id="25" w:name="_Toc532223030"/>
+      <w:bookmarkStart w:id="22" w:name="_Toc532223030"/>
       <w:r>
         <w:rPr>
           <w:rFonts w:hint="cs"/>
@@ -15550,14 +15602,14 @@
         </w:rPr>
         <w:t>חומרים</w:t>
       </w:r>
-      <w:bookmarkEnd w:id="25"/>
+      <w:bookmarkEnd w:id="22"/>
     </w:p>
     <w:tbl>
       <w:tblPr>
         <w:tblStyle w:val="TableGrid"/>
         <w:bidiVisual/>
         <w:tblW w:w="0" w:type="auto"/>
-        <w:tblLook w:val="04A0"/>
+        <w:tblLook w:val="04A0" w:firstRow="1" w:lastRow="0" w:firstColumn="1" w:lastColumn="0" w:noHBand="0" w:noVBand="1"/>
       </w:tblPr>
       <w:tblGrid>
         <w:gridCol w:w="1739"/>
@@ -15871,7 +15923,7 @@
         <w:pStyle w:val="Heading2"/>
         <w:bidi/>
       </w:pPr>
-      <w:bookmarkStart w:id="26" w:name="_Toc532223031"/>
+      <w:bookmarkStart w:id="23" w:name="_Toc532223031"/>
       <w:r>
         <w:rPr>
           <w:rFonts w:hint="cs"/>
@@ -15896,14 +15948,14 @@
         </w:rPr>
         <w:t>מכשירים</w:t>
       </w:r>
-      <w:bookmarkEnd w:id="26"/>
+      <w:bookmarkEnd w:id="23"/>
     </w:p>
     <w:tbl>
       <w:tblPr>
         <w:tblStyle w:val="TableGrid"/>
         <w:bidiVisual/>
         <w:tblW w:w="8928" w:type="dxa"/>
-        <w:tblLook w:val="04A0"/>
+        <w:tblLook w:val="04A0" w:firstRow="1" w:lastRow="0" w:firstColumn="1" w:lastColumn="0" w:noHBand="0" w:noVBand="1"/>
       </w:tblPr>
       <w:tblGrid>
         <w:gridCol w:w="1771"/>
@@ -16622,7 +16674,7 @@
           <w:rtl/>
         </w:rPr>
       </w:pPr>
-      <w:bookmarkStart w:id="27" w:name="_Toc532223032"/>
+      <w:bookmarkStart w:id="24" w:name="_Toc532223032"/>
       <w:r>
         <w:rPr>
           <w:rFonts w:hint="cs"/>
@@ -16631,7 +16683,7 @@
         </w:rPr>
         <w:t xml:space="preserve">4.3 </w:t>
       </w:r>
-      <w:bookmarkEnd w:id="27"/>
+      <w:bookmarkEnd w:id="24"/>
       <w:r>
         <w:rPr>
           <w:rFonts w:hint="cs"/>
@@ -17244,6 +17296,7 @@
           <w:noProof/>
           <w:sz w:val="24"/>
           <w:szCs w:val="24"/>
+          <w:lang w:val="en-US" w:eastAsia="en-US"/>
         </w:rPr>
         <w:drawing>
           <wp:inline distT="0" distB="0" distL="0" distR="0">
@@ -17263,7 +17316,7 @@
                     </pic:cNvPicPr>
                   </pic:nvPicPr>
                   <pic:blipFill>
-                    <a:blip r:embed="rId15" cstate="print"/>
+                    <a:blip r:embed="rId16" cstate="print"/>
                     <a:srcRect/>
                     <a:stretch>
                       <a:fillRect/>
@@ -17715,16 +17768,15 @@
           <w:sz w:val="20"/>
           <w:szCs w:val="20"/>
         </w:rPr>
-        <w:t xml:space="preserve"> et. al. 2018</w:t>
-      </w:r>
-      <w:r>
-        <w:rPr>
-          <w:rFonts w:hint="cs"/>
+        <w:t xml:space="preserve"> et. </w:t>
+      </w:r>
+      <w:proofErr w:type="gramStart"/>
+      <w:r>
+        <w:rPr>
           <w:sz w:val="20"/>
           <w:szCs w:val="20"/>
-          <w:rtl/>
-        </w:rPr>
-        <w:t>)</w:t>
+        </w:rPr>
+        <w:t>al. 2018</w:t>
       </w:r>
       <w:r>
         <w:rPr>
@@ -17733,8 +17785,18 @@
           <w:szCs w:val="20"/>
           <w:rtl/>
         </w:rPr>
+        <w:t>)</w:t>
+      </w:r>
+      <w:r>
+        <w:rPr>
+          <w:rFonts w:hint="cs"/>
+          <w:sz w:val="20"/>
+          <w:szCs w:val="20"/>
+          <w:rtl/>
+        </w:rPr>
         <w:t>.</w:t>
       </w:r>
+      <w:proofErr w:type="gramEnd"/>
     </w:p>
     <w:p>
       <w:pPr>
@@ -18045,7 +18107,7 @@
           <w:rtl/>
         </w:rPr>
       </w:pPr>
-      <w:bookmarkStart w:id="28" w:name="_Toc532223033"/>
+      <w:bookmarkStart w:id="25" w:name="_Toc532223033"/>
       <w:r>
         <w:rPr>
           <w:rFonts w:hint="cs"/>
@@ -18055,7 +18117,7 @@
         <w:lastRenderedPageBreak/>
         <w:t xml:space="preserve">4.4 </w:t>
       </w:r>
-      <w:bookmarkEnd w:id="28"/>
+      <w:bookmarkEnd w:id="25"/>
       <w:r>
         <w:rPr>
           <w:rFonts w:hint="cs"/>
@@ -18083,6 +18145,7 @@
           <w:lang w:bidi="he-IL"/>
         </w:rPr>
       </w:pPr>
+      <w:proofErr w:type="gramStart"/>
       <w:r>
         <w:rPr>
           <w:sz w:val="24"/>
@@ -18175,7 +18238,16 @@
           <w:szCs w:val="24"/>
           <w:rtl/>
         </w:rPr>
-        <w:t xml:space="preserve">. </w:t>
+        <w:t>.</w:t>
+      </w:r>
+      <w:proofErr w:type="gramEnd"/>
+      <w:r>
+        <w:rPr>
+          <w:sz w:val="24"/>
+          <w:szCs w:val="24"/>
+          <w:rtl/>
+        </w:rPr>
+        <w:t xml:space="preserve"> </w:t>
       </w:r>
       <w:r>
         <w:rPr>
@@ -19547,8 +19619,8 @@
           <w:lang w:bidi="he-IL"/>
         </w:rPr>
       </w:pPr>
-      <w:bookmarkStart w:id="29" w:name="_Toc532223034"/>
-      <w:commentRangeStart w:id="30"/>
+      <w:bookmarkStart w:id="26" w:name="_Toc532223034"/>
+      <w:commentRangeStart w:id="27"/>
       <w:r>
         <w:rPr>
           <w:rFonts w:hint="cs"/>
@@ -19558,7 +19630,7 @@
         <w:lastRenderedPageBreak/>
         <w:t xml:space="preserve">4.4 </w:t>
       </w:r>
-      <w:bookmarkEnd w:id="29"/>
+      <w:bookmarkEnd w:id="26"/>
       <w:r>
         <w:rPr>
           <w:rFonts w:hint="cs"/>
@@ -19568,13 +19640,13 @@
         <w:tab/>
         <w:t>תהליך ניתוח המידע</w:t>
       </w:r>
-      <w:commentRangeEnd w:id="30"/>
+      <w:commentRangeEnd w:id="27"/>
       <w:r>
         <w:rPr>
           <w:rStyle w:val="CommentReference"/>
           <w:rtl/>
         </w:rPr>
-        <w:commentReference w:id="30"/>
+        <w:commentReference w:id="27"/>
       </w:r>
     </w:p>
     <w:p>
@@ -19617,7 +19689,7 @@
         </w:rPr>
         <w:t xml:space="preserve"> כדי לקרוא מידע על החלקיקים. כעיקרון אופן הפעולה של התוכנה כלל קריאת נתונים, חישוב ערכים מסויימים מתוכם ולאחר מכאן </w:t>
       </w:r>
-      <w:commentRangeStart w:id="31"/>
+      <w:commentRangeStart w:id="28"/>
       <w:r>
         <w:rPr>
           <w:rFonts w:hint="cs"/>
@@ -19637,14 +19709,14 @@
         </w:rPr>
         <w:t>json</w:t>
       </w:r>
-      <w:commentRangeEnd w:id="31"/>
+      <w:commentRangeEnd w:id="28"/>
       <w:proofErr w:type="spellEnd"/>
       <w:r>
         <w:rPr>
           <w:rStyle w:val="CommentReference"/>
           <w:rtl/>
         </w:rPr>
-        <w:commentReference w:id="31"/>
+        <w:commentReference w:id="28"/>
       </w:r>
       <w:r>
         <w:rPr>
@@ -19725,7 +19797,7 @@
           <w:rtl/>
         </w:rPr>
       </w:pPr>
-      <w:bookmarkStart w:id="32" w:name="_Toc532223035"/>
+      <w:bookmarkStart w:id="29" w:name="_Toc532223035"/>
       <w:r>
         <w:rPr>
           <w:rFonts w:hint="cs"/>
@@ -19734,7 +19806,7 @@
         </w:rPr>
         <w:t xml:space="preserve">4.5 </w:t>
       </w:r>
-      <w:bookmarkEnd w:id="32"/>
+      <w:bookmarkEnd w:id="29"/>
       <w:r>
         <w:rPr>
           <w:rFonts w:hint="cs"/>
@@ -19776,7 +19848,7 @@
           <w:rtl/>
         </w:rPr>
       </w:pPr>
-      <w:bookmarkStart w:id="33" w:name="_Toc532223036"/>
+      <w:bookmarkStart w:id="30" w:name="_Toc532223036"/>
       <w:r>
         <w:rPr>
           <w:rFonts w:hint="cs"/>
@@ -19785,7 +19857,7 @@
         </w:rPr>
         <w:t xml:space="preserve">4.5.1 </w:t>
       </w:r>
-      <w:bookmarkEnd w:id="33"/>
+      <w:bookmarkEnd w:id="30"/>
       <w:r>
         <w:rPr>
           <w:rFonts w:hint="cs"/>
@@ -20374,7 +20446,7 @@
         <w:pStyle w:val="Heading3"/>
         <w:bidi/>
       </w:pPr>
-      <w:bookmarkStart w:id="34" w:name="_Toc532223037"/>
+      <w:bookmarkStart w:id="31" w:name="_Toc532223037"/>
       <w:r>
         <w:rPr>
           <w:rFonts w:hint="cs"/>
@@ -20383,7 +20455,7 @@
         </w:rPr>
         <w:t xml:space="preserve">4.5.2 </w:t>
       </w:r>
-      <w:bookmarkEnd w:id="34"/>
+      <w:bookmarkEnd w:id="31"/>
       <w:r>
         <w:rPr>
           <w:rFonts w:hint="cs"/>
@@ -20600,7 +20672,7 @@
           <w:rtl/>
         </w:rPr>
       </w:pPr>
-      <w:bookmarkStart w:id="35" w:name="_Toc532223038"/>
+      <w:bookmarkStart w:id="32" w:name="_Toc532223038"/>
       <w:r>
         <w:rPr>
           <w:rFonts w:hint="cs"/>
@@ -20610,7 +20682,7 @@
         <w:lastRenderedPageBreak/>
         <w:t xml:space="preserve">5 </w:t>
       </w:r>
-      <w:commentRangeStart w:id="36"/>
+      <w:commentRangeStart w:id="33"/>
       <w:r>
         <w:rPr>
           <w:rtl/>
@@ -20618,14 +20690,14 @@
         </w:rPr>
         <w:t>תוצאות</w:t>
       </w:r>
-      <w:commentRangeEnd w:id="36"/>
+      <w:commentRangeEnd w:id="33"/>
       <w:r>
         <w:rPr>
           <w:rStyle w:val="CommentReference"/>
         </w:rPr>
-        <w:commentReference w:id="36"/>
-      </w:r>
-      <w:bookmarkEnd w:id="35"/>
+        <w:commentReference w:id="33"/>
+      </w:r>
+      <w:bookmarkEnd w:id="32"/>
     </w:p>
     <w:p>
       <w:pPr>
@@ -20850,8 +20922,6 @@
         </w:rPr>
         <w:t xml:space="preserve">. </w:t>
       </w:r>
-      <w:commentRangeStart w:id="37"/>
-      <w:commentRangeStart w:id="38"/>
       <w:r>
         <w:rPr>
           <w:rFonts w:asciiTheme="minorBidi" w:hAnsiTheme="minorBidi" w:hint="cs"/>
@@ -20860,43 +20930,7 @@
           <w:rtl/>
           <w:lang w:bidi="he-IL"/>
         </w:rPr>
-        <w:t xml:space="preserve">המהירות של </w:t>
-      </w:r>
-      <w:commentRangeEnd w:id="37"/>
-      <w:r>
-        <w:rPr>
-          <w:rFonts w:asciiTheme="minorBidi" w:hAnsiTheme="minorBidi" w:hint="cs"/>
-          <w:sz w:val="24"/>
-          <w:szCs w:val="24"/>
-          <w:rtl/>
-          <w:lang w:bidi="he-IL"/>
-        </w:rPr>
-        <w:t xml:space="preserve">החלקיקים </w:t>
-      </w:r>
-      <w:r>
-        <w:rPr>
-          <w:rStyle w:val="CommentReference"/>
-          <w:rtl/>
-        </w:rPr>
-        <w:commentReference w:id="37"/>
-      </w:r>
-      <w:commentRangeEnd w:id="38"/>
-      <w:r>
-        <w:rPr>
-          <w:rStyle w:val="CommentReference"/>
-          <w:rtl/>
-        </w:rPr>
-        <w:commentReference w:id="38"/>
-      </w:r>
-      <w:r>
-        <w:rPr>
-          <w:rFonts w:asciiTheme="minorBidi" w:hAnsiTheme="minorBidi" w:hint="cs"/>
-          <w:sz w:val="24"/>
-          <w:szCs w:val="24"/>
-          <w:rtl/>
-          <w:lang w:bidi="he-IL"/>
-        </w:rPr>
-        <w:t>עולה עם הגובה</w:t>
+        <w:t>המהירות של החלקיקים עולה עם הגובה</w:t>
       </w:r>
       <w:r>
         <w:rPr>
@@ -20998,13 +21032,13 @@
           <w:noProof/>
           <w:sz w:val="24"/>
           <w:szCs w:val="24"/>
-          <w:lang w:val="en-GB" w:eastAsia="en-GB" w:bidi="he-IL"/>
+          <w:lang w:bidi="he-IL"/>
         </w:rPr>
         <w:drawing>
           <wp:inline distT="0" distB="0" distL="0" distR="0">
-            <wp:extent cx="5231130" cy="3444875"/>
-            <wp:effectExtent l="0" t="0" r="7620" b="3175"/>
-            <wp:docPr id="11" name="תמונה 1" descr="NewVel"/>
+            <wp:extent cx="4914900" cy="3442008"/>
+            <wp:effectExtent l="0" t="0" r="0" b="0"/>
+            <wp:docPr id="11" name="תמונה 1"/>
             <wp:cNvGraphicFramePr>
               <a:graphicFrameLocks xmlns:a="http://schemas.openxmlformats.org/drawingml/2006/main" noChangeAspect="1"/>
             </wp:cNvGraphicFramePr>
@@ -21018,14 +21052,13 @@
                     </pic:cNvPicPr>
                   </pic:nvPicPr>
                   <pic:blipFill>
-                    <a:blip r:embed="rId16" cstate="print">
+                    <a:blip r:embed="rId17">
                       <a:extLst>
                         <a:ext uri="{28A0092B-C50C-407E-A947-70E740481C1C}">
-                          <a14:useLocalDpi xmlns:a14="http://schemas.microsoft.com/office/drawing/2010/main" xmlns:wps="http://schemas.microsoft.com/office/word/2010/wordprocessingShape" xmlns:wpi="http://schemas.microsoft.com/office/word/2010/wordprocessingInk" xmlns:wpg="http://schemas.microsoft.com/office/word/2010/wordprocessingGroup" xmlns:w14="http://schemas.microsoft.com/office/word/2010/wordml" xmlns:w="http://schemas.openxmlformats.org/wordprocessingml/2006/main" xmlns:w10="urn:schemas-microsoft-com:office:word" xmlns:wp14="http://schemas.microsoft.com/office/word/2010/wordprocessingDrawing" xmlns:v="urn:schemas-microsoft-com:vml" xmlns:o="urn:schemas-microsoft-com:office:office" xmlns:mc="http://schemas.openxmlformats.org/markup-compatibility/2006" xmlns:wpc="http://schemas.microsoft.com/office/word/2010/wordprocessingCanvas" xmlns="" val="0"/>
+                          <a14:useLocalDpi xmlns:a14="http://schemas.microsoft.com/office/drawing/2010/main" val="0"/>
                         </a:ext>
                       </a:extLst>
                     </a:blip>
-                    <a:srcRect t="9042"/>
                     <a:stretch>
                       <a:fillRect/>
                     </a:stretch>
@@ -21033,7 +21066,7 @@
                   <pic:spPr bwMode="auto">
                     <a:xfrm>
                       <a:off x="0" y="0"/>
-                      <a:ext cx="5231130" cy="3444875"/>
+                      <a:ext cx="4918994" cy="3444875"/>
                     </a:xfrm>
                     <a:prstGeom prst="rect">
                       <a:avLst/>
@@ -21211,7 +21244,19 @@
           <w:rtl/>
           <w:lang w:bidi="he-IL"/>
         </w:rPr>
-        <w:t xml:space="preserve">הגרף מראה את המהירות הממוצעת של החלקיקים במטרים לשנייה ביחס לגובה המדידה במטרים </w:t>
+        <w:t>הגרף מראה את המהירות הממוצעת של החלקיקים במטרים לשנייה ביחס לגובה המדידה ב</w:t>
+      </w:r>
+      <w:bookmarkStart w:id="34" w:name="_GoBack"/>
+      <w:bookmarkEnd w:id="34"/>
+      <w:r>
+        <w:rPr>
+          <w:rFonts w:asciiTheme="minorBidi" w:hAnsiTheme="minorBidi" w:hint="cs"/>
+          <w:sz w:val="20"/>
+          <w:szCs w:val="20"/>
+          <w:rtl/>
+          <w:lang w:bidi="he-IL"/>
+        </w:rPr>
+        <w:t xml:space="preserve">מטרים </w:t>
       </w:r>
       <w:r>
         <w:rPr>
@@ -21492,7 +21537,7 @@
           <w:rtl/>
         </w:rPr>
       </w:pPr>
-      <w:bookmarkStart w:id="39" w:name="_Toc532223039"/>
+      <w:bookmarkStart w:id="35" w:name="_Toc532223039"/>
       <w:r>
         <w:rPr>
           <w:rFonts w:hint="cs"/>
@@ -21516,7 +21561,7 @@
         </w:rPr>
         <w:t xml:space="preserve"> בדגם התכסית העירונית</w:t>
       </w:r>
-      <w:bookmarkEnd w:id="39"/>
+      <w:bookmarkEnd w:id="35"/>
     </w:p>
     <w:p>
       <w:pPr>
@@ -21524,7 +21569,7 @@
         <w:spacing w:line="360" w:lineRule="auto"/>
         <w:jc w:val="both"/>
         <w:rPr>
-          <w:ins w:id="40" w:author="daniel madar" w:date="2018-12-03T12:32:00Z"/>
+          <w:ins w:id="36" w:author="daniel madar" w:date="2018-12-03T12:32:00Z"/>
           <w:rFonts w:asciiTheme="minorBidi" w:hAnsiTheme="minorBidi"/>
           <w:sz w:val="24"/>
           <w:szCs w:val="24"/>
@@ -21791,7 +21836,7 @@
           <w:noProof/>
           <w:sz w:val="24"/>
           <w:szCs w:val="24"/>
-          <w:lang w:val="en-GB" w:eastAsia="en-GB" w:bidi="he-IL"/>
+          <w:lang w:bidi="he-IL"/>
         </w:rPr>
         <w:drawing>
           <wp:inline distT="0" distB="0" distL="0" distR="0">
@@ -21811,10 +21856,10 @@
                     </pic:cNvPicPr>
                   </pic:nvPicPr>
                   <pic:blipFill>
-                    <a:blip r:embed="rId17" cstate="print">
+                    <a:blip r:embed="rId18" cstate="print">
                       <a:extLst>
                         <a:ext uri="{28A0092B-C50C-407E-A947-70E740481C1C}">
-                          <a14:useLocalDpi xmlns:a14="http://schemas.microsoft.com/office/drawing/2010/main" xmlns:wps="http://schemas.microsoft.com/office/word/2010/wordprocessingShape" xmlns:wpi="http://schemas.microsoft.com/office/word/2010/wordprocessingInk" xmlns:wpg="http://schemas.microsoft.com/office/word/2010/wordprocessingGroup" xmlns:w14="http://schemas.microsoft.com/office/word/2010/wordml" xmlns:w="http://schemas.openxmlformats.org/wordprocessingml/2006/main" xmlns:w10="urn:schemas-microsoft-com:office:word" xmlns:wp14="http://schemas.microsoft.com/office/word/2010/wordprocessingDrawing" xmlns:v="urn:schemas-microsoft-com:vml" xmlns:o="urn:schemas-microsoft-com:office:office" xmlns:mc="http://schemas.openxmlformats.org/markup-compatibility/2006" xmlns:wpc="http://schemas.microsoft.com/office/word/2010/wordprocessingCanvas" xmlns="" val="0"/>
+                          <a14:useLocalDpi xmlns:a14="http://schemas.microsoft.com/office/drawing/2010/main" val="0"/>
                         </a:ext>
                       </a:extLst>
                     </a:blip>
@@ -21909,7 +21954,6 @@
         </w:rPr>
         <w:t xml:space="preserve"> </w:t>
       </w:r>
-      <w:commentRangeStart w:id="41"/>
       <w:r>
         <w:rPr>
           <w:rFonts w:hint="cs"/>
@@ -21932,7 +21976,7 @@
           <w:rtl/>
           <w:lang w:bidi="he-IL"/>
         </w:rPr>
-        <w:t xml:space="preserve"> הגרר על פי מקדם הגרר????</w:t>
+        <w:t xml:space="preserve"> הגרר בחישוב בסיסי לאורך הגובה</w:t>
       </w:r>
       <w:r>
         <w:rPr>
@@ -21951,16 +21995,6 @@
           <w:rtl/>
         </w:rPr>
         <w:t xml:space="preserve"> </w:t>
-      </w:r>
-      <w:commentRangeEnd w:id="41"/>
-      <w:r>
-        <w:rPr>
-          <w:rStyle w:val="CommentReference"/>
-          <w:i w:val="0"/>
-          <w:iCs w:val="0"/>
-          <w:color w:val="auto"/>
-        </w:rPr>
-        <w:commentReference w:id="41"/>
       </w:r>
       <w:r>
         <w:rPr>
@@ -21990,7 +22024,15 @@
           <w:rtl/>
           <w:lang w:bidi="he-IL"/>
         </w:rPr>
-        <w:t xml:space="preserve">ביחס לגובה המדידה </w:t>
+        <w:t xml:space="preserve">ביחס לגובה המדידה במטרים </w:t>
+      </w:r>
+      <w:r>
+        <w:rPr>
+          <w:rFonts w:asciiTheme="minorBidi" w:hAnsiTheme="minorBidi"/>
+          <w:sz w:val="20"/>
+          <w:szCs w:val="20"/>
+        </w:rPr>
+        <w:t>z</w:t>
       </w:r>
       <w:r>
         <w:rPr>
@@ -21998,17 +22040,8 @@
           <w:sz w:val="20"/>
           <w:szCs w:val="20"/>
           <w:rtl/>
-          <w:lang w:bidi="he-IL"/>
-        </w:rPr>
-        <w:t xml:space="preserve">במטרים </w:t>
-      </w:r>
-      <w:r>
-        <w:rPr>
-          <w:rFonts w:asciiTheme="minorBidi" w:hAnsiTheme="minorBidi"/>
-          <w:sz w:val="20"/>
-          <w:szCs w:val="20"/>
-        </w:rPr>
-        <w:t>z</w:t>
+        </w:rPr>
+        <w:t xml:space="preserve"> </w:t>
       </w:r>
       <w:r>
         <w:rPr>
@@ -22016,28 +22049,9 @@
           <w:sz w:val="20"/>
           <w:szCs w:val="20"/>
           <w:rtl/>
-        </w:rPr>
-        <w:t xml:space="preserve"> </w:t>
-      </w:r>
-      <w:r>
-        <w:rPr>
-          <w:rFonts w:asciiTheme="minorBidi" w:hAnsiTheme="minorBidi" w:hint="cs"/>
-          <w:sz w:val="20"/>
-          <w:szCs w:val="20"/>
-          <w:rtl/>
-          <w:lang w:bidi="he-IL"/>
-        </w:rPr>
-        <w:t xml:space="preserve">חלקי </w:t>
-      </w:r>
-      <w:r>
-        <w:rPr>
-          <w:rFonts w:asciiTheme="minorBidi" w:hAnsiTheme="minorBidi" w:hint="cs"/>
-          <w:sz w:val="20"/>
-          <w:szCs w:val="20"/>
-          <w:rtl/>
-          <w:lang w:bidi="he-IL"/>
-        </w:rPr>
-        <w:t xml:space="preserve">גובה הבניין </w:t>
+          <w:lang w:bidi="he-IL"/>
+        </w:rPr>
+        <w:t xml:space="preserve">חלקי גובה הבניין </w:t>
       </w:r>
       <w:r>
         <w:rPr>
@@ -22286,7 +22300,7 @@
           <w:rtl/>
         </w:rPr>
       </w:pPr>
-      <w:bookmarkStart w:id="42" w:name="_Toc532223040"/>
+      <w:bookmarkStart w:id="37" w:name="_Toc532223040"/>
       <w:r>
         <w:rPr>
           <w:rFonts w:hint="cs"/>
@@ -22303,7 +22317,7 @@
         </w:rPr>
         <w:t>חישוב כוח הגרר בעזרת לחצי הריינולדס</w:t>
       </w:r>
-      <w:bookmarkEnd w:id="42"/>
+      <w:bookmarkEnd w:id="37"/>
     </w:p>
     <w:p>
       <w:pPr>
@@ -22649,7 +22663,7 @@
           <w:noProof/>
           <w:sz w:val="24"/>
           <w:szCs w:val="24"/>
-          <w:lang w:val="en-GB" w:eastAsia="en-GB" w:bidi="he-IL"/>
+          <w:lang w:bidi="he-IL"/>
         </w:rPr>
         <w:lastRenderedPageBreak/>
         <w:drawing>
@@ -22670,10 +22684,10 @@
                     </pic:cNvPicPr>
                   </pic:nvPicPr>
                   <pic:blipFill rotWithShape="1">
-                    <a:blip r:embed="rId18" cstate="print">
+                    <a:blip r:embed="rId19" cstate="print">
                       <a:extLst>
                         <a:ext uri="{28A0092B-C50C-407E-A947-70E740481C1C}">
-                          <a14:useLocalDpi xmlns:a14="http://schemas.microsoft.com/office/drawing/2010/main" xmlns:wps="http://schemas.microsoft.com/office/word/2010/wordprocessingShape" xmlns:wpi="http://schemas.microsoft.com/office/word/2010/wordprocessingInk" xmlns:wpg="http://schemas.microsoft.com/office/word/2010/wordprocessingGroup" xmlns:w14="http://schemas.microsoft.com/office/word/2010/wordml" xmlns:w="http://schemas.openxmlformats.org/wordprocessingml/2006/main" xmlns:w10="urn:schemas-microsoft-com:office:word" xmlns:wp14="http://schemas.microsoft.com/office/word/2010/wordprocessingDrawing" xmlns:v="urn:schemas-microsoft-com:vml" xmlns:o="urn:schemas-microsoft-com:office:office" xmlns:mc="http://schemas.openxmlformats.org/markup-compatibility/2006" xmlns:wpc="http://schemas.microsoft.com/office/word/2010/wordprocessingCanvas" xmlns="" val="0"/>
+                          <a14:useLocalDpi xmlns:a14="http://schemas.microsoft.com/office/drawing/2010/main" val="0"/>
                         </a:ext>
                       </a:extLst>
                     </a:blip>
@@ -22694,7 +22708,7 @@
                     </a:ln>
                     <a:extLst>
                       <a:ext uri="{53640926-AAD7-44D8-BBD7-CCE9431645EC}">
-                        <a14:shadowObscured xmlns:a14="http://schemas.microsoft.com/office/drawing/2010/main" xmlns:wps="http://schemas.microsoft.com/office/word/2010/wordprocessingShape" xmlns:wpi="http://schemas.microsoft.com/office/word/2010/wordprocessingInk" xmlns:wpg="http://schemas.microsoft.com/office/word/2010/wordprocessingGroup" xmlns:w14="http://schemas.microsoft.com/office/word/2010/wordml" xmlns:w="http://schemas.openxmlformats.org/wordprocessingml/2006/main" xmlns:w10="urn:schemas-microsoft-com:office:word" xmlns:wp14="http://schemas.microsoft.com/office/word/2010/wordprocessingDrawing" xmlns:v="urn:schemas-microsoft-com:vml" xmlns:o="urn:schemas-microsoft-com:office:office" xmlns:mc="http://schemas.openxmlformats.org/markup-compatibility/2006" xmlns:wpc="http://schemas.microsoft.com/office/word/2010/wordprocessingCanvas" xmlns=""/>
+                        <a14:shadowObscured xmlns:a14="http://schemas.microsoft.com/office/drawing/2010/main"/>
                       </a:ext>
                     </a:extLst>
                   </pic:spPr>
@@ -23132,7 +23146,7 @@
           <w:rtl/>
         </w:rPr>
       </w:pPr>
-      <w:bookmarkStart w:id="43" w:name="_Toc532223041"/>
+      <w:bookmarkStart w:id="38" w:name="_Toc532223041"/>
       <w:r>
         <w:rPr>
           <w:rFonts w:hint="cs"/>
@@ -23141,7 +23155,7 @@
         </w:rPr>
         <w:t xml:space="preserve">5.3 </w:t>
       </w:r>
-      <w:bookmarkEnd w:id="43"/>
+      <w:bookmarkEnd w:id="38"/>
       <w:r>
         <w:rPr>
           <w:rFonts w:hint="cs"/>
@@ -23390,7 +23404,7 @@
           <w:noProof/>
           <w:sz w:val="24"/>
           <w:szCs w:val="24"/>
-          <w:lang w:val="en-GB" w:eastAsia="en-GB" w:bidi="he-IL"/>
+          <w:lang w:bidi="he-IL"/>
         </w:rPr>
         <w:lastRenderedPageBreak/>
         <w:drawing>
@@ -23411,10 +23425,10 @@
                     </pic:cNvPicPr>
                   </pic:nvPicPr>
                   <pic:blipFill>
-                    <a:blip r:embed="rId19" cstate="print">
+                    <a:blip r:embed="rId20" cstate="print">
                       <a:extLst>
                         <a:ext uri="{28A0092B-C50C-407E-A947-70E740481C1C}">
-                          <a14:useLocalDpi xmlns:a14="http://schemas.microsoft.com/office/drawing/2010/main" xmlns:wps="http://schemas.microsoft.com/office/word/2010/wordprocessingShape" xmlns:wpi="http://schemas.microsoft.com/office/word/2010/wordprocessingInk" xmlns:wpg="http://schemas.microsoft.com/office/word/2010/wordprocessingGroup" xmlns:w14="http://schemas.microsoft.com/office/word/2010/wordml" xmlns:w="http://schemas.openxmlformats.org/wordprocessingml/2006/main" xmlns:w10="urn:schemas-microsoft-com:office:word" xmlns:wp14="http://schemas.microsoft.com/office/word/2010/wordprocessingDrawing" xmlns:v="urn:schemas-microsoft-com:vml" xmlns:o="urn:schemas-microsoft-com:office:office" xmlns:mc="http://schemas.openxmlformats.org/markup-compatibility/2006" xmlns:wpc="http://schemas.microsoft.com/office/word/2010/wordprocessingCanvas" xmlns="" val="0"/>
+                          <a14:useLocalDpi xmlns:a14="http://schemas.microsoft.com/office/drawing/2010/main" val="0"/>
                         </a:ext>
                       </a:extLst>
                     </a:blip>
@@ -23465,6 +23479,7 @@
                       <w:lang w:val="en-GB"/>
                     </w:rPr>
                   </w:pPr>
+                  <w:proofErr w:type="gramStart"/>
                   <w:r>
                     <w:rPr>
                       <w:lang w:val="en-GB"/>
@@ -23478,6 +23493,7 @@
                     </w:rPr>
                     <w:t>-2</w:t>
                   </w:r>
+                  <w:proofErr w:type="gramEnd"/>
                 </w:p>
               </w:txbxContent>
             </v:textbox>
@@ -23490,7 +23506,7 @@
           <w:noProof/>
           <w:sz w:val="24"/>
           <w:szCs w:val="24"/>
-          <w:lang w:val="en-GB" w:eastAsia="en-GB" w:bidi="he-IL"/>
+          <w:lang w:bidi="he-IL"/>
         </w:rPr>
         <w:drawing>
           <wp:inline distT="0" distB="0" distL="0" distR="0">
@@ -23510,10 +23526,10 @@
                     </pic:cNvPicPr>
                   </pic:nvPicPr>
                   <pic:blipFill>
-                    <a:blip r:embed="rId20" cstate="print">
+                    <a:blip r:embed="rId21" cstate="print">
                       <a:extLst>
                         <a:ext uri="{28A0092B-C50C-407E-A947-70E740481C1C}">
-                          <a14:useLocalDpi xmlns:a14="http://schemas.microsoft.com/office/drawing/2010/main" xmlns:wps="http://schemas.microsoft.com/office/word/2010/wordprocessingShape" xmlns:wpi="http://schemas.microsoft.com/office/word/2010/wordprocessingInk" xmlns:wpg="http://schemas.microsoft.com/office/word/2010/wordprocessingGroup" xmlns:w14="http://schemas.microsoft.com/office/word/2010/wordml" xmlns:w="http://schemas.openxmlformats.org/wordprocessingml/2006/main" xmlns:w10="urn:schemas-microsoft-com:office:word" xmlns:wp14="http://schemas.microsoft.com/office/word/2010/wordprocessingDrawing" xmlns:v="urn:schemas-microsoft-com:vml" xmlns:o="urn:schemas-microsoft-com:office:office" xmlns:mc="http://schemas.openxmlformats.org/markup-compatibility/2006" xmlns:wpc="http://schemas.microsoft.com/office/word/2010/wordprocessingCanvas" xmlns="" val="0"/>
+                          <a14:useLocalDpi xmlns:a14="http://schemas.microsoft.com/office/drawing/2010/main" val="0"/>
                         </a:ext>
                       </a:extLst>
                     </a:blip>
@@ -23688,17 +23704,7 @@
           <w:rtl/>
           <w:lang w:bidi="he-IL"/>
         </w:rPr>
-        <w:t xml:space="preserve">על </w:t>
-      </w:r>
-      <w:r>
-        <w:rPr>
-          <w:rFonts w:hint="cs"/>
-          <w:sz w:val="20"/>
-          <w:szCs w:val="20"/>
-          <w:rtl/>
-          <w:lang w:bidi="he-IL"/>
-        </w:rPr>
-        <w:t>פני</w:t>
+        <w:t>על פני</w:t>
       </w:r>
       <w:r>
         <w:rPr>
@@ -24154,6 +24160,7 @@
                       <w:lang w:val="en-GB"/>
                     </w:rPr>
                   </w:pPr>
+                  <w:proofErr w:type="gramStart"/>
                   <w:r>
                     <w:rPr>
                       <w:lang w:val="en-GB"/>
@@ -24167,6 +24174,7 @@
                     </w:rPr>
                     <w:t>-2</w:t>
                   </w:r>
+                  <w:proofErr w:type="gramEnd"/>
                 </w:p>
               </w:txbxContent>
             </v:textbox>
@@ -24179,7 +24187,7 @@
           <w:noProof/>
           <w:sz w:val="24"/>
           <w:szCs w:val="24"/>
-          <w:lang w:val="en-GB" w:eastAsia="en-GB" w:bidi="he-IL"/>
+          <w:lang w:bidi="he-IL"/>
         </w:rPr>
         <w:drawing>
           <wp:inline distT="0" distB="0" distL="0" distR="0">
@@ -24199,10 +24207,10 @@
                     </pic:cNvPicPr>
                   </pic:nvPicPr>
                   <pic:blipFill>
-                    <a:blip r:embed="rId21" cstate="print">
+                    <a:blip r:embed="rId22" cstate="print">
                       <a:extLst>
                         <a:ext uri="{28A0092B-C50C-407E-A947-70E740481C1C}">
-                          <a14:useLocalDpi xmlns:a14="http://schemas.microsoft.com/office/drawing/2010/main" xmlns:wps="http://schemas.microsoft.com/office/word/2010/wordprocessingShape" xmlns:wpi="http://schemas.microsoft.com/office/word/2010/wordprocessingInk" xmlns:wpg="http://schemas.microsoft.com/office/word/2010/wordprocessingGroup" xmlns:w14="http://schemas.microsoft.com/office/word/2010/wordml" xmlns:w="http://schemas.openxmlformats.org/wordprocessingml/2006/main" xmlns:w10="urn:schemas-microsoft-com:office:word" xmlns:wp14="http://schemas.microsoft.com/office/word/2010/wordprocessingDrawing" xmlns:v="urn:schemas-microsoft-com:vml" xmlns:o="urn:schemas-microsoft-com:office:office" xmlns:mc="http://schemas.openxmlformats.org/markup-compatibility/2006" xmlns:wpc="http://schemas.microsoft.com/office/word/2010/wordprocessingCanvas" xmlns="" val="0"/>
+                          <a14:useLocalDpi xmlns:a14="http://schemas.microsoft.com/office/drawing/2010/main" val="0"/>
                         </a:ext>
                       </a:extLst>
                     </a:blip>
@@ -24236,7 +24244,7 @@
           <w:noProof/>
           <w:sz w:val="24"/>
           <w:szCs w:val="24"/>
-          <w:lang w:val="en-GB" w:eastAsia="en-GB" w:bidi="he-IL"/>
+          <w:lang w:bidi="he-IL"/>
         </w:rPr>
         <w:drawing>
           <wp:inline distT="0" distB="0" distL="0" distR="0">
@@ -24256,10 +24264,10 @@
                     </pic:cNvPicPr>
                   </pic:nvPicPr>
                   <pic:blipFill>
-                    <a:blip r:embed="rId22" cstate="print">
+                    <a:blip r:embed="rId23" cstate="print">
                       <a:extLst>
                         <a:ext uri="{28A0092B-C50C-407E-A947-70E740481C1C}">
-                          <a14:useLocalDpi xmlns:a14="http://schemas.microsoft.com/office/drawing/2010/main" xmlns:wps="http://schemas.microsoft.com/office/word/2010/wordprocessingShape" xmlns:wpi="http://schemas.microsoft.com/office/word/2010/wordprocessingInk" xmlns:wpg="http://schemas.microsoft.com/office/word/2010/wordprocessingGroup" xmlns:w14="http://schemas.microsoft.com/office/word/2010/wordml" xmlns:w="http://schemas.openxmlformats.org/wordprocessingml/2006/main" xmlns:w10="urn:schemas-microsoft-com:office:word" xmlns:wp14="http://schemas.microsoft.com/office/word/2010/wordprocessingDrawing" xmlns:v="urn:schemas-microsoft-com:vml" xmlns:o="urn:schemas-microsoft-com:office:office" xmlns:mc="http://schemas.openxmlformats.org/markup-compatibility/2006" xmlns:wpc="http://schemas.microsoft.com/office/word/2010/wordprocessingCanvas" xmlns="" val="0"/>
+                          <a14:useLocalDpi xmlns:a14="http://schemas.microsoft.com/office/drawing/2010/main" val="0"/>
                         </a:ext>
                       </a:extLst>
                     </a:blip>
@@ -24634,7 +24642,7 @@
         <w:spacing w:line="360" w:lineRule="auto"/>
         <w:jc w:val="both"/>
         <w:rPr>
-          <w:ins w:id="44" w:author="daniel madar" w:date="2018-12-03T12:55:00Z"/>
+          <w:ins w:id="39" w:author="daniel madar" w:date="2018-12-03T12:55:00Z"/>
           <w:sz w:val="24"/>
           <w:szCs w:val="24"/>
           <w:rtl/>
@@ -25330,7 +25338,7 @@
           <w:sz w:val="24"/>
           <w:szCs w:val="24"/>
           <w:rtl/>
-          <w:lang w:val="en-GB" w:eastAsia="en-GB" w:bidi="he-IL"/>
+          <w:lang w:bidi="he-IL"/>
         </w:rPr>
         <w:drawing>
           <wp:anchor distT="0" distB="0" distL="114300" distR="114300" simplePos="0" relativeHeight="251666432" behindDoc="0" locked="0" layoutInCell="1" allowOverlap="1">
@@ -25358,7 +25366,7 @@
                     </pic:cNvPicPr>
                   </pic:nvPicPr>
                   <pic:blipFill>
-                    <a:blip r:embed="rId23" cstate="print"/>
+                    <a:blip r:embed="rId24" cstate="print"/>
                     <a:srcRect/>
                     <a:stretch>
                       <a:fillRect/>
@@ -25561,7 +25569,7 @@
         <w:rPr>
           <w:noProof/>
           <w:rtl/>
-          <w:lang w:val="en-GB" w:eastAsia="en-GB" w:bidi="he-IL"/>
+          <w:lang w:bidi="he-IL"/>
         </w:rPr>
         <w:drawing>
           <wp:inline distT="0" distB="0" distL="0" distR="0">
@@ -25581,10 +25589,10 @@
                     </pic:cNvPicPr>
                   </pic:nvPicPr>
                   <pic:blipFill>
-                    <a:blip r:embed="rId24" cstate="print">
+                    <a:blip r:embed="rId25" cstate="print">
                       <a:extLst>
                         <a:ext uri="{28A0092B-C50C-407E-A947-70E740481C1C}">
-                          <a14:useLocalDpi xmlns:a14="http://schemas.microsoft.com/office/drawing/2010/main" xmlns:wps="http://schemas.microsoft.com/office/word/2010/wordprocessingShape" xmlns:wpi="http://schemas.microsoft.com/office/word/2010/wordprocessingInk" xmlns:wpg="http://schemas.microsoft.com/office/word/2010/wordprocessingGroup" xmlns:w14="http://schemas.microsoft.com/office/word/2010/wordml" xmlns:w="http://schemas.openxmlformats.org/wordprocessingml/2006/main" xmlns:w10="urn:schemas-microsoft-com:office:word" xmlns:wp14="http://schemas.microsoft.com/office/word/2010/wordprocessingDrawing" xmlns:v="urn:schemas-microsoft-com:vml" xmlns:o="urn:schemas-microsoft-com:office:office" xmlns:mc="http://schemas.openxmlformats.org/markup-compatibility/2006" xmlns:wpc="http://schemas.microsoft.com/office/word/2010/wordprocessingCanvas" xmlns="" val="0"/>
+                          <a14:useLocalDpi xmlns:a14="http://schemas.microsoft.com/office/drawing/2010/main" val="0"/>
                         </a:ext>
                       </a:extLst>
                     </a:blip>
@@ -25907,7 +25915,7 @@
           <w:noProof/>
           <w:sz w:val="24"/>
           <w:szCs w:val="24"/>
-          <w:lang w:val="en-GB" w:eastAsia="en-GB" w:bidi="he-IL"/>
+          <w:lang w:bidi="he-IL"/>
         </w:rPr>
         <w:drawing>
           <wp:inline distT="0" distB="0" distL="0" distR="0">
@@ -25927,10 +25935,10 @@
                     </pic:cNvPicPr>
                   </pic:nvPicPr>
                   <pic:blipFill>
-                    <a:blip r:embed="rId25" cstate="print">
+                    <a:blip r:embed="rId26" cstate="print">
                       <a:extLst>
                         <a:ext uri="{28A0092B-C50C-407E-A947-70E740481C1C}">
-                          <a14:useLocalDpi xmlns:a14="http://schemas.microsoft.com/office/drawing/2010/main" xmlns:wps="http://schemas.microsoft.com/office/word/2010/wordprocessingShape" xmlns:wpi="http://schemas.microsoft.com/office/word/2010/wordprocessingInk" xmlns:wpg="http://schemas.microsoft.com/office/word/2010/wordprocessingGroup" xmlns:w14="http://schemas.microsoft.com/office/word/2010/wordml" xmlns:w="http://schemas.openxmlformats.org/wordprocessingml/2006/main" xmlns:w10="urn:schemas-microsoft-com:office:word" xmlns:wp14="http://schemas.microsoft.com/office/word/2010/wordprocessingDrawing" xmlns:v="urn:schemas-microsoft-com:vml" xmlns:o="urn:schemas-microsoft-com:office:office" xmlns:mc="http://schemas.openxmlformats.org/markup-compatibility/2006" xmlns:wpc="http://schemas.microsoft.com/office/word/2010/wordprocessingCanvas" xmlns="" val="0"/>
+                          <a14:useLocalDpi xmlns:a14="http://schemas.microsoft.com/office/drawing/2010/main" val="0"/>
                         </a:ext>
                       </a:extLst>
                     </a:blip>
@@ -26608,8 +26616,8 @@
         </w:rPr>
         <w:t xml:space="preserve">כדי לקבל השוואה יותר מדויקת ניתן לערוך </w:t>
       </w:r>
-      <w:commentRangeStart w:id="45"/>
-      <w:commentRangeStart w:id="46"/>
+      <w:commentRangeStart w:id="40"/>
+      <w:commentRangeStart w:id="41"/>
       <w:r>
         <w:rPr>
           <w:sz w:val="24"/>
@@ -26638,7 +26646,7 @@
         </w:rPr>
         <w:t xml:space="preserve"> </w:t>
       </w:r>
-      <w:commentRangeEnd w:id="45"/>
+      <w:commentRangeEnd w:id="40"/>
       <w:r>
         <w:rPr>
           <w:sz w:val="16"/>
@@ -26646,16 +26654,16 @@
           <w:rtl/>
           <w:lang w:bidi="he-IL"/>
         </w:rPr>
-        <w:commentReference w:id="45"/>
-      </w:r>
-      <w:commentRangeEnd w:id="46"/>
+        <w:commentReference w:id="40"/>
+      </w:r>
+      <w:commentRangeEnd w:id="41"/>
       <w:r>
         <w:rPr>
           <w:sz w:val="16"/>
           <w:szCs w:val="16"/>
           <w:lang w:bidi="he-IL"/>
         </w:rPr>
-        <w:commentReference w:id="46"/>
+        <w:commentReference w:id="41"/>
       </w:r>
       <w:r>
         <w:rPr>
@@ -26711,51 +26719,146 @@
         <w:spacing w:after="160" w:line="360" w:lineRule="auto"/>
         <w:jc w:val="both"/>
         <w:rPr>
-          <w:sz w:val="24"/>
-          <w:szCs w:val="24"/>
+          <w:b/>
+          <w:bCs/>
+          <w:sz w:val="24"/>
+          <w:szCs w:val="24"/>
+          <w:rtl/>
           <w:lang w:bidi="he-IL"/>
         </w:rPr>
       </w:pPr>
-    </w:p>
-    <w:p>
-      <w:pPr>
-        <w:bidi/>
-        <w:spacing w:after="160" w:line="360" w:lineRule="auto"/>
-        <w:jc w:val="both"/>
-        <w:rPr>
-          <w:sz w:val="24"/>
-          <w:szCs w:val="24"/>
-          <w:lang w:bidi="he-IL"/>
-        </w:rPr>
-      </w:pPr>
-      <w:commentRangeStart w:id="47"/>
-      <w:r>
-        <w:rPr>
-          <w:sz w:val="24"/>
-          <w:szCs w:val="24"/>
-          <w:rtl/>
-          <w:lang w:bidi="he-IL"/>
-        </w:rPr>
-        <w:t>לסיכום</w:t>
-      </w:r>
-      <w:commentRangeEnd w:id="47"/>
-      <w:r>
-        <w:rPr>
-          <w:sz w:val="16"/>
-          <w:szCs w:val="16"/>
-          <w:rtl/>
-          <w:lang w:bidi="he-IL"/>
-        </w:rPr>
-        <w:commentReference w:id="47"/>
-      </w:r>
-      <w:r>
-        <w:rPr>
-          <w:sz w:val="24"/>
-          <w:szCs w:val="24"/>
-          <w:rtl/>
-          <w:lang w:bidi="he-IL"/>
-        </w:rPr>
-        <w:t>, במחקר נבדק האם קיים קשר כלשהו בין תאוצות החלקיקים בתכסית עירונית עם כוח הגרר הפועל על חלקיקים אלו. מהתוצאות רואים כי קשר זה יכול להיות קיים, אך כדי לברר זאת בוודאות דרוש מחקר נוסף.</w:t>
+      <w:r>
+        <w:rPr>
+          <w:sz w:val="24"/>
+          <w:szCs w:val="24"/>
+          <w:rtl/>
+          <w:lang w:bidi="he-IL"/>
+        </w:rPr>
+        <w:lastRenderedPageBreak/>
+        <w:t>לסיכום, במחקר נבדק האם קיים קשר כלשהו בין תאוצות החלקיקים בתכסית עירונית עם כוח הגרר הפועל על חלקיקים אלו.</w:t>
+      </w:r>
+      <w:r>
+        <w:rPr>
+          <w:rFonts w:hint="cs"/>
+          <w:sz w:val="24"/>
+          <w:szCs w:val="24"/>
+          <w:rtl/>
+          <w:lang w:bidi="he-IL"/>
+        </w:rPr>
+        <w:t xml:space="preserve"> בשביל לבדוק זאת נעשה מדידת </w:t>
+      </w:r>
+      <w:r>
+        <w:rPr>
+          <w:sz w:val="24"/>
+          <w:szCs w:val="24"/>
+          <w:lang w:bidi="he-IL"/>
+        </w:rPr>
+        <w:t>PTV</w:t>
+      </w:r>
+      <w:r>
+        <w:rPr>
+          <w:rFonts w:hint="cs"/>
+          <w:sz w:val="24"/>
+          <w:szCs w:val="24"/>
+          <w:rtl/>
+          <w:lang w:bidi="he-IL"/>
+        </w:rPr>
+        <w:t xml:space="preserve"> על מודל של עיר במנהרת רוח. </w:t>
+      </w:r>
+      <w:r>
+        <w:rPr>
+          <w:sz w:val="24"/>
+          <w:szCs w:val="24"/>
+          <w:rtl/>
+          <w:lang w:bidi="he-IL"/>
+        </w:rPr>
+        <w:t xml:space="preserve">מהתוצאות רואים כי קשר זה יכול להיות קיים, </w:t>
+      </w:r>
+      <w:r>
+        <w:rPr>
+          <w:rFonts w:hint="cs"/>
+          <w:sz w:val="24"/>
+          <w:szCs w:val="24"/>
+          <w:rtl/>
+          <w:lang w:bidi="he-IL"/>
+        </w:rPr>
+        <w:t>ו</w:t>
+      </w:r>
+      <w:r>
+        <w:rPr>
+          <w:sz w:val="24"/>
+          <w:szCs w:val="24"/>
+          <w:rtl/>
+          <w:lang w:bidi="he-IL"/>
+        </w:rPr>
+        <w:t>כד</w:t>
+      </w:r>
+      <w:r>
+        <w:rPr>
+          <w:rFonts w:hint="cs"/>
+          <w:sz w:val="24"/>
+          <w:szCs w:val="24"/>
+          <w:rtl/>
+          <w:lang w:bidi="he-IL"/>
+        </w:rPr>
+        <w:t>א</w:t>
+      </w:r>
+      <w:r>
+        <w:rPr>
+          <w:sz w:val="24"/>
+          <w:szCs w:val="24"/>
+          <w:rtl/>
+          <w:lang w:bidi="he-IL"/>
+        </w:rPr>
+        <w:t xml:space="preserve">י </w:t>
+      </w:r>
+      <w:r>
+        <w:rPr>
+          <w:rFonts w:hint="cs"/>
+          <w:sz w:val="24"/>
+          <w:szCs w:val="24"/>
+          <w:rtl/>
+          <w:lang w:bidi="he-IL"/>
+        </w:rPr>
+        <w:t>להערוך</w:t>
+      </w:r>
+      <w:r>
+        <w:rPr>
+          <w:sz w:val="24"/>
+          <w:szCs w:val="24"/>
+          <w:rtl/>
+          <w:lang w:bidi="he-IL"/>
+        </w:rPr>
+        <w:t xml:space="preserve"> מחקר </w:t>
+      </w:r>
+      <w:r>
+        <w:rPr>
+          <w:rFonts w:hint="cs"/>
+          <w:sz w:val="24"/>
+          <w:szCs w:val="24"/>
+          <w:rtl/>
+          <w:lang w:bidi="he-IL"/>
+        </w:rPr>
+        <w:t>המשך כדי לוודא מציאות אלו</w:t>
+      </w:r>
+      <w:r>
+        <w:rPr>
+          <w:sz w:val="24"/>
+          <w:szCs w:val="24"/>
+          <w:rtl/>
+          <w:lang w:bidi="he-IL"/>
+        </w:rPr>
+        <w:t>.</w:t>
+      </w:r>
+      <w:r>
+        <w:rPr>
+          <w:rFonts w:hint="cs"/>
+          <w:sz w:val="24"/>
+          <w:szCs w:val="24"/>
+          <w:rtl/>
+          <w:lang w:bidi="he-IL"/>
+        </w:rPr>
+        <w:t xml:space="preserve"> מציאת קשר זה בין התאוצות לגרר יכול לעזור למתכנני ערים ומחקרים עתידיים.</w:t>
       </w:r>
     </w:p>
     <w:p>
@@ -27094,7 +27197,7 @@
       </w:pPr>
     </w:p>
     <w:sectPr>
-      <w:footerReference w:type="default" r:id="rId26"/>
+      <w:footerReference w:type="default" r:id="rId27"/>
       <w:pgSz w:w="12240" w:h="15840"/>
       <w:pgMar w:top="1440" w:right="1440" w:bottom="1440" w:left="1440" w:header="0" w:footer="720" w:gutter="0"/>
       <w:pgNumType w:start="1"/>
@@ -27108,7 +27211,7 @@
 </file>
 
 <file path=word/comments.xml><?xml version="1.0" encoding="utf-8"?>
-<w:comments xmlns:ve="http://schemas.openxmlformats.org/markup-compatibility/2006" xmlns:o="urn:schemas-microsoft-com:office:office" xmlns:r="http://schemas.openxmlformats.org/officeDocument/2006/relationships" xmlns:m="http://schemas.openxmlformats.org/officeDocument/2006/math" xmlns:v="urn:schemas-microsoft-com:vml" xmlns:wp="http://schemas.openxmlformats.org/drawingml/2006/wordprocessingDrawing" xmlns:w10="urn:schemas-microsoft-com:office:word" xmlns:w="http://schemas.openxmlformats.org/wordprocessingml/2006/main" xmlns:wne="http://schemas.microsoft.com/office/word/2006/wordml">
+<w:comments xmlns:wpc="http://schemas.microsoft.com/office/word/2010/wordprocessingCanvas" xmlns:mc="http://schemas.openxmlformats.org/markup-compatibility/2006" xmlns:o="urn:schemas-microsoft-com:office:office" xmlns:r="http://schemas.openxmlformats.org/officeDocument/2006/relationships" xmlns:m="http://schemas.openxmlformats.org/officeDocument/2006/math" xmlns:v="urn:schemas-microsoft-com:vml" xmlns:wp14="http://schemas.microsoft.com/office/word/2010/wordprocessingDrawing" xmlns:wp="http://schemas.openxmlformats.org/drawingml/2006/wordprocessingDrawing" xmlns:w10="urn:schemas-microsoft-com:office:word" xmlns:w="http://schemas.openxmlformats.org/wordprocessingml/2006/main" xmlns:w14="http://schemas.microsoft.com/office/word/2010/wordml" xmlns:wpg="http://schemas.microsoft.com/office/word/2010/wordprocessingGroup" xmlns:wpi="http://schemas.microsoft.com/office/word/2010/wordprocessingInk" xmlns:wne="http://schemas.microsoft.com/office/word/2006/wordml" xmlns:wps="http://schemas.microsoft.com/office/word/2010/wordprocessingShape" mc:Ignorable="w14 wp14">
   <w:comment w:id="7" w:author="alexy shapovalov" w:date="2019-01-03T17:55:00Z" w:initials="as">
     <w:p>
       <w:pPr>
@@ -27190,11 +27293,12 @@
       </w:r>
     </w:p>
   </w:comment>
-  <w:comment w:id="12" w:author="alexy shapovalov" w:date="2019-01-03T17:59:00Z" w:initials="as">
+  <w:comment w:id="13" w:author="alexy shapovalov" w:date="2019-01-03T18:07:00Z" w:initials="as">
     <w:p>
       <w:pPr>
         <w:pStyle w:val="CommentText"/>
         <w:rPr>
+          <w:rtl/>
           <w:lang w:bidi="he-IL"/>
         </w:rPr>
       </w:pPr>
@@ -27210,16 +27314,15 @@
           <w:rtl/>
           <w:lang w:bidi="he-IL"/>
         </w:rPr>
-        <w:t>אולי להוסיף עוד משהו</w:t>
+        <w:t>לשנות את הפסקאות לתיאור של השיטה הלאגראגית והסבר על יתרונותיה</w:t>
       </w:r>
     </w:p>
   </w:comment>
-  <w:comment w:id="14" w:author="alexy shapovalov" w:date="2019-01-03T18:07:00Z" w:initials="as">
+  <w:comment w:id="15" w:author="alexy shapovalov" w:date="2019-01-03T18:09:00Z" w:initials="as">
     <w:p>
       <w:pPr>
         <w:pStyle w:val="CommentText"/>
         <w:rPr>
-          <w:rtl/>
           <w:lang w:bidi="he-IL"/>
         </w:rPr>
       </w:pPr>
@@ -27235,59 +27338,11 @@
           <w:rtl/>
           <w:lang w:bidi="he-IL"/>
         </w:rPr>
-        <w:t>לשנות את הפסקאות לתיאור של השיטה הלאגראגית והסבר על יתרונותיה</w:t>
+        <w:t>להרחיב</w:t>
       </w:r>
     </w:p>
   </w:comment>
-  <w:comment w:id="16" w:author="alexy shapovalov" w:date="2019-01-03T18:09:00Z" w:initials="as">
-    <w:p>
-      <w:pPr>
-        <w:pStyle w:val="CommentText"/>
-        <w:rPr>
-          <w:lang w:bidi="he-IL"/>
-        </w:rPr>
-      </w:pPr>
-      <w:r>
-        <w:rPr>
-          <w:rStyle w:val="CommentReference"/>
-        </w:rPr>
-        <w:annotationRef/>
-      </w:r>
-      <w:r>
-        <w:rPr>
-          <w:rFonts w:hint="cs"/>
-          <w:rtl/>
-          <w:lang w:bidi="he-IL"/>
-        </w:rPr>
-        <w:t>להרחיב</w:t>
-      </w:r>
-    </w:p>
-  </w:comment>
-  <w:comment w:id="19" w:author="alexy shapovalov" w:date="2019-01-03T18:13:00Z" w:initials="as">
-    <w:p>
-      <w:pPr>
-        <w:pStyle w:val="CommentText"/>
-        <w:rPr>
-          <w:lang w:bidi="he-IL"/>
-        </w:rPr>
-      </w:pPr>
-      <w:r>
-        <w:rPr>
-          <w:rStyle w:val="CommentReference"/>
-        </w:rPr>
-        <w:annotationRef/>
-      </w:r>
-      <w:r>
-        <w:rPr>
-          <w:rFonts w:hint="cs"/>
-          <w:rtl/>
-          <w:lang w:bidi="he-IL"/>
-        </w:rPr>
-        <w:t>להבהיר שזה תלוי בצורת הגוף</w:t>
-      </w:r>
-    </w:p>
-  </w:comment>
-  <w:comment w:id="21" w:author="alexy shapovalov" w:date="2019-01-03T18:19:00Z" w:initials="as">
+  <w:comment w:id="19" w:author="alexy shapovalov" w:date="2019-01-03T18:19:00Z" w:initials="as">
     <w:p>
       <w:pPr>
         <w:pStyle w:val="CommentText"/>
@@ -27321,7 +27376,7 @@
       </w:pPr>
     </w:p>
   </w:comment>
-  <w:comment w:id="23" w:author="alexy shapovalov" w:date="2019-01-03T18:22:00Z" w:initials="as">
+  <w:comment w:id="20" w:author="alexy shapovalov" w:date="2019-01-03T18:22:00Z" w:initials="as">
     <w:p>
       <w:pPr>
         <w:pStyle w:val="CommentText"/>
@@ -27345,7 +27400,7 @@
       </w:r>
     </w:p>
   </w:comment>
-  <w:comment w:id="30" w:author="alexy shapovalov" w:date="2018-12-28T17:30:00Z" w:initials="as">
+  <w:comment w:id="27" w:author="alexy shapovalov" w:date="2018-12-28T17:30:00Z" w:initials="as">
     <w:p>
       <w:pPr>
         <w:pStyle w:val="CommentText"/>
@@ -27369,7 +27424,7 @@
       </w:r>
     </w:p>
   </w:comment>
-  <w:comment w:id="31" w:author="alexy shapovalov" w:date="2018-12-28T17:28:00Z" w:initials="as">
+  <w:comment w:id="28" w:author="alexy shapovalov" w:date="2018-12-28T17:28:00Z" w:initials="as">
     <w:p>
       <w:pPr>
         <w:pStyle w:val="CommentText"/>
@@ -27393,7 +27448,7 @@
       </w:r>
     </w:p>
   </w:comment>
-  <w:comment w:id="36" w:author="daniel madar" w:date="2018-12-10T16:05:00Z" w:initials="dm">
+  <w:comment w:id="33" w:author="daniel madar" w:date="2018-12-10T16:05:00Z" w:initials="dm">
     <w:p>
       <w:pPr>
         <w:pStyle w:val="CommentText"/>
@@ -27540,7 +27595,7 @@
       </w:r>
     </w:p>
   </w:comment>
-  <w:comment w:id="37" w:author="daniel madar" w:date="2018-12-10T16:05:00Z" w:initials="dm">
+  <w:comment w:id="40" w:author="daniel madar" w:date="2018-12-29T14:49:00Z" w:initials="dm">
     <w:p>
       <w:pPr>
         <w:pStyle w:val="CommentText"/>
@@ -27560,7 +27615,7 @@
           <w:rtl/>
           <w:lang w:bidi="he-IL"/>
         </w:rPr>
-        <w:t>האם המהירויות באמת כה נמוכות</w:t>
+        <w:t>האם לא זה מה שמדדנו כאן</w:t>
       </w:r>
       <w:r>
         <w:rPr>
@@ -27575,17 +27630,28 @@
         <w:pStyle w:val="CommentText"/>
       </w:pPr>
       <w:r>
-        <w:t>o.oooo4 m/s</w:t>
+        <w:rPr>
+          <w:rFonts w:hint="cs"/>
+          <w:rtl/>
+          <w:lang w:bidi="he-IL"/>
+        </w:rPr>
+        <w:t>איך עושים זאת</w:t>
+      </w:r>
+      <w:r>
+        <w:rPr>
+          <w:rFonts w:hint="cs"/>
+          <w:rtl/>
+        </w:rPr>
+        <w:t>?</w:t>
       </w:r>
     </w:p>
   </w:comment>
-  <w:comment w:id="38" w:author="alexy shapovalov" w:date="2019-01-03T17:36:00Z" w:initials="as">
+  <w:comment w:id="41" w:author="Eliav Bareli" w:date="2018-12-29T14:49:00Z" w:initials="EB">
     <w:p>
       <w:pPr>
         <w:pStyle w:val="CommentText"/>
         <w:rPr>
           <w:rtl/>
-          <w:lang w:bidi="he-IL"/>
         </w:rPr>
       </w:pPr>
       <w:r>
@@ -27600,135 +27666,6 @@
           <w:rtl/>
           <w:lang w:bidi="he-IL"/>
         </w:rPr>
-        <w:t>הערכים ב</w:t>
-      </w:r>
-      <w:r>
-        <w:rPr>
-          <w:lang w:bidi="he-IL"/>
-        </w:rPr>
-        <w:br/>
-      </w:r>
-      <w:proofErr w:type="spellStart"/>
-      <w:r>
-        <w:rPr>
-          <w:lang w:bidi="he-IL"/>
-        </w:rPr>
-        <w:t>json</w:t>
-      </w:r>
-      <w:proofErr w:type="spellEnd"/>
-      <w:r>
-        <w:rPr>
-          <w:lang w:bidi="he-IL"/>
-        </w:rPr>
-        <w:br/>
-      </w:r>
-      <w:r>
-        <w:rPr>
-          <w:rFonts w:hint="cs"/>
-          <w:rtl/>
-          <w:lang w:bidi="he-IL"/>
-        </w:rPr>
-        <w:t>נראים בסדר, הטעות בסירטוט הגרף וצריך לסרטט מחדש</w:t>
-      </w:r>
-    </w:p>
-  </w:comment>
-  <w:comment w:id="41" w:author="alexy shapovalov" w:date="2019-01-06T17:33:00Z" w:initials="as">
-    <w:p>
-      <w:pPr>
-        <w:pStyle w:val="CommentText"/>
-        <w:rPr>
-          <w:rFonts w:hint="cs"/>
-          <w:rtl/>
-          <w:lang w:bidi="he-IL"/>
-        </w:rPr>
-      </w:pPr>
-      <w:r>
-        <w:rPr>
-          <w:rStyle w:val="CommentReference"/>
-        </w:rPr>
-        <w:annotationRef/>
-      </w:r>
-      <w:r>
-        <w:rPr>
-          <w:rFonts w:hint="cs"/>
-          <w:rtl/>
-          <w:lang w:bidi="he-IL"/>
-        </w:rPr>
-        <w:t>צריך כותרת</w:t>
-      </w:r>
-    </w:p>
-  </w:comment>
-  <w:comment w:id="45" w:author="daniel madar" w:date="2018-12-29T14:49:00Z" w:initials="dm">
-    <w:p>
-      <w:pPr>
-        <w:pStyle w:val="CommentText"/>
-        <w:rPr>
-          <w:rtl/>
-        </w:rPr>
-      </w:pPr>
-      <w:r>
-        <w:rPr>
-          <w:rStyle w:val="CommentReference"/>
-        </w:rPr>
-        <w:annotationRef/>
-      </w:r>
-      <w:r>
-        <w:rPr>
-          <w:rFonts w:hint="cs"/>
-          <w:rtl/>
-          <w:lang w:bidi="he-IL"/>
-        </w:rPr>
-        <w:t>האם לא זה מה שמדדנו כאן</w:t>
-      </w:r>
-      <w:r>
-        <w:rPr>
-          <w:rFonts w:hint="cs"/>
-          <w:rtl/>
-        </w:rPr>
-        <w:t>?</w:t>
-      </w:r>
-    </w:p>
-    <w:p>
-      <w:pPr>
-        <w:pStyle w:val="CommentText"/>
-      </w:pPr>
-      <w:r>
-        <w:rPr>
-          <w:rFonts w:hint="cs"/>
-          <w:rtl/>
-          <w:lang w:bidi="he-IL"/>
-        </w:rPr>
-        <w:t>איך עושים זאת</w:t>
-      </w:r>
-      <w:r>
-        <w:rPr>
-          <w:rFonts w:hint="cs"/>
-          <w:rtl/>
-        </w:rPr>
-        <w:t>?</w:t>
-      </w:r>
-    </w:p>
-  </w:comment>
-  <w:comment w:id="46" w:author="Eliav Bareli" w:date="2018-12-29T14:49:00Z" w:initials="EB">
-    <w:p>
-      <w:pPr>
-        <w:pStyle w:val="CommentText"/>
-        <w:rPr>
-          <w:rtl/>
-        </w:rPr>
-      </w:pPr>
-      <w:r>
-        <w:rPr>
-          <w:rStyle w:val="CommentReference"/>
-        </w:rPr>
-        <w:annotationRef/>
-      </w:r>
-      <w:r>
-        <w:rPr>
-          <w:rFonts w:hint="cs"/>
-          <w:rtl/>
-          <w:lang w:bidi="he-IL"/>
-        </w:rPr>
         <w:t>הכוונה למדידה בעזרת חיישן שמטרתו למדוד את כוח הגרר ישירות</w:t>
       </w:r>
       <w:r>
@@ -27760,64 +27697,6 @@
           <w:lang w:bidi="he-IL"/>
         </w:rPr>
         <w:t>הוספתי מספר מילים כדי להבהיר את זה</w:t>
-      </w:r>
-    </w:p>
-  </w:comment>
-  <w:comment w:id="47" w:author="daniel madar" w:date="2018-12-29T14:49:00Z" w:initials="dm">
-    <w:p>
-      <w:pPr>
-        <w:pStyle w:val="CommentText"/>
-      </w:pPr>
-      <w:r>
-        <w:rPr>
-          <w:rStyle w:val="CommentReference"/>
-        </w:rPr>
-        <w:annotationRef/>
-      </w:r>
-      <w:r>
-        <w:rPr>
-          <w:rFonts w:hint="cs"/>
-          <w:rtl/>
-          <w:lang w:bidi="he-IL"/>
-        </w:rPr>
-        <w:t xml:space="preserve">להרחיב לפחות פי </w:t>
-      </w:r>
-      <w:r>
-        <w:rPr>
-          <w:rFonts w:hint="cs"/>
-          <w:rtl/>
-        </w:rPr>
-        <w:t xml:space="preserve">2-4. </w:t>
-      </w:r>
-      <w:r>
-        <w:rPr>
-          <w:rFonts w:hint="cs"/>
-          <w:rtl/>
-          <w:lang w:bidi="he-IL"/>
-        </w:rPr>
-        <w:t>לנסות ולסיים בנימה חיובי</w:t>
-      </w:r>
-      <w:r>
-        <w:rPr>
-          <w:rFonts w:hint="cs"/>
-          <w:rtl/>
-        </w:rPr>
-        <w:t xml:space="preserve">, </w:t>
-      </w:r>
-      <w:r>
-        <w:rPr>
-          <w:rFonts w:hint="cs"/>
-          <w:rtl/>
-          <w:lang w:bidi="he-IL"/>
-        </w:rPr>
-        <w:t>איך המחקר תורם לתחום או לאנושות</w:t>
-      </w:r>
-      <w:r>
-        <w:rPr>
-          <w:rFonts w:hint="cs"/>
-          <w:rtl/>
-        </w:rPr>
-        <w:t>.</w:t>
       </w:r>
     </w:p>
   </w:comment>
@@ -27829,7 +27708,7 @@
 </file>
 
 <file path=word/endnotes.xml><?xml version="1.0" encoding="utf-8"?>
-<w:endnotes xmlns:ve="http://schemas.openxmlformats.org/markup-compatibility/2006" xmlns:o="urn:schemas-microsoft-com:office:office" xmlns:r="http://schemas.openxmlformats.org/officeDocument/2006/relationships" xmlns:m="http://schemas.openxmlformats.org/officeDocument/2006/math" xmlns:v="urn:schemas-microsoft-com:vml" xmlns:wp="http://schemas.openxmlformats.org/drawingml/2006/wordprocessingDrawing" xmlns:w10="urn:schemas-microsoft-com:office:word" xmlns:w="http://schemas.openxmlformats.org/wordprocessingml/2006/main" xmlns:wne="http://schemas.microsoft.com/office/word/2006/wordml">
+<w:endnotes xmlns:wpc="http://schemas.microsoft.com/office/word/2010/wordprocessingCanvas" xmlns:mc="http://schemas.openxmlformats.org/markup-compatibility/2006" xmlns:o="urn:schemas-microsoft-com:office:office" xmlns:r="http://schemas.openxmlformats.org/officeDocument/2006/relationships" xmlns:m="http://schemas.openxmlformats.org/officeDocument/2006/math" xmlns:v="urn:schemas-microsoft-com:vml" xmlns:wp14="http://schemas.microsoft.com/office/word/2010/wordprocessingDrawing" xmlns:wp="http://schemas.openxmlformats.org/drawingml/2006/wordprocessingDrawing" xmlns:w10="urn:schemas-microsoft-com:office:word" xmlns:w="http://schemas.openxmlformats.org/wordprocessingml/2006/main" xmlns:w14="http://schemas.microsoft.com/office/word/2010/wordml" xmlns:wpg="http://schemas.microsoft.com/office/word/2010/wordprocessingGroup" xmlns:wpi="http://schemas.microsoft.com/office/word/2010/wordprocessingInk" xmlns:wne="http://schemas.microsoft.com/office/word/2006/wordml" xmlns:wps="http://schemas.microsoft.com/office/word/2010/wordprocessingShape" mc:Ignorable="w14 wp14">
   <w:endnote w:type="separator" w:id="-1">
     <w:p>
       <w:pPr>
@@ -27854,7 +27733,7 @@
 </file>
 
 <file path=word/footer1.xml><?xml version="1.0" encoding="utf-8"?>
-<w:ftr xmlns:ve="http://schemas.openxmlformats.org/markup-compatibility/2006" xmlns:o="urn:schemas-microsoft-com:office:office" xmlns:r="http://schemas.openxmlformats.org/officeDocument/2006/relationships" xmlns:m="http://schemas.openxmlformats.org/officeDocument/2006/math" xmlns:v="urn:schemas-microsoft-com:vml" xmlns:wp="http://schemas.openxmlformats.org/drawingml/2006/wordprocessingDrawing" xmlns:w10="urn:schemas-microsoft-com:office:word" xmlns:w="http://schemas.openxmlformats.org/wordprocessingml/2006/main" xmlns:wne="http://schemas.microsoft.com/office/word/2006/wordml">
+<w:ftr xmlns:wpc="http://schemas.microsoft.com/office/word/2010/wordprocessingCanvas" xmlns:mc="http://schemas.openxmlformats.org/markup-compatibility/2006" xmlns:o="urn:schemas-microsoft-com:office:office" xmlns:r="http://schemas.openxmlformats.org/officeDocument/2006/relationships" xmlns:m="http://schemas.openxmlformats.org/officeDocument/2006/math" xmlns:v="urn:schemas-microsoft-com:vml" xmlns:wp14="http://schemas.microsoft.com/office/word/2010/wordprocessingDrawing" xmlns:wp="http://schemas.openxmlformats.org/drawingml/2006/wordprocessingDrawing" xmlns:w10="urn:schemas-microsoft-com:office:word" xmlns:w="http://schemas.openxmlformats.org/wordprocessingml/2006/main" xmlns:w14="http://schemas.microsoft.com/office/word/2010/wordml" xmlns:wpg="http://schemas.microsoft.com/office/word/2010/wordprocessingGroup" xmlns:wpi="http://schemas.microsoft.com/office/word/2010/wordprocessingInk" xmlns:wne="http://schemas.microsoft.com/office/word/2006/wordml" xmlns:wps="http://schemas.microsoft.com/office/word/2010/wordprocessingShape" mc:Ignorable="w14 wp14">
   <w:sdt>
     <w:sdtPr>
       <w:id w:val="-951315014"/>
@@ -27935,7 +27814,7 @@
                                 <w:sz w:val="48"/>
                                 <w:szCs w:val="48"/>
                               </w:rPr>
-                              <w:t>17</w:t>
+                              <w:t>22</w:t>
                             </w:r>
                             <w:r>
                               <w:rPr>
@@ -27964,7 +27843,7 @@
 </file>
 
 <file path=word/footnotes.xml><?xml version="1.0" encoding="utf-8"?>
-<w:footnotes xmlns:ve="http://schemas.openxmlformats.org/markup-compatibility/2006" xmlns:o="urn:schemas-microsoft-com:office:office" xmlns:r="http://schemas.openxmlformats.org/officeDocument/2006/relationships" xmlns:m="http://schemas.openxmlformats.org/officeDocument/2006/math" xmlns:v="urn:schemas-microsoft-com:vml" xmlns:wp="http://schemas.openxmlformats.org/drawingml/2006/wordprocessingDrawing" xmlns:w10="urn:schemas-microsoft-com:office:word" xmlns:w="http://schemas.openxmlformats.org/wordprocessingml/2006/main" xmlns:wne="http://schemas.microsoft.com/office/word/2006/wordml">
+<w:footnotes xmlns:wpc="http://schemas.microsoft.com/office/word/2010/wordprocessingCanvas" xmlns:mc="http://schemas.openxmlformats.org/markup-compatibility/2006" xmlns:o="urn:schemas-microsoft-com:office:office" xmlns:r="http://schemas.openxmlformats.org/officeDocument/2006/relationships" xmlns:m="http://schemas.openxmlformats.org/officeDocument/2006/math" xmlns:v="urn:schemas-microsoft-com:vml" xmlns:wp14="http://schemas.microsoft.com/office/word/2010/wordprocessingDrawing" xmlns:wp="http://schemas.openxmlformats.org/drawingml/2006/wordprocessingDrawing" xmlns:w10="urn:schemas-microsoft-com:office:word" xmlns:w="http://schemas.openxmlformats.org/wordprocessingml/2006/main" xmlns:w14="http://schemas.microsoft.com/office/word/2010/wordml" xmlns:wpg="http://schemas.microsoft.com/office/word/2010/wordprocessingGroup" xmlns:wpi="http://schemas.microsoft.com/office/word/2010/wordprocessingInk" xmlns:wne="http://schemas.microsoft.com/office/word/2006/wordml" xmlns:wps="http://schemas.microsoft.com/office/word/2010/wordprocessingShape" mc:Ignorable="w14 wp14">
   <w:footnote w:type="separator" w:id="-1">
     <w:p>
       <w:pPr>
@@ -27989,7 +27868,7 @@
 </file>
 
 <file path=word/numbering.xml><?xml version="1.0" encoding="utf-8"?>
-<w:numbering xmlns:ve="http://schemas.openxmlformats.org/markup-compatibility/2006" xmlns:o="urn:schemas-microsoft-com:office:office" xmlns:r="http://schemas.openxmlformats.org/officeDocument/2006/relationships" xmlns:m="http://schemas.openxmlformats.org/officeDocument/2006/math" xmlns:v="urn:schemas-microsoft-com:vml" xmlns:wp="http://schemas.openxmlformats.org/drawingml/2006/wordprocessingDrawing" xmlns:w10="urn:schemas-microsoft-com:office:word" xmlns:w="http://schemas.openxmlformats.org/wordprocessingml/2006/main" xmlns:wne="http://schemas.microsoft.com/office/word/2006/wordml">
+<w:numbering xmlns:wpc="http://schemas.microsoft.com/office/word/2010/wordprocessingCanvas" xmlns:mc="http://schemas.openxmlformats.org/markup-compatibility/2006" xmlns:o="urn:schemas-microsoft-com:office:office" xmlns:r="http://schemas.openxmlformats.org/officeDocument/2006/relationships" xmlns:m="http://schemas.openxmlformats.org/officeDocument/2006/math" xmlns:v="urn:schemas-microsoft-com:vml" xmlns:wp14="http://schemas.microsoft.com/office/word/2010/wordprocessingDrawing" xmlns:wp="http://schemas.openxmlformats.org/drawingml/2006/wordprocessingDrawing" xmlns:w10="urn:schemas-microsoft-com:office:word" xmlns:w="http://schemas.openxmlformats.org/wordprocessingml/2006/main" xmlns:w14="http://schemas.microsoft.com/office/word/2010/wordml" xmlns:wpg="http://schemas.microsoft.com/office/word/2010/wordprocessingGroup" xmlns:wpi="http://schemas.microsoft.com/office/word/2010/wordprocessingInk" xmlns:wne="http://schemas.microsoft.com/office/word/2006/wordml" xmlns:wps="http://schemas.microsoft.com/office/word/2010/wordprocessingShape" mc:Ignorable="w14 wp14">
   <w:abstractNum w:abstractNumId="0">
     <w:nsid w:val="20D96B87"/>
     <w:multiLevelType w:val="hybridMultilevel"/>
@@ -28186,7 +28065,7 @@
 </file>
 
 <file path=word/styles.xml><?xml version="1.0" encoding="utf-8"?>
-<w:styles xmlns:r="http://schemas.openxmlformats.org/officeDocument/2006/relationships" xmlns:w="http://schemas.openxmlformats.org/wordprocessingml/2006/main">
+<w:styles xmlns:mc="http://schemas.openxmlformats.org/markup-compatibility/2006" xmlns:r="http://schemas.openxmlformats.org/officeDocument/2006/relationships" xmlns:w="http://schemas.openxmlformats.org/wordprocessingml/2006/main" xmlns:w14="http://schemas.microsoft.com/office/word/2010/wordml" mc:Ignorable="w14">
   <w:docDefaults>
     <w:rPrDefault>
       <w:rPr>
@@ -28527,7 +28406,6 @@
     <w:uiPriority w:val="99"/>
     <w:semiHidden/>
     <w:unhideWhenUsed/>
-    <w:qFormat/>
     <w:tblPr>
       <w:tblInd w:w="0" w:type="dxa"/>
       <w:tblCellMar>
@@ -29952,7 +29830,7 @@
 </file>
 
 <file path=customXml/itemProps2.xml><?xml version="1.0" encoding="utf-8"?>
-<ds:datastoreItem xmlns:ds="http://schemas.openxmlformats.org/officeDocument/2006/customXml" ds:itemID="{A0F820CA-7494-488F-A217-2D5385770C64}">
+<ds:datastoreItem xmlns:ds="http://schemas.openxmlformats.org/officeDocument/2006/customXml" ds:itemID="{DB991B79-AB07-46D8-814C-CBDA332FE865}">
   <ds:schemaRefs>
     <ds:schemaRef ds:uri="http://schemas.openxmlformats.org/officeDocument/2006/bibliography"/>
   </ds:schemaRefs>

</xml_diff>

<commit_message>
Some stuff is better and fixed, having some trouble with software but i'll fix it tomorrow
</commit_message>
<xml_diff>
--- a/thesis/thesis.docx
+++ b/thesis/thesis.docx
@@ -6426,93 +6426,65 @@
           <w:lang w:bidi="he-IL"/>
         </w:rPr>
       </w:pPr>
-      <w:commentRangeStart w:id="7"/>
-      <w:r>
-        <w:rPr>
-          <w:rFonts w:hint="cs"/>
-          <w:sz w:val="24"/>
-          <w:szCs w:val="24"/>
-          <w:rtl/>
-          <w:lang w:bidi="he-IL"/>
-        </w:rPr>
-        <w:t xml:space="preserve">הזורם כל-כך קטנה שאפשר להתעלם ממנה, למשל אוויר. כאשר מנתחים תעופה של </w:t>
-      </w:r>
-      <w:r>
-        <w:rPr>
-          <w:rFonts w:hint="cs"/>
-          <w:sz w:val="24"/>
-          <w:szCs w:val="24"/>
-          <w:rtl/>
-          <w:lang w:bidi="he-IL"/>
-        </w:rPr>
-        <w:t>הנחה שימושית מאוד כאשר חוקרים זורמים היא ההנחה שהזורם הוא בעל צמיגות אפסית (</w:t>
-      </w:r>
-      <w:proofErr w:type="spellStart"/>
-      <w:r>
-        <w:rPr>
-          <w:sz w:val="24"/>
-          <w:szCs w:val="24"/>
-          <w:lang w:bidi="he-IL"/>
-        </w:rPr>
-        <w:t>Inviscid</w:t>
-      </w:r>
-      <w:proofErr w:type="spellEnd"/>
-      <w:r>
-        <w:rPr>
-          <w:sz w:val="24"/>
-          <w:szCs w:val="24"/>
-          <w:lang w:bidi="he-IL"/>
-        </w:rPr>
-        <w:t xml:space="preserve"> flow</w:t>
-      </w:r>
-      <w:r>
-        <w:rPr>
-          <w:rFonts w:hint="cs"/>
-          <w:sz w:val="24"/>
-          <w:szCs w:val="24"/>
-          <w:rtl/>
-          <w:lang w:bidi="he-IL"/>
-        </w:rPr>
-        <w:t xml:space="preserve">). משתמשים בהנחה זו כאשר צמיגות </w:t>
-      </w:r>
-      <w:r>
-        <w:rPr>
-          <w:rFonts w:hint="cs"/>
-          <w:sz w:val="24"/>
-          <w:szCs w:val="24"/>
-          <w:rtl/>
-          <w:lang w:bidi="he-IL"/>
-        </w:rPr>
-        <w:t xml:space="preserve">כדור באוויר </w:t>
-      </w:r>
-      <w:r>
-        <w:rPr>
-          <w:rFonts w:hint="cs"/>
-          <w:sz w:val="24"/>
-          <w:szCs w:val="24"/>
-          <w:rtl/>
-          <w:lang w:bidi="he-IL"/>
-        </w:rPr>
-        <w:t>עם הנחה זו מגיעים למסקנה שעל הכדור לא פועל שום גרר</w:t>
-      </w:r>
-      <w:r>
-        <w:rPr>
-          <w:rFonts w:hint="cs"/>
-          <w:sz w:val="24"/>
-          <w:szCs w:val="24"/>
-          <w:rtl/>
-          <w:lang w:bidi="he-IL"/>
-        </w:rPr>
-        <w:t xml:space="preserve"> (</w:t>
-      </w:r>
-      <w:r>
-        <w:rPr>
-          <w:sz w:val="24"/>
-          <w:szCs w:val="24"/>
-          <w:rtl/>
-          <w:lang w:bidi="he-IL"/>
-        </w:rPr>
-        <w:t>כוח הפועל בכיוון המנוגד לתנועה של עצם בזורם</w:t>
+      <w:r>
+        <w:rPr>
+          <w:rFonts w:hint="cs"/>
+          <w:sz w:val="24"/>
+          <w:szCs w:val="24"/>
+          <w:rtl/>
+          <w:lang w:bidi="he-IL"/>
+        </w:rPr>
+        <w:t>פעמים רבות ניתן לפשט זרימה הרחק מגוף מסויים</w:t>
+      </w:r>
+      <w:r>
+        <w:rPr>
+          <w:rFonts w:hint="cs"/>
+          <w:sz w:val="24"/>
+          <w:szCs w:val="24"/>
+          <w:rtl/>
+          <w:lang w:bidi="he-IL"/>
+        </w:rPr>
+        <w:t xml:space="preserve"> ולהתייחס אליה</w:t>
+      </w:r>
+      <w:r>
+        <w:rPr>
+          <w:rFonts w:hint="cs"/>
+          <w:sz w:val="24"/>
+          <w:szCs w:val="24"/>
+          <w:rtl/>
+          <w:lang w:bidi="he-IL"/>
+        </w:rPr>
+        <w:t xml:space="preserve"> כאילו ולא היה גוף בזורם כלל, בזרימה זאת לפעמים גם ניתן להזניח את הצמיגות בזורם, כאשר היא קטנה מאוד. למרות שהנחות אלו בדרך כלל</w:t>
+      </w:r>
+      <w:bookmarkStart w:id="7" w:name="_GoBack"/>
+      <w:bookmarkEnd w:id="7"/>
+      <w:r>
+        <w:rPr>
+          <w:rFonts w:hint="cs"/>
+          <w:sz w:val="24"/>
+          <w:szCs w:val="24"/>
+          <w:rtl/>
+          <w:lang w:bidi="he-IL"/>
+        </w:rPr>
+        <w:t xml:space="preserve"> נוחות ועוזרות לפשט את החישובים הדרושים, הן גם יוצרות מספר בעיות</w:t>
+      </w:r>
+      <w:r>
+        <w:rPr>
+          <w:rFonts w:hint="cs"/>
+          <w:sz w:val="24"/>
+          <w:szCs w:val="24"/>
+          <w:rtl/>
+          <w:lang w:bidi="he-IL"/>
+        </w:rPr>
+        <w:t xml:space="preserve">. דוגמה אחת היא אם נניח שצמיגות הזרום אפסית, אז חישוב הגרר הפועל על גוף תמיד יהיה אפס (איור 3.2 </w:t>
+      </w:r>
+      <w:r>
+        <w:rPr>
+          <w:sz w:val="24"/>
+          <w:szCs w:val="24"/>
+          <w:lang w:bidi="he-IL"/>
+        </w:rPr>
+        <w:t>a</w:t>
       </w:r>
       <w:r>
         <w:rPr>
@@ -6532,53 +6504,7 @@
           <w:rtl/>
           <w:lang w:bidi="he-IL"/>
         </w:rPr>
-        <w:t>; הרי הלחצים שווים משני הצדדים והחיכוך זניח בתנאי חוסר</w:t>
-      </w:r>
-      <w:r>
-        <w:rPr>
-          <w:rFonts w:hint="cs"/>
-          <w:sz w:val="24"/>
-          <w:szCs w:val="24"/>
-          <w:rtl/>
-          <w:lang w:bidi="he-IL"/>
-        </w:rPr>
-        <w:t xml:space="preserve"> צמיגות כמו שניתן לראות באיור 3.2</w:t>
-      </w:r>
-      <w:r>
-        <w:rPr>
-          <w:rFonts w:hint="cs"/>
-          <w:sz w:val="24"/>
-          <w:szCs w:val="24"/>
-          <w:rtl/>
-          <w:lang w:bidi="he-IL"/>
-        </w:rPr>
-        <w:t xml:space="preserve"> (</w:t>
-      </w:r>
-      <w:r>
-        <w:rPr>
-          <w:sz w:val="24"/>
-          <w:szCs w:val="24"/>
-          <w:lang w:bidi="he-IL"/>
-        </w:rPr>
-        <w:t>a</w:t>
-      </w:r>
-      <w:r>
-        <w:rPr>
-          <w:rFonts w:hint="cs"/>
-          <w:sz w:val="24"/>
-          <w:szCs w:val="24"/>
-          <w:rtl/>
-          <w:lang w:bidi="he-IL"/>
-        </w:rPr>
-        <w:t>).</w:t>
-      </w:r>
-      <w:commentRangeEnd w:id="7"/>
-      <w:r>
-        <w:rPr>
-          <w:rStyle w:val="CommentReference"/>
-          <w:rtl/>
-        </w:rPr>
-        <w:commentReference w:id="7"/>
+        <w:t>.</w:t>
       </w:r>
     </w:p>
     <w:p>
@@ -6608,7 +6534,7 @@
                     <pic:cNvPicPr/>
                   </pic:nvPicPr>
                   <pic:blipFill>
-                    <a:blip r:embed="rId12" cstate="print"/>
+                    <a:blip r:embed="rId11" cstate="print"/>
                     <a:stretch>
                       <a:fillRect/>
                     </a:stretch>
@@ -7161,27 +7087,67 @@
           <w:lang w:bidi="he-IL"/>
         </w:rPr>
         <w:lastRenderedPageBreak/>
-        <w:t>שלו. בשכבה זו צמיגות הי</w:t>
-      </w:r>
-      <w:r>
-        <w:rPr>
-          <w:rFonts w:hint="cs"/>
-          <w:sz w:val="24"/>
-          <w:szCs w:val="24"/>
-          <w:rtl/>
-          <w:lang w:bidi="he-IL"/>
-        </w:rPr>
-        <w:t>א לא זניח</w:t>
-      </w:r>
-      <w:r>
-        <w:rPr>
-          <w:rFonts w:hint="cs"/>
-          <w:sz w:val="24"/>
-          <w:szCs w:val="24"/>
-          <w:rtl/>
-          <w:lang w:bidi="he-IL"/>
-        </w:rPr>
-        <w:t>ה</w:t>
+        <w:t>שלו. בשכבה זו</w:t>
+      </w:r>
+      <w:r>
+        <w:rPr>
+          <w:rFonts w:hint="cs"/>
+          <w:sz w:val="24"/>
+          <w:szCs w:val="24"/>
+          <w:rtl/>
+          <w:lang w:bidi="he-IL"/>
+        </w:rPr>
+        <w:t xml:space="preserve"> השפעת הגוף על הזורם</w:t>
+      </w:r>
+      <w:r>
+        <w:rPr>
+          <w:rFonts w:hint="cs"/>
+          <w:sz w:val="24"/>
+          <w:szCs w:val="24"/>
+          <w:rtl/>
+          <w:lang w:bidi="he-IL"/>
+        </w:rPr>
+        <w:t xml:space="preserve"> </w:t>
+      </w:r>
+      <w:r>
+        <w:rPr>
+          <w:rFonts w:hint="cs"/>
+          <w:sz w:val="24"/>
+          <w:szCs w:val="24"/>
+          <w:rtl/>
+          <w:lang w:bidi="he-IL"/>
+        </w:rPr>
+        <w:t>וה</w:t>
+      </w:r>
+      <w:r>
+        <w:rPr>
+          <w:rFonts w:hint="cs"/>
+          <w:sz w:val="24"/>
+          <w:szCs w:val="24"/>
+          <w:rtl/>
+          <w:lang w:bidi="he-IL"/>
+        </w:rPr>
+        <w:t xml:space="preserve">צמיגות </w:t>
+      </w:r>
+      <w:r>
+        <w:rPr>
+          <w:rFonts w:hint="cs"/>
+          <w:sz w:val="24"/>
+          <w:szCs w:val="24"/>
+          <w:rtl/>
+          <w:lang w:bidi="he-IL"/>
+        </w:rPr>
+        <w:t>לא זניח</w:t>
+      </w:r>
+      <w:r>
+        <w:rPr>
+          <w:rFonts w:hint="cs"/>
+          <w:sz w:val="24"/>
+          <w:szCs w:val="24"/>
+          <w:rtl/>
+          <w:lang w:bidi="he-IL"/>
+        </w:rPr>
+        <w:t>ים</w:t>
       </w:r>
       <w:r>
         <w:rPr>
@@ -7211,7 +7177,17 @@
           <w:rtl/>
           <w:lang w:bidi="he-IL"/>
         </w:rPr>
-        <w:t xml:space="preserve"> צמיגות) וקוראים לשכבה הזאת שכבת הגבול.</w:t>
+        <w:t xml:space="preserve"> אותם</w:t>
+      </w:r>
+      <w:r>
+        <w:rPr>
+          <w:rFonts w:hint="cs"/>
+          <w:sz w:val="24"/>
+          <w:szCs w:val="24"/>
+          <w:rtl/>
+          <w:lang w:bidi="he-IL"/>
+        </w:rPr>
+        <w:t>) וקוראים לשכבה הזאת שכבת הגבול.</w:t>
       </w:r>
     </w:p>
     <w:p>
@@ -7254,32 +7230,14 @@
           <w:lang w:bidi="he-IL"/>
         </w:rPr>
       </w:pPr>
-      <w:commentRangeStart w:id="9"/>
-      <w:r>
-        <w:rPr>
-          <w:sz w:val="24"/>
-          <w:szCs w:val="24"/>
-          <w:rtl/>
-          <w:lang w:bidi="he-IL"/>
-        </w:rPr>
-        <w:t xml:space="preserve">מחקר </w:t>
-      </w:r>
-      <w:commentRangeEnd w:id="9"/>
-      <w:r>
-        <w:rPr>
-          <w:rStyle w:val="CommentReference"/>
-          <w:rtl/>
-        </w:rPr>
-        <w:commentReference w:id="9"/>
-      </w:r>
-      <w:r>
-        <w:rPr>
-          <w:sz w:val="24"/>
-          <w:szCs w:val="24"/>
-          <w:rtl/>
-          <w:lang w:bidi="he-IL"/>
-        </w:rPr>
-        <w:t>במכניקת הזורמים תורם לעולם בתחומים רבים</w:t>
+      <w:r>
+        <w:rPr>
+          <w:sz w:val="24"/>
+          <w:szCs w:val="24"/>
+          <w:rtl/>
+          <w:lang w:bidi="he-IL"/>
+        </w:rPr>
+        <w:t>מחקר במכניקת הזורמים תורם לעולם בתחומים רבים</w:t>
       </w:r>
       <w:r>
         <w:rPr>
@@ -7462,7 +7420,7 @@
           <w:szCs w:val="24"/>
         </w:rPr>
       </w:pPr>
-      <w:bookmarkStart w:id="10" w:name="_Toc532223022"/>
+      <w:bookmarkStart w:id="9" w:name="_Toc532223022"/>
       <w:r>
         <w:rPr>
           <w:rFonts w:hint="cs"/>
@@ -7486,7 +7444,7 @@
         </w:rPr>
         <w:t>זרימה טורבולנטית</w:t>
       </w:r>
-      <w:bookmarkEnd w:id="10"/>
+      <w:bookmarkEnd w:id="9"/>
     </w:p>
     <w:p>
       <w:pPr>
@@ -7498,7 +7456,6 @@
           <w:szCs w:val="24"/>
         </w:rPr>
       </w:pPr>
-      <w:commentRangeStart w:id="11"/>
       <w:r>
         <w:rPr>
           <w:sz w:val="24"/>
@@ -7560,15 +7517,17 @@
           <w:rtl/>
           <w:lang w:bidi="he-IL"/>
         </w:rPr>
-        <w:t>היא זרימה בה הזורם זורם בקווים מקבילים בלי הפרעות בין ה"שכבות" של הזרימה</w:t>
-      </w:r>
-      <w:commentRangeEnd w:id="11"/>
-      <w:r>
-        <w:rPr>
-          <w:rStyle w:val="CommentReference"/>
-          <w:rtl/>
-        </w:rPr>
-        <w:commentReference w:id="11"/>
+        <w:t>היא זרי</w:t>
+      </w:r>
+      <w:r>
+        <w:rPr>
+          <w:rFonts w:hint="cs"/>
+          <w:sz w:val="24"/>
+          <w:szCs w:val="24"/>
+          <w:rtl/>
+          <w:lang w:bidi="he-IL"/>
+        </w:rPr>
+        <w:t>מה בה הזורם זורם במסלולים קבועים ובדרך כלל מקבילים אחד לשני</w:t>
       </w:r>
       <w:r>
         <w:rPr>
@@ -8512,7 +8471,7 @@
         <w:pStyle w:val="Heading2"/>
         <w:bidi/>
       </w:pPr>
-      <w:bookmarkStart w:id="12" w:name="_Toc532223023"/>
+      <w:bookmarkStart w:id="10" w:name="_Toc532223023"/>
       <w:r>
         <w:rPr>
           <w:rFonts w:hint="cs"/>
@@ -8549,7 +8508,7 @@
         </w:rPr>
         <w:t>ית</w:t>
       </w:r>
-      <w:bookmarkEnd w:id="12"/>
+      <w:bookmarkEnd w:id="10"/>
     </w:p>
     <w:p>
       <w:pPr>
@@ -8851,7 +8810,7 @@
           <w:szCs w:val="24"/>
         </w:rPr>
       </w:pPr>
-      <w:commentRangeStart w:id="13"/>
+      <w:commentRangeStart w:id="11"/>
       <w:r>
         <w:rPr>
           <w:sz w:val="24"/>
@@ -9353,13 +9312,13 @@
           </w:r>
         </w:sdtContent>
       </w:sdt>
-      <w:commentRangeEnd w:id="13"/>
+      <w:commentRangeEnd w:id="11"/>
       <w:r>
         <w:rPr>
           <w:rStyle w:val="CommentReference"/>
           <w:rtl/>
         </w:rPr>
-        <w:commentReference w:id="13"/>
+        <w:commentReference w:id="11"/>
       </w:r>
     </w:p>
     <w:p>
@@ -9367,7 +9326,7 @@
         <w:pStyle w:val="Heading2"/>
         <w:bidi/>
       </w:pPr>
-      <w:bookmarkStart w:id="14" w:name="_Toc532223025"/>
+      <w:bookmarkStart w:id="12" w:name="_Toc532223025"/>
       <w:r>
         <w:rPr>
           <w:rFonts w:hint="cs"/>
@@ -9399,7 +9358,7 @@
         </w:rPr>
         <w:t>תכסית עירונית</w:t>
       </w:r>
-      <w:bookmarkEnd w:id="14"/>
+      <w:bookmarkEnd w:id="12"/>
     </w:p>
     <w:p>
       <w:pPr>
@@ -9411,7 +9370,7 @@
           <w:szCs w:val="24"/>
         </w:rPr>
       </w:pPr>
-      <w:commentRangeStart w:id="15"/>
+      <w:commentRangeStart w:id="13"/>
       <w:r>
         <w:rPr>
           <w:sz w:val="24"/>
@@ -9647,13 +9606,13 @@
         </w:rPr>
         <w:t xml:space="preserve"> </w:t>
       </w:r>
-      <w:commentRangeEnd w:id="15"/>
+      <w:commentRangeEnd w:id="13"/>
       <w:r>
         <w:rPr>
           <w:rStyle w:val="CommentReference"/>
           <w:rtl/>
         </w:rPr>
-        <w:commentReference w:id="15"/>
+        <w:commentReference w:id="13"/>
       </w:r>
       <w:sdt>
         <w:sdtPr>
@@ -9717,7 +9676,7 @@
           <w:lang w:val="en-GB"/>
         </w:rPr>
       </w:pPr>
-      <w:bookmarkStart w:id="16" w:name="_Toc532223026"/>
+      <w:bookmarkStart w:id="14" w:name="_Toc532223026"/>
       <w:r>
         <w:rPr>
           <w:rFonts w:hint="cs"/>
@@ -9757,7 +9716,7 @@
         </w:rPr>
         <w:t>גְּרָר</w:t>
       </w:r>
-      <w:bookmarkEnd w:id="16"/>
+      <w:bookmarkEnd w:id="14"/>
     </w:p>
     <w:p>
       <w:pPr>
@@ -9920,7 +9879,7 @@
           <w:lang w:bidi="he-IL"/>
         </w:rPr>
       </w:pPr>
-      <w:bookmarkStart w:id="17" w:name="_Toc532223027"/>
+      <w:bookmarkStart w:id="15" w:name="_Toc532223027"/>
       <w:r>
         <w:rPr>
           <w:rFonts w:hint="cs"/>
@@ -9961,7 +9920,7 @@
         </w:rPr>
         <w:t>מקדם הגרר</w:t>
       </w:r>
-      <w:bookmarkEnd w:id="17"/>
+      <w:bookmarkEnd w:id="15"/>
     </w:p>
     <w:p>
       <w:pPr>
@@ -11234,7 +11193,7 @@
           <w:lang w:bidi="he-IL"/>
         </w:rPr>
       </w:pPr>
-      <w:bookmarkStart w:id="18" w:name="_Toc532223028"/>
+      <w:bookmarkStart w:id="16" w:name="_Toc532223028"/>
       <w:r>
         <w:rPr>
           <w:rFonts w:hint="cs"/>
@@ -11268,7 +11227,7 @@
         </w:rPr>
         <w:t>חישוב הגרר</w:t>
       </w:r>
-      <w:bookmarkEnd w:id="18"/>
+      <w:bookmarkEnd w:id="16"/>
     </w:p>
     <w:p>
       <w:pPr>
@@ -14538,46 +14497,166 @@
           <w:lang w:bidi="he-IL"/>
         </w:rPr>
       </w:pPr>
-      <w:commentRangeStart w:id="19"/>
-      <w:r>
-        <w:rPr>
-          <w:rFonts w:hint="cs"/>
-          <w:sz w:val="24"/>
-          <w:szCs w:val="24"/>
-          <w:rtl/>
-          <w:lang w:bidi="he-IL"/>
-        </w:rPr>
-        <w:t>בנוסף מצא</w:t>
-      </w:r>
-      <w:r>
-        <w:rPr>
-          <w:rFonts w:hint="cs"/>
-          <w:sz w:val="24"/>
-          <w:szCs w:val="24"/>
-          <w:rtl/>
-          <w:lang w:bidi="he-IL"/>
-        </w:rPr>
-        <w:t>ו כי האיבר הכי ימיני בצד שמאל ש</w:t>
-      </w:r>
-      <w:r>
-        <w:rPr>
-          <w:rFonts w:hint="cs"/>
-          <w:sz w:val="24"/>
-          <w:szCs w:val="24"/>
-          <w:rtl/>
-          <w:lang w:bidi="he-IL"/>
-        </w:rPr>
-        <w:t>ל המשוואה זניח יחסית לשאר האיברים ולכן ניתן להיתעלם ממנו</w:t>
-      </w:r>
-      <w:r>
-        <w:rPr>
-          <w:rFonts w:hint="cs"/>
-          <w:sz w:val="24"/>
-          <w:szCs w:val="24"/>
-          <w:rtl/>
-          <w:lang w:bidi="he-IL"/>
-        </w:rPr>
-        <w:t>. מעבר לזאת, מעל התכסית הנוסחה מצתמצת ל:</w:t>
+      <w:r>
+        <w:rPr>
+          <w:rFonts w:hint="cs"/>
+          <w:sz w:val="24"/>
+          <w:szCs w:val="24"/>
+          <w:rtl/>
+          <w:lang w:bidi="he-IL"/>
+        </w:rPr>
+        <w:t xml:space="preserve">תחת ההנחה שכוח הגרר ברובו נובע מהפרש הלחצים, ותוך הזנחה של מספר איברים שסדר גודלם קטן יחסית, ניתן לקבל מתוך נוסחה 8 את נוסחה 9 </w:t>
+      </w:r>
+      <w:sdt>
+        <w:sdtPr>
+          <w:rPr>
+            <w:rFonts w:hint="cs"/>
+            <w:sz w:val="24"/>
+            <w:szCs w:val="24"/>
+            <w:rtl/>
+            <w:lang w:bidi="he-IL"/>
+          </w:rPr>
+          <w:id w:val="-1443916588"/>
+          <w:citation/>
+        </w:sdtPr>
+        <w:sdtContent>
+          <w:r>
+            <w:rPr>
+              <w:sz w:val="24"/>
+              <w:szCs w:val="24"/>
+              <w:rtl/>
+              <w:lang w:bidi="he-IL"/>
+            </w:rPr>
+            <w:fldChar w:fldCharType="begin"/>
+          </w:r>
+          <w:r>
+            <w:rPr>
+              <w:sz w:val="24"/>
+              <w:szCs w:val="24"/>
+              <w:rtl/>
+              <w:lang w:bidi="he-IL"/>
+            </w:rPr>
+            <w:instrText xml:space="preserve"> </w:instrText>
+          </w:r>
+          <w:r>
+            <w:rPr>
+              <w:rFonts w:hint="cs"/>
+              <w:sz w:val="24"/>
+              <w:szCs w:val="24"/>
+              <w:lang w:bidi="he-IL"/>
+            </w:rPr>
+            <w:instrText>CITATION</w:instrText>
+          </w:r>
+          <w:r>
+            <w:rPr>
+              <w:rFonts w:hint="cs"/>
+              <w:sz w:val="24"/>
+              <w:szCs w:val="24"/>
+              <w:rtl/>
+              <w:lang w:bidi="he-IL"/>
+            </w:rPr>
+            <w:instrText xml:space="preserve"> </w:instrText>
+          </w:r>
+          <w:r>
+            <w:rPr>
+              <w:rFonts w:hint="cs"/>
+              <w:sz w:val="24"/>
+              <w:szCs w:val="24"/>
+              <w:lang w:bidi="he-IL"/>
+            </w:rPr>
+            <w:instrText>DankEquations \l 1037</w:instrText>
+          </w:r>
+          <w:r>
+            <w:rPr>
+              <w:sz w:val="24"/>
+              <w:szCs w:val="24"/>
+              <w:rtl/>
+              <w:lang w:bidi="he-IL"/>
+            </w:rPr>
+            <w:instrText xml:space="preserve"> </w:instrText>
+          </w:r>
+          <w:r>
+            <w:rPr>
+              <w:sz w:val="24"/>
+              <w:szCs w:val="24"/>
+              <w:rtl/>
+              <w:lang w:bidi="he-IL"/>
+            </w:rPr>
+            <w:fldChar w:fldCharType="separate"/>
+          </w:r>
+          <w:r>
+            <w:rPr>
+              <w:rFonts w:hint="cs"/>
+              <w:noProof/>
+              <w:sz w:val="24"/>
+              <w:szCs w:val="24"/>
+              <w:rtl/>
+              <w:lang w:bidi="he-IL"/>
+            </w:rPr>
+            <w:t>(</w:t>
+          </w:r>
+          <w:r>
+            <w:rPr>
+              <w:rFonts w:hint="cs"/>
+              <w:noProof/>
+              <w:sz w:val="24"/>
+              <w:szCs w:val="24"/>
+              <w:lang w:bidi="he-IL"/>
+            </w:rPr>
+            <w:t>Brunet, Finnigan</w:t>
+          </w:r>
+          <w:r>
+            <w:rPr>
+              <w:rFonts w:hint="cs"/>
+              <w:noProof/>
+              <w:sz w:val="24"/>
+              <w:szCs w:val="24"/>
+              <w:rtl/>
+              <w:lang w:bidi="he-IL"/>
+            </w:rPr>
+            <w:t xml:space="preserve">, &amp; </w:t>
+          </w:r>
+          <w:r>
+            <w:rPr>
+              <w:rFonts w:hint="cs"/>
+              <w:noProof/>
+              <w:sz w:val="24"/>
+              <w:szCs w:val="24"/>
+              <w:lang w:bidi="he-IL"/>
+            </w:rPr>
+            <w:t>Raupach., 1994</w:t>
+          </w:r>
+          <w:r>
+            <w:rPr>
+              <w:rFonts w:hint="cs"/>
+              <w:noProof/>
+              <w:sz w:val="24"/>
+              <w:szCs w:val="24"/>
+              <w:rtl/>
+              <w:lang w:bidi="he-IL"/>
+            </w:rPr>
+            <w:t>)</w:t>
+          </w:r>
+          <w:r>
+            <w:rPr>
+              <w:sz w:val="24"/>
+              <w:szCs w:val="24"/>
+              <w:rtl/>
+              <w:lang w:bidi="he-IL"/>
+            </w:rPr>
+            <w:fldChar w:fldCharType="end"/>
+          </w:r>
+        </w:sdtContent>
+      </w:sdt>
+      <w:r>
+        <w:rPr>
+          <w:rFonts w:hint="cs"/>
+          <w:sz w:val="24"/>
+          <w:szCs w:val="24"/>
+          <w:rtl/>
+          <w:lang w:bidi="he-IL"/>
+        </w:rPr>
+        <w:t>:</w:t>
       </w:r>
     </w:p>
     <w:p>
@@ -14585,6 +14664,7 @@
         <w:bidi/>
         <w:spacing w:line="360" w:lineRule="auto"/>
         <w:rPr>
+          <w:rFonts w:hint="cs"/>
           <w:sz w:val="24"/>
           <w:szCs w:val="24"/>
           <w:rtl/>
@@ -14813,17 +14893,8 @@
           </w:rPr>
           <m:t>=</m:t>
         </m:r>
-        <m:r>
-          <w:rPr>
-            <w:rFonts w:ascii="Cambria Math" w:hAnsi="Cambria Math"/>
-            <w:sz w:val="24"/>
-            <w:szCs w:val="24"/>
-            <w:lang w:bidi="he-IL"/>
-          </w:rPr>
-          <m:t>-</m:t>
-        </m:r>
-        <m:f>
-          <m:fPr>
+        <m:sSub>
+          <m:sSubPr>
             <m:ctrlPr>
               <w:rPr>
                 <w:rFonts w:ascii="Cambria Math" w:hAnsi="Cambria Math"/>
@@ -14833,8 +14904,8 @@
                 <w:lang w:bidi="he-IL"/>
               </w:rPr>
             </m:ctrlPr>
-          </m:fPr>
-          <m:num>
+          </m:sSubPr>
+          <m:e>
             <m:r>
               <w:rPr>
                 <w:rFonts w:ascii="Cambria Math" w:hAnsi="Cambria Math"/>
@@ -14842,10 +14913,10 @@
                 <w:szCs w:val="24"/>
                 <w:lang w:bidi="he-IL"/>
               </w:rPr>
-              <m:t>1</m:t>
+              <m:t>F</m:t>
             </m:r>
-          </m:num>
-          <m:den>
+          </m:e>
+          <m:sub>
             <m:r>
               <w:rPr>
                 <w:rFonts w:ascii="Cambria Math" w:hAnsi="Cambria Math"/>
@@ -14853,94 +14924,16 @@
                 <w:szCs w:val="24"/>
                 <w:lang w:bidi="he-IL"/>
               </w:rPr>
-              <m:t>ρ</m:t>
+              <m:t>D</m:t>
             </m:r>
-          </m:den>
-        </m:f>
-        <m:f>
-          <m:fPr>
-            <m:ctrlPr>
-              <w:rPr>
-                <w:rFonts w:ascii="Cambria Math" w:hAnsi="Cambria Math"/>
-                <w:i/>
-                <w:sz w:val="24"/>
-                <w:szCs w:val="24"/>
-                <w:lang w:bidi="he-IL"/>
-              </w:rPr>
-            </m:ctrlPr>
-          </m:fPr>
-          <m:num>
-            <m:r>
-              <w:rPr>
-                <w:rFonts w:ascii="Cambria Math" w:hAnsi="Cambria Math"/>
-                <w:sz w:val="24"/>
-                <w:szCs w:val="24"/>
-                <w:lang w:bidi="he-IL"/>
-              </w:rPr>
-              <m:t>∂</m:t>
-            </m:r>
-            <m:d>
-              <m:dPr>
-                <m:begChr m:val="〈"/>
-                <m:endChr m:val="〉"/>
-                <m:ctrlPr>
-                  <w:rPr>
-                    <w:rFonts w:ascii="Cambria Math" w:hAnsi="Cambria Math"/>
-                    <w:i/>
-                    <w:sz w:val="24"/>
-                    <w:szCs w:val="24"/>
-                    <w:lang w:bidi="he-IL"/>
-                  </w:rPr>
-                </m:ctrlPr>
-              </m:dPr>
-              <m:e>
-                <m:acc>
-                  <m:accPr>
-                    <m:chr m:val="̅"/>
-                    <m:ctrlPr>
-                      <w:rPr>
-                        <w:rFonts w:ascii="Cambria Math" w:hAnsi="Cambria Math"/>
-                        <w:i/>
-                        <w:sz w:val="24"/>
-                        <w:szCs w:val="24"/>
-                        <w:lang w:bidi="he-IL"/>
-                      </w:rPr>
-                    </m:ctrlPr>
-                  </m:accPr>
-                  <m:e>
-                    <m:r>
-                      <w:rPr>
-                        <w:rFonts w:ascii="Cambria Math" w:hAnsi="Cambria Math"/>
-                        <w:sz w:val="24"/>
-                        <w:szCs w:val="24"/>
-                        <w:lang w:bidi="he-IL"/>
-                      </w:rPr>
-                      <m:t>p</m:t>
-                    </m:r>
-                  </m:e>
-                </m:acc>
-              </m:e>
-            </m:d>
-          </m:num>
-          <m:den>
-            <m:r>
-              <w:rPr>
-                <w:rFonts w:ascii="Cambria Math" w:hAnsi="Cambria Math"/>
-                <w:sz w:val="24"/>
-                <w:szCs w:val="24"/>
-                <w:lang w:bidi="he-IL"/>
-              </w:rPr>
-              <m:t>∂x</m:t>
-            </m:r>
-          </m:den>
-        </m:f>
+          </m:sub>
+        </m:sSub>
       </m:oMath>
     </w:p>
     <w:p>
       <w:pPr>
         <w:bidi/>
         <w:spacing w:line="360" w:lineRule="auto"/>
-        <w:jc w:val="both"/>
         <w:rPr>
           <w:sz w:val="24"/>
           <w:szCs w:val="24"/>
@@ -14956,176 +14949,7 @@
           <w:rtl/>
           <w:lang w:bidi="he-IL"/>
         </w:rPr>
-        <w:t xml:space="preserve">ובגלל שלחץ הוא הומוגני על ציר </w:t>
-      </w:r>
-      <w:r>
-        <w:rPr>
-          <w:sz w:val="24"/>
-          <w:szCs w:val="24"/>
-          <w:lang w:bidi="he-IL"/>
-        </w:rPr>
-        <w:t>z</w:t>
-      </w:r>
-      <w:r>
-        <w:rPr>
-          <w:rFonts w:hint="cs"/>
-          <w:sz w:val="24"/>
-          <w:szCs w:val="24"/>
-          <w:rtl/>
-          <w:lang w:bidi="he-IL"/>
-        </w:rPr>
-        <w:t xml:space="preserve"> ניתן להשתמש בחישובים מעל התכסית בשביל לדעת מהו הלחץ בתוך התכסית. </w:t>
-      </w:r>
-      <w:sdt>
-        <w:sdtPr>
-          <w:rPr>
-            <w:rFonts w:hint="cs"/>
-            <w:sz w:val="24"/>
-            <w:szCs w:val="24"/>
-            <w:rtl/>
-            <w:lang w:bidi="he-IL"/>
-          </w:rPr>
-          <w:id w:val="1453517870"/>
-          <w:citation/>
-        </w:sdtPr>
-        <w:sdtContent>
-          <w:r>
-            <w:rPr>
-              <w:sz w:val="24"/>
-              <w:szCs w:val="24"/>
-              <w:rtl/>
-              <w:lang w:bidi="he-IL"/>
-            </w:rPr>
-            <w:fldChar w:fldCharType="begin"/>
-          </w:r>
-          <w:r>
-            <w:rPr>
-              <w:sz w:val="24"/>
-              <w:szCs w:val="24"/>
-              <w:rtl/>
-              <w:lang w:bidi="he-IL"/>
-            </w:rPr>
-            <w:instrText xml:space="preserve"> </w:instrText>
-          </w:r>
-          <w:r>
-            <w:rPr>
-              <w:rFonts w:hint="cs"/>
-              <w:sz w:val="24"/>
-              <w:szCs w:val="24"/>
-              <w:lang w:bidi="he-IL"/>
-            </w:rPr>
-            <w:instrText>CITATION</w:instrText>
-          </w:r>
-          <w:r>
-            <w:rPr>
-              <w:rFonts w:hint="cs"/>
-              <w:sz w:val="24"/>
-              <w:szCs w:val="24"/>
-              <w:rtl/>
-              <w:lang w:bidi="he-IL"/>
-            </w:rPr>
-            <w:instrText xml:space="preserve"> </w:instrText>
-          </w:r>
-          <w:r>
-            <w:rPr>
-              <w:rFonts w:hint="cs"/>
-              <w:sz w:val="24"/>
-              <w:szCs w:val="24"/>
-              <w:lang w:bidi="he-IL"/>
-            </w:rPr>
-            <w:instrText>Eq2 \l 1037</w:instrText>
-          </w:r>
-          <w:r>
-            <w:rPr>
-              <w:sz w:val="24"/>
-              <w:szCs w:val="24"/>
-              <w:rtl/>
-              <w:lang w:bidi="he-IL"/>
-            </w:rPr>
-            <w:instrText xml:space="preserve"> </w:instrText>
-          </w:r>
-          <w:r>
-            <w:rPr>
-              <w:sz w:val="24"/>
-              <w:szCs w:val="24"/>
-              <w:rtl/>
-              <w:lang w:bidi="he-IL"/>
-            </w:rPr>
-            <w:fldChar w:fldCharType="separate"/>
-          </w:r>
-          <w:r>
-            <w:rPr>
-              <w:rFonts w:hint="cs"/>
-              <w:noProof/>
-              <w:sz w:val="24"/>
-              <w:szCs w:val="24"/>
-              <w:rtl/>
-              <w:lang w:bidi="he-IL"/>
-            </w:rPr>
-            <w:t>(</w:t>
-          </w:r>
-          <w:r>
-            <w:rPr>
-              <w:rFonts w:hint="cs"/>
-              <w:noProof/>
-              <w:sz w:val="24"/>
-              <w:szCs w:val="24"/>
-              <w:lang w:bidi="he-IL"/>
-            </w:rPr>
-            <w:t>Moltchanov, Bohbot-Raviv</w:t>
-          </w:r>
-          <w:r>
-            <w:rPr>
-              <w:rFonts w:hint="cs"/>
-              <w:noProof/>
-              <w:sz w:val="24"/>
-              <w:szCs w:val="24"/>
-              <w:rtl/>
-              <w:lang w:bidi="he-IL"/>
-            </w:rPr>
-            <w:t xml:space="preserve">, &amp; </w:t>
-          </w:r>
-          <w:r>
-            <w:rPr>
-              <w:rFonts w:hint="cs"/>
-              <w:noProof/>
-              <w:sz w:val="24"/>
-              <w:szCs w:val="24"/>
-              <w:lang w:bidi="he-IL"/>
-            </w:rPr>
-            <w:t>Shavit, 2011</w:t>
-          </w:r>
-          <w:r>
-            <w:rPr>
-              <w:rFonts w:hint="cs"/>
-              <w:noProof/>
-              <w:sz w:val="24"/>
-              <w:szCs w:val="24"/>
-              <w:rtl/>
-              <w:lang w:bidi="he-IL"/>
-            </w:rPr>
-            <w:t>)</w:t>
-          </w:r>
-          <w:r>
-            <w:rPr>
-              <w:sz w:val="24"/>
-              <w:szCs w:val="24"/>
-              <w:rtl/>
-              <w:lang w:bidi="he-IL"/>
-            </w:rPr>
-            <w:fldChar w:fldCharType="end"/>
-          </w:r>
-        </w:sdtContent>
-      </w:sdt>
-      <w:r>
-        <w:rPr>
-          <w:rFonts w:hint="cs"/>
-          <w:sz w:val="24"/>
-          <w:szCs w:val="24"/>
-          <w:rtl/>
-          <w:lang w:bidi="he-IL"/>
-        </w:rPr>
-        <w:t xml:space="preserve"> למעשה עכשיו נוסחה </w:t>
+        <w:t xml:space="preserve">למעשה עכשיו נוסחה </w:t>
       </w:r>
       <w:r>
         <w:rPr>
@@ -15164,13 +14988,6 @@
           <w:lang w:bidi="he-IL"/>
         </w:rPr>
         <w:t xml:space="preserve"> ולכן יהיה ניתן לחשב את הגרר כך.</w:t>
-      </w:r>
-      <w:commentRangeEnd w:id="19"/>
-      <w:r>
-        <w:rPr>
-          <w:rStyle w:val="CommentReference"/>
-        </w:rPr>
-        <w:commentReference w:id="19"/>
       </w:r>
     </w:p>
     <w:p>
@@ -15495,34 +15312,15 @@
         </w:rPr>
         <w:t xml:space="preserve"> (משוואה </w:t>
       </w:r>
-      <w:commentRangeStart w:id="20"/>
-      <w:r>
-        <w:rPr>
-          <w:rFonts w:hint="cs"/>
-          <w:sz w:val="24"/>
-          <w:szCs w:val="24"/>
-          <w:rtl/>
-          <w:lang w:bidi="he-IL"/>
-        </w:rPr>
-        <w:t>?</w:t>
-      </w:r>
-      <w:commentRangeEnd w:id="20"/>
-      <w:r>
-        <w:rPr>
-          <w:rStyle w:val="CommentReference"/>
-          <w:rtl/>
-        </w:rPr>
-        <w:commentReference w:id="20"/>
-      </w:r>
-      <w:r>
-        <w:rPr>
-          <w:rFonts w:hint="cs"/>
-          <w:sz w:val="24"/>
-          <w:szCs w:val="24"/>
-          <w:rtl/>
-          <w:lang w:bidi="he-IL"/>
-        </w:rPr>
-        <w:t>)</w:t>
+      <w:r>
+        <w:rPr>
+          <w:rFonts w:hint="cs"/>
+          <w:sz w:val="24"/>
+          <w:szCs w:val="24"/>
+          <w:rtl/>
+          <w:lang w:bidi="he-IL"/>
+        </w:rPr>
+        <w:t>9)</w:t>
       </w:r>
       <w:r>
         <w:rPr>
@@ -15550,7 +15348,7 @@
           <w:rtl/>
         </w:rPr>
       </w:pPr>
-      <w:bookmarkStart w:id="21" w:name="_Toc532223029"/>
+      <w:bookmarkStart w:id="17" w:name="_Toc532223029"/>
       <w:r>
         <w:rPr>
           <w:rFonts w:hint="cs"/>
@@ -15567,7 +15365,7 @@
         </w:rPr>
         <w:t>שיטות וחומרים</w:t>
       </w:r>
-      <w:bookmarkEnd w:id="21"/>
+      <w:bookmarkEnd w:id="17"/>
     </w:p>
     <w:p>
       <w:pPr>
@@ -15577,7 +15375,7 @@
           <w:rtl/>
         </w:rPr>
       </w:pPr>
-      <w:bookmarkStart w:id="22" w:name="_Toc532223030"/>
+      <w:bookmarkStart w:id="18" w:name="_Toc532223030"/>
       <w:r>
         <w:rPr>
           <w:rFonts w:hint="cs"/>
@@ -15602,7 +15400,7 @@
         </w:rPr>
         <w:t>חומרים</w:t>
       </w:r>
-      <w:bookmarkEnd w:id="22"/>
+      <w:bookmarkEnd w:id="18"/>
     </w:p>
     <w:tbl>
       <w:tblPr>
@@ -15923,7 +15721,7 @@
         <w:pStyle w:val="Heading2"/>
         <w:bidi/>
       </w:pPr>
-      <w:bookmarkStart w:id="23" w:name="_Toc532223031"/>
+      <w:bookmarkStart w:id="19" w:name="_Toc532223031"/>
       <w:r>
         <w:rPr>
           <w:rFonts w:hint="cs"/>
@@ -15948,7 +15746,7 @@
         </w:rPr>
         <w:t>מכשירים</w:t>
       </w:r>
-      <w:bookmarkEnd w:id="23"/>
+      <w:bookmarkEnd w:id="19"/>
     </w:p>
     <w:tbl>
       <w:tblPr>
@@ -16674,7 +16472,7 @@
           <w:rtl/>
         </w:rPr>
       </w:pPr>
-      <w:bookmarkStart w:id="24" w:name="_Toc532223032"/>
+      <w:bookmarkStart w:id="20" w:name="_Toc532223032"/>
       <w:r>
         <w:rPr>
           <w:rFonts w:hint="cs"/>
@@ -16683,7 +16481,7 @@
         </w:rPr>
         <w:t xml:space="preserve">4.3 </w:t>
       </w:r>
-      <w:bookmarkEnd w:id="24"/>
+      <w:bookmarkEnd w:id="20"/>
       <w:r>
         <w:rPr>
           <w:rFonts w:hint="cs"/>
@@ -18107,7 +17905,7 @@
           <w:rtl/>
         </w:rPr>
       </w:pPr>
-      <w:bookmarkStart w:id="25" w:name="_Toc532223033"/>
+      <w:bookmarkStart w:id="21" w:name="_Toc532223033"/>
       <w:r>
         <w:rPr>
           <w:rFonts w:hint="cs"/>
@@ -18117,7 +17915,7 @@
         <w:lastRenderedPageBreak/>
         <w:t xml:space="preserve">4.4 </w:t>
       </w:r>
-      <w:bookmarkEnd w:id="25"/>
+      <w:bookmarkEnd w:id="21"/>
       <w:r>
         <w:rPr>
           <w:rFonts w:hint="cs"/>
@@ -19619,8 +19417,8 @@
           <w:lang w:bidi="he-IL"/>
         </w:rPr>
       </w:pPr>
-      <w:bookmarkStart w:id="26" w:name="_Toc532223034"/>
-      <w:commentRangeStart w:id="27"/>
+      <w:bookmarkStart w:id="22" w:name="_Toc532223034"/>
+      <w:commentRangeStart w:id="23"/>
       <w:r>
         <w:rPr>
           <w:rFonts w:hint="cs"/>
@@ -19630,7 +19428,7 @@
         <w:lastRenderedPageBreak/>
         <w:t xml:space="preserve">4.4 </w:t>
       </w:r>
-      <w:bookmarkEnd w:id="26"/>
+      <w:bookmarkEnd w:id="22"/>
       <w:r>
         <w:rPr>
           <w:rFonts w:hint="cs"/>
@@ -19640,13 +19438,13 @@
         <w:tab/>
         <w:t>תהליך ניתוח המידע</w:t>
       </w:r>
-      <w:commentRangeEnd w:id="27"/>
+      <w:commentRangeEnd w:id="23"/>
       <w:r>
         <w:rPr>
           <w:rStyle w:val="CommentReference"/>
           <w:rtl/>
         </w:rPr>
-        <w:commentReference w:id="27"/>
+        <w:commentReference w:id="23"/>
       </w:r>
     </w:p>
     <w:p>
@@ -19689,7 +19487,7 @@
         </w:rPr>
         <w:t xml:space="preserve"> כדי לקרוא מידע על החלקיקים. כעיקרון אופן הפעולה של התוכנה כלל קריאת נתונים, חישוב ערכים מסויימים מתוכם ולאחר מכאן </w:t>
       </w:r>
-      <w:commentRangeStart w:id="28"/>
+      <w:commentRangeStart w:id="24"/>
       <w:r>
         <w:rPr>
           <w:rFonts w:hint="cs"/>
@@ -19709,14 +19507,14 @@
         </w:rPr>
         <w:t>json</w:t>
       </w:r>
-      <w:commentRangeEnd w:id="28"/>
+      <w:commentRangeEnd w:id="24"/>
       <w:proofErr w:type="spellEnd"/>
       <w:r>
         <w:rPr>
           <w:rStyle w:val="CommentReference"/>
           <w:rtl/>
         </w:rPr>
-        <w:commentReference w:id="28"/>
+        <w:commentReference w:id="24"/>
       </w:r>
       <w:r>
         <w:rPr>
@@ -19797,7 +19595,7 @@
           <w:rtl/>
         </w:rPr>
       </w:pPr>
-      <w:bookmarkStart w:id="29" w:name="_Toc532223035"/>
+      <w:bookmarkStart w:id="25" w:name="_Toc532223035"/>
       <w:r>
         <w:rPr>
           <w:rFonts w:hint="cs"/>
@@ -19806,7 +19604,7 @@
         </w:rPr>
         <w:t xml:space="preserve">4.5 </w:t>
       </w:r>
-      <w:bookmarkEnd w:id="29"/>
+      <w:bookmarkEnd w:id="25"/>
       <w:r>
         <w:rPr>
           <w:rFonts w:hint="cs"/>
@@ -19848,7 +19646,7 @@
           <w:rtl/>
         </w:rPr>
       </w:pPr>
-      <w:bookmarkStart w:id="30" w:name="_Toc532223036"/>
+      <w:bookmarkStart w:id="26" w:name="_Toc532223036"/>
       <w:r>
         <w:rPr>
           <w:rFonts w:hint="cs"/>
@@ -19857,7 +19655,7 @@
         </w:rPr>
         <w:t xml:space="preserve">4.5.1 </w:t>
       </w:r>
-      <w:bookmarkEnd w:id="30"/>
+      <w:bookmarkEnd w:id="26"/>
       <w:r>
         <w:rPr>
           <w:rFonts w:hint="cs"/>
@@ -20446,7 +20244,7 @@
         <w:pStyle w:val="Heading3"/>
         <w:bidi/>
       </w:pPr>
-      <w:bookmarkStart w:id="31" w:name="_Toc532223037"/>
+      <w:bookmarkStart w:id="27" w:name="_Toc532223037"/>
       <w:r>
         <w:rPr>
           <w:rFonts w:hint="cs"/>
@@ -20455,7 +20253,7 @@
         </w:rPr>
         <w:t xml:space="preserve">4.5.2 </w:t>
       </w:r>
-      <w:bookmarkEnd w:id="31"/>
+      <w:bookmarkEnd w:id="27"/>
       <w:r>
         <w:rPr>
           <w:rFonts w:hint="cs"/>
@@ -20672,7 +20470,7 @@
           <w:rtl/>
         </w:rPr>
       </w:pPr>
-      <w:bookmarkStart w:id="32" w:name="_Toc532223038"/>
+      <w:bookmarkStart w:id="28" w:name="_Toc532223038"/>
       <w:r>
         <w:rPr>
           <w:rFonts w:hint="cs"/>
@@ -20682,7 +20480,7 @@
         <w:lastRenderedPageBreak/>
         <w:t xml:space="preserve">5 </w:t>
       </w:r>
-      <w:commentRangeStart w:id="33"/>
+      <w:commentRangeStart w:id="29"/>
       <w:r>
         <w:rPr>
           <w:rtl/>
@@ -20690,14 +20488,14 @@
         </w:rPr>
         <w:t>תוצאות</w:t>
       </w:r>
-      <w:commentRangeEnd w:id="33"/>
+      <w:commentRangeEnd w:id="29"/>
       <w:r>
         <w:rPr>
           <w:rStyle w:val="CommentReference"/>
         </w:rPr>
-        <w:commentReference w:id="33"/>
-      </w:r>
-      <w:bookmarkEnd w:id="32"/>
+        <w:commentReference w:id="29"/>
+      </w:r>
+      <w:bookmarkEnd w:id="28"/>
     </w:p>
     <w:p>
       <w:pPr>
@@ -21244,19 +21042,7 @@
           <w:rtl/>
           <w:lang w:bidi="he-IL"/>
         </w:rPr>
-        <w:t>הגרף מראה את המהירות הממוצעת של החלקיקים במטרים לשנייה ביחס לגובה המדידה ב</w:t>
-      </w:r>
-      <w:bookmarkStart w:id="34" w:name="_GoBack"/>
-      <w:bookmarkEnd w:id="34"/>
-      <w:r>
-        <w:rPr>
-          <w:rFonts w:asciiTheme="minorBidi" w:hAnsiTheme="minorBidi" w:hint="cs"/>
-          <w:sz w:val="20"/>
-          <w:szCs w:val="20"/>
-          <w:rtl/>
-          <w:lang w:bidi="he-IL"/>
-        </w:rPr>
-        <w:t xml:space="preserve">מטרים </w:t>
+        <w:t xml:space="preserve">הגרף מראה את המהירות הממוצעת של החלקיקים במטרים לשנייה ביחס לגובה המדידה במטרים </w:t>
       </w:r>
       <w:r>
         <w:rPr>
@@ -21537,7 +21323,7 @@
           <w:rtl/>
         </w:rPr>
       </w:pPr>
-      <w:bookmarkStart w:id="35" w:name="_Toc532223039"/>
+      <w:bookmarkStart w:id="30" w:name="_Toc532223039"/>
       <w:r>
         <w:rPr>
           <w:rFonts w:hint="cs"/>
@@ -21561,7 +21347,7 @@
         </w:rPr>
         <w:t xml:space="preserve"> בדגם התכסית העירונית</w:t>
       </w:r>
-      <w:bookmarkEnd w:id="35"/>
+      <w:bookmarkEnd w:id="30"/>
     </w:p>
     <w:p>
       <w:pPr>
@@ -21569,7 +21355,7 @@
         <w:spacing w:line="360" w:lineRule="auto"/>
         <w:jc w:val="both"/>
         <w:rPr>
-          <w:ins w:id="36" w:author="daniel madar" w:date="2018-12-03T12:32:00Z"/>
+          <w:ins w:id="31" w:author="daniel madar" w:date="2018-12-03T12:32:00Z"/>
           <w:rFonts w:asciiTheme="minorBidi" w:hAnsiTheme="minorBidi"/>
           <w:sz w:val="24"/>
           <w:szCs w:val="24"/>
@@ -22300,7 +22086,7 @@
           <w:rtl/>
         </w:rPr>
       </w:pPr>
-      <w:bookmarkStart w:id="37" w:name="_Toc532223040"/>
+      <w:bookmarkStart w:id="32" w:name="_Toc532223040"/>
       <w:r>
         <w:rPr>
           <w:rFonts w:hint="cs"/>
@@ -22317,7 +22103,7 @@
         </w:rPr>
         <w:t>חישוב כוח הגרר בעזרת לחצי הריינולדס</w:t>
       </w:r>
-      <w:bookmarkEnd w:id="37"/>
+      <w:bookmarkEnd w:id="32"/>
     </w:p>
     <w:p>
       <w:pPr>
@@ -23146,7 +22932,7 @@
           <w:rtl/>
         </w:rPr>
       </w:pPr>
-      <w:bookmarkStart w:id="38" w:name="_Toc532223041"/>
+      <w:bookmarkStart w:id="33" w:name="_Toc532223041"/>
       <w:r>
         <w:rPr>
           <w:rFonts w:hint="cs"/>
@@ -23155,7 +22941,7 @@
         </w:rPr>
         <w:t xml:space="preserve">5.3 </w:t>
       </w:r>
-      <w:bookmarkEnd w:id="38"/>
+      <w:bookmarkEnd w:id="33"/>
       <w:r>
         <w:rPr>
           <w:rFonts w:hint="cs"/>
@@ -24642,7 +24428,7 @@
         <w:spacing w:line="360" w:lineRule="auto"/>
         <w:jc w:val="both"/>
         <w:rPr>
-          <w:ins w:id="39" w:author="daniel madar" w:date="2018-12-03T12:55:00Z"/>
+          <w:ins w:id="34" w:author="daniel madar" w:date="2018-12-03T12:55:00Z"/>
           <w:sz w:val="24"/>
           <w:szCs w:val="24"/>
           <w:rtl/>
@@ -26312,7 +26098,18 @@
           <w:rtl/>
           <w:lang w:bidi="he-IL"/>
         </w:rPr>
-        <w:t xml:space="preserve"> למרות שאין התאמה ישירה, עדיין נראה כי יכול להיות קשר כלשהו. יש התאמה בין סדרי הגודל של חישוב התאוצות והחישוב בעזרת לחצי הריינולדס. ההבדל בין המדידות נע בין </w:t>
+        <w:t xml:space="preserve"> למרות שאין התאמה ישירה, עדיין נראה כי יכול להיות קשר כלשהו. יש התאמה בין סדרי הגודל של חישוב התאוצות והחישוב בעזרת לחצי הריינולדס. ההבדל בין המדידות נע </w:t>
+      </w:r>
+      <w:commentRangeStart w:id="35"/>
+      <w:r>
+        <w:rPr>
+          <w:rFonts w:hint="cs"/>
+          <w:sz w:val="24"/>
+          <w:szCs w:val="24"/>
+          <w:rtl/>
+          <w:lang w:bidi="he-IL"/>
+        </w:rPr>
+        <w:t xml:space="preserve">בין </w:t>
       </w:r>
       <w:r>
         <w:rPr>
@@ -26384,7 +26181,24 @@
           <w:rtl/>
           <w:lang w:bidi="he-IL"/>
         </w:rPr>
-        <w:t xml:space="preserve">אחוז. מעבר לזאת החישובים של הגרר בעזרת התאוצות התאימו למודלים שנמצאו במחקרים קודמים שמאצו כי כוח הגרר בתכסית עירונית גבוה יותר כלל שהחלקיקים גבוה יותר מעל הקרקע </w:t>
+        <w:t>אחוז. מעב</w:t>
+      </w:r>
+      <w:commentRangeEnd w:id="35"/>
+      <w:r>
+        <w:rPr>
+          <w:rStyle w:val="CommentReference"/>
+        </w:rPr>
+        <w:commentReference w:id="35"/>
+      </w:r>
+      <w:r>
+        <w:rPr>
+          <w:rFonts w:hint="cs"/>
+          <w:sz w:val="24"/>
+          <w:szCs w:val="24"/>
+          <w:rtl/>
+          <w:lang w:bidi="he-IL"/>
+        </w:rPr>
+        <w:t xml:space="preserve">ר לזאת החישובים של הגרר בעזרת התאוצות התאימו למודלים שנמצאו במחקרים קודמים שמאצו כי כוח הגרר בתכסית עירונית גבוה יותר כלל שהחלקיקים גבוה יותר מעל הקרקע </w:t>
       </w:r>
       <w:r>
         <w:rPr>
@@ -26616,8 +26430,8 @@
         </w:rPr>
         <w:t xml:space="preserve">כדי לקבל השוואה יותר מדויקת ניתן לערוך </w:t>
       </w:r>
-      <w:commentRangeStart w:id="40"/>
-      <w:commentRangeStart w:id="41"/>
+      <w:commentRangeStart w:id="36"/>
+      <w:commentRangeStart w:id="37"/>
       <w:r>
         <w:rPr>
           <w:sz w:val="24"/>
@@ -26646,7 +26460,7 @@
         </w:rPr>
         <w:t xml:space="preserve"> </w:t>
       </w:r>
-      <w:commentRangeEnd w:id="40"/>
+      <w:commentRangeEnd w:id="36"/>
       <w:r>
         <w:rPr>
           <w:sz w:val="16"/>
@@ -26654,16 +26468,16 @@
           <w:rtl/>
           <w:lang w:bidi="he-IL"/>
         </w:rPr>
-        <w:commentReference w:id="40"/>
-      </w:r>
-      <w:commentRangeEnd w:id="41"/>
+        <w:commentReference w:id="36"/>
+      </w:r>
+      <w:commentRangeEnd w:id="37"/>
       <w:r>
         <w:rPr>
           <w:sz w:val="16"/>
           <w:szCs w:val="16"/>
           <w:lang w:bidi="he-IL"/>
         </w:rPr>
-        <w:commentReference w:id="41"/>
+        <w:commentReference w:id="37"/>
       </w:r>
       <w:r>
         <w:rPr>
@@ -27212,11 +27026,12 @@
 
 <file path=word/comments.xml><?xml version="1.0" encoding="utf-8"?>
 <w:comments xmlns:wpc="http://schemas.microsoft.com/office/word/2010/wordprocessingCanvas" xmlns:mc="http://schemas.openxmlformats.org/markup-compatibility/2006" xmlns:o="urn:schemas-microsoft-com:office:office" xmlns:r="http://schemas.openxmlformats.org/officeDocument/2006/relationships" xmlns:m="http://schemas.openxmlformats.org/officeDocument/2006/math" xmlns:v="urn:schemas-microsoft-com:vml" xmlns:wp14="http://schemas.microsoft.com/office/word/2010/wordprocessingDrawing" xmlns:wp="http://schemas.openxmlformats.org/drawingml/2006/wordprocessingDrawing" xmlns:w10="urn:schemas-microsoft-com:office:word" xmlns:w="http://schemas.openxmlformats.org/wordprocessingml/2006/main" xmlns:w14="http://schemas.microsoft.com/office/word/2010/wordml" xmlns:wpg="http://schemas.microsoft.com/office/word/2010/wordprocessingGroup" xmlns:wpi="http://schemas.microsoft.com/office/word/2010/wordprocessingInk" xmlns:wne="http://schemas.microsoft.com/office/word/2006/wordml" xmlns:wps="http://schemas.microsoft.com/office/word/2010/wordprocessingShape" mc:Ignorable="w14 wp14">
-  <w:comment w:id="7" w:author="alexy shapovalov" w:date="2019-01-03T17:55:00Z" w:initials="as">
+  <w:comment w:id="11" w:author="alexy shapovalov" w:date="2019-01-03T18:07:00Z" w:initials="as">
     <w:p>
       <w:pPr>
         <w:pStyle w:val="CommentText"/>
         <w:rPr>
+          <w:rtl/>
           <w:lang w:bidi="he-IL"/>
         </w:rPr>
       </w:pPr>
@@ -27232,16 +27047,15 @@
           <w:rtl/>
           <w:lang w:bidi="he-IL"/>
         </w:rPr>
-        <w:t>לשנות מעט כדי שכבת הגבול כדי שיתאים לשאר המחקר וגם שכבת גבול הוא האזור בו הזורם מופשע מהגוף הנמצא בתוכו</w:t>
+        <w:t>לשנות את הפסקאות לתיאור של השיטה הלאגראגית והסבר על יתרונותיה</w:t>
       </w:r>
     </w:p>
   </w:comment>
-  <w:comment w:id="9" w:author="alexy shapovalov" w:date="2019-01-03T17:56:00Z" w:initials="as">
+  <w:comment w:id="13" w:author="alexy shapovalov" w:date="2019-01-03T18:09:00Z" w:initials="as">
     <w:p>
       <w:pPr>
         <w:pStyle w:val="CommentText"/>
         <w:rPr>
-          <w:rtl/>
           <w:lang w:bidi="he-IL"/>
         </w:rPr>
       </w:pPr>
@@ -27257,9 +27071,11 @@
           <w:rtl/>
           <w:lang w:bidi="he-IL"/>
         </w:rPr>
-        <w:t>אולי להזיז לתהחלה?</w:t>
+        <w:t>להרחיב</w:t>
       </w:r>
     </w:p>
+  </w:comment>
+  <w:comment w:id="23" w:author="alexy shapovalov" w:date="2018-12-28T17:30:00Z" w:initials="as">
     <w:p>
       <w:pPr>
         <w:pStyle w:val="CommentText"/>
@@ -27267,9 +27083,23 @@
           <w:lang w:bidi="he-IL"/>
         </w:rPr>
       </w:pPr>
+      <w:r>
+        <w:rPr>
+          <w:rStyle w:val="CommentReference"/>
+        </w:rPr>
+        <w:annotationRef/>
+      </w:r>
+      <w:r>
+        <w:rPr>
+          <w:rFonts w:hint="cs"/>
+          <w:rtl/>
+          <w:lang w:bidi="he-IL"/>
+        </w:rPr>
+        <w:t>אפשר לפרט כאן יותר לגבי בדיוק איך התוכנה עבדה, אבל לדעתי זה לא מאוד מעניין ויש הערות בתוכנה עצמה. יש טעם להרחיב?</w:t>
+      </w:r>
     </w:p>
   </w:comment>
-  <w:comment w:id="11" w:author="alexy shapovalov" w:date="2019-01-03T17:58:00Z" w:initials="as">
+  <w:comment w:id="24" w:author="alexy shapovalov" w:date="2018-12-28T17:28:00Z" w:initials="as">
     <w:p>
       <w:pPr>
         <w:pStyle w:val="CommentText"/>
@@ -27289,166 +27119,11 @@
           <w:rtl/>
           <w:lang w:bidi="he-IL"/>
         </w:rPr>
-        <w:t>לשפר את ההגדרה (גם בויקיפדיה)</w:t>
+        <w:t>יש טעם להוסיף את הקבצים כנספח?</w:t>
       </w:r>
     </w:p>
   </w:comment>
-  <w:comment w:id="13" w:author="alexy shapovalov" w:date="2019-01-03T18:07:00Z" w:initials="as">
-    <w:p>
-      <w:pPr>
-        <w:pStyle w:val="CommentText"/>
-        <w:rPr>
-          <w:rtl/>
-          <w:lang w:bidi="he-IL"/>
-        </w:rPr>
-      </w:pPr>
-      <w:r>
-        <w:rPr>
-          <w:rStyle w:val="CommentReference"/>
-        </w:rPr>
-        <w:annotationRef/>
-      </w:r>
-      <w:r>
-        <w:rPr>
-          <w:rFonts w:hint="cs"/>
-          <w:rtl/>
-          <w:lang w:bidi="he-IL"/>
-        </w:rPr>
-        <w:t>לשנות את הפסקאות לתיאור של השיטה הלאגראגית והסבר על יתרונותיה</w:t>
-      </w:r>
-    </w:p>
-  </w:comment>
-  <w:comment w:id="15" w:author="alexy shapovalov" w:date="2019-01-03T18:09:00Z" w:initials="as">
-    <w:p>
-      <w:pPr>
-        <w:pStyle w:val="CommentText"/>
-        <w:rPr>
-          <w:lang w:bidi="he-IL"/>
-        </w:rPr>
-      </w:pPr>
-      <w:r>
-        <w:rPr>
-          <w:rStyle w:val="CommentReference"/>
-        </w:rPr>
-        <w:annotationRef/>
-      </w:r>
-      <w:r>
-        <w:rPr>
-          <w:rFonts w:hint="cs"/>
-          <w:rtl/>
-          <w:lang w:bidi="he-IL"/>
-        </w:rPr>
-        <w:t>להרחיב</w:t>
-      </w:r>
-    </w:p>
-  </w:comment>
-  <w:comment w:id="19" w:author="alexy shapovalov" w:date="2019-01-03T18:19:00Z" w:initials="as">
-    <w:p>
-      <w:pPr>
-        <w:pStyle w:val="CommentText"/>
-        <w:rPr>
-          <w:rtl/>
-          <w:lang w:bidi="he-IL"/>
-        </w:rPr>
-      </w:pPr>
-      <w:r>
-        <w:rPr>
-          <w:rStyle w:val="CommentReference"/>
-        </w:rPr>
-        <w:annotationRef/>
-      </w:r>
-      <w:r>
-        <w:rPr>
-          <w:rFonts w:hint="cs"/>
-          <w:rtl/>
-          <w:lang w:bidi="he-IL"/>
-        </w:rPr>
-        <w:t>לשנות כדי שיהיה יותר רלוונטי</w:t>
-      </w:r>
-    </w:p>
-    <w:p>
-      <w:pPr>
-        <w:pStyle w:val="CommentText"/>
-        <w:rPr>
-          <w:rtl/>
-          <w:lang w:bidi="he-IL"/>
-        </w:rPr>
-      </w:pPr>
-    </w:p>
-  </w:comment>
-  <w:comment w:id="20" w:author="alexy shapovalov" w:date="2019-01-03T18:22:00Z" w:initials="as">
-    <w:p>
-      <w:pPr>
-        <w:pStyle w:val="CommentText"/>
-        <w:rPr>
-          <w:lang w:bidi="he-IL"/>
-        </w:rPr>
-      </w:pPr>
-      <w:r>
-        <w:rPr>
-          <w:rStyle w:val="CommentReference"/>
-        </w:rPr>
-        <w:annotationRef/>
-      </w:r>
-      <w:r>
-        <w:rPr>
-          <w:rFonts w:hint="cs"/>
-          <w:rtl/>
-          <w:lang w:bidi="he-IL"/>
-        </w:rPr>
-        <w:t>להוסיף ולעדכן</w:t>
-      </w:r>
-    </w:p>
-  </w:comment>
-  <w:comment w:id="27" w:author="alexy shapovalov" w:date="2018-12-28T17:30:00Z" w:initials="as">
-    <w:p>
-      <w:pPr>
-        <w:pStyle w:val="CommentText"/>
-        <w:rPr>
-          <w:lang w:bidi="he-IL"/>
-        </w:rPr>
-      </w:pPr>
-      <w:r>
-        <w:rPr>
-          <w:rStyle w:val="CommentReference"/>
-        </w:rPr>
-        <w:annotationRef/>
-      </w:r>
-      <w:r>
-        <w:rPr>
-          <w:rFonts w:hint="cs"/>
-          <w:rtl/>
-          <w:lang w:bidi="he-IL"/>
-        </w:rPr>
-        <w:t>אפשר לפרט כאן יותר לגבי בדיוק איך התוכנה עבדה, אבל לדעתי זה לא מאוד מעניין ויש הערות בתוכנה עצמה. יש טעם להרחיב?</w:t>
-      </w:r>
-    </w:p>
-  </w:comment>
-  <w:comment w:id="28" w:author="alexy shapovalov" w:date="2018-12-28T17:28:00Z" w:initials="as">
-    <w:p>
-      <w:pPr>
-        <w:pStyle w:val="CommentText"/>
-        <w:rPr>
-          <w:lang w:bidi="he-IL"/>
-        </w:rPr>
-      </w:pPr>
-      <w:r>
-        <w:rPr>
-          <w:rStyle w:val="CommentReference"/>
-        </w:rPr>
-        <w:annotationRef/>
-      </w:r>
-      <w:r>
-        <w:rPr>
-          <w:rFonts w:hint="cs"/>
-          <w:rtl/>
-          <w:lang w:bidi="he-IL"/>
-        </w:rPr>
-        <w:t>יש טעם להוסיף את הקבצים כנספח?</w:t>
-      </w:r>
-    </w:p>
-  </w:comment>
-  <w:comment w:id="33" w:author="daniel madar" w:date="2018-12-10T16:05:00Z" w:initials="dm">
+  <w:comment w:id="29" w:author="daniel madar" w:date="2018-12-10T16:05:00Z" w:initials="dm">
     <w:p>
       <w:pPr>
         <w:pStyle w:val="CommentText"/>
@@ -27595,7 +27270,33 @@
       </w:r>
     </w:p>
   </w:comment>
-  <w:comment w:id="40" w:author="daniel madar" w:date="2018-12-29T14:49:00Z" w:initials="dm">
+  <w:comment w:id="35" w:author="alexy shapovalov" w:date="2019-01-14T17:34:00Z" w:initials="as">
+    <w:p>
+      <w:pPr>
+        <w:pStyle w:val="CommentText"/>
+        <w:rPr>
+          <w:rFonts w:hint="cs"/>
+          <w:rtl/>
+          <w:lang w:bidi="he-IL"/>
+        </w:rPr>
+      </w:pPr>
+      <w:r>
+        <w:rPr>
+          <w:rStyle w:val="CommentReference"/>
+        </w:rPr>
+        <w:annotationRef/>
+      </w:r>
+      <w:r>
+        <w:rPr>
+          <w:rFonts w:hint="cs"/>
+          <w:rtl/>
+          <w:lang w:bidi="he-IL"/>
+        </w:rPr>
+        <w:t>להשלים</w:t>
+      </w:r>
+    </w:p>
+  </w:comment>
+  <w:comment w:id="36" w:author="daniel madar" w:date="2018-12-29T14:49:00Z" w:initials="dm">
     <w:p>
       <w:pPr>
         <w:pStyle w:val="CommentText"/>
@@ -27646,7 +27347,7 @@
       </w:r>
     </w:p>
   </w:comment>
-  <w:comment w:id="41" w:author="Eliav Bareli" w:date="2018-12-29T14:49:00Z" w:initials="EB">
+  <w:comment w:id="37" w:author="Eliav Bareli" w:date="2018-12-29T14:49:00Z" w:initials="EB">
     <w:p>
       <w:pPr>
         <w:pStyle w:val="CommentText"/>
@@ -27814,7 +27515,7 @@
                                 <w:sz w:val="48"/>
                                 <w:szCs w:val="48"/>
                               </w:rPr>
-                              <w:t>22</w:t>
+                              <w:t>7</w:t>
                             </w:r>
                             <w:r>
                               <w:rPr>
@@ -29830,7 +29531,7 @@
 </file>
 
 <file path=customXml/itemProps2.xml><?xml version="1.0" encoding="utf-8"?>
-<ds:datastoreItem xmlns:ds="http://schemas.openxmlformats.org/officeDocument/2006/customXml" ds:itemID="{DB991B79-AB07-46D8-814C-CBDA332FE865}">
+<ds:datastoreItem xmlns:ds="http://schemas.openxmlformats.org/officeDocument/2006/customXml" ds:itemID="{1329A148-2EDA-496C-AFE0-61ADA2E4BF43}">
   <ds:schemaRefs>
     <ds:schemaRef ds:uri="http://schemas.openxmlformats.org/officeDocument/2006/bibliography"/>
   </ds:schemaRefs>

</xml_diff>

<commit_message>
Fixed the things tommer said
</commit_message>
<xml_diff>
--- a/thesis/thesis.docx
+++ b/thesis/thesis.docx
@@ -2047,17 +2047,7 @@
                 <w:noProof/>
                 <w:rtl/>
               </w:rPr>
-              <w:t xml:space="preserve">2.5 </w:t>
-            </w:r>
-            <w:bookmarkStart w:id="0" w:name="_GoBack"/>
-            <w:bookmarkEnd w:id="0"/>
-            <w:r>
-              <w:rPr>
-                <w:rStyle w:val="Hyperlink"/>
-                <w:noProof/>
-                <w:rtl/>
-              </w:rPr>
-              <w:t>תהליך ניתוח המידע</w:t>
+              <w:t>2.5 תהליך ניתוח המידע</w:t>
             </w:r>
             <w:r>
               <w:rPr>
@@ -3248,7 +3238,7 @@
           <w:lang w:bidi="he-IL"/>
         </w:rPr>
       </w:pPr>
-      <w:bookmarkStart w:id="1" w:name="_Toc535337726"/>
+      <w:bookmarkStart w:id="0" w:name="_Toc535337726"/>
       <w:r>
         <w:rPr>
           <w:rFonts w:hint="cs"/>
@@ -3258,7 +3248,7 @@
         <w:lastRenderedPageBreak/>
         <w:t>אבסטרקט</w:t>
       </w:r>
-      <w:bookmarkEnd w:id="1"/>
+      <w:bookmarkEnd w:id="0"/>
     </w:p>
     <w:p>
       <w:pPr>
@@ -3412,7 +3402,7 @@
           <w:lang w:bidi="he-IL"/>
         </w:rPr>
       </w:pPr>
-      <w:bookmarkStart w:id="2" w:name="_Toc535337727"/>
+      <w:bookmarkStart w:id="1" w:name="_Toc535337727"/>
       <w:r>
         <w:rPr>
           <w:rFonts w:hint="cs"/>
@@ -3422,7 +3412,7 @@
         <w:lastRenderedPageBreak/>
         <w:t>מבוא</w:t>
       </w:r>
-      <w:bookmarkEnd w:id="2"/>
+      <w:bookmarkEnd w:id="1"/>
     </w:p>
     <w:p>
       <w:pPr>
@@ -4570,7 +4560,7 @@
           <w:lang w:bidi="he-IL"/>
         </w:rPr>
       </w:pPr>
-      <w:bookmarkStart w:id="3" w:name="_Toc535337728"/>
+      <w:bookmarkStart w:id="2" w:name="_Toc535337728"/>
       <w:r>
         <w:rPr>
           <w:rFonts w:hint="cs"/>
@@ -4588,7 +4578,7 @@
         </w:rPr>
         <w:t xml:space="preserve"> סקירת ספרות</w:t>
       </w:r>
-      <w:bookmarkEnd w:id="3"/>
+      <w:bookmarkEnd w:id="2"/>
     </w:p>
     <w:p>
       <w:pPr>
@@ -4598,7 +4588,7 @@
           <w:rtl/>
         </w:rPr>
       </w:pPr>
-      <w:bookmarkStart w:id="4" w:name="_Toc535337729"/>
+      <w:bookmarkStart w:id="3" w:name="_Toc535337729"/>
       <w:r>
         <w:rPr>
           <w:rFonts w:hint="cs"/>
@@ -4622,7 +4612,7 @@
         </w:rPr>
         <w:t>בסיס מכניקת הזורמים</w:t>
       </w:r>
-      <w:bookmarkEnd w:id="4"/>
+      <w:bookmarkEnd w:id="3"/>
     </w:p>
     <w:p>
       <w:pPr>
@@ -4663,7 +4653,7 @@
           <w:lang w:bidi="he-IL"/>
         </w:rPr>
       </w:pPr>
-      <w:bookmarkStart w:id="5" w:name="_Toc535337730"/>
+      <w:bookmarkStart w:id="4" w:name="_Toc535337730"/>
       <w:r>
         <w:rPr>
           <w:rFonts w:hint="cs"/>
@@ -4747,7 +4737,7 @@
           </wp:anchor>
         </w:drawing>
       </w:r>
-      <w:bookmarkEnd w:id="5"/>
+      <w:bookmarkEnd w:id="4"/>
     </w:p>
     <w:p>
       <w:pPr>
@@ -5812,7 +5802,7 @@
           <w:lang w:bidi="he-IL"/>
         </w:rPr>
       </w:pPr>
-      <w:bookmarkStart w:id="6" w:name="_Toc535337731"/>
+      <w:bookmarkStart w:id="5" w:name="_Toc535337731"/>
       <w:r>
         <w:rPr>
           <w:rFonts w:hint="cs"/>
@@ -5846,7 +5836,7 @@
         </w:rPr>
         <w:t>צמיגות</w:t>
       </w:r>
-      <w:bookmarkEnd w:id="6"/>
+      <w:bookmarkEnd w:id="5"/>
     </w:p>
     <w:p>
       <w:pPr>
@@ -6281,7 +6271,7 @@
           <w:lang w:bidi="he-IL"/>
         </w:rPr>
       </w:pPr>
-      <w:bookmarkStart w:id="7" w:name="_Toc535337732"/>
+      <w:bookmarkStart w:id="6" w:name="_Toc535337732"/>
       <w:r>
         <w:rPr>
           <w:rFonts w:hint="cs"/>
@@ -6314,7 +6304,7 @@
         </w:rPr>
         <w:t>שכבת הגבול</w:t>
       </w:r>
-      <w:bookmarkEnd w:id="7"/>
+      <w:bookmarkEnd w:id="6"/>
     </w:p>
     <w:p>
       <w:pPr>
@@ -7121,7 +7111,7 @@
           <w:lang w:bidi="he-IL"/>
         </w:rPr>
       </w:pPr>
-      <w:bookmarkStart w:id="8" w:name="_Toc535337733"/>
+      <w:bookmarkStart w:id="7" w:name="_Toc535337733"/>
       <w:r>
         <w:rPr>
           <w:rFonts w:hint="cs"/>
@@ -7146,7 +7136,7 @@
         </w:rPr>
         <w:t>שימושים של מכניקת הזורמים</w:t>
       </w:r>
-      <w:bookmarkEnd w:id="8"/>
+      <w:bookmarkEnd w:id="7"/>
     </w:p>
     <w:p>
       <w:pPr>
@@ -7350,7 +7340,7 @@
           <w:szCs w:val="24"/>
         </w:rPr>
       </w:pPr>
-      <w:bookmarkStart w:id="9" w:name="_Toc535337734"/>
+      <w:bookmarkStart w:id="8" w:name="_Toc535337734"/>
       <w:r>
         <w:rPr>
           <w:rFonts w:hint="cs"/>
@@ -7382,7 +7372,7 @@
         </w:rPr>
         <w:t>זרימה טורבולנטית</w:t>
       </w:r>
-      <w:bookmarkEnd w:id="9"/>
+      <w:bookmarkEnd w:id="8"/>
     </w:p>
     <w:p>
       <w:pPr>
@@ -8409,7 +8399,7 @@
         <w:pStyle w:val="Heading2"/>
         <w:bidi/>
       </w:pPr>
-      <w:bookmarkStart w:id="10" w:name="_Toc535337735"/>
+      <w:bookmarkStart w:id="9" w:name="_Toc535337735"/>
       <w:r>
         <w:rPr>
           <w:rFonts w:hint="cs"/>
@@ -8454,7 +8444,7 @@
         </w:rPr>
         <w:t>ית</w:t>
       </w:r>
-      <w:bookmarkEnd w:id="10"/>
+      <w:bookmarkEnd w:id="9"/>
     </w:p>
     <w:p>
       <w:pPr>
@@ -9077,7 +9067,7 @@
         <w:pStyle w:val="Heading2"/>
         <w:bidi/>
       </w:pPr>
-      <w:bookmarkStart w:id="11" w:name="_Toc535337736"/>
+      <w:bookmarkStart w:id="10" w:name="_Toc535337736"/>
       <w:r>
         <w:rPr>
           <w:rFonts w:hint="cs"/>
@@ -9117,7 +9107,7 @@
         </w:rPr>
         <w:t>תכסית עירונית</w:t>
       </w:r>
-      <w:bookmarkEnd w:id="11"/>
+      <w:bookmarkEnd w:id="10"/>
     </w:p>
     <w:p>
       <w:pPr>
@@ -9426,7 +9416,7 @@
           <w:lang w:val="en-GB"/>
         </w:rPr>
       </w:pPr>
-      <w:bookmarkStart w:id="12" w:name="_Toc535337737"/>
+      <w:bookmarkStart w:id="11" w:name="_Toc535337737"/>
       <w:r>
         <w:rPr>
           <w:rFonts w:hint="cs"/>
@@ -9474,7 +9464,7 @@
         </w:rPr>
         <w:t>גְּרָר</w:t>
       </w:r>
-      <w:bookmarkEnd w:id="12"/>
+      <w:bookmarkEnd w:id="11"/>
     </w:p>
     <w:p>
       <w:pPr>
@@ -9637,7 +9627,7 @@
           <w:lang w:bidi="he-IL"/>
         </w:rPr>
       </w:pPr>
-      <w:bookmarkStart w:id="13" w:name="_Toc535337738"/>
+      <w:bookmarkStart w:id="12" w:name="_Toc535337738"/>
       <w:r>
         <w:rPr>
           <w:rFonts w:hint="cs"/>
@@ -9686,7 +9676,7 @@
         </w:rPr>
         <w:t>מקדם הגרר</w:t>
       </w:r>
-      <w:bookmarkEnd w:id="13"/>
+      <w:bookmarkEnd w:id="12"/>
     </w:p>
     <w:p>
       <w:pPr>
@@ -10959,7 +10949,7 @@
           <w:lang w:bidi="he-IL"/>
         </w:rPr>
       </w:pPr>
-      <w:bookmarkStart w:id="14" w:name="_Toc535337739"/>
+      <w:bookmarkStart w:id="13" w:name="_Toc535337739"/>
       <w:r>
         <w:rPr>
           <w:rFonts w:hint="cs"/>
@@ -11001,7 +10991,7 @@
         </w:rPr>
         <w:t>חישוב הגרר</w:t>
       </w:r>
-      <w:bookmarkEnd w:id="14"/>
+      <w:bookmarkEnd w:id="13"/>
     </w:p>
     <w:p>
       <w:pPr>
@@ -15145,7 +15135,7 @@
           <w:rtl/>
         </w:rPr>
       </w:pPr>
-      <w:bookmarkStart w:id="15" w:name="_Toc535337740"/>
+      <w:bookmarkStart w:id="14" w:name="_Toc535337740"/>
       <w:r>
         <w:rPr>
           <w:rFonts w:hint="cs"/>
@@ -15170,7 +15160,7 @@
         </w:rPr>
         <w:t>שיטות וחומרים</w:t>
       </w:r>
-      <w:bookmarkEnd w:id="15"/>
+      <w:bookmarkEnd w:id="14"/>
     </w:p>
     <w:p>
       <w:pPr>
@@ -15180,7 +15170,7 @@
           <w:rtl/>
         </w:rPr>
       </w:pPr>
-      <w:bookmarkStart w:id="16" w:name="_Toc535337741"/>
+      <w:bookmarkStart w:id="15" w:name="_Toc535337741"/>
       <w:r>
         <w:rPr>
           <w:rFonts w:hint="cs"/>
@@ -15213,7 +15203,7 @@
         </w:rPr>
         <w:t>חומרים</w:t>
       </w:r>
-      <w:bookmarkEnd w:id="16"/>
+      <w:bookmarkEnd w:id="15"/>
     </w:p>
     <w:tbl>
       <w:tblPr>
@@ -15534,7 +15524,7 @@
         <w:pStyle w:val="Heading2"/>
         <w:bidi/>
       </w:pPr>
-      <w:bookmarkStart w:id="17" w:name="_Toc535337742"/>
+      <w:bookmarkStart w:id="16" w:name="_Toc535337742"/>
       <w:r>
         <w:rPr>
           <w:rFonts w:hint="cs"/>
@@ -15567,7 +15557,7 @@
         </w:rPr>
         <w:t>מכשירים</w:t>
       </w:r>
-      <w:bookmarkEnd w:id="17"/>
+      <w:bookmarkEnd w:id="16"/>
     </w:p>
     <w:tbl>
       <w:tblPr>
@@ -16293,7 +16283,7 @@
           <w:rtl/>
         </w:rPr>
       </w:pPr>
-      <w:bookmarkStart w:id="18" w:name="_Toc535337743"/>
+      <w:bookmarkStart w:id="17" w:name="_Toc535337743"/>
       <w:r>
         <w:rPr>
           <w:rFonts w:hint="cs"/>
@@ -16318,7 +16308,7 @@
         </w:rPr>
         <w:t>מבנה מנהרת הרוח</w:t>
       </w:r>
-      <w:bookmarkEnd w:id="18"/>
+      <w:bookmarkEnd w:id="17"/>
     </w:p>
     <w:p>
       <w:pPr>
@@ -17756,7 +17746,7 @@
           <w:rtl/>
         </w:rPr>
       </w:pPr>
-      <w:bookmarkStart w:id="19" w:name="_Toc535337744"/>
+      <w:bookmarkStart w:id="18" w:name="_Toc535337744"/>
       <w:r>
         <w:rPr>
           <w:rFonts w:hint="cs"/>
@@ -17788,7 +17778,7 @@
         </w:rPr>
         <w:t>PTV</w:t>
       </w:r>
-      <w:bookmarkEnd w:id="19"/>
+      <w:bookmarkEnd w:id="18"/>
     </w:p>
     <w:p>
       <w:pPr>
@@ -19276,7 +19266,7 @@
           <w:lang w:bidi="he-IL"/>
         </w:rPr>
       </w:pPr>
-      <w:bookmarkStart w:id="20" w:name="_Toc535337745"/>
+      <w:bookmarkStart w:id="19" w:name="_Toc535337745"/>
       <w:r>
         <w:rPr>
           <w:rFonts w:hint="cs"/>
@@ -19286,7 +19276,7 @@
         <w:lastRenderedPageBreak/>
         <w:t>2</w:t>
       </w:r>
-      <w:commentRangeStart w:id="21"/>
+      <w:commentRangeStart w:id="20"/>
       <w:r>
         <w:rPr>
           <w:rFonts w:hint="cs"/>
@@ -19320,15 +19310,15 @@
         <w:tab/>
         <w:t>תהליך ניתוח המידע</w:t>
       </w:r>
-      <w:commentRangeEnd w:id="21"/>
+      <w:commentRangeEnd w:id="20"/>
       <w:r>
         <w:rPr>
           <w:rStyle w:val="CommentReference"/>
           <w:rtl/>
         </w:rPr>
-        <w:commentReference w:id="21"/>
-      </w:r>
-      <w:bookmarkEnd w:id="20"/>
+        <w:commentReference w:id="20"/>
+      </w:r>
+      <w:bookmarkEnd w:id="19"/>
     </w:p>
     <w:p>
       <w:pPr>
@@ -19370,7 +19360,7 @@
         </w:rPr>
         <w:t xml:space="preserve"> כדי לקרוא מידע על החלקיקים. כעיקרון אופן הפעולה של התוכנה כלל קריאת נתונים, חישוב ערכים מסויימים מתוכם ולאחר מכאן </w:t>
       </w:r>
-      <w:commentRangeStart w:id="22"/>
+      <w:commentRangeStart w:id="21"/>
       <w:r>
         <w:rPr>
           <w:rFonts w:hint="cs"/>
@@ -19390,14 +19380,14 @@
         </w:rPr>
         <w:t>json</w:t>
       </w:r>
-      <w:commentRangeEnd w:id="22"/>
+      <w:commentRangeEnd w:id="21"/>
       <w:proofErr w:type="spellEnd"/>
       <w:r>
         <w:rPr>
           <w:rStyle w:val="CommentReference"/>
           <w:rtl/>
         </w:rPr>
-        <w:commentReference w:id="22"/>
+        <w:commentReference w:id="21"/>
       </w:r>
       <w:r>
         <w:rPr>
@@ -19478,7 +19468,7 @@
           <w:rtl/>
         </w:rPr>
       </w:pPr>
-      <w:bookmarkStart w:id="23" w:name="_Toc535337746"/>
+      <w:bookmarkStart w:id="22" w:name="_Toc535337746"/>
       <w:r>
         <w:rPr>
           <w:rFonts w:hint="cs"/>
@@ -19543,7 +19533,7 @@
         </w:rPr>
         <w:t>מרחביים</w:t>
       </w:r>
-      <w:bookmarkEnd w:id="23"/>
+      <w:bookmarkEnd w:id="22"/>
     </w:p>
     <w:p>
       <w:pPr>
@@ -19553,7 +19543,7 @@
           <w:rtl/>
         </w:rPr>
       </w:pPr>
-      <w:bookmarkStart w:id="24" w:name="_Toc535337747"/>
+      <w:bookmarkStart w:id="23" w:name="_Toc535337747"/>
       <w:r>
         <w:rPr>
           <w:rFonts w:hint="cs"/>
@@ -19594,7 +19584,7 @@
         </w:rPr>
         <w:t>ממוצע מרחבי על מהריות</w:t>
       </w:r>
-      <w:bookmarkEnd w:id="24"/>
+      <w:bookmarkEnd w:id="23"/>
     </w:p>
     <w:p>
       <w:pPr>
@@ -20199,7 +20189,7 @@
         <w:pStyle w:val="Heading3"/>
         <w:bidi/>
       </w:pPr>
-      <w:bookmarkStart w:id="25" w:name="_Toc535337748"/>
+      <w:bookmarkStart w:id="24" w:name="_Toc535337748"/>
       <w:r>
         <w:rPr>
           <w:rFonts w:hint="cs"/>
@@ -20240,7 +20230,7 @@
         </w:rPr>
         <w:t>חישובי הערכים האחרים</w:t>
       </w:r>
-      <w:bookmarkEnd w:id="25"/>
+      <w:bookmarkEnd w:id="24"/>
     </w:p>
     <w:p>
       <w:pPr>
@@ -20446,10 +20436,11 @@
         <w:pStyle w:val="Heading1"/>
         <w:bidi/>
         <w:rPr>
+          <w:rFonts w:hint="cs"/>
           <w:rtl/>
         </w:rPr>
       </w:pPr>
-      <w:bookmarkStart w:id="26" w:name="_Toc535337749"/>
+      <w:bookmarkStart w:id="25" w:name="_Toc535337749"/>
       <w:r>
         <w:rPr>
           <w:rFonts w:hint="cs"/>
@@ -20474,7 +20465,26 @@
         </w:rPr>
         <w:t>תוצאות</w:t>
       </w:r>
-      <w:bookmarkEnd w:id="26"/>
+      <w:bookmarkEnd w:id="25"/>
+    </w:p>
+    <w:p>
+      <w:pPr>
+        <w:pStyle w:val="Heading2"/>
+        <w:bidi/>
+        <w:rPr>
+          <w:rFonts w:hint="cs"/>
+          <w:rtl/>
+          <w:lang w:bidi="he-IL"/>
+        </w:rPr>
+      </w:pPr>
+      <w:r>
+        <w:rPr>
+          <w:rFonts w:hint="cs"/>
+          <w:rtl/>
+          <w:lang w:bidi="he-IL"/>
+        </w:rPr>
+        <w:t>3.1 חישוב מהירות החלקיקים המומצעת עם כיוון הזרימה לפי גובה</w:t>
+      </w:r>
     </w:p>
     <w:p>
       <w:pPr>
@@ -21324,7 +21334,7 @@
           <w:rtl/>
         </w:rPr>
       </w:pPr>
-      <w:bookmarkStart w:id="27" w:name="_Toc535337750"/>
+      <w:bookmarkStart w:id="26" w:name="_Toc535337750"/>
       <w:r>
         <w:rPr>
           <w:rFonts w:hint="cs"/>
@@ -21339,7 +21349,23 @@
           <w:rtl/>
           <w:lang w:bidi="he-IL"/>
         </w:rPr>
-        <w:t xml:space="preserve">.1 </w:t>
+        <w:t>.</w:t>
+      </w:r>
+      <w:r>
+        <w:rPr>
+          <w:rFonts w:hint="cs"/>
+          <w:rtl/>
+          <w:lang w:bidi="he-IL"/>
+        </w:rPr>
+        <w:t>2</w:t>
+      </w:r>
+      <w:r>
+        <w:rPr>
+          <w:rFonts w:hint="cs"/>
+          <w:rtl/>
+          <w:lang w:bidi="he-IL"/>
+        </w:rPr>
+        <w:t xml:space="preserve"> </w:t>
       </w:r>
       <w:r>
         <w:rPr>
@@ -21356,7 +21382,7 @@
         </w:rPr>
         <w:t xml:space="preserve"> בדגם התכסית העירונית</w:t>
       </w:r>
-      <w:bookmarkEnd w:id="27"/>
+      <w:bookmarkEnd w:id="26"/>
     </w:p>
     <w:p>
       <w:pPr>
@@ -21364,7 +21390,7 @@
         <w:spacing w:line="360" w:lineRule="auto"/>
         <w:jc w:val="both"/>
         <w:rPr>
-          <w:ins w:id="28" w:author="daniel madar" w:date="2018-12-03T12:32:00Z"/>
+          <w:ins w:id="27" w:author="daniel madar" w:date="2018-12-03T12:32:00Z"/>
           <w:rFonts w:asciiTheme="minorBidi" w:hAnsiTheme="minorBidi"/>
           <w:sz w:val="24"/>
           <w:szCs w:val="24"/>
@@ -21392,7 +21418,18 @@
           <w:rtl/>
           <w:lang w:bidi="he-IL"/>
         </w:rPr>
-        <w:t>בעזרת המהירויות אפשר לחשב את הגרר</w:t>
+        <w:lastRenderedPageBreak/>
+        <w:t xml:space="preserve">בעזרת המהירויות </w:t>
+      </w:r>
+      <w:r>
+        <w:rPr>
+          <w:rFonts w:asciiTheme="minorBidi" w:hAnsiTheme="minorBidi" w:hint="cs"/>
+          <w:sz w:val="24"/>
+          <w:szCs w:val="24"/>
+          <w:rtl/>
+          <w:lang w:bidi="he-IL"/>
+        </w:rPr>
+        <w:t>שחושבו, ניתן להעריך</w:t>
       </w:r>
       <w:r>
         <w:rPr>
@@ -21400,6 +21437,26 @@
           <w:sz w:val="24"/>
           <w:szCs w:val="24"/>
           <w:rtl/>
+          <w:lang w:bidi="he-IL"/>
+        </w:rPr>
+        <w:t xml:space="preserve"> את</w:t>
+      </w:r>
+      <w:r>
+        <w:rPr>
+          <w:rFonts w:asciiTheme="minorBidi" w:hAnsiTheme="minorBidi" w:hint="cs"/>
+          <w:sz w:val="24"/>
+          <w:szCs w:val="24"/>
+          <w:rtl/>
+          <w:lang w:bidi="he-IL"/>
+        </w:rPr>
+        <w:t xml:space="preserve"> מקדם הגרר</w:t>
+      </w:r>
+      <w:r>
+        <w:rPr>
+          <w:rFonts w:asciiTheme="minorBidi" w:hAnsiTheme="minorBidi"/>
+          <w:sz w:val="24"/>
+          <w:szCs w:val="24"/>
+          <w:rtl/>
         </w:rPr>
         <w:t xml:space="preserve">. </w:t>
       </w:r>
@@ -21503,18 +21560,7 @@
           <w:rtl/>
           <w:lang w:bidi="he-IL"/>
         </w:rPr>
-        <w:t xml:space="preserve"> כמו שאפשר לראות </w:t>
-      </w:r>
-      <w:r>
-        <w:rPr>
-          <w:rFonts w:asciiTheme="minorBidi" w:eastAsiaTheme="minorEastAsia" w:hAnsiTheme="minorBidi" w:hint="cs"/>
-          <w:sz w:val="24"/>
-          <w:szCs w:val="24"/>
-          <w:rtl/>
-          <w:lang w:bidi="he-IL"/>
-        </w:rPr>
-        <w:lastRenderedPageBreak/>
-        <w:t xml:space="preserve">באיור </w:t>
+        <w:t xml:space="preserve"> כמו שאפשר לראות באיור </w:t>
       </w:r>
       <w:r>
         <w:rPr>
@@ -22117,7 +22163,7 @@
           <w:rtl/>
         </w:rPr>
       </w:pPr>
-      <w:bookmarkStart w:id="29" w:name="_Toc535337751"/>
+      <w:bookmarkStart w:id="28" w:name="_Toc535337751"/>
       <w:r>
         <w:rPr>
           <w:rFonts w:hint="cs"/>
@@ -22132,7 +22178,23 @@
           <w:rtl/>
           <w:lang w:bidi="he-IL"/>
         </w:rPr>
-        <w:t xml:space="preserve">.2 </w:t>
+        <w:t>.</w:t>
+      </w:r>
+      <w:r>
+        <w:rPr>
+          <w:rFonts w:hint="cs"/>
+          <w:rtl/>
+          <w:lang w:bidi="he-IL"/>
+        </w:rPr>
+        <w:t>3</w:t>
+      </w:r>
+      <w:r>
+        <w:rPr>
+          <w:rFonts w:hint="cs"/>
+          <w:rtl/>
+          <w:lang w:bidi="he-IL"/>
+        </w:rPr>
+        <w:t xml:space="preserve"> </w:t>
       </w:r>
       <w:r>
         <w:rPr>
@@ -22142,7 +22204,7 @@
         </w:rPr>
         <w:t>חישוב כוח הגרר בעזרת לחצי הריינולדס</w:t>
       </w:r>
-      <w:bookmarkEnd w:id="29"/>
+      <w:bookmarkEnd w:id="28"/>
     </w:p>
     <w:p>
       <w:pPr>
@@ -22164,7 +22226,7 @@
           <w:rtl/>
           <w:lang w:bidi="he-IL"/>
         </w:rPr>
-        <w:t>השיטה השנייה בה חושב הגרר היא בעזרת לחצי הריינולדס</w:t>
+        <w:t>בנוסף לשיטה הקודמת, רצינו להעריך את מקדם הגרר בדרך נוספת</w:t>
       </w:r>
       <w:r>
         <w:rPr>
@@ -22173,6 +22235,44 @@
           <w:szCs w:val="24"/>
           <w:rtl/>
         </w:rPr>
+        <w:t>.</w:t>
+      </w:r>
+      <w:r>
+        <w:rPr>
+          <w:rFonts w:asciiTheme="minorBidi" w:hAnsiTheme="minorBidi" w:hint="cs"/>
+          <w:sz w:val="24"/>
+          <w:szCs w:val="24"/>
+          <w:rtl/>
+          <w:lang w:bidi="he-IL"/>
+        </w:rPr>
+        <w:t xml:space="preserve"> בשביל זה השתמנו בלחצי הריינולדס (נוסחה 9) לחישוב הגרר.</w:t>
+      </w:r>
+      <w:r>
+        <w:rPr>
+          <w:rFonts w:asciiTheme="minorBidi" w:hAnsiTheme="minorBidi" w:hint="cs"/>
+          <w:sz w:val="24"/>
+          <w:szCs w:val="24"/>
+          <w:rtl/>
+        </w:rPr>
+        <w:t xml:space="preserve"> </w:t>
+      </w:r>
+      <w:r>
+        <w:rPr>
+          <w:rFonts w:asciiTheme="minorBidi" w:hAnsiTheme="minorBidi" w:hint="cs"/>
+          <w:sz w:val="24"/>
+          <w:szCs w:val="24"/>
+          <w:rtl/>
+          <w:lang w:bidi="he-IL"/>
+        </w:rPr>
+        <w:t>חישבנו את הגרר עם שיטה זאת מיכיוון שמחקרים קודמים הראו כי היא נותנת תוצאות יותר מדוייקות</w:t>
+      </w:r>
+      <w:r>
+        <w:rPr>
+          <w:rFonts w:asciiTheme="minorBidi" w:hAnsiTheme="minorBidi" w:hint="cs"/>
+          <w:sz w:val="24"/>
+          <w:szCs w:val="24"/>
+          <w:rtl/>
+        </w:rPr>
         <w:t xml:space="preserve">. </w:t>
       </w:r>
       <w:r>
@@ -22183,7 +22283,15 @@
           <w:rtl/>
           <w:lang w:bidi="he-IL"/>
         </w:rPr>
-        <w:t>חישבנו את הגרר גם עם שיטה זאת מיכיוון שמחקרים קודמים הראו כי היא נותנת תוצאות יותר מדוייקות</w:t>
+        <w:t xml:space="preserve">על פי הנוסחה של </w:t>
+      </w:r>
+      <w:r>
+        <w:rPr>
+          <w:rFonts w:asciiTheme="minorBidi" w:hAnsiTheme="minorBidi"/>
+          <w:sz w:val="24"/>
+          <w:szCs w:val="24"/>
+        </w:rPr>
+        <w:t>Brunet</w:t>
       </w:r>
       <w:r>
         <w:rPr>
@@ -22191,26 +22299,9 @@
           <w:sz w:val="24"/>
           <w:szCs w:val="24"/>
           <w:rtl/>
-        </w:rPr>
-        <w:t xml:space="preserve">. </w:t>
-      </w:r>
-      <w:r>
-        <w:rPr>
-          <w:rFonts w:asciiTheme="minorBidi" w:hAnsiTheme="minorBidi" w:hint="cs"/>
-          <w:sz w:val="24"/>
-          <w:szCs w:val="24"/>
-          <w:rtl/>
-          <w:lang w:bidi="he-IL"/>
-        </w:rPr>
-        <w:t xml:space="preserve">על פי הנוסחה של </w:t>
-      </w:r>
-      <w:r>
-        <w:rPr>
-          <w:rFonts w:asciiTheme="minorBidi" w:hAnsiTheme="minorBidi"/>
-          <w:sz w:val="24"/>
-          <w:szCs w:val="24"/>
-        </w:rPr>
-        <w:t>Brunet</w:t>
+          <w:lang w:bidi="he-IL"/>
+        </w:rPr>
+        <w:t>,</w:t>
       </w:r>
       <w:r>
         <w:rPr>
@@ -22981,7 +23072,7 @@
           <w:rtl/>
         </w:rPr>
       </w:pPr>
-      <w:bookmarkStart w:id="30" w:name="_Toc535337752"/>
+      <w:bookmarkStart w:id="29" w:name="_Toc535337752"/>
       <w:r>
         <w:rPr>
           <w:rFonts w:hint="cs"/>
@@ -22996,17 +23087,41 @@
           <w:rtl/>
           <w:lang w:bidi="he-IL"/>
         </w:rPr>
-        <w:t xml:space="preserve">.3 </w:t>
-      </w:r>
-      <w:r>
-        <w:rPr>
-          <w:rFonts w:hint="cs"/>
-          <w:rtl/>
-          <w:lang w:bidi="he-IL"/>
-        </w:rPr>
-        <w:t>תוצאות הממוצע המרחבי של התאוצה בתכסית העירונית</w:t>
-      </w:r>
-      <w:bookmarkEnd w:id="30"/>
+        <w:t>.</w:t>
+      </w:r>
+      <w:r>
+        <w:rPr>
+          <w:rFonts w:hint="cs"/>
+          <w:rtl/>
+          <w:lang w:bidi="he-IL"/>
+        </w:rPr>
+        <w:t>4</w:t>
+      </w:r>
+      <w:r>
+        <w:rPr>
+          <w:rFonts w:hint="cs"/>
+          <w:rtl/>
+          <w:lang w:bidi="he-IL"/>
+        </w:rPr>
+        <w:t xml:space="preserve"> </w:t>
+      </w:r>
+      <w:r>
+        <w:rPr>
+          <w:rFonts w:hint="cs"/>
+          <w:rtl/>
+          <w:lang w:bidi="he-IL"/>
+        </w:rPr>
+        <w:t>חישוב</w:t>
+      </w:r>
+      <w:r>
+        <w:rPr>
+          <w:rFonts w:hint="cs"/>
+          <w:rtl/>
+          <w:lang w:bidi="he-IL"/>
+        </w:rPr>
+        <w:t xml:space="preserve"> הממוצע המרחבי של התאוצה בתכסית העירונית</w:t>
+      </w:r>
+      <w:bookmarkEnd w:id="29"/>
     </w:p>
     <w:p>
       <w:pPr>
@@ -24579,7 +24694,7 @@
         <w:spacing w:line="360" w:lineRule="auto"/>
         <w:jc w:val="both"/>
         <w:rPr>
-          <w:ins w:id="31" w:author="daniel madar" w:date="2018-12-03T12:55:00Z"/>
+          <w:ins w:id="30" w:author="daniel madar" w:date="2018-12-03T12:55:00Z"/>
           <w:sz w:val="24"/>
           <w:szCs w:val="24"/>
           <w:rtl/>
@@ -24591,7 +24706,7 @@
         <w:pStyle w:val="Heading2"/>
         <w:bidi/>
       </w:pPr>
-      <w:bookmarkStart w:id="32" w:name="_Toc535337753"/>
+      <w:bookmarkStart w:id="31" w:name="_Toc535337753"/>
       <w:r>
         <w:rPr>
           <w:rFonts w:hint="cs"/>
@@ -24606,7 +24721,23 @@
           <w:rtl/>
           <w:lang w:bidi="he-IL"/>
         </w:rPr>
-        <w:t xml:space="preserve">.4 </w:t>
+        <w:t>.</w:t>
+      </w:r>
+      <w:r>
+        <w:rPr>
+          <w:rFonts w:hint="cs"/>
+          <w:rtl/>
+          <w:lang w:bidi="he-IL"/>
+        </w:rPr>
+        <w:t>5</w:t>
+      </w:r>
+      <w:r>
+        <w:rPr>
+          <w:rFonts w:hint="cs"/>
+          <w:rtl/>
+          <w:lang w:bidi="he-IL"/>
+        </w:rPr>
+        <w:t xml:space="preserve"> </w:t>
       </w:r>
       <w:r>
         <w:rPr>
@@ -24616,7 +24747,7 @@
         </w:rPr>
         <w:t>חישוב הגרר באמצעות תאוצות החלקיקים בדגם התכסית העירונית</w:t>
       </w:r>
-      <w:bookmarkEnd w:id="32"/>
+      <w:bookmarkEnd w:id="31"/>
     </w:p>
     <w:p>
       <w:pPr>
@@ -26022,7 +26153,7 @@
           <w:lang w:bidi="he-IL"/>
         </w:rPr>
       </w:pPr>
-      <w:bookmarkStart w:id="33" w:name="_Toc535337754"/>
+      <w:bookmarkStart w:id="32" w:name="_Toc535337754"/>
       <w:r>
         <w:rPr>
           <w:rFonts w:hint="cs"/>
@@ -26040,6 +26171,8 @@
         </w:rPr>
         <w:t xml:space="preserve"> דיון</w:t>
       </w:r>
+      <w:bookmarkStart w:id="33" w:name="_GoBack"/>
+      <w:bookmarkEnd w:id="32"/>
       <w:bookmarkEnd w:id="33"/>
     </w:p>
     <w:p>
@@ -26639,17 +26772,36 @@
           <w:rtl/>
           <w:lang w:bidi="he-IL"/>
         </w:rPr>
-        <w:t xml:space="preserve">מהתוצאות אפשר להסיק כי יכול להיות שקיים קשר כלשהו בין כוח הגרר לתאוצות החלקיקים בתכסית, אך הקשר הזה לא ישיר ודורש עוד מידע. למרות זאת עדיין חשוב לזכור כי בניסוי </w:t>
-      </w:r>
-      <w:r>
-        <w:rPr>
-          <w:rFonts w:hint="cs"/>
-          <w:sz w:val="24"/>
-          <w:szCs w:val="24"/>
-          <w:rtl/>
-          <w:lang w:bidi="he-IL"/>
-        </w:rPr>
-        <w:t>חושב הגרר באופן עקיף,</w:t>
+        <w:t>מהתוצאות אפשר להסיק כי יכול להיות שקיים קשר כלשהו בין כוח הגרר לתאוצות החלקיקים בתכסית, אך הקשר הזה לא ישיר ודורש עוד מידע. למרות זאת עדיין חשוב לזכור כי</w:t>
+      </w:r>
+      <w:r>
+        <w:rPr>
+          <w:rFonts w:hint="cs"/>
+          <w:sz w:val="24"/>
+          <w:szCs w:val="24"/>
+          <w:rtl/>
+          <w:lang w:bidi="he-IL"/>
+        </w:rPr>
+        <w:t xml:space="preserve"> אחת המגבלות</w:t>
+      </w:r>
+      <w:r>
+        <w:rPr>
+          <w:sz w:val="24"/>
+          <w:szCs w:val="24"/>
+          <w:rtl/>
+          <w:lang w:bidi="he-IL"/>
+        </w:rPr>
+        <w:t xml:space="preserve"> בניסוי</w:t>
+      </w:r>
+      <w:r>
+        <w:rPr>
+          <w:rFonts w:hint="cs"/>
+          <w:sz w:val="24"/>
+          <w:szCs w:val="24"/>
+          <w:rtl/>
+          <w:lang w:bidi="he-IL"/>
+        </w:rPr>
+        <w:t xml:space="preserve"> היא</w:t>
       </w:r>
       <w:r>
         <w:rPr>
@@ -26668,6 +26820,35 @@
           <w:rtl/>
           <w:lang w:bidi="he-IL"/>
         </w:rPr>
+        <w:t>שהגרר חושב</w:t>
+      </w:r>
+      <w:r>
+        <w:rPr>
+          <w:rFonts w:hint="cs"/>
+          <w:sz w:val="24"/>
+          <w:szCs w:val="24"/>
+          <w:rtl/>
+          <w:lang w:bidi="he-IL"/>
+        </w:rPr>
+        <w:t xml:space="preserve"> באופן עקיף,</w:t>
+      </w:r>
+      <w:r>
+        <w:rPr>
+          <w:sz w:val="24"/>
+          <w:szCs w:val="24"/>
+          <w:rtl/>
+          <w:lang w:bidi="he-IL"/>
+        </w:rPr>
+        <w:t xml:space="preserve"> </w:t>
+      </w:r>
+      <w:r>
+        <w:rPr>
+          <w:rFonts w:hint="cs"/>
+          <w:sz w:val="24"/>
+          <w:szCs w:val="24"/>
+          <w:rtl/>
+          <w:lang w:bidi="he-IL"/>
+        </w:rPr>
         <w:t>ולכן אפשרי שההבדל בתוצאות נבע ברובו משגיאות מצטברות</w:t>
       </w:r>
       <w:r>
@@ -26687,7 +26868,27 @@
           <w:rtl/>
           <w:lang w:bidi="he-IL"/>
         </w:rPr>
-        <w:t xml:space="preserve">עוד דבר שיכול להעיד על דבר זה הוא המידע המצומצם שמדידות </w:t>
+        <w:t>דבר</w:t>
+      </w:r>
+      <w:r>
+        <w:rPr>
+          <w:rFonts w:hint="cs"/>
+          <w:sz w:val="24"/>
+          <w:szCs w:val="24"/>
+          <w:rtl/>
+          <w:lang w:bidi="he-IL"/>
+        </w:rPr>
+        <w:t xml:space="preserve"> נוסף</w:t>
+      </w:r>
+      <w:r>
+        <w:rPr>
+          <w:rFonts w:hint="cs"/>
+          <w:sz w:val="24"/>
+          <w:szCs w:val="24"/>
+          <w:rtl/>
+          <w:lang w:bidi="he-IL"/>
+        </w:rPr>
+        <w:t xml:space="preserve"> שיכול להעיד על דבר זה הוא המידע המצומצם שמדידות </w:t>
       </w:r>
       <w:r>
         <w:rPr>
@@ -26758,7 +26959,26 @@
           <w:rtl/>
           <w:lang w:bidi="he-IL"/>
         </w:rPr>
-        <w:t>ניסוי המודד את כוח הגרר</w:t>
+        <w:t>ניסוי</w:t>
+      </w:r>
+      <w:r>
+        <w:rPr>
+          <w:rFonts w:hint="cs"/>
+          <w:sz w:val="24"/>
+          <w:szCs w:val="24"/>
+          <w:rtl/>
+          <w:lang w:bidi="he-IL"/>
+        </w:rPr>
+        <w:t xml:space="preserve"> המשך</w:t>
+      </w:r>
+      <w:r>
+        <w:rPr>
+          <w:sz w:val="24"/>
+          <w:szCs w:val="24"/>
+          <w:rtl/>
+          <w:lang w:bidi="he-IL"/>
+        </w:rPr>
+        <w:t xml:space="preserve"> המודד את כוח הגרר</w:t>
       </w:r>
       <w:r>
         <w:rPr>
@@ -27350,7 +27570,7 @@
 
 <file path=word/comments.xml><?xml version="1.0" encoding="utf-8"?>
 <w:comments xmlns:wpc="http://schemas.microsoft.com/office/word/2010/wordprocessingCanvas" xmlns:mc="http://schemas.openxmlformats.org/markup-compatibility/2006" xmlns:o="urn:schemas-microsoft-com:office:office" xmlns:r="http://schemas.openxmlformats.org/officeDocument/2006/relationships" xmlns:m="http://schemas.openxmlformats.org/officeDocument/2006/math" xmlns:v="urn:schemas-microsoft-com:vml" xmlns:wp14="http://schemas.microsoft.com/office/word/2010/wordprocessingDrawing" xmlns:wp="http://schemas.openxmlformats.org/drawingml/2006/wordprocessingDrawing" xmlns:w10="urn:schemas-microsoft-com:office:word" xmlns:w="http://schemas.openxmlformats.org/wordprocessingml/2006/main" xmlns:w14="http://schemas.microsoft.com/office/word/2010/wordml" xmlns:wpg="http://schemas.microsoft.com/office/word/2010/wordprocessingGroup" xmlns:wpi="http://schemas.microsoft.com/office/word/2010/wordprocessingInk" xmlns:wne="http://schemas.microsoft.com/office/word/2006/wordml" xmlns:wps="http://schemas.microsoft.com/office/word/2010/wordprocessingShape" mc:Ignorable="w14 wp14">
-  <w:comment w:id="21" w:author="alexy shapovalov" w:date="2018-12-28T17:30:00Z" w:initials="as">
+  <w:comment w:id="20" w:author="alexy shapovalov" w:date="2018-12-28T17:30:00Z" w:initials="as">
     <w:p>
       <w:pPr>
         <w:pStyle w:val="CommentText"/>
@@ -27374,7 +27594,7 @@
       </w:r>
     </w:p>
   </w:comment>
-  <w:comment w:id="22" w:author="alexy shapovalov" w:date="2018-12-28T17:28:00Z" w:initials="as">
+  <w:comment w:id="21" w:author="alexy shapovalov" w:date="2018-12-28T17:28:00Z" w:initials="as">
     <w:p>
       <w:pPr>
         <w:pStyle w:val="CommentText"/>
@@ -27617,7 +27837,7 @@
                                 <w:sz w:val="48"/>
                                 <w:szCs w:val="48"/>
                               </w:rPr>
-                              <w:t>1</w:t>
+                              <w:t>26</w:t>
                             </w:r>
                             <w:r>
                               <w:rPr>
@@ -29637,7 +29857,7 @@
 </file>
 
 <file path=customXml/itemProps2.xml><?xml version="1.0" encoding="utf-8"?>
-<ds:datastoreItem xmlns:ds="http://schemas.openxmlformats.org/officeDocument/2006/customXml" ds:itemID="{72678C67-480A-4E00-8A96-76A8BFDC890F}">
+<ds:datastoreItem xmlns:ds="http://schemas.openxmlformats.org/officeDocument/2006/customXml" ds:itemID="{882A20DD-E968-4FFC-9993-609ABC8AD6C5}">
   <ds:schemaRefs>
     <ds:schemaRef ds:uri="http://schemas.openxmlformats.org/officeDocument/2006/bibliography"/>
   </ds:schemaRefs>

</xml_diff>

<commit_message>
fixed a lot of stuff
</commit_message>
<xml_diff>
--- a/thesis/thesis.docx
+++ b/thesis/thesis.docx
@@ -70,6 +70,7 @@
                 <w:rStyle w:val="Hyperlink"/>
                 <w:noProof/>
                 <w:rtl/>
+                <w:lang w:bidi="he-IL"/>
               </w:rPr>
               <w:t>אבסטרקט</w:t>
             </w:r>
@@ -180,6 +181,7 @@
                 <w:rStyle w:val="Hyperlink"/>
                 <w:noProof/>
                 <w:rtl/>
+                <w:lang w:bidi="he-IL"/>
               </w:rPr>
               <w:t>מבוא</w:t>
             </w:r>
@@ -291,7 +293,16 @@
                 <w:noProof/>
                 <w:rtl/>
               </w:rPr>
-              <w:t>1 סקירת ספרות</w:t>
+              <w:t xml:space="preserve">1 </w:t>
+            </w:r>
+            <w:r>
+              <w:rPr>
+                <w:rStyle w:val="Hyperlink"/>
+                <w:noProof/>
+                <w:rtl/>
+                <w:lang w:bidi="he-IL"/>
+              </w:rPr>
+              <w:t>סקירת ספרות</w:t>
             </w:r>
             <w:r>
               <w:rPr>
@@ -397,7 +408,16 @@
                 <w:noProof/>
                 <w:rtl/>
               </w:rPr>
-              <w:t>1.1 בסיס מכניקת הזורמים</w:t>
+              <w:t xml:space="preserve">1.1 </w:t>
+            </w:r>
+            <w:r>
+              <w:rPr>
+                <w:rStyle w:val="Hyperlink"/>
+                <w:noProof/>
+                <w:rtl/>
+                <w:lang w:bidi="he-IL"/>
+              </w:rPr>
+              <w:t>בסיס מכניקת הזורמים</w:t>
             </w:r>
             <w:r>
               <w:rPr>
@@ -503,7 +523,15 @@
                 <w:rStyle w:val="Hyperlink"/>
                 <w:rtl/>
               </w:rPr>
-              <w:t>1.1.1 זורם</w:t>
+              <w:t xml:space="preserve">1.1.1 </w:t>
+            </w:r>
+            <w:r>
+              <w:rPr>
+                <w:rStyle w:val="Hyperlink"/>
+                <w:rtl/>
+                <w:lang w:bidi="he-IL"/>
+              </w:rPr>
+              <w:t>זורם</w:t>
             </w:r>
             <w:r>
               <w:rPr>
@@ -598,7 +626,15 @@
                 <w:rStyle w:val="Hyperlink"/>
                 <w:rtl/>
               </w:rPr>
-              <w:t>1.1.2 צמיגות</w:t>
+              <w:t xml:space="preserve">1.1.2 </w:t>
+            </w:r>
+            <w:r>
+              <w:rPr>
+                <w:rStyle w:val="Hyperlink"/>
+                <w:rtl/>
+                <w:lang w:bidi="he-IL"/>
+              </w:rPr>
+              <w:t>צמיגות</w:t>
             </w:r>
             <w:r>
               <w:rPr>
@@ -693,7 +729,15 @@
                 <w:rStyle w:val="Hyperlink"/>
                 <w:rtl/>
               </w:rPr>
-              <w:t>1.1.3 שכבת הגבול</w:t>
+              <w:t xml:space="preserve">1.1.3 </w:t>
+            </w:r>
+            <w:r>
+              <w:rPr>
+                <w:rStyle w:val="Hyperlink"/>
+                <w:rtl/>
+                <w:lang w:bidi="he-IL"/>
+              </w:rPr>
+              <w:t>שכבת הגבול</w:t>
             </w:r>
             <w:r>
               <w:rPr>
@@ -788,7 +832,15 @@
                 <w:rStyle w:val="Hyperlink"/>
                 <w:rtl/>
               </w:rPr>
-              <w:t>1.1.4 שימושים של מכניקת הזורמים</w:t>
+              <w:t xml:space="preserve">1.1.4 </w:t>
+            </w:r>
+            <w:r>
+              <w:rPr>
+                <w:rStyle w:val="Hyperlink"/>
+                <w:rtl/>
+                <w:lang w:bidi="he-IL"/>
+              </w:rPr>
+              <w:t>שימושים של מכניקת הזורמים</w:t>
             </w:r>
             <w:r>
               <w:rPr>
@@ -883,7 +935,16 @@
                 <w:noProof/>
                 <w:rtl/>
               </w:rPr>
-              <w:t>1.2 זרימה טורבולנטית</w:t>
+              <w:t xml:space="preserve">1.2 </w:t>
+            </w:r>
+            <w:r>
+              <w:rPr>
+                <w:rStyle w:val="Hyperlink"/>
+                <w:noProof/>
+                <w:rtl/>
+                <w:lang w:bidi="he-IL"/>
+              </w:rPr>
+              <w:t>זרימה טורבולנטית</w:t>
             </w:r>
             <w:r>
               <w:rPr>
@@ -989,7 +1050,33 @@
                 <w:noProof/>
                 <w:rtl/>
               </w:rPr>
-              <w:t>1.3 נקודת מבט לגראנג'ית</w:t>
+              <w:t xml:space="preserve">1.3 </w:t>
+            </w:r>
+            <w:r>
+              <w:rPr>
+                <w:rStyle w:val="Hyperlink"/>
+                <w:noProof/>
+                <w:rtl/>
+                <w:lang w:bidi="he-IL"/>
+              </w:rPr>
+              <w:t>נקודת מבט לגראנג</w:t>
+            </w:r>
+            <w:r>
+              <w:rPr>
+                <w:rStyle w:val="Hyperlink"/>
+                <w:noProof/>
+                <w:rtl/>
+              </w:rPr>
+              <w:t>'</w:t>
+            </w:r>
+            <w:r>
+              <w:rPr>
+                <w:rStyle w:val="Hyperlink"/>
+                <w:noProof/>
+                <w:rtl/>
+                <w:lang w:bidi="he-IL"/>
+              </w:rPr>
+              <w:t>ית</w:t>
             </w:r>
             <w:r>
               <w:rPr>
@@ -1095,7 +1182,16 @@
                 <w:noProof/>
                 <w:rtl/>
               </w:rPr>
-              <w:t>1.4 תכסית עירונית</w:t>
+              <w:t xml:space="preserve">1.4 </w:t>
+            </w:r>
+            <w:r>
+              <w:rPr>
+                <w:rStyle w:val="Hyperlink"/>
+                <w:noProof/>
+                <w:rtl/>
+                <w:lang w:bidi="he-IL"/>
+              </w:rPr>
+              <w:t>תכסית עירונית</w:t>
             </w:r>
             <w:r>
               <w:rPr>
@@ -1201,7 +1297,16 @@
                 <w:noProof/>
                 <w:rtl/>
               </w:rPr>
-              <w:t xml:space="preserve">1.5 כוח </w:t>
+              <w:t xml:space="preserve">1.5 </w:t>
+            </w:r>
+            <w:r>
+              <w:rPr>
+                <w:rStyle w:val="Hyperlink"/>
+                <w:noProof/>
+                <w:rtl/>
+                <w:lang w:bidi="he-IL"/>
+              </w:rPr>
+              <w:t xml:space="preserve">כוח </w:t>
             </w:r>
             <w:r>
               <w:rPr>
@@ -1209,6 +1314,7 @@
                 <w:noProof/>
                 <w:highlight w:val="white"/>
                 <w:rtl/>
+                <w:lang w:bidi="he-IL"/>
               </w:rPr>
               <w:t>גְּרָר</w:t>
             </w:r>
@@ -1316,7 +1422,15 @@
                 <w:rStyle w:val="Hyperlink"/>
                 <w:rtl/>
               </w:rPr>
-              <w:t>1.5.1 מקדם הגרר</w:t>
+              <w:t xml:space="preserve">1.5.1 </w:t>
+            </w:r>
+            <w:r>
+              <w:rPr>
+                <w:rStyle w:val="Hyperlink"/>
+                <w:rtl/>
+                <w:lang w:bidi="he-IL"/>
+              </w:rPr>
+              <w:t>מקדם הגרר</w:t>
             </w:r>
             <w:r>
               <w:rPr>
@@ -1411,7 +1525,15 @@
                 <w:rStyle w:val="Hyperlink"/>
                 <w:rtl/>
               </w:rPr>
-              <w:t>1.5.2 חישוב הגרר</w:t>
+              <w:t xml:space="preserve">1.5.2 </w:t>
+            </w:r>
+            <w:r>
+              <w:rPr>
+                <w:rStyle w:val="Hyperlink"/>
+                <w:rtl/>
+                <w:lang w:bidi="he-IL"/>
+              </w:rPr>
+              <w:t>חישוב הגרר</w:t>
             </w:r>
             <w:r>
               <w:rPr>
@@ -1510,7 +1632,16 @@
                 <w:noProof/>
                 <w:rtl/>
               </w:rPr>
-              <w:t>2 שיטות וחומרים</w:t>
+              <w:t xml:space="preserve">2 </w:t>
+            </w:r>
+            <w:r>
+              <w:rPr>
+                <w:rStyle w:val="Hyperlink"/>
+                <w:noProof/>
+                <w:rtl/>
+                <w:lang w:bidi="he-IL"/>
+              </w:rPr>
+              <w:t>שיטות וחומרים</w:t>
             </w:r>
             <w:r>
               <w:rPr>
@@ -1616,7 +1747,16 @@
                 <w:noProof/>
                 <w:rtl/>
               </w:rPr>
-              <w:t>2.1 טבלת חומרים</w:t>
+              <w:t xml:space="preserve">2.1 </w:t>
+            </w:r>
+            <w:r>
+              <w:rPr>
+                <w:rStyle w:val="Hyperlink"/>
+                <w:noProof/>
+                <w:rtl/>
+                <w:lang w:bidi="he-IL"/>
+              </w:rPr>
+              <w:t>טבלת חומרים</w:t>
             </w:r>
             <w:r>
               <w:rPr>
@@ -1722,7 +1862,16 @@
                 <w:noProof/>
                 <w:rtl/>
               </w:rPr>
-              <w:t>2.2 טבלת מכשירים</w:t>
+              <w:t xml:space="preserve">2.2 </w:t>
+            </w:r>
+            <w:r>
+              <w:rPr>
+                <w:rStyle w:val="Hyperlink"/>
+                <w:noProof/>
+                <w:rtl/>
+                <w:lang w:bidi="he-IL"/>
+              </w:rPr>
+              <w:t>טבלת מכשירים</w:t>
             </w:r>
             <w:r>
               <w:rPr>
@@ -1828,7 +1977,16 @@
                 <w:noProof/>
                 <w:rtl/>
               </w:rPr>
-              <w:t>2.3 מבנה מנהרת הרוח</w:t>
+              <w:t xml:space="preserve">2.3 </w:t>
+            </w:r>
+            <w:r>
+              <w:rPr>
+                <w:rStyle w:val="Hyperlink"/>
+                <w:noProof/>
+                <w:rtl/>
+                <w:lang w:bidi="he-IL"/>
+              </w:rPr>
+              <w:t>מבנה מנהרת הרוח</w:t>
             </w:r>
             <w:r>
               <w:rPr>
@@ -1934,7 +2092,16 @@
                 <w:noProof/>
                 <w:rtl/>
               </w:rPr>
-              <w:t>2.4 מאפייני מדידות ה</w:t>
+              <w:t xml:space="preserve">2.4 </w:t>
+            </w:r>
+            <w:r>
+              <w:rPr>
+                <w:rStyle w:val="Hyperlink"/>
+                <w:noProof/>
+                <w:rtl/>
+                <w:lang w:bidi="he-IL"/>
+              </w:rPr>
+              <w:t>מאפייני מדידות ה</w:t>
             </w:r>
             <w:r>
               <w:rPr>
@@ -2047,7 +2214,16 @@
                 <w:noProof/>
                 <w:rtl/>
               </w:rPr>
-              <w:t>2.5 תהליך ניתוח המידע</w:t>
+              <w:t xml:space="preserve">2.5 </w:t>
+            </w:r>
+            <w:r>
+              <w:rPr>
+                <w:rStyle w:val="Hyperlink"/>
+                <w:noProof/>
+                <w:rtl/>
+                <w:lang w:bidi="he-IL"/>
+              </w:rPr>
+              <w:t>תהליך ניתוח המידע</w:t>
             </w:r>
             <w:r>
               <w:rPr>
@@ -2153,7 +2329,16 @@
                 <w:noProof/>
                 <w:rtl/>
               </w:rPr>
-              <w:t>2.6  נוסחאות ואופן חישוב הממוצעים המרחביים</w:t>
+              <w:t xml:space="preserve">2.6  </w:t>
+            </w:r>
+            <w:r>
+              <w:rPr>
+                <w:rStyle w:val="Hyperlink"/>
+                <w:noProof/>
+                <w:rtl/>
+                <w:lang w:bidi="he-IL"/>
+              </w:rPr>
+              <w:t>נוסחאות ואופן חישוב הממוצעים המרחביים</w:t>
             </w:r>
             <w:r>
               <w:rPr>
@@ -2259,7 +2444,15 @@
                 <w:rStyle w:val="Hyperlink"/>
                 <w:rtl/>
               </w:rPr>
-              <w:t>2.6.1 ממוצע מרחבי על מהריות</w:t>
+              <w:t xml:space="preserve">2.6.1 </w:t>
+            </w:r>
+            <w:r>
+              <w:rPr>
+                <w:rStyle w:val="Hyperlink"/>
+                <w:rtl/>
+                <w:lang w:bidi="he-IL"/>
+              </w:rPr>
+              <w:t>ממוצע מרחבי על מהריות</w:t>
             </w:r>
             <w:r>
               <w:rPr>
@@ -2354,7 +2547,15 @@
                 <w:rStyle w:val="Hyperlink"/>
                 <w:rtl/>
               </w:rPr>
-              <w:t>2.6.2 חישובי הערכים האחרים</w:t>
+              <w:t xml:space="preserve">2.6.2 </w:t>
+            </w:r>
+            <w:r>
+              <w:rPr>
+                <w:rStyle w:val="Hyperlink"/>
+                <w:rtl/>
+                <w:lang w:bidi="he-IL"/>
+              </w:rPr>
+              <w:t>חישובי הערכים האחרים</w:t>
             </w:r>
             <w:r>
               <w:rPr>
@@ -2453,7 +2654,16 @@
                 <w:noProof/>
                 <w:rtl/>
               </w:rPr>
-              <w:t>3 תוצאות</w:t>
+              <w:t xml:space="preserve">3 </w:t>
+            </w:r>
+            <w:r>
+              <w:rPr>
+                <w:rStyle w:val="Hyperlink"/>
+                <w:noProof/>
+                <w:rtl/>
+                <w:lang w:bidi="he-IL"/>
+              </w:rPr>
+              <w:t>תוצאות</w:t>
             </w:r>
             <w:r>
               <w:rPr>
@@ -2559,7 +2769,16 @@
                 <w:noProof/>
                 <w:rtl/>
               </w:rPr>
-              <w:t>3.1 חישוב כוח הגרר בעזרת מקדם הגרר בדגם התכסית העירונית</w:t>
+              <w:t xml:space="preserve">3.1 </w:t>
+            </w:r>
+            <w:r>
+              <w:rPr>
+                <w:rStyle w:val="Hyperlink"/>
+                <w:noProof/>
+                <w:rtl/>
+                <w:lang w:bidi="he-IL"/>
+              </w:rPr>
+              <w:t>חישוב כוח הגרר בעזרת מקדם הגרר בדגם התכסית העירונית</w:t>
             </w:r>
             <w:r>
               <w:rPr>
@@ -2665,7 +2884,16 @@
                 <w:noProof/>
                 <w:rtl/>
               </w:rPr>
-              <w:t>3.2 חישוב כוח הגרר בעזרת לחצי הריינולדס</w:t>
+              <w:t xml:space="preserve">3.2 </w:t>
+            </w:r>
+            <w:r>
+              <w:rPr>
+                <w:rStyle w:val="Hyperlink"/>
+                <w:noProof/>
+                <w:rtl/>
+                <w:lang w:bidi="he-IL"/>
+              </w:rPr>
+              <w:t>חישוב כוח הגרר בעזרת לחצי הריינולדס</w:t>
             </w:r>
             <w:r>
               <w:rPr>
@@ -2771,7 +2999,16 @@
                 <w:noProof/>
                 <w:rtl/>
               </w:rPr>
-              <w:t>3.3 תוצאות הממוצע המרחבי של התאוצה בתכסית העירונית</w:t>
+              <w:t xml:space="preserve">3.3 </w:t>
+            </w:r>
+            <w:r>
+              <w:rPr>
+                <w:rStyle w:val="Hyperlink"/>
+                <w:noProof/>
+                <w:rtl/>
+                <w:lang w:bidi="he-IL"/>
+              </w:rPr>
+              <w:t>תוצאות הממוצע המרחבי של התאוצה בתכסית העירונית</w:t>
             </w:r>
             <w:r>
               <w:rPr>
@@ -2877,7 +3114,16 @@
                 <w:noProof/>
                 <w:rtl/>
               </w:rPr>
-              <w:t>3.4 חישוב הגרר באמצעות תאוצות החלקיקים בדגם התכסית העירונית</w:t>
+              <w:t xml:space="preserve">3.4 </w:t>
+            </w:r>
+            <w:r>
+              <w:rPr>
+                <w:rStyle w:val="Hyperlink"/>
+                <w:noProof/>
+                <w:rtl/>
+                <w:lang w:bidi="he-IL"/>
+              </w:rPr>
+              <w:t>חישוב הגרר באמצעות תאוצות החלקיקים בדגם התכסית העירונית</w:t>
             </w:r>
             <w:r>
               <w:rPr>
@@ -2987,7 +3233,16 @@
                 <w:noProof/>
                 <w:rtl/>
               </w:rPr>
-              <w:t>4 דיון</w:t>
+              <w:t xml:space="preserve">4 </w:t>
+            </w:r>
+            <w:r>
+              <w:rPr>
+                <w:rStyle w:val="Hyperlink"/>
+                <w:noProof/>
+                <w:rtl/>
+                <w:lang w:bidi="he-IL"/>
+              </w:rPr>
+              <w:t>דיון</w:t>
             </w:r>
             <w:r>
               <w:rPr>
@@ -8731,7 +8986,6 @@
         <w:spacing w:line="360" w:lineRule="auto"/>
         <w:jc w:val="both"/>
         <w:rPr>
-          <w:rFonts w:hint="cs"/>
           <w:sz w:val="24"/>
           <w:szCs w:val="24"/>
           <w:rtl/>
@@ -8745,7 +8999,6 @@
         <w:spacing w:line="360" w:lineRule="auto"/>
         <w:jc w:val="both"/>
         <w:rPr>
-          <w:rFonts w:hint="cs"/>
           <w:sz w:val="24"/>
           <w:szCs w:val="24"/>
           <w:lang w:bidi="he-IL"/>
@@ -20436,7 +20689,6 @@
         <w:pStyle w:val="Heading1"/>
         <w:bidi/>
         <w:rPr>
-          <w:rFonts w:hint="cs"/>
           <w:rtl/>
         </w:rPr>
       </w:pPr>
@@ -20458,6 +20710,7 @@
         </w:rPr>
         <w:t xml:space="preserve"> </w:t>
       </w:r>
+      <w:commentRangeStart w:id="26"/>
       <w:r>
         <w:rPr>
           <w:rtl/>
@@ -20466,13 +20719,20 @@
         <w:t>תוצאות</w:t>
       </w:r>
       <w:bookmarkEnd w:id="25"/>
+      <w:commentRangeEnd w:id="26"/>
+      <w:r>
+        <w:rPr>
+          <w:rStyle w:val="CommentReference"/>
+          <w:rtl/>
+        </w:rPr>
+        <w:commentReference w:id="26"/>
+      </w:r>
     </w:p>
     <w:p>
       <w:pPr>
         <w:pStyle w:val="Heading2"/>
         <w:bidi/>
         <w:rPr>
-          <w:rFonts w:hint="cs"/>
           <w:rtl/>
           <w:lang w:bidi="he-IL"/>
         </w:rPr>
@@ -20516,7 +20776,17 @@
           <w:rtl/>
           <w:lang w:bidi="he-IL"/>
         </w:rPr>
-        <w:t xml:space="preserve"> עם מקדם הגרר</w:t>
+        <w:t xml:space="preserve"> על המודלים בעיר בעזרת</w:t>
+      </w:r>
+      <w:r>
+        <w:rPr>
+          <w:rFonts w:asciiTheme="minorBidi" w:hAnsiTheme="minorBidi" w:hint="cs"/>
+          <w:sz w:val="24"/>
+          <w:szCs w:val="24"/>
+          <w:rtl/>
+          <w:lang w:bidi="he-IL"/>
+        </w:rPr>
+        <w:t xml:space="preserve"> מקדם הגרר</w:t>
       </w:r>
       <w:r>
         <w:rPr>
@@ -20555,7 +20825,7 @@
           <w:rtl/>
           <w:lang w:bidi="he-IL"/>
         </w:rPr>
-        <w:t xml:space="preserve">הירות שחושבה היא המהירות הממוצעת בזמן ובמרחב </w:t>
+        <w:t>הירות שחושבה היא המהירות הממוצעת</w:t>
       </w:r>
       <w:r>
         <w:rPr>
@@ -20565,6 +20835,26 @@
           <w:rtl/>
           <w:lang w:bidi="he-IL"/>
         </w:rPr>
+        <w:t xml:space="preserve"> של החלקיקים</w:t>
+      </w:r>
+      <w:r>
+        <w:rPr>
+          <w:rFonts w:asciiTheme="minorBidi" w:hAnsiTheme="minorBidi"/>
+          <w:sz w:val="24"/>
+          <w:szCs w:val="24"/>
+          <w:rtl/>
+          <w:lang w:bidi="he-IL"/>
+        </w:rPr>
+        <w:t xml:space="preserve"> בזמן ובמרחב </w:t>
+      </w:r>
+      <w:r>
+        <w:rPr>
+          <w:rFonts w:asciiTheme="minorBidi" w:hAnsiTheme="minorBidi" w:hint="cs"/>
+          <w:sz w:val="24"/>
+          <w:szCs w:val="24"/>
+          <w:rtl/>
+          <w:lang w:bidi="he-IL"/>
+        </w:rPr>
         <w:t>עם כיוון הזרימה</w:t>
       </w:r>
       <w:r>
@@ -20594,7 +20884,19 @@
           <w:rtl/>
           <w:lang w:bidi="he-IL"/>
         </w:rPr>
-        <w:t xml:space="preserve"> בוצע על </w:t>
+        <w:t xml:space="preserve"> </w:t>
+      </w:r>
+      <w:bookmarkStart w:id="27" w:name="_GoBack"/>
+      <w:bookmarkEnd w:id="27"/>
+      <w:r>
+        <w:rPr>
+          <w:rFonts w:asciiTheme="minorBidi" w:hAnsiTheme="minorBidi"/>
+          <w:sz w:val="24"/>
+          <w:szCs w:val="24"/>
+          <w:rtl/>
+          <w:lang w:bidi="he-IL"/>
+        </w:rPr>
+        <w:t xml:space="preserve">בוצע על </w:t>
       </w:r>
       <w:r>
         <w:rPr>
@@ -20783,6 +21085,16 @@
           <w:szCs w:val="24"/>
         </w:rPr>
         <w:t>4.0 m/s</w:t>
+      </w:r>
+      <w:r>
+        <w:rPr>
+          <w:rFonts w:asciiTheme="minorBidi" w:hAnsiTheme="minorBidi" w:hint="cs"/>
+          <w:sz w:val="24"/>
+          <w:szCs w:val="24"/>
+          <w:rtl/>
+          <w:lang w:bidi="he-IL"/>
+        </w:rPr>
+        <w:t>, הגרפים הירוקים</w:t>
       </w:r>
       <w:r>
         <w:rPr>
@@ -21023,7 +21335,7 @@
           <w:rtl/>
           <w:lang w:bidi="he-IL"/>
         </w:rPr>
-        <w:t xml:space="preserve"> בדגם התכסית העירונית</w:t>
+        <w:t xml:space="preserve"> בד</w:t>
       </w:r>
       <w:r>
         <w:rPr>
@@ -21032,6 +21344,29 @@
           <w:bCs/>
           <w:sz w:val="20"/>
           <w:szCs w:val="20"/>
+          <w:lang w:bidi="he-IL"/>
+        </w:rPr>
+        <w:t xml:space="preserve"> </w:t>
+      </w:r>
+      <w:r>
+        <w:rPr>
+          <w:rFonts w:asciiTheme="minorBidi" w:hAnsiTheme="minorBidi" w:hint="cs"/>
+          <w:b/>
+          <w:bCs/>
+          <w:sz w:val="20"/>
+          <w:szCs w:val="20"/>
+          <w:rtl/>
+          <w:lang w:bidi="he-IL"/>
+        </w:rPr>
+        <w:t>גם התכסית העירונית</w:t>
+      </w:r>
+      <w:r>
+        <w:rPr>
+          <w:rFonts w:asciiTheme="minorBidi" w:hAnsiTheme="minorBidi"/>
+          <w:b/>
+          <w:bCs/>
+          <w:sz w:val="20"/>
+          <w:szCs w:val="20"/>
           <w:rtl/>
         </w:rPr>
         <w:t>.</w:t>
@@ -21137,7 +21472,7 @@
           <w:rtl/>
           <w:lang w:bidi="he-IL"/>
         </w:rPr>
-        <w:t xml:space="preserve"> מסמנת את המהירות הממוצעת </w:t>
+        <w:t xml:space="preserve"> מסמנת את המהירות הממוצע</w:t>
       </w:r>
       <w:r>
         <w:rPr>
@@ -21147,7 +21482,17 @@
           <w:rtl/>
           <w:lang w:bidi="he-IL"/>
         </w:rPr>
-        <w:t xml:space="preserve">בכיוון הזרימה </w:t>
+        <w:t>ת</w:t>
+      </w:r>
+      <w:r>
+        <w:rPr>
+          <w:rFonts w:asciiTheme="minorBidi" w:hAnsiTheme="minorBidi"/>
+          <w:sz w:val="20"/>
+          <w:szCs w:val="20"/>
+          <w:rtl/>
+          <w:lang w:bidi="he-IL"/>
+        </w:rPr>
+        <w:t xml:space="preserve"> </w:t>
       </w:r>
       <w:r>
         <w:rPr>
@@ -21157,16 +21502,26 @@
           <w:rtl/>
           <w:lang w:bidi="he-IL"/>
         </w:rPr>
-        <w:t xml:space="preserve">בטווח גבהים שגודלו </w:t>
+        <w:t>בכיוון הזרימה</w:t>
       </w:r>
       <w:r>
         <w:rPr>
           <w:rFonts w:asciiTheme="minorBidi" w:hAnsiTheme="minorBidi"/>
           <w:sz w:val="20"/>
           <w:szCs w:val="20"/>
-          <w:lang w:bidi="he-IL"/>
-        </w:rPr>
-        <w:t>H</w:t>
+          <w:rtl/>
+        </w:rPr>
+        <w:t xml:space="preserve">. </w:t>
+      </w:r>
+      <w:r>
+        <w:rPr>
+          <w:rFonts w:asciiTheme="minorBidi" w:hAnsiTheme="minorBidi"/>
+          <w:sz w:val="20"/>
+          <w:szCs w:val="20"/>
+          <w:rtl/>
+          <w:lang w:bidi="he-IL"/>
+        </w:rPr>
+        <w:t>הקווים השלמים מייצגים את הממוצע</w:t>
       </w:r>
       <w:r>
         <w:rPr>
@@ -21176,7 +21531,7 @@
           <w:rtl/>
           <w:lang w:bidi="he-IL"/>
         </w:rPr>
-        <w:t>0.1</w:t>
+        <w:t xml:space="preserve"> המרחבי</w:t>
       </w:r>
       <w:r>
         <w:rPr>
@@ -21184,8 +21539,19 @@
           <w:sz w:val="20"/>
           <w:szCs w:val="20"/>
           <w:rtl/>
-        </w:rPr>
-        <w:t xml:space="preserve">. </w:t>
+          <w:lang w:bidi="he-IL"/>
+        </w:rPr>
+        <w:t xml:space="preserve"> על פני כל המדגם והקווים המקוקוים מייצגים את הממוצע</w:t>
+      </w:r>
+      <w:r>
+        <w:rPr>
+          <w:rFonts w:asciiTheme="minorBidi" w:hAnsiTheme="minorBidi" w:hint="cs"/>
+          <w:sz w:val="20"/>
+          <w:szCs w:val="20"/>
+          <w:rtl/>
+          <w:lang w:bidi="he-IL"/>
+        </w:rPr>
+        <w:t xml:space="preserve"> המרחבי של החלקיקים שנמצאים</w:t>
       </w:r>
       <w:r>
         <w:rPr>
@@ -21195,7 +21561,7 @@
           <w:rtl/>
           <w:lang w:bidi="he-IL"/>
         </w:rPr>
-        <w:t>הקווים השלמים מייצגים את הממוצע על פני כל המדגם והקווים המקוקוים מייצגים את הממוצע רק מ</w:t>
+        <w:t xml:space="preserve"> רק מ</w:t>
       </w:r>
       <w:r>
         <w:rPr>
@@ -21215,6 +21581,16 @@
           <w:rtl/>
         </w:rPr>
         <w:t xml:space="preserve"> (</w:t>
+      </w:r>
+      <w:r>
+        <w:rPr>
+          <w:rFonts w:asciiTheme="minorBidi" w:hAnsiTheme="minorBidi" w:hint="cs"/>
+          <w:sz w:val="20"/>
+          <w:szCs w:val="20"/>
+          <w:rtl/>
+          <w:lang w:bidi="he-IL"/>
+        </w:rPr>
+        <w:t xml:space="preserve">בטווח </w:t>
       </w:r>
       <w:r>
         <w:rPr>
@@ -21334,13 +21710,14 @@
           <w:rtl/>
         </w:rPr>
       </w:pPr>
-      <w:bookmarkStart w:id="26" w:name="_Toc535337750"/>
-      <w:r>
-        <w:rPr>
-          <w:rFonts w:hint="cs"/>
-          <w:rtl/>
-          <w:lang w:bidi="he-IL"/>
-        </w:rPr>
+      <w:bookmarkStart w:id="28" w:name="_Toc535337750"/>
+      <w:r>
+        <w:rPr>
+          <w:rFonts w:hint="cs"/>
+          <w:rtl/>
+          <w:lang w:bidi="he-IL"/>
+        </w:rPr>
+        <w:lastRenderedPageBreak/>
         <w:t>3</w:t>
       </w:r>
       <w:r>
@@ -21382,7 +21759,7 @@
         </w:rPr>
         <w:t xml:space="preserve"> בדגם התכסית העירונית</w:t>
       </w:r>
-      <w:bookmarkEnd w:id="26"/>
+      <w:bookmarkEnd w:id="28"/>
     </w:p>
     <w:p>
       <w:pPr>
@@ -21390,7 +21767,7 @@
         <w:spacing w:line="360" w:lineRule="auto"/>
         <w:jc w:val="both"/>
         <w:rPr>
-          <w:ins w:id="27" w:author="daniel madar" w:date="2018-12-03T12:32:00Z"/>
+          <w:ins w:id="29" w:author="daniel madar" w:date="2018-12-03T12:32:00Z"/>
           <w:rFonts w:asciiTheme="minorBidi" w:hAnsiTheme="minorBidi"/>
           <w:sz w:val="24"/>
           <w:szCs w:val="24"/>
@@ -21418,7 +21795,6 @@
           <w:rtl/>
           <w:lang w:bidi="he-IL"/>
         </w:rPr>
-        <w:lastRenderedPageBreak/>
         <w:t xml:space="preserve">בעזרת המהירויות </w:t>
       </w:r>
       <w:r>
@@ -21429,7 +21805,27 @@
           <w:rtl/>
           <w:lang w:bidi="he-IL"/>
         </w:rPr>
-        <w:t>שחושבו, ניתן להעריך</w:t>
+        <w:t>שחושבו</w:t>
+      </w:r>
+      <w:r>
+        <w:rPr>
+          <w:rFonts w:asciiTheme="minorBidi" w:hAnsiTheme="minorBidi" w:hint="cs"/>
+          <w:sz w:val="24"/>
+          <w:szCs w:val="24"/>
+          <w:rtl/>
+          <w:lang w:bidi="he-IL"/>
+        </w:rPr>
+        <w:t xml:space="preserve"> בתת הפרק 3.1</w:t>
+      </w:r>
+      <w:r>
+        <w:rPr>
+          <w:rFonts w:asciiTheme="minorBidi" w:hAnsiTheme="minorBidi" w:hint="cs"/>
+          <w:sz w:val="24"/>
+          <w:szCs w:val="24"/>
+          <w:rtl/>
+          <w:lang w:bidi="he-IL"/>
+        </w:rPr>
+        <w:t>, ניתן להעריך</w:t>
       </w:r>
       <w:r>
         <w:rPr>
@@ -21662,7 +22058,27 @@
           <w:rtl/>
           <w:lang w:bidi="he-IL"/>
         </w:rPr>
-        <w:t xml:space="preserve"> מקדם הגרר נמוך יותר</w:t>
+        <w:t xml:space="preserve"> </w:t>
+      </w:r>
+      <w:r>
+        <w:rPr>
+          <w:rFonts w:asciiTheme="minorBidi" w:eastAsiaTheme="minorEastAsia" w:hAnsiTheme="minorBidi" w:hint="cs"/>
+          <w:sz w:val="24"/>
+          <w:szCs w:val="24"/>
+          <w:rtl/>
+          <w:lang w:bidi="he-IL"/>
+        </w:rPr>
+        <w:t xml:space="preserve">(הגרף הירוק) </w:t>
+      </w:r>
+      <w:r>
+        <w:rPr>
+          <w:rFonts w:asciiTheme="minorBidi" w:eastAsiaTheme="minorEastAsia" w:hAnsiTheme="minorBidi" w:hint="cs"/>
+          <w:sz w:val="24"/>
+          <w:szCs w:val="24"/>
+          <w:rtl/>
+          <w:lang w:bidi="he-IL"/>
+        </w:rPr>
+        <w:t>מקדם הגרר נמוך יותר</w:t>
       </w:r>
       <w:r>
         <w:rPr>
@@ -21871,22 +22287,147 @@
       </w:r>
       <w:r>
         <w:rPr>
-          <w:rFonts w:asciiTheme="minorBidi" w:hAnsiTheme="minorBidi"/>
-          <w:b/>
-          <w:bCs/>
-          <w:sz w:val="20"/>
-          <w:szCs w:val="20"/>
-        </w:rPr>
-        <w:t xml:space="preserve"> </w:t>
-      </w:r>
-      <w:r>
-        <w:rPr>
           <w:rFonts w:asciiTheme="minorBidi" w:hAnsiTheme="minorBidi" w:hint="cs"/>
           <w:sz w:val="20"/>
           <w:szCs w:val="20"/>
           <w:rtl/>
           <w:lang w:bidi="he-IL"/>
         </w:rPr>
+        <w:t xml:space="preserve">, </w:t>
+      </w:r>
+      <m:oMath>
+        <m:f>
+          <m:fPr>
+            <m:ctrlPr>
+              <w:rPr>
+                <w:rFonts w:ascii="Cambria Math" w:hAnsi="Cambria Math"/>
+                <w:sz w:val="20"/>
+                <w:szCs w:val="20"/>
+                <w:lang w:bidi="he-IL"/>
+              </w:rPr>
+            </m:ctrlPr>
+          </m:fPr>
+          <m:num>
+            <m:r>
+              <w:rPr>
+                <w:rFonts w:ascii="Cambria Math" w:hAnsi="Cambria Math"/>
+                <w:sz w:val="20"/>
+                <w:szCs w:val="20"/>
+                <w:lang w:bidi="he-IL"/>
+              </w:rPr>
+              <m:t>2⋅</m:t>
+            </m:r>
+            <m:sSub>
+              <m:sSubPr>
+                <m:ctrlPr>
+                  <w:rPr>
+                    <w:rFonts w:ascii="Cambria Math" w:hAnsi="Cambria Math"/>
+                    <w:sz w:val="20"/>
+                    <w:szCs w:val="20"/>
+                    <w:lang w:bidi="he-IL"/>
+                  </w:rPr>
+                </m:ctrlPr>
+              </m:sSubPr>
+              <m:e>
+                <m:r>
+                  <w:rPr>
+                    <w:rFonts w:ascii="Cambria Math" w:hAnsi="Cambria Math"/>
+                    <w:sz w:val="20"/>
+                    <w:szCs w:val="20"/>
+                    <w:lang w:bidi="he-IL"/>
+                  </w:rPr>
+                  <m:t>F</m:t>
+                </m:r>
+              </m:e>
+              <m:sub>
+                <m:r>
+                  <w:rPr>
+                    <w:rFonts w:ascii="Cambria Math" w:hAnsi="Cambria Math"/>
+                    <w:sz w:val="20"/>
+                    <w:szCs w:val="20"/>
+                    <w:lang w:bidi="he-IL"/>
+                  </w:rPr>
+                  <m:t>D</m:t>
+                </m:r>
+              </m:sub>
+            </m:sSub>
+          </m:num>
+          <m:den>
+            <m:r>
+              <w:rPr>
+                <w:rFonts w:ascii="Cambria Math" w:hAnsi="Cambria Math"/>
+                <w:sz w:val="20"/>
+                <w:szCs w:val="20"/>
+                <w:lang w:bidi="he-IL"/>
+              </w:rPr>
+              <m:t>ρA</m:t>
+            </m:r>
+            <m:sSubSup>
+              <m:sSubSupPr>
+                <m:ctrlPr>
+                  <w:rPr>
+                    <w:rFonts w:ascii="Cambria Math" w:hAnsi="Cambria Math"/>
+                    <w:sz w:val="20"/>
+                    <w:szCs w:val="20"/>
+                    <w:lang w:bidi="he-IL"/>
+                  </w:rPr>
+                </m:ctrlPr>
+              </m:sSubSupPr>
+              <m:e>
+                <m:r>
+                  <w:rPr>
+                    <w:rFonts w:ascii="Cambria Math" w:hAnsi="Cambria Math"/>
+                    <w:sz w:val="20"/>
+                    <w:szCs w:val="20"/>
+                    <w:lang w:bidi="he-IL"/>
+                  </w:rPr>
+                  <m:t>U</m:t>
+                </m:r>
+              </m:e>
+              <m:sub>
+                <m:r>
+                  <w:rPr>
+                    <w:rFonts w:ascii="Cambria Math" w:hAnsi="Cambria Math"/>
+                    <w:sz w:val="20"/>
+                    <w:szCs w:val="20"/>
+                    <w:lang w:bidi="he-IL"/>
+                  </w:rPr>
+                  <m:t>∞</m:t>
+                </m:r>
+              </m:sub>
+              <m:sup>
+                <m:r>
+                  <w:rPr>
+                    <w:rFonts w:ascii="Cambria Math" w:hAnsi="Cambria Math"/>
+                    <w:sz w:val="20"/>
+                    <w:szCs w:val="20"/>
+                    <w:lang w:bidi="he-IL"/>
+                  </w:rPr>
+                  <m:t>2</m:t>
+                </m:r>
+              </m:sup>
+            </m:sSubSup>
+          </m:den>
+        </m:f>
+      </m:oMath>
+      <w:r>
+        <w:rPr>
+          <w:rFonts w:asciiTheme="minorBidi" w:hAnsiTheme="minorBidi" w:hint="cs"/>
+          <w:sz w:val="20"/>
+          <w:szCs w:val="20"/>
+          <w:rtl/>
+          <w:lang w:bidi="he-IL"/>
+        </w:rPr>
+        <w:t xml:space="preserve">, </w:t>
+      </w:r>
+      <w:r>
+        <w:rPr>
+          <w:rFonts w:asciiTheme="minorBidi" w:hAnsiTheme="minorBidi" w:hint="cs"/>
+          <w:sz w:val="20"/>
+          <w:szCs w:val="20"/>
+          <w:rtl/>
+          <w:lang w:bidi="he-IL"/>
+        </w:rPr>
         <w:t xml:space="preserve">ביחס לגובה המדידה במטרים </w:t>
       </w:r>
       <w:r>
@@ -21931,7 +22472,7 @@
           <w:szCs w:val="20"/>
           <w:rtl/>
         </w:rPr>
-        <w:t xml:space="preserve">. </w:t>
+        <w:t xml:space="preserve">). </w:t>
       </w:r>
       <w:r>
         <w:rPr>
@@ -21971,7 +22512,26 @@
           <w:rtl/>
           <w:lang w:bidi="he-IL"/>
         </w:rPr>
-        <w:t xml:space="preserve">מקדם הגרר הפועל </w:t>
+        <w:t>מקדם הגרר הממוצע</w:t>
+      </w:r>
+      <w:r>
+        <w:rPr>
+          <w:rFonts w:asciiTheme="minorBidi" w:hAnsiTheme="minorBidi"/>
+          <w:sz w:val="20"/>
+          <w:szCs w:val="20"/>
+          <w:rtl/>
+        </w:rPr>
+        <w:t xml:space="preserve">. </w:t>
+      </w:r>
+      <w:r>
+        <w:rPr>
+          <w:rFonts w:asciiTheme="minorBidi" w:hAnsiTheme="minorBidi"/>
+          <w:sz w:val="20"/>
+          <w:szCs w:val="20"/>
+          <w:rtl/>
+          <w:lang w:bidi="he-IL"/>
+        </w:rPr>
+        <w:t>הקווים השלמים מייצגים את הממוצע</w:t>
       </w:r>
       <w:r>
         <w:rPr>
@@ -21981,16 +22541,17 @@
           <w:rtl/>
           <w:lang w:bidi="he-IL"/>
         </w:rPr>
-        <w:t xml:space="preserve">בטווח גבהים שגודלו </w:t>
+        <w:t xml:space="preserve"> המרחבי</w:t>
       </w:r>
       <w:r>
         <w:rPr>
           <w:rFonts w:asciiTheme="minorBidi" w:hAnsiTheme="minorBidi"/>
           <w:sz w:val="20"/>
           <w:szCs w:val="20"/>
-          <w:lang w:bidi="he-IL"/>
-        </w:rPr>
-        <w:t>H</w:t>
+          <w:rtl/>
+          <w:lang w:bidi="he-IL"/>
+        </w:rPr>
+        <w:t xml:space="preserve"> על פני כל המדגם והקווים המקוקוים מייצגים את הממוצע</w:t>
       </w:r>
       <w:r>
         <w:rPr>
@@ -22000,7 +22561,7 @@
           <w:rtl/>
           <w:lang w:bidi="he-IL"/>
         </w:rPr>
-        <w:t>0.1</w:t>
+        <w:t xml:space="preserve"> המרחבי של החלקיקים שנמצאים</w:t>
       </w:r>
       <w:r>
         <w:rPr>
@@ -22008,8 +22569,9 @@
           <w:sz w:val="20"/>
           <w:szCs w:val="20"/>
           <w:rtl/>
-        </w:rPr>
-        <w:t xml:space="preserve">. </w:t>
+          <w:lang w:bidi="he-IL"/>
+        </w:rPr>
+        <w:t xml:space="preserve"> רק מ</w:t>
       </w:r>
       <w:r>
         <w:rPr>
@@ -22019,7 +22581,7 @@
           <w:rtl/>
           <w:lang w:bidi="he-IL"/>
         </w:rPr>
-        <w:t>הקווים השלמים מייצגים את הממוצע על פני כל המדגם והקווים המקוקוים מייצגים את הממוצע רק מ</w:t>
+        <w:t>ול אחד הבניינים</w:t>
       </w:r>
       <w:r>
         <w:rPr>
@@ -22027,9 +22589,8 @@
           <w:sz w:val="20"/>
           <w:szCs w:val="20"/>
           <w:rtl/>
-          <w:lang w:bidi="he-IL"/>
-        </w:rPr>
-        <w:t>ול אחד הבניינים</w:t>
+        </w:rPr>
+        <w:t xml:space="preserve"> (</w:t>
       </w:r>
       <w:r>
         <w:rPr>
@@ -22037,17 +22598,9 @@
           <w:sz w:val="20"/>
           <w:szCs w:val="20"/>
           <w:rtl/>
-        </w:rPr>
-        <w:t xml:space="preserve"> </w:t>
-      </w:r>
-      <w:r>
-        <w:rPr>
-          <w:rFonts w:asciiTheme="minorBidi" w:hAnsiTheme="minorBidi"/>
-          <w:sz w:val="20"/>
-          <w:szCs w:val="20"/>
-          <w:rtl/>
-        </w:rPr>
-        <w:t xml:space="preserve"> (</w:t>
+          <w:lang w:bidi="he-IL"/>
+        </w:rPr>
+        <w:t xml:space="preserve">בטווח </w:t>
       </w:r>
       <w:r>
         <w:rPr>
@@ -22139,15 +22692,6 @@
       <w:r>
         <w:rPr>
           <w:rFonts w:asciiTheme="minorBidi" w:hAnsiTheme="minorBidi"/>
-          <w:sz w:val="20"/>
-          <w:szCs w:val="20"/>
-          <w:rtl/>
-        </w:rPr>
-        <w:t>.</w:t>
-      </w:r>
-      <w:r>
-        <w:rPr>
-          <w:rFonts w:hint="cs"/>
           <w:sz w:val="20"/>
           <w:szCs w:val="20"/>
           <w:rtl/>
@@ -22163,7 +22707,7 @@
           <w:rtl/>
         </w:rPr>
       </w:pPr>
-      <w:bookmarkStart w:id="28" w:name="_Toc535337751"/>
+      <w:bookmarkStart w:id="30" w:name="_Toc535337751"/>
       <w:r>
         <w:rPr>
           <w:rFonts w:hint="cs"/>
@@ -22204,7 +22748,7 @@
         </w:rPr>
         <w:t>חישוב כוח הגרר בעזרת לחצי הריינולדס</w:t>
       </w:r>
-      <w:bookmarkEnd w:id="28"/>
+      <w:bookmarkEnd w:id="30"/>
     </w:p>
     <w:p>
       <w:pPr>
@@ -22245,7 +22789,7 @@
           <w:rtl/>
           <w:lang w:bidi="he-IL"/>
         </w:rPr>
-        <w:t xml:space="preserve"> בשביל זה השתמנו בלחצי הריינולדס (נוסחה 9) לחישוב הגרר.</w:t>
+        <w:t xml:space="preserve"> למטרה זו שומשו </w:t>
       </w:r>
       <w:r>
         <w:rPr>
@@ -22253,6 +22797,16 @@
           <w:sz w:val="24"/>
           <w:szCs w:val="24"/>
           <w:rtl/>
+          <w:lang w:bidi="he-IL"/>
+        </w:rPr>
+        <w:t>לחצי הריינולדס (נוסחה 9) לחישוב הגרר.</w:t>
+      </w:r>
+      <w:r>
+        <w:rPr>
+          <w:rFonts w:asciiTheme="minorBidi" w:hAnsiTheme="minorBidi" w:hint="cs"/>
+          <w:sz w:val="24"/>
+          <w:szCs w:val="24"/>
+          <w:rtl/>
         </w:rPr>
         <w:t xml:space="preserve"> </w:t>
       </w:r>
@@ -22264,7 +22818,7 @@
           <w:rtl/>
           <w:lang w:bidi="he-IL"/>
         </w:rPr>
-        <w:t>חישבנו את הגרר עם שיטה זאת מיכיוון שמחקרים קודמים הראו כי היא נותנת תוצאות יותר מדוייקות</w:t>
+        <w:t>הגרר</w:t>
       </w:r>
       <w:r>
         <w:rPr>
@@ -22272,6 +22826,183 @@
           <w:sz w:val="24"/>
           <w:szCs w:val="24"/>
           <w:rtl/>
+          <w:lang w:bidi="he-IL"/>
+        </w:rPr>
+        <w:t xml:space="preserve"> חושב</w:t>
+      </w:r>
+      <w:r>
+        <w:rPr>
+          <w:rFonts w:asciiTheme="minorBidi" w:hAnsiTheme="minorBidi" w:hint="cs"/>
+          <w:sz w:val="24"/>
+          <w:szCs w:val="24"/>
+          <w:rtl/>
+          <w:lang w:bidi="he-IL"/>
+        </w:rPr>
+        <w:t xml:space="preserve"> עם שיטה זאת מיכיוון שמחקרים קודמים הראו כי היא נותנת תוצאות יותר מדוייקות</w:t>
+      </w:r>
+      <w:sdt>
+        <w:sdtPr>
+          <w:rPr>
+            <w:rFonts w:asciiTheme="minorBidi" w:hAnsiTheme="minorBidi" w:hint="cs"/>
+            <w:sz w:val="24"/>
+            <w:szCs w:val="24"/>
+            <w:rtl/>
+            <w:lang w:bidi="he-IL"/>
+          </w:rPr>
+          <w:id w:val="1627043683"/>
+          <w:citation/>
+        </w:sdtPr>
+        <w:sdtContent>
+          <w:r>
+            <w:rPr>
+              <w:rFonts w:asciiTheme="minorBidi" w:hAnsiTheme="minorBidi"/>
+              <w:sz w:val="24"/>
+              <w:szCs w:val="24"/>
+              <w:rtl/>
+              <w:lang w:bidi="he-IL"/>
+            </w:rPr>
+            <w:fldChar w:fldCharType="begin"/>
+          </w:r>
+          <w:r>
+            <w:rPr>
+              <w:rFonts w:asciiTheme="minorBidi" w:hAnsiTheme="minorBidi"/>
+              <w:sz w:val="24"/>
+              <w:szCs w:val="24"/>
+              <w:rtl/>
+              <w:lang w:bidi="he-IL"/>
+            </w:rPr>
+            <w:instrText xml:space="preserve"> </w:instrText>
+          </w:r>
+          <w:r>
+            <w:rPr>
+              <w:rFonts w:asciiTheme="minorBidi" w:hAnsiTheme="minorBidi" w:hint="cs"/>
+              <w:sz w:val="24"/>
+              <w:szCs w:val="24"/>
+              <w:lang w:bidi="he-IL"/>
+            </w:rPr>
+            <w:instrText>CITATION</w:instrText>
+          </w:r>
+          <w:r>
+            <w:rPr>
+              <w:rFonts w:asciiTheme="minorBidi" w:hAnsiTheme="minorBidi" w:hint="cs"/>
+              <w:sz w:val="24"/>
+              <w:szCs w:val="24"/>
+              <w:rtl/>
+              <w:lang w:bidi="he-IL"/>
+            </w:rPr>
+            <w:instrText xml:space="preserve"> </w:instrText>
+          </w:r>
+          <w:r>
+            <w:rPr>
+              <w:rFonts w:asciiTheme="minorBidi" w:hAnsiTheme="minorBidi" w:hint="cs"/>
+              <w:sz w:val="24"/>
+              <w:szCs w:val="24"/>
+              <w:lang w:bidi="he-IL"/>
+            </w:rPr>
+            <w:instrText>DankEquations \l 1037</w:instrText>
+          </w:r>
+          <w:r>
+            <w:rPr>
+              <w:rFonts w:asciiTheme="minorBidi" w:hAnsiTheme="minorBidi"/>
+              <w:sz w:val="24"/>
+              <w:szCs w:val="24"/>
+              <w:rtl/>
+              <w:lang w:bidi="he-IL"/>
+            </w:rPr>
+            <w:instrText xml:space="preserve"> </w:instrText>
+          </w:r>
+          <w:r>
+            <w:rPr>
+              <w:rFonts w:asciiTheme="minorBidi" w:hAnsiTheme="minorBidi"/>
+              <w:sz w:val="24"/>
+              <w:szCs w:val="24"/>
+              <w:rtl/>
+              <w:lang w:bidi="he-IL"/>
+            </w:rPr>
+            <w:fldChar w:fldCharType="separate"/>
+          </w:r>
+          <w:r>
+            <w:rPr>
+              <w:rFonts w:asciiTheme="minorBidi" w:hAnsiTheme="minorBidi"/>
+              <w:noProof/>
+              <w:sz w:val="24"/>
+              <w:szCs w:val="24"/>
+              <w:rtl/>
+              <w:lang w:bidi="he-IL"/>
+            </w:rPr>
+            <w:t xml:space="preserve"> </w:t>
+          </w:r>
+          <w:r>
+            <w:rPr>
+              <w:rFonts w:asciiTheme="minorBidi" w:hAnsiTheme="minorBidi" w:hint="cs"/>
+              <w:noProof/>
+              <w:sz w:val="24"/>
+              <w:szCs w:val="24"/>
+              <w:rtl/>
+              <w:lang w:bidi="he-IL"/>
+            </w:rPr>
+            <w:t>(</w:t>
+          </w:r>
+          <w:r>
+            <w:rPr>
+              <w:rFonts w:asciiTheme="minorBidi" w:hAnsiTheme="minorBidi" w:hint="cs"/>
+              <w:noProof/>
+              <w:sz w:val="24"/>
+              <w:szCs w:val="24"/>
+              <w:lang w:bidi="he-IL"/>
+            </w:rPr>
+            <w:t>Brunet, Finnigan</w:t>
+          </w:r>
+          <w:r>
+            <w:rPr>
+              <w:rFonts w:asciiTheme="minorBidi" w:hAnsiTheme="minorBidi" w:hint="cs"/>
+              <w:noProof/>
+              <w:sz w:val="24"/>
+              <w:szCs w:val="24"/>
+              <w:rtl/>
+              <w:lang w:bidi="he-IL"/>
+            </w:rPr>
+            <w:t xml:space="preserve">, &amp; </w:t>
+          </w:r>
+          <w:r>
+            <w:rPr>
+              <w:rFonts w:asciiTheme="minorBidi" w:hAnsiTheme="minorBidi" w:hint="cs"/>
+              <w:noProof/>
+              <w:sz w:val="24"/>
+              <w:szCs w:val="24"/>
+              <w:lang w:bidi="he-IL"/>
+            </w:rPr>
+            <w:t>Raupach., 1994</w:t>
+          </w:r>
+          <w:r>
+            <w:rPr>
+              <w:rFonts w:asciiTheme="minorBidi" w:hAnsiTheme="minorBidi" w:hint="cs"/>
+              <w:noProof/>
+              <w:sz w:val="24"/>
+              <w:szCs w:val="24"/>
+              <w:rtl/>
+              <w:lang w:bidi="he-IL"/>
+            </w:rPr>
+            <w:t>)</w:t>
+          </w:r>
+          <w:r>
+            <w:rPr>
+              <w:rFonts w:asciiTheme="minorBidi" w:hAnsiTheme="minorBidi"/>
+              <w:sz w:val="24"/>
+              <w:szCs w:val="24"/>
+              <w:rtl/>
+              <w:lang w:bidi="he-IL"/>
+            </w:rPr>
+            <w:fldChar w:fldCharType="end"/>
+          </w:r>
+        </w:sdtContent>
+      </w:sdt>
+      <w:r>
+        <w:rPr>
+          <w:rFonts w:asciiTheme="minorBidi" w:hAnsiTheme="minorBidi" w:hint="cs"/>
+          <w:sz w:val="24"/>
+          <w:szCs w:val="24"/>
+          <w:rtl/>
         </w:rPr>
         <w:t xml:space="preserve">. </w:t>
       </w:r>
@@ -22330,7 +23061,18 @@
           <w:rtl/>
           <w:lang w:bidi="he-IL"/>
         </w:rPr>
-        <w:t xml:space="preserve">יחסי הריינולדס חושבו על פי הגדרתם </w:t>
+        <w:t xml:space="preserve">יחסי הריינולדס חושבו על </w:t>
+      </w:r>
+      <w:r>
+        <w:rPr>
+          <w:rFonts w:asciiTheme="minorBidi" w:hAnsiTheme="minorBidi" w:hint="cs"/>
+          <w:sz w:val="24"/>
+          <w:szCs w:val="24"/>
+          <w:rtl/>
+          <w:lang w:bidi="he-IL"/>
+        </w:rPr>
+        <w:lastRenderedPageBreak/>
+        <w:t xml:space="preserve">פי הגדרתם </w:t>
       </w:r>
       <w:r>
         <w:rPr>
@@ -22591,7 +23333,6 @@
           <w:szCs w:val="24"/>
           <w:lang w:bidi="he-IL"/>
         </w:rPr>
-        <w:lastRenderedPageBreak/>
         <w:drawing>
           <wp:inline distT="0" distB="0" distL="0" distR="0" wp14:anchorId="2D67B08A" wp14:editId="7DEC74BF">
             <wp:extent cx="4136055" cy="2620284"/>
@@ -22652,12 +23393,13 @@
         <w:spacing w:line="360" w:lineRule="auto"/>
         <w:jc w:val="center"/>
         <w:rPr>
-          <w:rFonts w:asciiTheme="minorBidi" w:hAnsiTheme="minorBidi"/>
+          <w:rFonts w:asciiTheme="minorBidi" w:hAnsiTheme="minorBidi" w:hint="cs"/>
           <w:b/>
           <w:bCs/>
           <w:sz w:val="20"/>
           <w:szCs w:val="20"/>
           <w:rtl/>
+          <w:lang w:bidi="he-IL"/>
         </w:rPr>
       </w:pPr>
       <w:r>
@@ -22926,17 +23668,7 @@
           <w:rtl/>
           <w:lang w:bidi="he-IL"/>
         </w:rPr>
-        <w:t>מקדם הגרר הפועל</w:t>
-      </w:r>
-      <w:r>
-        <w:rPr>
-          <w:rFonts w:asciiTheme="minorBidi" w:hAnsiTheme="minorBidi" w:hint="cs"/>
-          <w:sz w:val="20"/>
-          <w:szCs w:val="20"/>
-          <w:rtl/>
-          <w:lang w:bidi="he-IL"/>
-        </w:rPr>
-        <w:t xml:space="preserve"> בטווח גבהים שגודלו </w:t>
+        <w:t xml:space="preserve">מקדם הגרר הממוצע הפועל על חתך הבניין בגובה </w:t>
       </w:r>
       <w:r>
         <w:rPr>
@@ -22945,17 +23677,7 @@
           <w:szCs w:val="20"/>
           <w:lang w:bidi="he-IL"/>
         </w:rPr>
-        <w:t>H</w:t>
-      </w:r>
-      <w:r>
-        <w:rPr>
-          <w:rFonts w:asciiTheme="minorBidi" w:hAnsiTheme="minorBidi" w:hint="cs"/>
-          <w:sz w:val="20"/>
-          <w:szCs w:val="20"/>
-          <w:rtl/>
-          <w:lang w:bidi="he-IL"/>
-        </w:rPr>
-        <w:t>0.1</w:t>
+        <w:t>0.1H</w:t>
       </w:r>
       <w:r>
         <w:rPr>
@@ -23062,6 +23784,16 @@
           <w:rtl/>
         </w:rPr>
         <w:t>.</w:t>
+      </w:r>
+      <w:r>
+        <w:rPr>
+          <w:rFonts w:asciiTheme="minorBidi" w:hAnsiTheme="minorBidi" w:hint="cs"/>
+          <w:sz w:val="20"/>
+          <w:szCs w:val="20"/>
+          <w:rtl/>
+          <w:lang w:bidi="he-IL"/>
+        </w:rPr>
+        <w:t xml:space="preserve"> כמו בגרפים קודמים, הקווים הרציפים מסמנים ממוצע מרחבי על פני כל המדגם.</w:t>
       </w:r>
     </w:p>
     <w:p>
@@ -23072,7 +23804,7 @@
           <w:rtl/>
         </w:rPr>
       </w:pPr>
-      <w:bookmarkStart w:id="29" w:name="_Toc535337752"/>
+      <w:bookmarkStart w:id="31" w:name="_Toc535337752"/>
       <w:r>
         <w:rPr>
           <w:rFonts w:hint="cs"/>
@@ -23121,7 +23853,7 @@
         </w:rPr>
         <w:t xml:space="preserve"> הממוצע המרחבי של התאוצה בתכסית העירונית</w:t>
       </w:r>
-      <w:bookmarkEnd w:id="29"/>
+      <w:bookmarkEnd w:id="31"/>
     </w:p>
     <w:p>
       <w:pPr>
@@ -23275,6 +24007,16 @@
           <w:sz w:val="24"/>
           <w:szCs w:val="24"/>
           <w:rtl/>
+          <w:lang w:bidi="he-IL"/>
+        </w:rPr>
+        <w:t xml:space="preserve"> (אזורים בהם עברו כמויות מזעריות של חלקיקים)</w:t>
+      </w:r>
+      <w:r>
+        <w:rPr>
+          <w:rFonts w:hint="cs"/>
+          <w:sz w:val="24"/>
+          <w:szCs w:val="24"/>
+          <w:rtl/>
         </w:rPr>
         <w:t xml:space="preserve">. </w:t>
       </w:r>
@@ -23346,7 +24088,27 @@
           <w:rtl/>
           <w:lang w:val="en-GB" w:bidi="he-IL"/>
         </w:rPr>
-        <w:t>ובערך אפסית מעל הביינים הנמוכים</w:t>
+        <w:t>ובערך אפסית מעל הב</w:t>
+      </w:r>
+      <w:r>
+        <w:rPr>
+          <w:rFonts w:hint="cs"/>
+          <w:sz w:val="24"/>
+          <w:szCs w:val="24"/>
+          <w:rtl/>
+          <w:lang w:val="en-GB" w:bidi="he-IL"/>
+        </w:rPr>
+        <w:t>נ</w:t>
+      </w:r>
+      <w:r>
+        <w:rPr>
+          <w:rFonts w:hint="cs"/>
+          <w:sz w:val="24"/>
+          <w:szCs w:val="24"/>
+          <w:rtl/>
+          <w:lang w:val="en-GB" w:bidi="he-IL"/>
+        </w:rPr>
+        <w:t>יינים הנמוכים</w:t>
       </w:r>
       <w:r>
         <w:rPr>
@@ -24031,7 +24793,17 @@
           <w:rtl/>
           <w:lang w:bidi="he-IL"/>
         </w:rPr>
-        <w:t>אחרי ביניין תאוצת החלקיקים גדולה מהרגיל ולפני בניין החלקיקים מאטים</w:t>
+        <w:t>אחרי ב</w:t>
+      </w:r>
+      <w:r>
+        <w:rPr>
+          <w:rFonts w:asciiTheme="minorBidi" w:hAnsiTheme="minorBidi" w:hint="cs"/>
+          <w:sz w:val="24"/>
+          <w:szCs w:val="24"/>
+          <w:rtl/>
+          <w:lang w:bidi="he-IL"/>
+        </w:rPr>
+        <w:t>ניין תאוצת החלקיקים גדולה מהרגיל ולפני בניין החלקיקים מאטים</w:t>
       </w:r>
       <w:r>
         <w:rPr>
@@ -24694,7 +25466,7 @@
         <w:spacing w:line="360" w:lineRule="auto"/>
         <w:jc w:val="both"/>
         <w:rPr>
-          <w:ins w:id="30" w:author="daniel madar" w:date="2018-12-03T12:55:00Z"/>
+          <w:ins w:id="32" w:author="daniel madar" w:date="2018-12-03T12:55:00Z"/>
           <w:sz w:val="24"/>
           <w:szCs w:val="24"/>
           <w:rtl/>
@@ -24706,7 +25478,7 @@
         <w:pStyle w:val="Heading2"/>
         <w:bidi/>
       </w:pPr>
-      <w:bookmarkStart w:id="31" w:name="_Toc535337753"/>
+      <w:bookmarkStart w:id="33" w:name="_Toc535337753"/>
       <w:r>
         <w:rPr>
           <w:rFonts w:hint="cs"/>
@@ -24747,7 +25519,7 @@
         </w:rPr>
         <w:t>חישוב הגרר באמצעות תאוצות החלקיקים בדגם התכסית העירונית</w:t>
       </w:r>
-      <w:bookmarkEnd w:id="31"/>
+      <w:bookmarkEnd w:id="33"/>
     </w:p>
     <w:p>
       <w:pPr>
@@ -24770,56 +25542,86 @@
           <w:rtl/>
           <w:lang w:bidi="he-IL"/>
         </w:rPr>
-        <w:t xml:space="preserve">הגרר הוערך מהתאוצות בכך </w:t>
-      </w:r>
-      <w:r>
-        <w:rPr>
-          <w:rFonts w:hint="cs"/>
-          <w:sz w:val="24"/>
-          <w:szCs w:val="24"/>
-          <w:rtl/>
-          <w:lang w:bidi="he-IL"/>
-        </w:rPr>
-        <w:t>שחישבנו</w:t>
-      </w:r>
-      <w:r>
-        <w:rPr>
-          <w:rFonts w:hint="cs"/>
-          <w:sz w:val="24"/>
-          <w:szCs w:val="24"/>
-          <w:rtl/>
-          <w:lang w:bidi="he-IL"/>
-        </w:rPr>
-        <w:t xml:space="preserve"> את</w:t>
-      </w:r>
-      <w:r>
-        <w:rPr>
-          <w:rFonts w:hint="cs"/>
-          <w:sz w:val="24"/>
-          <w:szCs w:val="24"/>
-          <w:rtl/>
-          <w:lang w:bidi="he-IL"/>
-        </w:rPr>
-        <w:t xml:space="preserve"> ממוצע</w:t>
-      </w:r>
-      <w:r>
-        <w:rPr>
-          <w:rFonts w:hint="cs"/>
-          <w:sz w:val="24"/>
-          <w:szCs w:val="24"/>
-          <w:rtl/>
-          <w:lang w:bidi="he-IL"/>
-        </w:rPr>
-        <w:t xml:space="preserve"> כל התאוצות מול הבניין הגבוה </w:t>
-      </w:r>
-      <w:r>
-        <w:rPr>
-          <w:rFonts w:hint="cs"/>
-          <w:sz w:val="24"/>
-          <w:szCs w:val="24"/>
-          <w:rtl/>
-        </w:rPr>
-        <w:t xml:space="preserve">                             </w:t>
+        <w:t xml:space="preserve">הגרר </w:t>
+      </w:r>
+      <w:r>
+        <w:rPr>
+          <w:rFonts w:hint="cs"/>
+          <w:sz w:val="24"/>
+          <w:szCs w:val="24"/>
+          <w:rtl/>
+          <w:lang w:bidi="he-IL"/>
+        </w:rPr>
+        <w:t xml:space="preserve">חושב </w:t>
+      </w:r>
+      <w:r>
+        <w:rPr>
+          <w:rFonts w:hint="cs"/>
+          <w:sz w:val="24"/>
+          <w:szCs w:val="24"/>
+          <w:rtl/>
+          <w:lang w:bidi="he-IL"/>
+        </w:rPr>
+        <w:t>מהתאוצות</w:t>
+      </w:r>
+      <w:r>
+        <w:rPr>
+          <w:rFonts w:hint="cs"/>
+          <w:sz w:val="24"/>
+          <w:szCs w:val="24"/>
+          <w:rtl/>
+          <w:lang w:bidi="he-IL"/>
+        </w:rPr>
+        <w:t xml:space="preserve"> שהתקבלו בתת-פרק 3.4</w:t>
+      </w:r>
+      <w:r>
+        <w:rPr>
+          <w:rFonts w:hint="cs"/>
+          <w:sz w:val="24"/>
+          <w:szCs w:val="24"/>
+          <w:rtl/>
+          <w:lang w:bidi="he-IL"/>
+        </w:rPr>
+        <w:t xml:space="preserve"> בכך </w:t>
+      </w:r>
+      <w:r>
+        <w:rPr>
+          <w:rFonts w:hint="cs"/>
+          <w:sz w:val="24"/>
+          <w:szCs w:val="24"/>
+          <w:rtl/>
+          <w:lang w:bidi="he-IL"/>
+        </w:rPr>
+        <w:t>שחושבו</w:t>
+      </w:r>
+      <w:r>
+        <w:rPr>
+          <w:rFonts w:hint="cs"/>
+          <w:sz w:val="24"/>
+          <w:szCs w:val="24"/>
+          <w:rtl/>
+          <w:lang w:bidi="he-IL"/>
+        </w:rPr>
+        <w:t xml:space="preserve"> </w:t>
+      </w:r>
+      <w:r>
+        <w:rPr>
+          <w:rFonts w:hint="cs"/>
+          <w:sz w:val="24"/>
+          <w:szCs w:val="24"/>
+          <w:rtl/>
+          <w:lang w:bidi="he-IL"/>
+        </w:rPr>
+        <w:t>הממוצעים של כל התאוצות מול הבניין הגבוה</w:t>
+      </w:r>
+      <w:r>
+        <w:rPr>
+          <w:rFonts w:hint="cs"/>
+          <w:sz w:val="24"/>
+          <w:szCs w:val="24"/>
+          <w:rtl/>
+        </w:rPr>
+        <w:t xml:space="preserve"> </w:t>
       </w:r>
       <w:r>
         <w:rPr>
@@ -25235,7 +26037,164 @@
                       <w:rtl/>
                       <w:lang w:bidi="he-IL"/>
                     </w:rPr>
-                    <w:t xml:space="preserve">הגרף מראה את ערך מקדם הגרר ביחס לגובה המדידה במטרים חלקי גובה הבניין </w:t>
+                    <w:t xml:space="preserve">הגרף מראה </w:t>
+                  </w:r>
+                  <w:r>
+                    <w:rPr>
+                      <w:rFonts w:asciiTheme="minorBidi" w:hAnsiTheme="minorBidi" w:hint="cs"/>
+                      <w:sz w:val="20"/>
+                      <w:szCs w:val="20"/>
+                      <w:rtl/>
+                      <w:lang w:bidi="he-IL"/>
+                    </w:rPr>
+                    <w:t>את ערך מקדם הגרר</w:t>
+                  </w:r>
+                  <w:r>
+                    <w:rPr>
+                      <w:rFonts w:asciiTheme="minorBidi" w:hAnsiTheme="minorBidi" w:hint="cs"/>
+                      <w:sz w:val="20"/>
+                      <w:szCs w:val="20"/>
+                      <w:rtl/>
+                      <w:lang w:bidi="he-IL"/>
+                    </w:rPr>
+                    <w:t xml:space="preserve">, </w:t>
+                  </w:r>
+                  <m:oMath>
+                    <m:r>
+                      <m:rPr>
+                        <m:sty m:val="p"/>
+                      </m:rPr>
+                      <w:rPr>
+                        <w:rFonts w:ascii="Cambria Math" w:hAnsi="Cambria Math"/>
+                        <w:sz w:val="20"/>
+                        <w:szCs w:val="20"/>
+                        <w:lang w:bidi="he-IL"/>
+                      </w:rPr>
+                      <m:t>,</m:t>
+                    </m:r>
+                    <m:f>
+                      <m:fPr>
+                        <m:ctrlPr>
+                          <w:rPr>
+                            <w:rFonts w:ascii="Cambria Math" w:hAnsi="Cambria Math"/>
+                            <w:sz w:val="20"/>
+                            <w:szCs w:val="20"/>
+                            <w:lang w:bidi="he-IL"/>
+                          </w:rPr>
+                        </m:ctrlPr>
+                      </m:fPr>
+                      <m:num>
+                        <m:r>
+                          <w:rPr>
+                            <w:rFonts w:ascii="Cambria Math" w:hAnsi="Cambria Math"/>
+                            <w:sz w:val="20"/>
+                            <w:szCs w:val="20"/>
+                            <w:lang w:bidi="he-IL"/>
+                          </w:rPr>
+                          <m:t>2⋅</m:t>
+                        </m:r>
+                        <m:sSub>
+                          <m:sSubPr>
+                            <m:ctrlPr>
+                              <w:rPr>
+                                <w:rFonts w:ascii="Cambria Math" w:hAnsi="Cambria Math"/>
+                                <w:sz w:val="20"/>
+                                <w:szCs w:val="20"/>
+                                <w:lang w:bidi="he-IL"/>
+                              </w:rPr>
+                            </m:ctrlPr>
+                          </m:sSubPr>
+                          <m:e>
+                            <m:r>
+                              <w:rPr>
+                                <w:rFonts w:ascii="Cambria Math" w:hAnsi="Cambria Math"/>
+                                <w:sz w:val="20"/>
+                                <w:szCs w:val="20"/>
+                                <w:lang w:bidi="he-IL"/>
+                              </w:rPr>
+                              <m:t>F</m:t>
+                            </m:r>
+                          </m:e>
+                          <m:sub>
+                            <m:r>
+                              <w:rPr>
+                                <w:rFonts w:ascii="Cambria Math" w:hAnsi="Cambria Math"/>
+                                <w:sz w:val="20"/>
+                                <w:szCs w:val="20"/>
+                                <w:lang w:bidi="he-IL"/>
+                              </w:rPr>
+                              <m:t>D</m:t>
+                            </m:r>
+                          </m:sub>
+                        </m:sSub>
+                      </m:num>
+                      <m:den>
+                        <m:r>
+                          <w:rPr>
+                            <w:rFonts w:ascii="Cambria Math" w:hAnsi="Cambria Math"/>
+                            <w:sz w:val="20"/>
+                            <w:szCs w:val="20"/>
+                            <w:lang w:bidi="he-IL"/>
+                          </w:rPr>
+                          <m:t>ρA</m:t>
+                        </m:r>
+                        <m:sSubSup>
+                          <m:sSubSupPr>
+                            <m:ctrlPr>
+                              <w:rPr>
+                                <w:rFonts w:ascii="Cambria Math" w:hAnsi="Cambria Math"/>
+                                <w:sz w:val="20"/>
+                                <w:szCs w:val="20"/>
+                                <w:lang w:bidi="he-IL"/>
+                              </w:rPr>
+                            </m:ctrlPr>
+                          </m:sSubSupPr>
+                          <m:e>
+                            <m:r>
+                              <w:rPr>
+                                <w:rFonts w:ascii="Cambria Math" w:hAnsi="Cambria Math"/>
+                                <w:sz w:val="20"/>
+                                <w:szCs w:val="20"/>
+                                <w:lang w:bidi="he-IL"/>
+                              </w:rPr>
+                              <m:t>U</m:t>
+                            </m:r>
+                          </m:e>
+                          <m:sub>
+                            <m:r>
+                              <w:rPr>
+                                <w:rFonts w:ascii="Cambria Math" w:hAnsi="Cambria Math"/>
+                                <w:sz w:val="20"/>
+                                <w:szCs w:val="20"/>
+                                <w:lang w:bidi="he-IL"/>
+                              </w:rPr>
+                              <m:t>∞</m:t>
+                            </m:r>
+                          </m:sub>
+                          <m:sup>
+                            <m:r>
+                              <w:rPr>
+                                <w:rFonts w:ascii="Cambria Math" w:hAnsi="Cambria Math"/>
+                                <w:sz w:val="20"/>
+                                <w:szCs w:val="20"/>
+                                <w:lang w:bidi="he-IL"/>
+                              </w:rPr>
+                              <m:t>2</m:t>
+                            </m:r>
+                          </m:sup>
+                        </m:sSubSup>
+                      </m:den>
+                    </m:f>
+                  </m:oMath>
+                  <w:r>
+                    <w:rPr>
+                      <w:rFonts w:asciiTheme="minorBidi" w:hAnsiTheme="minorBidi" w:hint="cs"/>
+                      <w:sz w:val="20"/>
+                      <w:szCs w:val="20"/>
+                      <w:rtl/>
+                      <w:lang w:bidi="he-IL"/>
+                    </w:rPr>
+                    <w:t xml:space="preserve"> ביחס לגובה המדידה במטרים חלקי גובה הבניין </w:t>
                   </w:r>
                   <w:r>
                     <w:rPr>
@@ -25441,7 +26400,7 @@
           <w:lang w:bidi="he-IL"/>
         </w:rPr>
         <w:drawing>
-          <wp:anchor distT="0" distB="0" distL="114300" distR="114300" simplePos="0" relativeHeight="251666432" behindDoc="0" locked="0" layoutInCell="1" allowOverlap="1" wp14:anchorId="657CD5E4" wp14:editId="01267A6D">
+          <wp:anchor distT="0" distB="0" distL="114300" distR="114300" simplePos="0" relativeHeight="251666432" behindDoc="0" locked="0" layoutInCell="1" allowOverlap="1" wp14:anchorId="041AC824" wp14:editId="127CC3D0">
             <wp:simplePos x="0" y="0"/>
             <wp:positionH relativeFrom="column">
               <wp:posOffset>-193675</wp:posOffset>
@@ -25551,7 +26510,47 @@
           <w:rtl/>
           <w:lang w:bidi="he-IL"/>
         </w:rPr>
-        <w:t xml:space="preserve">ב ניתן לראות את כל החישובים של הגרר </w:t>
+        <w:t xml:space="preserve">ב ניתן לראות את כל </w:t>
+      </w:r>
+      <w:r>
+        <w:rPr>
+          <w:rFonts w:hint="cs"/>
+          <w:sz w:val="24"/>
+          <w:szCs w:val="24"/>
+          <w:rtl/>
+          <w:lang w:bidi="he-IL"/>
+        </w:rPr>
+        <w:t>התוצאות של דרכי החישוב השונות</w:t>
+      </w:r>
+      <w:r>
+        <w:rPr>
+          <w:rFonts w:hint="cs"/>
+          <w:sz w:val="24"/>
+          <w:szCs w:val="24"/>
+          <w:rtl/>
+          <w:lang w:bidi="he-IL"/>
+        </w:rPr>
+        <w:t xml:space="preserve"> של הגרר</w:t>
+      </w:r>
+      <w:r>
+        <w:rPr>
+          <w:rFonts w:hint="cs"/>
+          <w:sz w:val="24"/>
+          <w:szCs w:val="24"/>
+          <w:rtl/>
+          <w:lang w:bidi="he-IL"/>
+        </w:rPr>
+        <w:t xml:space="preserve"> (ראו פרקים 3.2, 3.3, 3.4)</w:t>
+      </w:r>
+      <w:r>
+        <w:rPr>
+          <w:rFonts w:hint="cs"/>
+          <w:sz w:val="24"/>
+          <w:szCs w:val="24"/>
+          <w:rtl/>
+          <w:lang w:bidi="he-IL"/>
+        </w:rPr>
+        <w:t xml:space="preserve"> </w:t>
       </w:r>
       <w:r>
         <w:rPr>
@@ -25731,10 +26730,75 @@
       <w:r>
         <w:rPr>
           <w:noProof/>
+          <w:sz w:val="24"/>
+          <w:szCs w:val="24"/>
+          <w:lang w:bidi="he-IL"/>
+        </w:rPr>
+        <w:drawing>
+          <wp:inline distT="0" distB="0" distL="0" distR="0" wp14:anchorId="25BB9371" wp14:editId="28142CEF">
+            <wp:extent cx="5175885" cy="3352800"/>
+            <wp:effectExtent l="0" t="0" r="0" b="0"/>
+            <wp:docPr id="45" name="Picture 45"/>
+            <wp:cNvGraphicFramePr>
+              <a:graphicFrameLocks xmlns:a="http://schemas.openxmlformats.org/drawingml/2006/main" noChangeAspect="1"/>
+            </wp:cNvGraphicFramePr>
+            <a:graphic xmlns:a="http://schemas.openxmlformats.org/drawingml/2006/main">
+              <a:graphicData uri="http://schemas.openxmlformats.org/drawingml/2006/picture">
+                <pic:pic xmlns:pic="http://schemas.openxmlformats.org/drawingml/2006/picture">
+                  <pic:nvPicPr>
+                    <pic:cNvPr id="0" name="Picture 16"/>
+                    <pic:cNvPicPr>
+                      <a:picLocks noChangeAspect="1" noChangeArrowheads="1"/>
+                    </pic:cNvPicPr>
+                  </pic:nvPicPr>
+                  <pic:blipFill>
+                    <a:blip r:embed="rId26" cstate="print">
+                      <a:extLst>
+                        <a:ext uri="{28A0092B-C50C-407E-A947-70E740481C1C}">
+                          <a14:useLocalDpi xmlns:a14="http://schemas.microsoft.com/office/drawing/2010/main" val="0"/>
+                        </a:ext>
+                      </a:extLst>
+                    </a:blip>
+                    <a:srcRect/>
+                    <a:stretch>
+                      <a:fillRect/>
+                    </a:stretch>
+                  </pic:blipFill>
+                  <pic:spPr bwMode="auto">
+                    <a:xfrm>
+                      <a:off x="0" y="0"/>
+                      <a:ext cx="5175885" cy="3352800"/>
+                    </a:xfrm>
+                    <a:prstGeom prst="rect">
+                      <a:avLst/>
+                    </a:prstGeom>
+                    <a:noFill/>
+                  </pic:spPr>
+                </pic:pic>
+              </a:graphicData>
+            </a:graphic>
+          </wp:inline>
+        </w:drawing>
+      </w:r>
+    </w:p>
+    <w:p>
+      <w:pPr>
+        <w:pStyle w:val="1"/>
+        <w:bidi/>
+        <w:rPr>
+          <w:sz w:val="24"/>
+          <w:szCs w:val="24"/>
+          <w:rtl/>
+          <w:lang w:val="en-US" w:eastAsia="en-US" w:bidi="ar-SA"/>
+        </w:rPr>
+      </w:pPr>
+      <w:r>
+        <w:rPr>
+          <w:noProof/>
           <w:rtl/>
         </w:rPr>
         <w:pict>
-          <v:shape id="Text Box 2" o:spid="_x0000_s1042" type="#_x0000_t202" style="position:absolute;left:0;text-align:left;margin-left:248.4pt;margin-top:552pt;width:186.05pt;height:154.8pt;z-index:251669504;visibility:visible;mso-width-percent:400;mso-position-horizontal-relative:text;mso-position-vertical-relative:text;mso-width-percent:400;mso-width-relative:margin;mso-height-relative:margin" o:gfxdata="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" strokecolor="white [3212]">
+          <v:shape id="Text Box 2" o:spid="_x0000_s1042" type="#_x0000_t202" style="position:absolute;left:0;text-align:left;margin-left:-1.8pt;margin-top:11.15pt;width:436.7pt;height:154.8pt;z-index:251669504;visibility:visible;mso-position-horizontal-relative:text;mso-position-vertical-relative:text;mso-width-relative:margin;mso-height-relative:margin" o:gfxdata="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" strokecolor="white [3212]">
             <v:textbox style="mso-next-textbox:#Text Box 2">
               <w:txbxContent>
                 <w:p>
@@ -25743,11 +26807,13 @@
                     <w:bidi/>
                     <w:spacing w:line="360" w:lineRule="auto"/>
                     <w:rPr>
+                      <w:rFonts w:hint="cs"/>
                       <w:b/>
                       <w:bCs/>
                       <w:sz w:val="20"/>
                       <w:szCs w:val="20"/>
                       <w:rtl/>
+                      <w:lang w:bidi="he-IL"/>
                     </w:rPr>
                   </w:pPr>
                   <w:r>
@@ -25767,27 +26833,7 @@
                       <w:rtl/>
                       <w:lang w:bidi="he-IL"/>
                     </w:rPr>
-                    <w:t xml:space="preserve"> </w:t>
-                  </w:r>
-                  <w:r>
-                    <w:rPr>
-                      <w:rFonts w:hint="cs"/>
-                      <w:sz w:val="20"/>
-                      <w:szCs w:val="20"/>
-                      <w:rtl/>
-                      <w:lang w:bidi="he-IL"/>
-                    </w:rPr>
-                    <w:t>3</w:t>
-                  </w:r>
-                  <w:r>
-                    <w:rPr>
-                      <w:rFonts w:hint="cs"/>
-                      <w:sz w:val="20"/>
-                      <w:szCs w:val="20"/>
-                      <w:rtl/>
-                      <w:lang w:bidi="he-IL"/>
-                    </w:rPr>
-                    <w:t>.7: השוואה בין שיטות חישוב שונות של הגרר בדגם תכסית עירונית</w:t>
+                    <w:t xml:space="preserve"> 3.7: השוואה בין שיטות חישוב שונות של הגרר בדגם תכסית עירונית</w:t>
                   </w:r>
                   <w:r>
                     <w:rPr>
@@ -25863,17 +26909,7 @@
                       <w:rtl/>
                       <w:lang w:bidi="he-IL"/>
                     </w:rPr>
-                    <w:t xml:space="preserve">האיורים </w:t>
-                  </w:r>
-                  <w:r>
-                    <w:rPr>
-                      <w:rFonts w:hint="cs"/>
-                      <w:sz w:val="20"/>
-                      <w:szCs w:val="20"/>
-                      <w:rtl/>
-                      <w:lang w:bidi="he-IL"/>
-                    </w:rPr>
-                    <w:t>3.</w:t>
+                    <w:t>האיורים 3.</w:t>
                   </w:r>
                   <w:r>
                     <w:rPr>
@@ -25911,17 +26947,7 @@
                       <w:rtl/>
                       <w:lang w:bidi="he-IL"/>
                     </w:rPr>
-                    <w:t>ו</w:t>
-                  </w:r>
-                  <w:r>
-                    <w:rPr>
-                      <w:rFonts w:hint="cs"/>
-                      <w:sz w:val="20"/>
-                      <w:szCs w:val="20"/>
-                      <w:rtl/>
-                      <w:lang w:bidi="he-IL"/>
-                    </w:rPr>
-                    <w:t>3.</w:t>
+                    <w:t>ו3.</w:t>
                   </w:r>
                   <w:r>
                     <w:rPr>
@@ -26045,6 +27071,225 @@
                     </w:rPr>
                     <w:t>.</w:t>
                   </w:r>
+                  <w:r>
+                    <w:rPr>
+                      <w:rFonts w:hint="cs"/>
+                      <w:sz w:val="20"/>
+                      <w:szCs w:val="20"/>
+                      <w:rtl/>
+                      <w:lang w:bidi="he-IL"/>
+                    </w:rPr>
+                    <w:t xml:space="preserve"> </w:t>
+                  </w:r>
+                  <w:r>
+                    <w:rPr>
+                      <w:rFonts w:hint="cs"/>
+                      <w:sz w:val="20"/>
+                      <w:szCs w:val="20"/>
+                      <w:rtl/>
+                      <w:lang w:bidi="he-IL"/>
+                    </w:rPr>
+                    <w:t>ציר ה</w:t>
+                  </w:r>
+                  <w:r>
+                    <w:rPr>
+                      <w:sz w:val="20"/>
+                      <w:szCs w:val="20"/>
+                      <w:lang w:bidi="he-IL"/>
+                    </w:rPr>
+                    <w:t>x</w:t>
+                  </w:r>
+                  <w:r>
+                    <w:rPr>
+                      <w:rFonts w:hint="cs"/>
+                      <w:sz w:val="20"/>
+                      <w:szCs w:val="20"/>
+                      <w:rtl/>
+                      <w:lang w:bidi="he-IL"/>
+                    </w:rPr>
+                    <w:t xml:space="preserve"> הינו הגובה </w:t>
+                  </w:r>
+                  <w:r>
+                    <w:rPr>
+                      <w:sz w:val="20"/>
+                      <w:szCs w:val="20"/>
+                      <w:lang w:bidi="he-IL"/>
+                    </w:rPr>
+                    <w:t>z/H</w:t>
+                  </w:r>
+                  <w:r>
+                    <w:rPr>
+                      <w:rFonts w:hint="cs"/>
+                      <w:sz w:val="20"/>
+                      <w:szCs w:val="20"/>
+                      <w:rtl/>
+                      <w:lang w:bidi="he-IL"/>
+                    </w:rPr>
+                    <w:t xml:space="preserve"> וציר ה</w:t>
+                  </w:r>
+                  <w:r>
+                    <w:rPr>
+                      <w:sz w:val="20"/>
+                      <w:szCs w:val="20"/>
+                      <w:lang w:bidi="he-IL"/>
+                    </w:rPr>
+                    <w:t>y</w:t>
+                  </w:r>
+                  <w:r>
+                    <w:rPr>
+                      <w:rFonts w:hint="cs"/>
+                      <w:sz w:val="20"/>
+                      <w:szCs w:val="20"/>
+                      <w:rtl/>
+                      <w:lang w:bidi="he-IL"/>
+                    </w:rPr>
+                    <w:t xml:space="preserve"> הינו מקדם הגרר</w:t>
+                  </w:r>
+                  <w:r>
+                    <w:rPr>
+                      <w:rFonts w:asciiTheme="minorBidi" w:hAnsiTheme="minorBidi" w:hint="cs"/>
+                      <w:sz w:val="20"/>
+                      <w:szCs w:val="20"/>
+                      <w:rtl/>
+                      <w:lang w:bidi="he-IL"/>
+                    </w:rPr>
+                    <w:t>-</w:t>
+                  </w:r>
+                  <w:r>
+                    <w:rPr>
+                      <w:rFonts w:asciiTheme="minorBidi" w:hAnsiTheme="minorBidi" w:hint="cs"/>
+                      <w:sz w:val="20"/>
+                      <w:szCs w:val="20"/>
+                      <w:rtl/>
+                      <w:lang w:bidi="he-IL"/>
+                    </w:rPr>
+                    <w:t xml:space="preserve"> </w:t>
+                  </w:r>
+                  <m:oMath>
+                    <m:f>
+                      <m:fPr>
+                        <m:ctrlPr>
+                          <w:rPr>
+                            <w:rFonts w:ascii="Cambria Math" w:hAnsi="Cambria Math"/>
+                            <w:sz w:val="20"/>
+                            <w:szCs w:val="20"/>
+                            <w:lang w:bidi="he-IL"/>
+                          </w:rPr>
+                        </m:ctrlPr>
+                      </m:fPr>
+                      <m:num>
+                        <m:r>
+                          <w:rPr>
+                            <w:rFonts w:ascii="Cambria Math" w:hAnsi="Cambria Math"/>
+                            <w:sz w:val="20"/>
+                            <w:szCs w:val="20"/>
+                            <w:lang w:bidi="he-IL"/>
+                          </w:rPr>
+                          <m:t>2⋅</m:t>
+                        </m:r>
+                        <m:sSub>
+                          <m:sSubPr>
+                            <m:ctrlPr>
+                              <w:rPr>
+                                <w:rFonts w:ascii="Cambria Math" w:hAnsi="Cambria Math"/>
+                                <w:sz w:val="20"/>
+                                <w:szCs w:val="20"/>
+                                <w:lang w:bidi="he-IL"/>
+                              </w:rPr>
+                            </m:ctrlPr>
+                          </m:sSubPr>
+                          <m:e>
+                            <m:r>
+                              <w:rPr>
+                                <w:rFonts w:ascii="Cambria Math" w:hAnsi="Cambria Math"/>
+                                <w:sz w:val="20"/>
+                                <w:szCs w:val="20"/>
+                                <w:lang w:bidi="he-IL"/>
+                              </w:rPr>
+                              <m:t>F</m:t>
+                            </m:r>
+                          </m:e>
+                          <m:sub>
+                            <m:r>
+                              <w:rPr>
+                                <w:rFonts w:ascii="Cambria Math" w:hAnsi="Cambria Math"/>
+                                <w:sz w:val="20"/>
+                                <w:szCs w:val="20"/>
+                                <w:lang w:bidi="he-IL"/>
+                              </w:rPr>
+                              <m:t>D</m:t>
+                            </m:r>
+                          </m:sub>
+                        </m:sSub>
+                      </m:num>
+                      <m:den>
+                        <m:r>
+                          <w:rPr>
+                            <w:rFonts w:ascii="Cambria Math" w:hAnsi="Cambria Math"/>
+                            <w:sz w:val="20"/>
+                            <w:szCs w:val="20"/>
+                            <w:lang w:bidi="he-IL"/>
+                          </w:rPr>
+                          <m:t>ρA</m:t>
+                        </m:r>
+                        <m:sSubSup>
+                          <m:sSubSupPr>
+                            <m:ctrlPr>
+                              <w:rPr>
+                                <w:rFonts w:ascii="Cambria Math" w:hAnsi="Cambria Math"/>
+                                <w:sz w:val="20"/>
+                                <w:szCs w:val="20"/>
+                                <w:lang w:bidi="he-IL"/>
+                              </w:rPr>
+                            </m:ctrlPr>
+                          </m:sSubSupPr>
+                          <m:e>
+                            <m:r>
+                              <w:rPr>
+                                <w:rFonts w:ascii="Cambria Math" w:hAnsi="Cambria Math"/>
+                                <w:sz w:val="20"/>
+                                <w:szCs w:val="20"/>
+                                <w:lang w:bidi="he-IL"/>
+                              </w:rPr>
+                              <m:t>U</m:t>
+                            </m:r>
+                          </m:e>
+                          <m:sub>
+                            <m:r>
+                              <w:rPr>
+                                <w:rFonts w:ascii="Cambria Math" w:hAnsi="Cambria Math"/>
+                                <w:sz w:val="20"/>
+                                <w:szCs w:val="20"/>
+                                <w:lang w:bidi="he-IL"/>
+                              </w:rPr>
+                              <m:t>∞</m:t>
+                            </m:r>
+                          </m:sub>
+                          <m:sup>
+                            <m:r>
+                              <w:rPr>
+                                <w:rFonts w:ascii="Cambria Math" w:hAnsi="Cambria Math"/>
+                                <w:sz w:val="20"/>
+                                <w:szCs w:val="20"/>
+                                <w:lang w:bidi="he-IL"/>
+                              </w:rPr>
+                              <m:t>2</m:t>
+                            </m:r>
+                          </m:sup>
+                        </m:sSubSup>
+                      </m:den>
+                    </m:f>
+                  </m:oMath>
+                  <w:r>
+                    <w:rPr>
+                      <w:rFonts w:asciiTheme="minorBidi" w:hAnsiTheme="minorBidi" w:hint="cs"/>
+                      <w:sz w:val="20"/>
+                      <w:szCs w:val="20"/>
+                      <w:rtl/>
+                      <w:lang w:bidi="he-IL"/>
+                    </w:rPr>
+                    <w:t>.</w:t>
+                  </w:r>
                 </w:p>
                 <w:p>
                   <w:pPr>
@@ -26061,71 +27306,6 @@
           </v:shape>
         </w:pict>
       </w:r>
-      <w:r>
-        <w:rPr>
-          <w:noProof/>
-          <w:sz w:val="24"/>
-          <w:szCs w:val="24"/>
-          <w:lang w:bidi="he-IL"/>
-        </w:rPr>
-        <w:drawing>
-          <wp:inline distT="0" distB="0" distL="0" distR="0" wp14:anchorId="3CDEA392" wp14:editId="4435F1BA">
-            <wp:extent cx="5175885" cy="3352800"/>
-            <wp:effectExtent l="0" t="0" r="0" b="0"/>
-            <wp:docPr id="45" name="Picture 45"/>
-            <wp:cNvGraphicFramePr>
-              <a:graphicFrameLocks xmlns:a="http://schemas.openxmlformats.org/drawingml/2006/main" noChangeAspect="1"/>
-            </wp:cNvGraphicFramePr>
-            <a:graphic xmlns:a="http://schemas.openxmlformats.org/drawingml/2006/main">
-              <a:graphicData uri="http://schemas.openxmlformats.org/drawingml/2006/picture">
-                <pic:pic xmlns:pic="http://schemas.openxmlformats.org/drawingml/2006/picture">
-                  <pic:nvPicPr>
-                    <pic:cNvPr id="0" name="Picture 16"/>
-                    <pic:cNvPicPr>
-                      <a:picLocks noChangeAspect="1" noChangeArrowheads="1"/>
-                    </pic:cNvPicPr>
-                  </pic:nvPicPr>
-                  <pic:blipFill>
-                    <a:blip r:embed="rId26" cstate="print">
-                      <a:extLst>
-                        <a:ext uri="{28A0092B-C50C-407E-A947-70E740481C1C}">
-                          <a14:useLocalDpi xmlns:a14="http://schemas.microsoft.com/office/drawing/2010/main" val="0"/>
-                        </a:ext>
-                      </a:extLst>
-                    </a:blip>
-                    <a:srcRect/>
-                    <a:stretch>
-                      <a:fillRect/>
-                    </a:stretch>
-                  </pic:blipFill>
-                  <pic:spPr bwMode="auto">
-                    <a:xfrm>
-                      <a:off x="0" y="0"/>
-                      <a:ext cx="5175885" cy="3352800"/>
-                    </a:xfrm>
-                    <a:prstGeom prst="rect">
-                      <a:avLst/>
-                    </a:prstGeom>
-                    <a:noFill/>
-                  </pic:spPr>
-                </pic:pic>
-              </a:graphicData>
-            </a:graphic>
-          </wp:inline>
-        </w:drawing>
-      </w:r>
-    </w:p>
-    <w:p>
-      <w:pPr>
-        <w:pStyle w:val="1"/>
-        <w:bidi/>
-        <w:rPr>
-          <w:sz w:val="24"/>
-          <w:szCs w:val="24"/>
-          <w:rtl/>
-          <w:lang w:val="en-US" w:eastAsia="en-US" w:bidi="ar-SA"/>
-        </w:rPr>
-      </w:pPr>
     </w:p>
     <w:p>
       <w:pPr>
@@ -26153,7 +27333,7 @@
           <w:lang w:bidi="he-IL"/>
         </w:rPr>
       </w:pPr>
-      <w:bookmarkStart w:id="32" w:name="_Toc535337754"/>
+      <w:bookmarkStart w:id="34" w:name="_Toc535337754"/>
       <w:r>
         <w:rPr>
           <w:rFonts w:hint="cs"/>
@@ -26171,9 +27351,7 @@
         </w:rPr>
         <w:t xml:space="preserve"> דיון</w:t>
       </w:r>
-      <w:bookmarkStart w:id="33" w:name="_GoBack"/>
-      <w:bookmarkEnd w:id="32"/>
-      <w:bookmarkEnd w:id="33"/>
+      <w:bookmarkEnd w:id="34"/>
     </w:p>
     <w:p>
       <w:pPr>
@@ -26950,8 +28128,8 @@
         </w:rPr>
         <w:t xml:space="preserve">כדי לקבל השוואה יותר מדויקת ניתן לערוך </w:t>
       </w:r>
-      <w:commentRangeStart w:id="34"/>
       <w:commentRangeStart w:id="35"/>
+      <w:commentRangeStart w:id="36"/>
       <w:r>
         <w:rPr>
           <w:sz w:val="24"/>
@@ -26999,7 +28177,7 @@
         </w:rPr>
         <w:t xml:space="preserve"> </w:t>
       </w:r>
-      <w:commentRangeEnd w:id="34"/>
+      <w:commentRangeEnd w:id="35"/>
       <w:r>
         <w:rPr>
           <w:sz w:val="16"/>
@@ -27007,16 +28185,16 @@
           <w:rtl/>
           <w:lang w:bidi="he-IL"/>
         </w:rPr>
-        <w:commentReference w:id="34"/>
-      </w:r>
-      <w:commentRangeEnd w:id="35"/>
+        <w:commentReference w:id="35"/>
+      </w:r>
+      <w:commentRangeEnd w:id="36"/>
       <w:r>
         <w:rPr>
           <w:sz w:val="16"/>
           <w:szCs w:val="16"/>
           <w:lang w:bidi="he-IL"/>
         </w:rPr>
-        <w:commentReference w:id="35"/>
+        <w:commentReference w:id="36"/>
       </w:r>
       <w:r>
         <w:rPr>
@@ -27252,7 +28430,7 @@
             </w:rPr>
           </w:pPr>
         </w:p>
-        <w:bookmarkStart w:id="36" w:name="_Toc535337755" w:displacedByCustomXml="next"/>
+        <w:bookmarkStart w:id="37" w:name="_Toc535337755" w:displacedByCustomXml="next"/>
         <w:sdt>
           <w:sdtPr>
             <w:rPr>
@@ -27276,7 +28454,7 @@
               <w:r>
                 <w:t>ibliography</w:t>
               </w:r>
-              <w:bookmarkEnd w:id="36"/>
+              <w:bookmarkEnd w:id="37"/>
             </w:p>
             <w:sdt>
               <w:sdtPr>
@@ -27618,7 +28796,7 @@
       </w:r>
     </w:p>
   </w:comment>
-  <w:comment w:id="34" w:author="daniel madar" w:date="2018-12-29T14:49:00Z" w:initials="dm">
+  <w:comment w:id="26" w:author="alexy shapovalov" w:date="2019-02-01T17:40:00Z" w:initials="as">
     <w:p>
       <w:pPr>
         <w:pStyle w:val="CommentText"/>
@@ -27636,16 +28814,23 @@
         <w:rPr>
           <w:rFonts w:hint="cs"/>
           <w:rtl/>
-          <w:lang w:bidi="he-IL"/>
-        </w:rPr>
-        <w:t>האם לא זה מה שמדדנו כאן</w:t>
-      </w:r>
-      <w:r>
-        <w:rPr>
-          <w:rFonts w:hint="cs"/>
-          <w:rtl/>
-        </w:rPr>
-        <w:t>?</w:t>
+        </w:rPr>
+        <w:t>אין אפילו אזכור אחד של גדלי השגיאות, סטיות תקן, error bars.</w:t>
+      </w:r>
+    </w:p>
+    <w:p>
+      <w:pPr>
+        <w:pStyle w:val="CommentText"/>
+        <w:rPr>
+          <w:rtl/>
+        </w:rPr>
+      </w:pPr>
+      <w:r>
+        <w:rPr>
+          <w:rFonts w:hint="cs"/>
+          <w:rtl/>
+        </w:rPr>
+        <w:t>בכל גרף הנתונים הללו צריכים להופיע.</w:t>
       </w:r>
     </w:p>
     <w:p>
@@ -27656,20 +28841,63 @@
         <w:rPr>
           <w:rFonts w:hint="cs"/>
           <w:rtl/>
-          <w:lang w:bidi="he-IL"/>
-        </w:rPr>
-        <w:t>איך עושים זאת</w:t>
-      </w:r>
-      <w:r>
-        <w:rPr>
-          <w:rFonts w:hint="cs"/>
-          <w:rtl/>
-        </w:rPr>
-        <w:t>?</w:t>
+        </w:rPr>
+        <w:t>אם אתה לא יודע איך לחשב ולהציג אותם, בקש עזרה מרון</w:t>
       </w:r>
     </w:p>
   </w:comment>
-  <w:comment w:id="35" w:author="Eliav Bareli" w:date="2018-12-29T14:49:00Z" w:initials="EB">
+  <w:comment w:id="35" w:author="daniel madar" w:date="2018-12-29T14:49:00Z" w:initials="dm">
+    <w:p>
+      <w:pPr>
+        <w:pStyle w:val="CommentText"/>
+        <w:rPr>
+          <w:rtl/>
+        </w:rPr>
+      </w:pPr>
+      <w:r>
+        <w:rPr>
+          <w:rStyle w:val="CommentReference"/>
+        </w:rPr>
+        <w:annotationRef/>
+      </w:r>
+      <w:r>
+        <w:rPr>
+          <w:rFonts w:hint="cs"/>
+          <w:rtl/>
+          <w:lang w:bidi="he-IL"/>
+        </w:rPr>
+        <w:t>האם לא זה מה שמדדנו כאן</w:t>
+      </w:r>
+      <w:r>
+        <w:rPr>
+          <w:rFonts w:hint="cs"/>
+          <w:rtl/>
+        </w:rPr>
+        <w:t>?</w:t>
+      </w:r>
+    </w:p>
+    <w:p>
+      <w:pPr>
+        <w:pStyle w:val="CommentText"/>
+      </w:pPr>
+      <w:r>
+        <w:rPr>
+          <w:rFonts w:hint="cs"/>
+          <w:rtl/>
+          <w:lang w:bidi="he-IL"/>
+        </w:rPr>
+        <w:t>איך עושים זאת</w:t>
+      </w:r>
+      <w:r>
+        <w:rPr>
+          <w:rFonts w:hint="cs"/>
+          <w:rtl/>
+        </w:rPr>
+        <w:t>?</w:t>
+      </w:r>
+    </w:p>
+  </w:comment>
+  <w:comment w:id="36" w:author="Eliav Bareli" w:date="2018-12-29T14:49:00Z" w:initials="EB">
     <w:p>
       <w:pPr>
         <w:pStyle w:val="CommentText"/>
@@ -27837,7 +29065,7 @@
                                 <w:sz w:val="48"/>
                                 <w:szCs w:val="48"/>
                               </w:rPr>
-                              <w:t>26</w:t>
+                              <w:t>18</w:t>
                             </w:r>
                             <w:r>
                               <w:rPr>
@@ -28421,6 +29649,7 @@
   <w:style w:type="character" w:default="1" w:styleId="DefaultParagraphFont">
     <w:name w:val="Default Paragraph Font"/>
     <w:uiPriority w:val="1"/>
+    <w:semiHidden/>
     <w:unhideWhenUsed/>
   </w:style>
   <w:style w:type="table" w:default="1" w:styleId="TableNormal">
@@ -29267,6 +30496,507 @@
 </w:styles>
 </file>
 
+<file path=word/glossary/document.xml><?xml version="1.0" encoding="utf-8"?>
+<w:glossaryDocument xmlns:wpc="http://schemas.microsoft.com/office/word/2010/wordprocessingCanvas" xmlns:mc="http://schemas.openxmlformats.org/markup-compatibility/2006" xmlns:o="urn:schemas-microsoft-com:office:office" xmlns:r="http://schemas.openxmlformats.org/officeDocument/2006/relationships" xmlns:m="http://schemas.openxmlformats.org/officeDocument/2006/math" xmlns:v="urn:schemas-microsoft-com:vml" xmlns:wp14="http://schemas.microsoft.com/office/word/2010/wordprocessingDrawing" xmlns:wp="http://schemas.openxmlformats.org/drawingml/2006/wordprocessingDrawing" xmlns:w10="urn:schemas-microsoft-com:office:word" xmlns:w="http://schemas.openxmlformats.org/wordprocessingml/2006/main" xmlns:w14="http://schemas.microsoft.com/office/word/2010/wordml" xmlns:wpg="http://schemas.microsoft.com/office/word/2010/wordprocessingGroup" xmlns:wpi="http://schemas.microsoft.com/office/word/2010/wordprocessingInk" xmlns:wne="http://schemas.microsoft.com/office/word/2006/wordml" xmlns:wps="http://schemas.microsoft.com/office/word/2010/wordprocessingShape" mc:Ignorable="w14 wp14"/>
+</file>
+
+<file path=word/glossary/fontTable.xml><?xml version="1.0" encoding="utf-8"?>
+<w:fonts xmlns:mc="http://schemas.openxmlformats.org/markup-compatibility/2006" xmlns:r="http://schemas.openxmlformats.org/officeDocument/2006/relationships" xmlns:w="http://schemas.openxmlformats.org/wordprocessingml/2006/main" xmlns:w14="http://schemas.microsoft.com/office/word/2010/wordml" mc:Ignorable="w14">
+  <w:font w:name="Times New Roman">
+    <w:panose1 w:val="02020603050405020304"/>
+    <w:charset w:val="00"/>
+    <w:family w:val="roman"/>
+    <w:pitch w:val="variable"/>
+    <w:sig w:usb0="E0002EFF" w:usb1="C000785B" w:usb2="00000009" w:usb3="00000000" w:csb0="000001FF" w:csb1="00000000"/>
+  </w:font>
+  <w:font w:name="Arial">
+    <w:panose1 w:val="020B0604020202020204"/>
+    <w:charset w:val="00"/>
+    <w:family w:val="swiss"/>
+    <w:pitch w:val="variable"/>
+    <w:sig w:usb0="E0002EFF" w:usb1="C0007843" w:usb2="00000009" w:usb3="00000000" w:csb0="000001FF" w:csb1="00000000"/>
+  </w:font>
+  <w:font w:name="Calibri">
+    <w:panose1 w:val="020F0502020204030204"/>
+    <w:charset w:val="00"/>
+    <w:family w:val="swiss"/>
+    <w:pitch w:val="variable"/>
+    <w:sig w:usb0="E0002AFF" w:usb1="C000247B" w:usb2="00000009" w:usb3="00000000" w:csb0="000001FF" w:csb1="00000000"/>
+  </w:font>
+  <w:font w:name="Segoe UI">
+    <w:panose1 w:val="020B0502040204020203"/>
+    <w:charset w:val="00"/>
+    <w:family w:val="swiss"/>
+    <w:pitch w:val="variable"/>
+    <w:sig w:usb0="E4002EFF" w:usb1="C000E47F" w:usb2="00000009" w:usb3="00000000" w:csb0="000001FF" w:csb1="00000000"/>
+  </w:font>
+  <w:font w:name="Cambria">
+    <w:panose1 w:val="02040503050406030204"/>
+    <w:charset w:val="00"/>
+    <w:family w:val="roman"/>
+    <w:pitch w:val="variable"/>
+    <w:sig w:usb0="E00002FF" w:usb1="400004FF" w:usb2="00000000" w:usb3="00000000" w:csb0="0000019F" w:csb1="00000000"/>
+  </w:font>
+  <w:font w:name="Courier New">
+    <w:panose1 w:val="02070309020205020404"/>
+    <w:charset w:val="00"/>
+    <w:family w:val="modern"/>
+    <w:pitch w:val="fixed"/>
+    <w:sig w:usb0="E0002EFF" w:usb1="C0007843" w:usb2="00000009" w:usb3="00000000" w:csb0="000001FF" w:csb1="00000000"/>
+  </w:font>
+  <w:font w:name="Cambria Math">
+    <w:panose1 w:val="02040503050406030204"/>
+    <w:charset w:val="00"/>
+    <w:family w:val="roman"/>
+    <w:pitch w:val="variable"/>
+    <w:sig w:usb0="E00002FF" w:usb1="420024FF" w:usb2="00000000" w:usb3="00000000" w:csb0="0000019F" w:csb1="00000000"/>
+  </w:font>
+</w:fonts>
+</file>
+
+<file path=word/glossary/settings.xml><?xml version="1.0" encoding="utf-8"?>
+<w:settings xmlns:mc="http://schemas.openxmlformats.org/markup-compatibility/2006" xmlns:o="urn:schemas-microsoft-com:office:office" xmlns:r="http://schemas.openxmlformats.org/officeDocument/2006/relationships" xmlns:m="http://schemas.openxmlformats.org/officeDocument/2006/math" xmlns:v="urn:schemas-microsoft-com:vml" xmlns:w10="urn:schemas-microsoft-com:office:word" xmlns:w="http://schemas.openxmlformats.org/wordprocessingml/2006/main" xmlns:w14="http://schemas.microsoft.com/office/word/2010/wordml" xmlns:sl="http://schemas.openxmlformats.org/schemaLibrary/2006/main" mc:Ignorable="w14">
+  <w:view w:val="normal"/>
+  <w:defaultTabStop w:val="720"/>
+  <w:characterSpacingControl w:val="doNotCompress"/>
+  <w:compat>
+    <w:useFELayout/>
+    <w:compatSetting w:name="compatibilityMode" w:uri="http://schemas.microsoft.com/office/word" w:val="14"/>
+    <w:compatSetting w:name="overrideTableStyleFontSizeAndJustification" w:uri="http://schemas.microsoft.com/office/word" w:val="1"/>
+    <w:compatSetting w:name="enableOpenTypeFeatures" w:uri="http://schemas.microsoft.com/office/word" w:val="1"/>
+    <w:compatSetting w:name="doNotFlipMirrorIndents" w:uri="http://schemas.microsoft.com/office/word" w:val="1"/>
+  </w:compat>
+  <w:rsids>
+    <w:rsidRoot w:val="00981F0A"/>
+    <w:rsid w:val="00981F0A"/>
+  </w:rsids>
+  <m:mathPr>
+    <m:mathFont m:val="Cambria Math"/>
+    <m:brkBin m:val="before"/>
+    <m:brkBinSub m:val="--"/>
+    <m:smallFrac m:val="0"/>
+    <m:dispDef/>
+    <m:lMargin m:val="0"/>
+    <m:rMargin m:val="0"/>
+    <m:defJc m:val="centerGroup"/>
+    <m:wrapIndent m:val="1440"/>
+    <m:intLim m:val="subSup"/>
+    <m:naryLim m:val="undOvr"/>
+  </m:mathPr>
+  <w:themeFontLang w:val="en-US" w:bidi="he-IL"/>
+  <w:clrSchemeMapping w:bg1="light1" w:t1="dark1" w:bg2="light2" w:t2="dark2" w:accent1="accent1" w:accent2="accent2" w:accent3="accent3" w:accent4="accent4" w:accent5="accent5" w:accent6="accent6" w:hyperlink="hyperlink" w:followedHyperlink="followedHyperlink"/>
+  <w:decimalSymbol w:val="."/>
+  <w:listSeparator w:val=","/>
+</w:settings>
+</file>
+
+<file path=word/glossary/styles.xml><?xml version="1.0" encoding="utf-8"?>
+<w:styles xmlns:mc="http://schemas.openxmlformats.org/markup-compatibility/2006" xmlns:r="http://schemas.openxmlformats.org/officeDocument/2006/relationships" xmlns:w="http://schemas.openxmlformats.org/wordprocessingml/2006/main" xmlns:w14="http://schemas.microsoft.com/office/word/2010/wordml" mc:Ignorable="w14">
+  <w:docDefaults>
+    <w:rPrDefault>
+      <w:rPr>
+        <w:rFonts w:asciiTheme="minorHAnsi" w:eastAsiaTheme="minorEastAsia" w:hAnsiTheme="minorHAnsi" w:cstheme="minorBidi"/>
+        <w:sz w:val="22"/>
+        <w:szCs w:val="22"/>
+        <w:lang w:val="en-US" w:eastAsia="en-US" w:bidi="he-IL"/>
+      </w:rPr>
+    </w:rPrDefault>
+    <w:pPrDefault>
+      <w:pPr>
+        <w:spacing w:after="200" w:line="276" w:lineRule="auto"/>
+      </w:pPr>
+    </w:pPrDefault>
+  </w:docDefaults>
+  <w:latentStyles w:defLockedState="0" w:defUIPriority="99" w:defSemiHidden="1" w:defUnhideWhenUsed="1" w:defQFormat="0" w:count="267">
+    <w:lsdException w:name="Normal" w:semiHidden="0" w:uiPriority="0" w:unhideWhenUsed="0" w:qFormat="1"/>
+    <w:lsdException w:name="heading 1" w:semiHidden="0" w:uiPriority="9" w:unhideWhenUsed="0" w:qFormat="1"/>
+    <w:lsdException w:name="heading 2" w:uiPriority="9" w:qFormat="1"/>
+    <w:lsdException w:name="heading 3" w:uiPriority="9" w:qFormat="1"/>
+    <w:lsdException w:name="heading 4" w:uiPriority="9" w:qFormat="1"/>
+    <w:lsdException w:name="heading 5" w:uiPriority="9" w:qFormat="1"/>
+    <w:lsdException w:name="heading 6" w:uiPriority="9" w:qFormat="1"/>
+    <w:lsdException w:name="heading 7" w:uiPriority="9" w:qFormat="1"/>
+    <w:lsdException w:name="heading 8" w:uiPriority="9" w:qFormat="1"/>
+    <w:lsdException w:name="heading 9" w:uiPriority="9" w:qFormat="1"/>
+    <w:lsdException w:name="toc 1" w:uiPriority="39"/>
+    <w:lsdException w:name="toc 2" w:uiPriority="39"/>
+    <w:lsdException w:name="toc 3" w:uiPriority="39"/>
+    <w:lsdException w:name="toc 4" w:uiPriority="39"/>
+    <w:lsdException w:name="toc 5" w:uiPriority="39"/>
+    <w:lsdException w:name="toc 6" w:uiPriority="39"/>
+    <w:lsdException w:name="toc 7" w:uiPriority="39"/>
+    <w:lsdException w:name="toc 8" w:uiPriority="39"/>
+    <w:lsdException w:name="toc 9" w:uiPriority="39"/>
+    <w:lsdException w:name="caption" w:uiPriority="35" w:qFormat="1"/>
+    <w:lsdException w:name="Title" w:semiHidden="0" w:uiPriority="10" w:unhideWhenUsed="0" w:qFormat="1"/>
+    <w:lsdException w:name="Default Paragraph Font" w:uiPriority="1"/>
+    <w:lsdException w:name="Subtitle" w:semiHidden="0" w:uiPriority="11" w:unhideWhenUsed="0" w:qFormat="1"/>
+    <w:lsdException w:name="Strong" w:semiHidden="0" w:uiPriority="22" w:unhideWhenUsed="0" w:qFormat="1"/>
+    <w:lsdException w:name="Emphasis" w:semiHidden="0" w:uiPriority="20" w:unhideWhenUsed="0" w:qFormat="1"/>
+    <w:lsdException w:name="Table Grid" w:semiHidden="0" w:uiPriority="59" w:unhideWhenUsed="0"/>
+    <w:lsdException w:name="Placeholder Text" w:unhideWhenUsed="0"/>
+    <w:lsdException w:name="No Spacing" w:semiHidden="0" w:uiPriority="1" w:unhideWhenUsed="0" w:qFormat="1"/>
+    <w:lsdException w:name="Light Shading" w:semiHidden="0" w:uiPriority="60" w:unhideWhenUsed="0"/>
+    <w:lsdException w:name="Light List" w:semiHidden="0" w:uiPriority="61" w:unhideWhenUsed="0"/>
+    <w:lsdException w:name="Light Grid" w:semiHidden="0" w:uiPriority="62" w:unhideWhenUsed="0"/>
+    <w:lsdException w:name="Medium Shading 1" w:semiHidden="0" w:uiPriority="63" w:unhideWhenUsed="0"/>
+    <w:lsdException w:name="Medium Shading 2" w:semiHidden="0" w:uiPriority="64" w:unhideWhenUsed="0"/>
+    <w:lsdException w:name="Medium List 1" w:semiHidden="0" w:uiPriority="65" w:unhideWhenUsed="0"/>
+    <w:lsdException w:name="Medium List 2" w:semiHidden="0" w:uiPriority="66" w:unhideWhenUsed="0"/>
+    <w:lsdException w:name="Medium Grid 1" w:semiHidden="0" w:uiPriority="67" w:unhideWhenUsed="0"/>
+    <w:lsdException w:name="Medium Grid 2" w:semiHidden="0" w:uiPriority="68" w:unhideWhenUsed="0"/>
+    <w:lsdException w:name="Medium Grid 3" w:semiHidden="0" w:uiPriority="69" w:unhideWhenUsed="0"/>
+    <w:lsdException w:name="Dark List" w:semiHidden="0" w:uiPriority="70" w:unhideWhenUsed="0"/>
+    <w:lsdException w:name="Colorful Shading" w:semiHidden="0" w:uiPriority="71" w:unhideWhenUsed="0"/>
+    <w:lsdException w:name="Colorful List" w:semiHidden="0" w:uiPriority="72" w:unhideWhenUsed="0"/>
+    <w:lsdException w:name="Colorful Grid" w:semiHidden="0" w:uiPriority="73" w:unhideWhenUsed="0"/>
+    <w:lsdException w:name="Light Shading Accent 1" w:semiHidden="0" w:uiPriority="60" w:unhideWhenUsed="0"/>
+    <w:lsdException w:name="Light List Accent 1" w:semiHidden="0" w:uiPriority="61" w:unhideWhenUsed="0"/>
+    <w:lsdException w:name="Light Grid Accent 1" w:semiHidden="0" w:uiPriority="62" w:unhideWhenUsed="0"/>
+    <w:lsdException w:name="Medium Shading 1 Accent 1" w:semiHidden="0" w:uiPriority="63" w:unhideWhenUsed="0"/>
+    <w:lsdException w:name="Medium Shading 2 Accent 1" w:semiHidden="0" w:uiPriority="64" w:unhideWhenUsed="0"/>
+    <w:lsdException w:name="Medium List 1 Accent 1" w:semiHidden="0" w:uiPriority="65" w:unhideWhenUsed="0"/>
+    <w:lsdException w:name="Revision" w:unhideWhenUsed="0"/>
+    <w:lsdException w:name="List Paragraph" w:semiHidden="0" w:uiPriority="34" w:unhideWhenUsed="0" w:qFormat="1"/>
+    <w:lsdException w:name="Quote" w:semiHidden="0" w:uiPriority="29" w:unhideWhenUsed="0" w:qFormat="1"/>
+    <w:lsdException w:name="Intense Quote" w:semiHidden="0" w:uiPriority="30" w:unhideWhenUsed="0" w:qFormat="1"/>
+    <w:lsdException w:name="Medium List 2 Accent 1" w:semiHidden="0" w:uiPriority="66" w:unhideWhenUsed="0"/>
+    <w:lsdException w:name="Medium Grid 1 Accent 1" w:semiHidden="0" w:uiPriority="67" w:unhideWhenUsed="0"/>
+    <w:lsdException w:name="Medium Grid 2 Accent 1" w:semiHidden="0" w:uiPriority="68" w:unhideWhenUsed="0"/>
+    <w:lsdException w:name="Medium Grid 3 Accent 1" w:semiHidden="0" w:uiPriority="69" w:unhideWhenUsed="0"/>
+    <w:lsdException w:name="Dark List Accent 1" w:semiHidden="0" w:uiPriority="70" w:unhideWhenUsed="0"/>
+    <w:lsdException w:name="Colorful Shading Accent 1" w:semiHidden="0" w:uiPriority="71" w:unhideWhenUsed="0"/>
+    <w:lsdException w:name="Colorful List Accent 1" w:semiHidden="0" w:uiPriority="72" w:unhideWhenUsed="0"/>
+    <w:lsdException w:name="Colorful Grid Accent 1" w:semiHidden="0" w:uiPriority="73" w:unhideWhenUsed="0"/>
+    <w:lsdException w:name="Light Shading Accent 2" w:semiHidden="0" w:uiPriority="60" w:unhideWhenUsed="0"/>
+    <w:lsdException w:name="Light List Accent 2" w:semiHidden="0" w:uiPriority="61" w:unhideWhenUsed="0"/>
+    <w:lsdException w:name="Light Grid Accent 2" w:semiHidden="0" w:uiPriority="62" w:unhideWhenUsed="0"/>
+    <w:lsdException w:name="Medium Shading 1 Accent 2" w:semiHidden="0" w:uiPriority="63" w:unhideWhenUsed="0"/>
+    <w:lsdException w:name="Medium Shading 2 Accent 2" w:semiHidden="0" w:uiPriority="64" w:unhideWhenUsed="0"/>
+    <w:lsdException w:name="Medium List 1 Accent 2" w:semiHidden="0" w:uiPriority="65" w:unhideWhenUsed="0"/>
+    <w:lsdException w:name="Medium List 2 Accent 2" w:semiHidden="0" w:uiPriority="66" w:unhideWhenUsed="0"/>
+    <w:lsdException w:name="Medium Grid 1 Accent 2" w:semiHidden="0" w:uiPriority="67" w:unhideWhenUsed="0"/>
+    <w:lsdException w:name="Medium Grid 2 Accent 2" w:semiHidden="0" w:uiPriority="68" w:unhideWhenUsed="0"/>
+    <w:lsdException w:name="Medium Grid 3 Accent 2" w:semiHidden="0" w:uiPriority="69" w:unhideWhenUsed="0"/>
+    <w:lsdException w:name="Dark List Accent 2" w:semiHidden="0" w:uiPriority="70" w:unhideWhenUsed="0"/>
+    <w:lsdException w:name="Colorful Shading Accent 2" w:semiHidden="0" w:uiPriority="71" w:unhideWhenUsed="0"/>
+    <w:lsdException w:name="Colorful List Accent 2" w:semiHidden="0" w:uiPriority="72" w:unhideWhenUsed="0"/>
+    <w:lsdException w:name="Colorful Grid Accent 2" w:semiHidden="0" w:uiPriority="73" w:unhideWhenUsed="0"/>
+    <w:lsdException w:name="Light Shading Accent 3" w:semiHidden="0" w:uiPriority="60" w:unhideWhenUsed="0"/>
+    <w:lsdException w:name="Light List Accent 3" w:semiHidden="0" w:uiPriority="61" w:unhideWhenUsed="0"/>
+    <w:lsdException w:name="Light Grid Accent 3" w:semiHidden="0" w:uiPriority="62" w:unhideWhenUsed="0"/>
+    <w:lsdException w:name="Medium Shading 1 Accent 3" w:semiHidden="0" w:uiPriority="63" w:unhideWhenUsed="0"/>
+    <w:lsdException w:name="Medium Shading 2 Accent 3" w:semiHidden="0" w:uiPriority="64" w:unhideWhenUsed="0"/>
+    <w:lsdException w:name="Medium List 1 Accent 3" w:semiHidden="0" w:uiPriority="65" w:unhideWhenUsed="0"/>
+    <w:lsdException w:name="Medium List 2 Accent 3" w:semiHidden="0" w:uiPriority="66" w:unhideWhenUsed="0"/>
+    <w:lsdException w:name="Medium Grid 1 Accent 3" w:semiHidden="0" w:uiPriority="67" w:unhideWhenUsed="0"/>
+    <w:lsdException w:name="Medium Grid 2 Accent 3" w:semiHidden="0" w:uiPriority="68" w:unhideWhenUsed="0"/>
+    <w:lsdException w:name="Medium Grid 3 Accent 3" w:semiHidden="0" w:uiPriority="69" w:unhideWhenUsed="0"/>
+    <w:lsdException w:name="Dark List Accent 3" w:semiHidden="0" w:uiPriority="70" w:unhideWhenUsed="0"/>
+    <w:lsdException w:name="Colorful Shading Accent 3" w:semiHidden="0" w:uiPriority="71" w:unhideWhenUsed="0"/>
+    <w:lsdException w:name="Colorful List Accent 3" w:semiHidden="0" w:uiPriority="72" w:unhideWhenUsed="0"/>
+    <w:lsdException w:name="Colorful Grid Accent 3" w:semiHidden="0" w:uiPriority="73" w:unhideWhenUsed="0"/>
+    <w:lsdException w:name="Light Shading Accent 4" w:semiHidden="0" w:uiPriority="60" w:unhideWhenUsed="0"/>
+    <w:lsdException w:name="Light List Accent 4" w:semiHidden="0" w:uiPriority="61" w:unhideWhenUsed="0"/>
+    <w:lsdException w:name="Light Grid Accent 4" w:semiHidden="0" w:uiPriority="62" w:unhideWhenUsed="0"/>
+    <w:lsdException w:name="Medium Shading 1 Accent 4" w:semiHidden="0" w:uiPriority="63" w:unhideWhenUsed="0"/>
+    <w:lsdException w:name="Medium Shading 2 Accent 4" w:semiHidden="0" w:uiPriority="64" w:unhideWhenUsed="0"/>
+    <w:lsdException w:name="Medium List 1 Accent 4" w:semiHidden="0" w:uiPriority="65" w:unhideWhenUsed="0"/>
+    <w:lsdException w:name="Medium List 2 Accent 4" w:semiHidden="0" w:uiPriority="66" w:unhideWhenUsed="0"/>
+    <w:lsdException w:name="Medium Grid 1 Accent 4" w:semiHidden="0" w:uiPriority="67" w:unhideWhenUsed="0"/>
+    <w:lsdException w:name="Medium Grid 2 Accent 4" w:semiHidden="0" w:uiPriority="68" w:unhideWhenUsed="0"/>
+    <w:lsdException w:name="Medium Grid 3 Accent 4" w:semiHidden="0" w:uiPriority="69" w:unhideWhenUsed="0"/>
+    <w:lsdException w:name="Dark List Accent 4" w:semiHidden="0" w:uiPriority="70" w:unhideWhenUsed="0"/>
+    <w:lsdException w:name="Colorful Shading Accent 4" w:semiHidden="0" w:uiPriority="71" w:unhideWhenUsed="0"/>
+    <w:lsdException w:name="Colorful List Accent 4" w:semiHidden="0" w:uiPriority="72" w:unhideWhenUsed="0"/>
+    <w:lsdException w:name="Colorful Grid Accent 4" w:semiHidden="0" w:uiPriority="73" w:unhideWhenUsed="0"/>
+    <w:lsdException w:name="Light Shading Accent 5" w:semiHidden="0" w:uiPriority="60" w:unhideWhenUsed="0"/>
+    <w:lsdException w:name="Light List Accent 5" w:semiHidden="0" w:uiPriority="61" w:unhideWhenUsed="0"/>
+    <w:lsdException w:name="Light Grid Accent 5" w:semiHidden="0" w:uiPriority="62" w:unhideWhenUsed="0"/>
+    <w:lsdException w:name="Medium Shading 1 Accent 5" w:semiHidden="0" w:uiPriority="63" w:unhideWhenUsed="0"/>
+    <w:lsdException w:name="Medium Shading 2 Accent 5" w:semiHidden="0" w:uiPriority="64" w:unhideWhenUsed="0"/>
+    <w:lsdException w:name="Medium List 1 Accent 5" w:semiHidden="0" w:uiPriority="65" w:unhideWhenUsed="0"/>
+    <w:lsdException w:name="Medium List 2 Accent 5" w:semiHidden="0" w:uiPriority="66" w:unhideWhenUsed="0"/>
+    <w:lsdException w:name="Medium Grid 1 Accent 5" w:semiHidden="0" w:uiPriority="67" w:unhideWhenUsed="0"/>
+    <w:lsdException w:name="Medium Grid 2 Accent 5" w:semiHidden="0" w:uiPriority="68" w:unhideWhenUsed="0"/>
+    <w:lsdException w:name="Medium Grid 3 Accent 5" w:semiHidden="0" w:uiPriority="69" w:unhideWhenUsed="0"/>
+    <w:lsdException w:name="Dark List Accent 5" w:semiHidden="0" w:uiPriority="70" w:unhideWhenUsed="0"/>
+    <w:lsdException w:name="Colorful Shading Accent 5" w:semiHidden="0" w:uiPriority="71" w:unhideWhenUsed="0"/>
+    <w:lsdException w:name="Colorful List Accent 5" w:semiHidden="0" w:uiPriority="72" w:unhideWhenUsed="0"/>
+    <w:lsdException w:name="Colorful Grid Accent 5" w:semiHidden="0" w:uiPriority="73" w:unhideWhenUsed="0"/>
+    <w:lsdException w:name="Light Shading Accent 6" w:semiHidden="0" w:uiPriority="60" w:unhideWhenUsed="0"/>
+    <w:lsdException w:name="Light List Accent 6" w:semiHidden="0" w:uiPriority="61" w:unhideWhenUsed="0"/>
+    <w:lsdException w:name="Light Grid Accent 6" w:semiHidden="0" w:uiPriority="62" w:unhideWhenUsed="0"/>
+    <w:lsdException w:name="Medium Shading 1 Accent 6" w:semiHidden="0" w:uiPriority="63" w:unhideWhenUsed="0"/>
+    <w:lsdException w:name="Medium Shading 2 Accent 6" w:semiHidden="0" w:uiPriority="64" w:unhideWhenUsed="0"/>
+    <w:lsdException w:name="Medium List 1 Accent 6" w:semiHidden="0" w:uiPriority="65" w:unhideWhenUsed="0"/>
+    <w:lsdException w:name="Medium List 2 Accent 6" w:semiHidden="0" w:uiPriority="66" w:unhideWhenUsed="0"/>
+    <w:lsdException w:name="Medium Grid 1 Accent 6" w:semiHidden="0" w:uiPriority="67" w:unhideWhenUsed="0"/>
+    <w:lsdException w:name="Medium Grid 2 Accent 6" w:semiHidden="0" w:uiPriority="68" w:unhideWhenUsed="0"/>
+    <w:lsdException w:name="Medium Grid 3 Accent 6" w:semiHidden="0" w:uiPriority="69" w:unhideWhenUsed="0"/>
+    <w:lsdException w:name="Dark List Accent 6" w:semiHidden="0" w:uiPriority="70" w:unhideWhenUsed="0"/>
+    <w:lsdException w:name="Colorful Shading Accent 6" w:semiHidden="0" w:uiPriority="71" w:unhideWhenUsed="0"/>
+    <w:lsdException w:name="Colorful List Accent 6" w:semiHidden="0" w:uiPriority="72" w:unhideWhenUsed="0"/>
+    <w:lsdException w:name="Colorful Grid Accent 6" w:semiHidden="0" w:uiPriority="73" w:unhideWhenUsed="0"/>
+    <w:lsdException w:name="Subtle Emphasis" w:semiHidden="0" w:uiPriority="19" w:unhideWhenUsed="0" w:qFormat="1"/>
+    <w:lsdException w:name="Intense Emphasis" w:semiHidden="0" w:uiPriority="21" w:unhideWhenUsed="0" w:qFormat="1"/>
+    <w:lsdException w:name="Subtle Reference" w:semiHidden="0" w:uiPriority="31" w:unhideWhenUsed="0" w:qFormat="1"/>
+    <w:lsdException w:name="Intense Reference" w:semiHidden="0" w:uiPriority="32" w:unhideWhenUsed="0" w:qFormat="1"/>
+    <w:lsdException w:name="Book Title" w:semiHidden="0" w:uiPriority="33" w:unhideWhenUsed="0" w:qFormat="1"/>
+    <w:lsdException w:name="Bibliography" w:uiPriority="37"/>
+    <w:lsdException w:name="TOC Heading" w:uiPriority="39" w:qFormat="1"/>
+  </w:latentStyles>
+  <w:style w:type="paragraph" w:default="1" w:styleId="Normal">
+    <w:name w:val="Normal"/>
+    <w:qFormat/>
+  </w:style>
+  <w:style w:type="character" w:default="1" w:styleId="DefaultParagraphFont">
+    <w:name w:val="Default Paragraph Font"/>
+    <w:uiPriority w:val="1"/>
+    <w:semiHidden/>
+    <w:unhideWhenUsed/>
+  </w:style>
+  <w:style w:type="table" w:default="1" w:styleId="TableNormal">
+    <w:name w:val="Normal Table"/>
+    <w:uiPriority w:val="99"/>
+    <w:semiHidden/>
+    <w:unhideWhenUsed/>
+    <w:tblPr>
+      <w:tblInd w:w="0" w:type="dxa"/>
+      <w:tblCellMar>
+        <w:top w:w="0" w:type="dxa"/>
+        <w:left w:w="108" w:type="dxa"/>
+        <w:bottom w:w="0" w:type="dxa"/>
+        <w:right w:w="108" w:type="dxa"/>
+      </w:tblCellMar>
+    </w:tblPr>
+  </w:style>
+  <w:style w:type="numbering" w:default="1" w:styleId="NoList">
+    <w:name w:val="No List"/>
+    <w:uiPriority w:val="99"/>
+    <w:semiHidden/>
+    <w:unhideWhenUsed/>
+  </w:style>
+  <w:style w:type="character" w:styleId="PlaceholderText">
+    <w:name w:val="Placeholder Text"/>
+    <w:basedOn w:val="DefaultParagraphFont"/>
+    <w:uiPriority w:val="99"/>
+    <w:semiHidden/>
+    <w:rsid w:val="00981F0A"/>
+    <w:rPr>
+      <w:color w:val="808080"/>
+    </w:rPr>
+  </w:style>
+</w:styles>
+</file>
+
+<file path=word/glossary/stylesWithEffects.xml><?xml version="1.0" encoding="utf-8"?>
+<w:styles xmlns:wpc="http://schemas.microsoft.com/office/word/2010/wordprocessingCanvas" xmlns:mc="http://schemas.openxmlformats.org/markup-compatibility/2006" xmlns:o="urn:schemas-microsoft-com:office:office" xmlns:r="http://schemas.openxmlformats.org/officeDocument/2006/relationships" xmlns:m="http://schemas.openxmlformats.org/officeDocument/2006/math" xmlns:v="urn:schemas-microsoft-com:vml" xmlns:wp14="http://schemas.microsoft.com/office/word/2010/wordprocessingDrawing" xmlns:wp="http://schemas.openxmlformats.org/drawingml/2006/wordprocessingDrawing" xmlns:w10="urn:schemas-microsoft-com:office:word" xmlns:w="http://schemas.openxmlformats.org/wordprocessingml/2006/main" xmlns:w14="http://schemas.microsoft.com/office/word/2010/wordml" xmlns:wpg="http://schemas.microsoft.com/office/word/2010/wordprocessingGroup" xmlns:wpi="http://schemas.microsoft.com/office/word/2010/wordprocessingInk" xmlns:wne="http://schemas.microsoft.com/office/word/2006/wordml" xmlns:wps="http://schemas.microsoft.com/office/word/2010/wordprocessingShape" mc:Ignorable="w14 wp14">
+  <w:docDefaults>
+    <w:rPrDefault>
+      <w:rPr>
+        <w:rFonts w:asciiTheme="minorHAnsi" w:eastAsiaTheme="minorEastAsia" w:hAnsiTheme="minorHAnsi" w:cstheme="minorBidi"/>
+        <w:sz w:val="22"/>
+        <w:szCs w:val="22"/>
+        <w:lang w:val="en-US" w:eastAsia="en-US" w:bidi="he-IL"/>
+      </w:rPr>
+    </w:rPrDefault>
+    <w:pPrDefault>
+      <w:pPr>
+        <w:spacing w:after="200" w:line="276" w:lineRule="auto"/>
+      </w:pPr>
+    </w:pPrDefault>
+  </w:docDefaults>
+  <w:latentStyles w:defLockedState="0" w:defUIPriority="99" w:defSemiHidden="1" w:defUnhideWhenUsed="1" w:defQFormat="0" w:count="267">
+    <w:lsdException w:name="Normal" w:semiHidden="0" w:uiPriority="0" w:unhideWhenUsed="0" w:qFormat="1"/>
+    <w:lsdException w:name="heading 1" w:semiHidden="0" w:uiPriority="9" w:unhideWhenUsed="0" w:qFormat="1"/>
+    <w:lsdException w:name="heading 2" w:uiPriority="9" w:qFormat="1"/>
+    <w:lsdException w:name="heading 3" w:uiPriority="9" w:qFormat="1"/>
+    <w:lsdException w:name="heading 4" w:uiPriority="9" w:qFormat="1"/>
+    <w:lsdException w:name="heading 5" w:uiPriority="9" w:qFormat="1"/>
+    <w:lsdException w:name="heading 6" w:uiPriority="9" w:qFormat="1"/>
+    <w:lsdException w:name="heading 7" w:uiPriority="9" w:qFormat="1"/>
+    <w:lsdException w:name="heading 8" w:uiPriority="9" w:qFormat="1"/>
+    <w:lsdException w:name="heading 9" w:uiPriority="9" w:qFormat="1"/>
+    <w:lsdException w:name="toc 1" w:uiPriority="39"/>
+    <w:lsdException w:name="toc 2" w:uiPriority="39"/>
+    <w:lsdException w:name="toc 3" w:uiPriority="39"/>
+    <w:lsdException w:name="toc 4" w:uiPriority="39"/>
+    <w:lsdException w:name="toc 5" w:uiPriority="39"/>
+    <w:lsdException w:name="toc 6" w:uiPriority="39"/>
+    <w:lsdException w:name="toc 7" w:uiPriority="39"/>
+    <w:lsdException w:name="toc 8" w:uiPriority="39"/>
+    <w:lsdException w:name="toc 9" w:uiPriority="39"/>
+    <w:lsdException w:name="caption" w:uiPriority="35" w:qFormat="1"/>
+    <w:lsdException w:name="Title" w:semiHidden="0" w:uiPriority="10" w:unhideWhenUsed="0" w:qFormat="1"/>
+    <w:lsdException w:name="Default Paragraph Font" w:uiPriority="1"/>
+    <w:lsdException w:name="Subtitle" w:semiHidden="0" w:uiPriority="11" w:unhideWhenUsed="0" w:qFormat="1"/>
+    <w:lsdException w:name="Strong" w:semiHidden="0" w:uiPriority="22" w:unhideWhenUsed="0" w:qFormat="1"/>
+    <w:lsdException w:name="Emphasis" w:semiHidden="0" w:uiPriority="20" w:unhideWhenUsed="0" w:qFormat="1"/>
+    <w:lsdException w:name="Table Grid" w:semiHidden="0" w:uiPriority="59" w:unhideWhenUsed="0"/>
+    <w:lsdException w:name="Placeholder Text" w:unhideWhenUsed="0"/>
+    <w:lsdException w:name="No Spacing" w:semiHidden="0" w:uiPriority="1" w:unhideWhenUsed="0" w:qFormat="1"/>
+    <w:lsdException w:name="Light Shading" w:semiHidden="0" w:uiPriority="60" w:unhideWhenUsed="0"/>
+    <w:lsdException w:name="Light List" w:semiHidden="0" w:uiPriority="61" w:unhideWhenUsed="0"/>
+    <w:lsdException w:name="Light Grid" w:semiHidden="0" w:uiPriority="62" w:unhideWhenUsed="0"/>
+    <w:lsdException w:name="Medium Shading 1" w:semiHidden="0" w:uiPriority="63" w:unhideWhenUsed="0"/>
+    <w:lsdException w:name="Medium Shading 2" w:semiHidden="0" w:uiPriority="64" w:unhideWhenUsed="0"/>
+    <w:lsdException w:name="Medium List 1" w:semiHidden="0" w:uiPriority="65" w:unhideWhenUsed="0"/>
+    <w:lsdException w:name="Medium List 2" w:semiHidden="0" w:uiPriority="66" w:unhideWhenUsed="0"/>
+    <w:lsdException w:name="Medium Grid 1" w:semiHidden="0" w:uiPriority="67" w:unhideWhenUsed="0"/>
+    <w:lsdException w:name="Medium Grid 2" w:semiHidden="0" w:uiPriority="68" w:unhideWhenUsed="0"/>
+    <w:lsdException w:name="Medium Grid 3" w:semiHidden="0" w:uiPriority="69" w:unhideWhenUsed="0"/>
+    <w:lsdException w:name="Dark List" w:semiHidden="0" w:uiPriority="70" w:unhideWhenUsed="0"/>
+    <w:lsdException w:name="Colorful Shading" w:semiHidden="0" w:uiPriority="71" w:unhideWhenUsed="0"/>
+    <w:lsdException w:name="Colorful List" w:semiHidden="0" w:uiPriority="72" w:unhideWhenUsed="0"/>
+    <w:lsdException w:name="Colorful Grid" w:semiHidden="0" w:uiPriority="73" w:unhideWhenUsed="0"/>
+    <w:lsdException w:name="Light Shading Accent 1" w:semiHidden="0" w:uiPriority="60" w:unhideWhenUsed="0"/>
+    <w:lsdException w:name="Light List Accent 1" w:semiHidden="0" w:uiPriority="61" w:unhideWhenUsed="0"/>
+    <w:lsdException w:name="Light Grid Accent 1" w:semiHidden="0" w:uiPriority="62" w:unhideWhenUsed="0"/>
+    <w:lsdException w:name="Medium Shading 1 Accent 1" w:semiHidden="0" w:uiPriority="63" w:unhideWhenUsed="0"/>
+    <w:lsdException w:name="Medium Shading 2 Accent 1" w:semiHidden="0" w:uiPriority="64" w:unhideWhenUsed="0"/>
+    <w:lsdException w:name="Medium List 1 Accent 1" w:semiHidden="0" w:uiPriority="65" w:unhideWhenUsed="0"/>
+    <w:lsdException w:name="Revision" w:unhideWhenUsed="0"/>
+    <w:lsdException w:name="List Paragraph" w:semiHidden="0" w:uiPriority="34" w:unhideWhenUsed="0" w:qFormat="1"/>
+    <w:lsdException w:name="Quote" w:semiHidden="0" w:uiPriority="29" w:unhideWhenUsed="0" w:qFormat="1"/>
+    <w:lsdException w:name="Intense Quote" w:semiHidden="0" w:uiPriority="30" w:unhideWhenUsed="0" w:qFormat="1"/>
+    <w:lsdException w:name="Medium List 2 Accent 1" w:semiHidden="0" w:uiPriority="66" w:unhideWhenUsed="0"/>
+    <w:lsdException w:name="Medium Grid 1 Accent 1" w:semiHidden="0" w:uiPriority="67" w:unhideWhenUsed="0"/>
+    <w:lsdException w:name="Medium Grid 2 Accent 1" w:semiHidden="0" w:uiPriority="68" w:unhideWhenUsed="0"/>
+    <w:lsdException w:name="Medium Grid 3 Accent 1" w:semiHidden="0" w:uiPriority="69" w:unhideWhenUsed="0"/>
+    <w:lsdException w:name="Dark List Accent 1" w:semiHidden="0" w:uiPriority="70" w:unhideWhenUsed="0"/>
+    <w:lsdException w:name="Colorful Shading Accent 1" w:semiHidden="0" w:uiPriority="71" w:unhideWhenUsed="0"/>
+    <w:lsdException w:name="Colorful List Accent 1" w:semiHidden="0" w:uiPriority="72" w:unhideWhenUsed="0"/>
+    <w:lsdException w:name="Colorful Grid Accent 1" w:semiHidden="0" w:uiPriority="73" w:unhideWhenUsed="0"/>
+    <w:lsdException w:name="Light Shading Accent 2" w:semiHidden="0" w:uiPriority="60" w:unhideWhenUsed="0"/>
+    <w:lsdException w:name="Light List Accent 2" w:semiHidden="0" w:uiPriority="61" w:unhideWhenUsed="0"/>
+    <w:lsdException w:name="Light Grid Accent 2" w:semiHidden="0" w:uiPriority="62" w:unhideWhenUsed="0"/>
+    <w:lsdException w:name="Medium Shading 1 Accent 2" w:semiHidden="0" w:uiPriority="63" w:unhideWhenUsed="0"/>
+    <w:lsdException w:name="Medium Shading 2 Accent 2" w:semiHidden="0" w:uiPriority="64" w:unhideWhenUsed="0"/>
+    <w:lsdException w:name="Medium List 1 Accent 2" w:semiHidden="0" w:uiPriority="65" w:unhideWhenUsed="0"/>
+    <w:lsdException w:name="Medium List 2 Accent 2" w:semiHidden="0" w:uiPriority="66" w:unhideWhenUsed="0"/>
+    <w:lsdException w:name="Medium Grid 1 Accent 2" w:semiHidden="0" w:uiPriority="67" w:unhideWhenUsed="0"/>
+    <w:lsdException w:name="Medium Grid 2 Accent 2" w:semiHidden="0" w:uiPriority="68" w:unhideWhenUsed="0"/>
+    <w:lsdException w:name="Medium Grid 3 Accent 2" w:semiHidden="0" w:uiPriority="69" w:unhideWhenUsed="0"/>
+    <w:lsdException w:name="Dark List Accent 2" w:semiHidden="0" w:uiPriority="70" w:unhideWhenUsed="0"/>
+    <w:lsdException w:name="Colorful Shading Accent 2" w:semiHidden="0" w:uiPriority="71" w:unhideWhenUsed="0"/>
+    <w:lsdException w:name="Colorful List Accent 2" w:semiHidden="0" w:uiPriority="72" w:unhideWhenUsed="0"/>
+    <w:lsdException w:name="Colorful Grid Accent 2" w:semiHidden="0" w:uiPriority="73" w:unhideWhenUsed="0"/>
+    <w:lsdException w:name="Light Shading Accent 3" w:semiHidden="0" w:uiPriority="60" w:unhideWhenUsed="0"/>
+    <w:lsdException w:name="Light List Accent 3" w:semiHidden="0" w:uiPriority="61" w:unhideWhenUsed="0"/>
+    <w:lsdException w:name="Light Grid Accent 3" w:semiHidden="0" w:uiPriority="62" w:unhideWhenUsed="0"/>
+    <w:lsdException w:name="Medium Shading 1 Accent 3" w:semiHidden="0" w:uiPriority="63" w:unhideWhenUsed="0"/>
+    <w:lsdException w:name="Medium Shading 2 Accent 3" w:semiHidden="0" w:uiPriority="64" w:unhideWhenUsed="0"/>
+    <w:lsdException w:name="Medium List 1 Accent 3" w:semiHidden="0" w:uiPriority="65" w:unhideWhenUsed="0"/>
+    <w:lsdException w:name="Medium List 2 Accent 3" w:semiHidden="0" w:uiPriority="66" w:unhideWhenUsed="0"/>
+    <w:lsdException w:name="Medium Grid 1 Accent 3" w:semiHidden="0" w:uiPriority="67" w:unhideWhenUsed="0"/>
+    <w:lsdException w:name="Medium Grid 2 Accent 3" w:semiHidden="0" w:uiPriority="68" w:unhideWhenUsed="0"/>
+    <w:lsdException w:name="Medium Grid 3 Accent 3" w:semiHidden="0" w:uiPriority="69" w:unhideWhenUsed="0"/>
+    <w:lsdException w:name="Dark List Accent 3" w:semiHidden="0" w:uiPriority="70" w:unhideWhenUsed="0"/>
+    <w:lsdException w:name="Colorful Shading Accent 3" w:semiHidden="0" w:uiPriority="71" w:unhideWhenUsed="0"/>
+    <w:lsdException w:name="Colorful List Accent 3" w:semiHidden="0" w:uiPriority="72" w:unhideWhenUsed="0"/>
+    <w:lsdException w:name="Colorful Grid Accent 3" w:semiHidden="0" w:uiPriority="73" w:unhideWhenUsed="0"/>
+    <w:lsdException w:name="Light Shading Accent 4" w:semiHidden="0" w:uiPriority="60" w:unhideWhenUsed="0"/>
+    <w:lsdException w:name="Light List Accent 4" w:semiHidden="0" w:uiPriority="61" w:unhideWhenUsed="0"/>
+    <w:lsdException w:name="Light Grid Accent 4" w:semiHidden="0" w:uiPriority="62" w:unhideWhenUsed="0"/>
+    <w:lsdException w:name="Medium Shading 1 Accent 4" w:semiHidden="0" w:uiPriority="63" w:unhideWhenUsed="0"/>
+    <w:lsdException w:name="Medium Shading 2 Accent 4" w:semiHidden="0" w:uiPriority="64" w:unhideWhenUsed="0"/>
+    <w:lsdException w:name="Medium List 1 Accent 4" w:semiHidden="0" w:uiPriority="65" w:unhideWhenUsed="0"/>
+    <w:lsdException w:name="Medium List 2 Accent 4" w:semiHidden="0" w:uiPriority="66" w:unhideWhenUsed="0"/>
+    <w:lsdException w:name="Medium Grid 1 Accent 4" w:semiHidden="0" w:uiPriority="67" w:unhideWhenUsed="0"/>
+    <w:lsdException w:name="Medium Grid 2 Accent 4" w:semiHidden="0" w:uiPriority="68" w:unhideWhenUsed="0"/>
+    <w:lsdException w:name="Medium Grid 3 Accent 4" w:semiHidden="0" w:uiPriority="69" w:unhideWhenUsed="0"/>
+    <w:lsdException w:name="Dark List Accent 4" w:semiHidden="0" w:uiPriority="70" w:unhideWhenUsed="0"/>
+    <w:lsdException w:name="Colorful Shading Accent 4" w:semiHidden="0" w:uiPriority="71" w:unhideWhenUsed="0"/>
+    <w:lsdException w:name="Colorful List Accent 4" w:semiHidden="0" w:uiPriority="72" w:unhideWhenUsed="0"/>
+    <w:lsdException w:name="Colorful Grid Accent 4" w:semiHidden="0" w:uiPriority="73" w:unhideWhenUsed="0"/>
+    <w:lsdException w:name="Light Shading Accent 5" w:semiHidden="0" w:uiPriority="60" w:unhideWhenUsed="0"/>
+    <w:lsdException w:name="Light List Accent 5" w:semiHidden="0" w:uiPriority="61" w:unhideWhenUsed="0"/>
+    <w:lsdException w:name="Light Grid Accent 5" w:semiHidden="0" w:uiPriority="62" w:unhideWhenUsed="0"/>
+    <w:lsdException w:name="Medium Shading 1 Accent 5" w:semiHidden="0" w:uiPriority="63" w:unhideWhenUsed="0"/>
+    <w:lsdException w:name="Medium Shading 2 Accent 5" w:semiHidden="0" w:uiPriority="64" w:unhideWhenUsed="0"/>
+    <w:lsdException w:name="Medium List 1 Accent 5" w:semiHidden="0" w:uiPriority="65" w:unhideWhenUsed="0"/>
+    <w:lsdException w:name="Medium List 2 Accent 5" w:semiHidden="0" w:uiPriority="66" w:unhideWhenUsed="0"/>
+    <w:lsdException w:name="Medium Grid 1 Accent 5" w:semiHidden="0" w:uiPriority="67" w:unhideWhenUsed="0"/>
+    <w:lsdException w:name="Medium Grid 2 Accent 5" w:semiHidden="0" w:uiPriority="68" w:unhideWhenUsed="0"/>
+    <w:lsdException w:name="Medium Grid 3 Accent 5" w:semiHidden="0" w:uiPriority="69" w:unhideWhenUsed="0"/>
+    <w:lsdException w:name="Dark List Accent 5" w:semiHidden="0" w:uiPriority="70" w:unhideWhenUsed="0"/>
+    <w:lsdException w:name="Colorful Shading Accent 5" w:semiHidden="0" w:uiPriority="71" w:unhideWhenUsed="0"/>
+    <w:lsdException w:name="Colorful List Accent 5" w:semiHidden="0" w:uiPriority="72" w:unhideWhenUsed="0"/>
+    <w:lsdException w:name="Colorful Grid Accent 5" w:semiHidden="0" w:uiPriority="73" w:unhideWhenUsed="0"/>
+    <w:lsdException w:name="Light Shading Accent 6" w:semiHidden="0" w:uiPriority="60" w:unhideWhenUsed="0"/>
+    <w:lsdException w:name="Light List Accent 6" w:semiHidden="0" w:uiPriority="61" w:unhideWhenUsed="0"/>
+    <w:lsdException w:name="Light Grid Accent 6" w:semiHidden="0" w:uiPriority="62" w:unhideWhenUsed="0"/>
+    <w:lsdException w:name="Medium Shading 1 Accent 6" w:semiHidden="0" w:uiPriority="63" w:unhideWhenUsed="0"/>
+    <w:lsdException w:name="Medium Shading 2 Accent 6" w:semiHidden="0" w:uiPriority="64" w:unhideWhenUsed="0"/>
+    <w:lsdException w:name="Medium List 1 Accent 6" w:semiHidden="0" w:uiPriority="65" w:unhideWhenUsed="0"/>
+    <w:lsdException w:name="Medium List 2 Accent 6" w:semiHidden="0" w:uiPriority="66" w:unhideWhenUsed="0"/>
+    <w:lsdException w:name="Medium Grid 1 Accent 6" w:semiHidden="0" w:uiPriority="67" w:unhideWhenUsed="0"/>
+    <w:lsdException w:name="Medium Grid 2 Accent 6" w:semiHidden="0" w:uiPriority="68" w:unhideWhenUsed="0"/>
+    <w:lsdException w:name="Medium Grid 3 Accent 6" w:semiHidden="0" w:uiPriority="69" w:unhideWhenUsed="0"/>
+    <w:lsdException w:name="Dark List Accent 6" w:semiHidden="0" w:uiPriority="70" w:unhideWhenUsed="0"/>
+    <w:lsdException w:name="Colorful Shading Accent 6" w:semiHidden="0" w:uiPriority="71" w:unhideWhenUsed="0"/>
+    <w:lsdException w:name="Colorful List Accent 6" w:semiHidden="0" w:uiPriority="72" w:unhideWhenUsed="0"/>
+    <w:lsdException w:name="Colorful Grid Accent 6" w:semiHidden="0" w:uiPriority="73" w:unhideWhenUsed="0"/>
+    <w:lsdException w:name="Subtle Emphasis" w:semiHidden="0" w:uiPriority="19" w:unhideWhenUsed="0" w:qFormat="1"/>
+    <w:lsdException w:name="Intense Emphasis" w:semiHidden="0" w:uiPriority="21" w:unhideWhenUsed="0" w:qFormat="1"/>
+    <w:lsdException w:name="Subtle Reference" w:semiHidden="0" w:uiPriority="31" w:unhideWhenUsed="0" w:qFormat="1"/>
+    <w:lsdException w:name="Intense Reference" w:semiHidden="0" w:uiPriority="32" w:unhideWhenUsed="0" w:qFormat="1"/>
+    <w:lsdException w:name="Book Title" w:semiHidden="0" w:uiPriority="33" w:unhideWhenUsed="0" w:qFormat="1"/>
+    <w:lsdException w:name="Bibliography" w:uiPriority="37"/>
+    <w:lsdException w:name="TOC Heading" w:uiPriority="39" w:qFormat="1"/>
+  </w:latentStyles>
+  <w:style w:type="paragraph" w:default="1" w:styleId="Normal">
+    <w:name w:val="Normal"/>
+    <w:qFormat/>
+  </w:style>
+  <w:style w:type="character" w:default="1" w:styleId="DefaultParagraphFont">
+    <w:name w:val="Default Paragraph Font"/>
+    <w:uiPriority w:val="1"/>
+    <w:semiHidden/>
+    <w:unhideWhenUsed/>
+  </w:style>
+  <w:style w:type="table" w:default="1" w:styleId="TableNormal">
+    <w:name w:val="Normal Table"/>
+    <w:uiPriority w:val="99"/>
+    <w:semiHidden/>
+    <w:unhideWhenUsed/>
+    <w:tblPr>
+      <w:tblInd w:w="0" w:type="dxa"/>
+      <w:tblCellMar>
+        <w:top w:w="0" w:type="dxa"/>
+        <w:left w:w="108" w:type="dxa"/>
+        <w:bottom w:w="0" w:type="dxa"/>
+        <w:right w:w="108" w:type="dxa"/>
+      </w:tblCellMar>
+    </w:tblPr>
+  </w:style>
+  <w:style w:type="numbering" w:default="1" w:styleId="NoList">
+    <w:name w:val="No List"/>
+    <w:uiPriority w:val="99"/>
+    <w:semiHidden/>
+    <w:unhideWhenUsed/>
+  </w:style>
+  <w:style w:type="character" w:styleId="PlaceholderText">
+    <w:name w:val="Placeholder Text"/>
+    <w:basedOn w:val="DefaultParagraphFont"/>
+    <w:uiPriority w:val="99"/>
+    <w:semiHidden/>
+    <w:rsid w:val="00981F0A"/>
+    <w:rPr>
+      <w:color w:val="808080"/>
+    </w:rPr>
+  </w:style>
+</w:styles>
+</file>
+
+<file path=word/glossary/webSettings.xml><?xml version="1.0" encoding="utf-8"?>
+<w:webSettings xmlns:mc="http://schemas.openxmlformats.org/markup-compatibility/2006" xmlns:r="http://schemas.openxmlformats.org/officeDocument/2006/relationships" xmlns:w="http://schemas.openxmlformats.org/wordprocessingml/2006/main" xmlns:w14="http://schemas.microsoft.com/office/word/2010/wordml" mc:Ignorable="w14">
+  <w:optimizeForBrowser/>
+  <w:allowPNG/>
+</w:webSettings>
+</file>
+
 <file path=word/theme/theme1.xml><?xml version="1.0" encoding="utf-8"?>
 <a:theme xmlns:a="http://schemas.openxmlformats.org/drawingml/2006/main" name="Office Theme">
   <a:themeElements>
@@ -29857,7 +31587,7 @@
 </file>
 
 <file path=customXml/itemProps2.xml><?xml version="1.0" encoding="utf-8"?>
-<ds:datastoreItem xmlns:ds="http://schemas.openxmlformats.org/officeDocument/2006/customXml" ds:itemID="{882A20DD-E968-4FFC-9993-609ABC8AD6C5}">
+<ds:datastoreItem xmlns:ds="http://schemas.openxmlformats.org/officeDocument/2006/customXml" ds:itemID="{B99A545E-73AC-4CF0-B9C4-A56D6531C3CD}">
   <ds:schemaRefs>
     <ds:schemaRef ds:uri="http://schemas.openxmlformats.org/officeDocument/2006/bibliography"/>
   </ds:schemaRefs>

</xml_diff>

<commit_message>
now localizer can work with navx (tested)
</commit_message>
<xml_diff>
--- a/thesis/thesis.docx
+++ b/thesis/thesis.docx
@@ -12471,6 +12471,7 @@
         </w:rPr>
         <w:t xml:space="preserve">כאשר: </w:t>
       </w:r>
+      <w:proofErr w:type="spellStart"/>
       <w:r>
         <w:rPr>
           <w:sz w:val="24"/>
@@ -12488,6 +12489,7 @@
         </w:rPr>
         <w:t>f</w:t>
       </w:r>
+      <w:proofErr w:type="spellEnd"/>
       <w:r>
         <w:rPr>
           <w:sz w:val="24"/>
@@ -12515,6 +12517,7 @@
         </w:rPr>
         <w:t xml:space="preserve">היא הנפח שהזורם תופס במערכת, </w:t>
       </w:r>
+      <w:proofErr w:type="spellStart"/>
       <w:r>
         <w:rPr>
           <w:sz w:val="24"/>
@@ -12532,6 +12535,7 @@
         </w:rPr>
         <w:t>fs</w:t>
       </w:r>
+      <w:proofErr w:type="spellEnd"/>
       <w:r>
         <w:rPr>
           <w:rFonts w:hint="cs"/>
@@ -12542,6 +12546,7 @@
         </w:rPr>
         <w:t xml:space="preserve"> הוא שטח הפנים של הגופים עליהם פועל הגרר, </w:t>
       </w:r>
+      <w:proofErr w:type="spellStart"/>
       <w:r>
         <w:rPr>
           <w:sz w:val="24"/>
@@ -12559,6 +12564,7 @@
         </w:rPr>
         <w:t>i</w:t>
       </w:r>
+      <w:proofErr w:type="spellEnd"/>
       <w:r>
         <w:rPr>
           <w:rFonts w:hint="cs"/>
@@ -12586,6 +12592,7 @@
         </w:rPr>
         <w:t xml:space="preserve"> </w:t>
       </w:r>
+      <w:proofErr w:type="spellStart"/>
       <w:r>
         <w:rPr>
           <w:sz w:val="24"/>
@@ -12603,6 +12610,7 @@
         </w:rPr>
         <w:t>fs</w:t>
       </w:r>
+      <w:proofErr w:type="spellEnd"/>
       <w:r>
         <w:rPr>
           <w:rFonts w:hint="cs"/>
@@ -12621,6 +12629,7 @@
         </w:rPr>
         <w:t xml:space="preserve"> </w:t>
       </w:r>
+      <w:proofErr w:type="spellStart"/>
       <w:r>
         <w:rPr>
           <w:sz w:val="24"/>
@@ -12638,6 +12647,7 @@
         </w:rPr>
         <w:t>f</w:t>
       </w:r>
+      <w:proofErr w:type="spellEnd"/>
       <w:r>
         <w:rPr>
           <w:rFonts w:hint="cs"/>
@@ -15646,8 +15656,17 @@
                 <w:sz w:val="24"/>
                 <w:szCs w:val="24"/>
               </w:rPr>
-              <w:t>Potters Industries, Sphericell</w:t>
-            </w:r>
+              <w:t xml:space="preserve">Potters Industries, </w:t>
+            </w:r>
+            <w:proofErr w:type="spellStart"/>
+            <w:r>
+              <w:rPr>
+                <w:sz w:val="24"/>
+                <w:szCs w:val="24"/>
+              </w:rPr>
+              <w:t>Sphericell</w:t>
+            </w:r>
+            <w:proofErr w:type="spellEnd"/>
           </w:p>
         </w:tc>
         <w:tc>
@@ -16259,6 +16278,7 @@
                 <w:rtl/>
               </w:rPr>
             </w:pPr>
+            <w:proofErr w:type="spellStart"/>
             <w:r>
               <w:rPr>
                 <w:sz w:val="24"/>
@@ -16266,6 +16286,7 @@
               </w:rPr>
               <w:t>Optronis</w:t>
             </w:r>
+            <w:proofErr w:type="spellEnd"/>
           </w:p>
         </w:tc>
         <w:tc>
@@ -17667,7 +17688,23 @@
           <w:sz w:val="20"/>
           <w:szCs w:val="20"/>
         </w:rPr>
-        <w:t>Ron Shanpp et. al. 2018</w:t>
+        <w:t xml:space="preserve">Ron </w:t>
+      </w:r>
+      <w:proofErr w:type="spellStart"/>
+      <w:r>
+        <w:rPr>
+          <w:sz w:val="20"/>
+          <w:szCs w:val="20"/>
+        </w:rPr>
+        <w:t>Shanpp</w:t>
+      </w:r>
+      <w:proofErr w:type="spellEnd"/>
+      <w:r>
+        <w:rPr>
+          <w:sz w:val="20"/>
+          <w:szCs w:val="20"/>
+        </w:rPr>
+        <w:t xml:space="preserve"> et. al. 2018</w:t>
       </w:r>
       <w:r>
         <w:rPr>
@@ -18048,8 +18085,17 @@
           <w:sz w:val="24"/>
           <w:szCs w:val="24"/>
         </w:rPr>
-        <w:t>Three-dimensional Particle Tracking Velocimerty</w:t>
-      </w:r>
+        <w:t xml:space="preserve">Three-dimensional Particle Tracking </w:t>
+      </w:r>
+      <w:proofErr w:type="spellStart"/>
+      <w:r>
+        <w:rPr>
+          <w:sz w:val="24"/>
+          <w:szCs w:val="24"/>
+        </w:rPr>
+        <w:t>Velocimerty</w:t>
+      </w:r>
+      <w:proofErr w:type="spellEnd"/>
       <w:r>
         <w:rPr>
           <w:sz w:val="24"/>
@@ -18728,8 +18774,17 @@
           <w:sz w:val="24"/>
           <w:szCs w:val="24"/>
         </w:rPr>
-        <w:t>Potters Industries, Sphericell</w:t>
-      </w:r>
+        <w:t xml:space="preserve">Potters Industries, </w:t>
+      </w:r>
+      <w:proofErr w:type="spellStart"/>
+      <w:r>
+        <w:rPr>
+          <w:sz w:val="24"/>
+          <w:szCs w:val="24"/>
+        </w:rPr>
+        <w:t>Sphericell</w:t>
+      </w:r>
+      <w:proofErr w:type="spellEnd"/>
       <w:r>
         <w:rPr>
           <w:rFonts w:hint="cs"/>
@@ -19042,12 +19097,21 @@
         </w:rPr>
         <w:t>(</w:t>
       </w:r>
-      <w:r>
-        <w:rPr>
-          <w:sz w:val="24"/>
-          <w:szCs w:val="24"/>
-        </w:rPr>
-        <w:t>Optronis CP80-4-M/C-500, 100 mm lenses, f#5</w:t>
+      <w:proofErr w:type="spellStart"/>
+      <w:r>
+        <w:rPr>
+          <w:sz w:val="24"/>
+          <w:szCs w:val="24"/>
+        </w:rPr>
+        <w:t>Optronis</w:t>
+      </w:r>
+      <w:proofErr w:type="spellEnd"/>
+      <w:r>
+        <w:rPr>
+          <w:sz w:val="24"/>
+          <w:szCs w:val="24"/>
+        </w:rPr>
+        <w:t xml:space="preserve"> CP80-4-M/C-500, 100 mm lenses, f#5</w:t>
       </w:r>
       <w:r>
         <w:rPr>
@@ -19553,6 +19617,7 @@
         </w:rPr>
         <w:t xml:space="preserve">המידע שהתקבל מהניסוי עובד בעזרת תוכנת פייתון, גרסה 2.7 (ראה נספח 1). התוכנה השתמשה בספריית </w:t>
       </w:r>
+      <w:proofErr w:type="spellStart"/>
       <w:r>
         <w:rPr>
           <w:sz w:val="24"/>
@@ -19561,6 +19626,7 @@
         </w:rPr>
         <w:t>flowtracks</w:t>
       </w:r>
+      <w:proofErr w:type="spellEnd"/>
       <w:r>
         <w:rPr>
           <w:rFonts w:hint="cs"/>
@@ -19582,6 +19648,7 @@
         </w:rPr>
         <w:t xml:space="preserve">כתיבתם לקובץ </w:t>
       </w:r>
+      <w:proofErr w:type="spellStart"/>
       <w:r>
         <w:rPr>
           <w:sz w:val="24"/>
@@ -19591,6 +19658,7 @@
         <w:t>json</w:t>
       </w:r>
       <w:commentRangeEnd w:id="22"/>
+      <w:proofErr w:type="spellEnd"/>
       <w:r>
         <w:rPr>
           <w:rStyle w:val="CommentReference"/>
@@ -19608,6 +19676,7 @@
         </w:rPr>
         <w:t>. בנוסף ל</w:t>
       </w:r>
+      <w:proofErr w:type="spellStart"/>
       <w:r>
         <w:rPr>
           <w:sz w:val="24"/>
@@ -19616,6 +19685,7 @@
         </w:rPr>
         <w:t>flowtracks</w:t>
       </w:r>
+      <w:proofErr w:type="spellEnd"/>
       <w:r>
         <w:rPr>
           <w:rFonts w:hint="cs"/>
@@ -19626,6 +19696,7 @@
         </w:rPr>
         <w:t xml:space="preserve"> התוכנה כללה שימוש בספרייה </w:t>
       </w:r>
+      <w:proofErr w:type="spellStart"/>
       <w:r>
         <w:rPr>
           <w:sz w:val="24"/>
@@ -19634,6 +19705,7 @@
         </w:rPr>
         <w:t>numpy</w:t>
       </w:r>
+      <w:proofErr w:type="spellEnd"/>
       <w:r>
         <w:rPr>
           <w:rFonts w:hint="cs"/>
@@ -19644,6 +19716,7 @@
         </w:rPr>
         <w:t xml:space="preserve"> ובספרייה </w:t>
       </w:r>
+      <w:proofErr w:type="spellStart"/>
       <w:r>
         <w:rPr>
           <w:sz w:val="24"/>
@@ -19652,6 +19725,7 @@
         </w:rPr>
         <w:t>json</w:t>
       </w:r>
+      <w:proofErr w:type="spellEnd"/>
       <w:r>
         <w:rPr>
           <w:rFonts w:hint="cs"/>
@@ -19836,7 +19910,16 @@
           <w:szCs w:val="24"/>
           <w:lang w:val="en-US" w:eastAsia="en-US"/>
         </w:rPr>
-        <w:t>p = (p</w:t>
+        <w:t>p = (</w:t>
+      </w:r>
+      <w:proofErr w:type="spellStart"/>
+      <w:r>
+        <w:rPr>
+          <w:sz w:val="24"/>
+          <w:szCs w:val="24"/>
+          <w:lang w:val="en-US" w:eastAsia="en-US"/>
+        </w:rPr>
+        <w:t>p</w:t>
       </w:r>
       <w:r>
         <w:rPr>
@@ -19847,13 +19930,23 @@
         </w:rPr>
         <w:t>x</w:t>
       </w:r>
+      <w:proofErr w:type="spellEnd"/>
       <w:r>
         <w:rPr>
           <w:sz w:val="24"/>
           <w:szCs w:val="24"/>
           <w:lang w:val="en-US" w:eastAsia="en-US"/>
         </w:rPr>
-        <w:t>, p</w:t>
+        <w:t xml:space="preserve">, </w:t>
+      </w:r>
+      <w:proofErr w:type="spellStart"/>
+      <w:r>
+        <w:rPr>
+          <w:sz w:val="24"/>
+          <w:szCs w:val="24"/>
+          <w:lang w:val="en-US" w:eastAsia="en-US"/>
+        </w:rPr>
+        <w:t>p</w:t>
       </w:r>
       <w:r>
         <w:rPr>
@@ -19864,13 +19957,23 @@
         </w:rPr>
         <w:t>y</w:t>
       </w:r>
+      <w:proofErr w:type="spellEnd"/>
       <w:r>
         <w:rPr>
           <w:sz w:val="24"/>
           <w:szCs w:val="24"/>
           <w:lang w:val="en-US" w:eastAsia="en-US"/>
         </w:rPr>
-        <w:t>, p</w:t>
+        <w:t xml:space="preserve">, </w:t>
+      </w:r>
+      <w:proofErr w:type="spellStart"/>
+      <w:r>
+        <w:rPr>
+          <w:sz w:val="24"/>
+          <w:szCs w:val="24"/>
+          <w:lang w:val="en-US" w:eastAsia="en-US"/>
+        </w:rPr>
+        <w:t>p</w:t>
       </w:r>
       <w:r>
         <w:rPr>
@@ -19881,6 +19984,7 @@
         </w:rPr>
         <w:t>z</w:t>
       </w:r>
+      <w:proofErr w:type="spellEnd"/>
       <w:r>
         <w:rPr>
           <w:sz w:val="24"/>
@@ -20199,6 +20303,7 @@
         </w:rPr>
         <w:t xml:space="preserve">בנוסף לזאת, חושבה המהירות הממוצעת בחתך גובה מסויים. זה חושב כממוצע המהירויות של כל החלקיקים באותו הגובה (שזה הערך </w:t>
       </w:r>
+      <w:proofErr w:type="spellStart"/>
       <w:r>
         <w:rPr>
           <w:sz w:val="24"/>
@@ -20216,6 +20321,7 @@
         </w:rPr>
         <w:t>z</w:t>
       </w:r>
+      <w:proofErr w:type="spellEnd"/>
       <w:r>
         <w:rPr>
           <w:rFonts w:hint="cs"/>
@@ -20814,6 +20920,7 @@
         </w:rPr>
         <w:t xml:space="preserve">כל קבוצה של כל הקוביות </w:t>
       </w:r>
+      <w:proofErr w:type="spellStart"/>
       <w:r>
         <w:rPr>
           <w:rFonts w:asciiTheme="minorBidi" w:hAnsiTheme="minorBidi"/>
@@ -20831,6 +20938,7 @@
         </w:rPr>
         <w:t>x,y,z</w:t>
       </w:r>
+      <w:proofErr w:type="spellEnd"/>
       <w:r>
         <w:rPr>
           <w:rFonts w:asciiTheme="minorBidi" w:hAnsiTheme="minorBidi" w:hint="cs"/>
@@ -20841,6 +20949,7 @@
         </w:rPr>
         <w:t xml:space="preserve"> עם אותו הערך </w:t>
       </w:r>
+      <w:proofErr w:type="spellStart"/>
       <w:r>
         <w:rPr>
           <w:rFonts w:asciiTheme="minorBidi" w:hAnsiTheme="minorBidi"/>
@@ -20866,6 +20975,7 @@
         </w:rPr>
         <w:t>z</w:t>
       </w:r>
+      <w:proofErr w:type="spellEnd"/>
       <w:r>
         <w:rPr>
           <w:rFonts w:asciiTheme="minorBidi" w:hAnsiTheme="minorBidi"/>
@@ -24367,6 +24477,7 @@
         </w:rPr>
         <w:t xml:space="preserve">כל הקוביות עם אותו הערך </w:t>
       </w:r>
+      <w:proofErr w:type="spellStart"/>
       <w:r>
         <w:rPr>
           <w:sz w:val="20"/>
@@ -24384,6 +24495,7 @@
         </w:rPr>
         <w:t>y</w:t>
       </w:r>
+      <w:proofErr w:type="spellEnd"/>
       <w:r>
         <w:rPr>
           <w:rFonts w:hint="cs"/>
@@ -25155,6 +25267,7 @@
         </w:rPr>
         <w:t xml:space="preserve">על פניכל הקוביות עם אותו הערך </w:t>
       </w:r>
+      <w:proofErr w:type="spellStart"/>
       <w:r>
         <w:rPr>
           <w:sz w:val="20"/>
@@ -25172,6 +25285,7 @@
         </w:rPr>
         <w:t>y</w:t>
       </w:r>
+      <w:proofErr w:type="spellEnd"/>
       <w:r>
         <w:rPr>
           <w:rFonts w:hint="cs"/>
@@ -27605,7 +27719,25 @@
           <w:szCs w:val="24"/>
           <w:lang w:bidi="he-IL"/>
         </w:rPr>
-        <w:t>Ron Shanpp et. al. 2018</w:t>
+        <w:t xml:space="preserve">Ron </w:t>
+      </w:r>
+      <w:proofErr w:type="spellStart"/>
+      <w:r>
+        <w:rPr>
+          <w:sz w:val="24"/>
+          <w:szCs w:val="24"/>
+          <w:lang w:bidi="he-IL"/>
+        </w:rPr>
+        <w:t>Shanpp</w:t>
+      </w:r>
+      <w:proofErr w:type="spellEnd"/>
+      <w:r>
+        <w:rPr>
+          <w:sz w:val="24"/>
+          <w:szCs w:val="24"/>
+          <w:lang w:bidi="he-IL"/>
+        </w:rPr>
+        <w:t xml:space="preserve"> et. al. 2018</w:t>
       </w:r>
       <w:r>
         <w:rPr>
@@ -28190,8 +28322,6 @@
         </w:rPr>
         <w:t>אמיתיים של הגרר בגלל אפקט המחסה</w:t>
       </w:r>
-      <w:bookmarkStart w:id="37" w:name="_GoBack"/>
-      <w:bookmarkEnd w:id="37"/>
       <w:sdt>
         <w:sdtPr>
           <w:rPr>
@@ -28260,6 +28390,8 @@
           </w:r>
         </w:sdtContent>
       </w:sdt>
+      <w:bookmarkStart w:id="37" w:name="_GoBack"/>
+      <w:bookmarkEnd w:id="37"/>
       <w:r>
         <w:rPr>
           <w:rFonts w:hint="cs"/>
@@ -29480,7 +29612,7 @@
                                 <w:sz w:val="48"/>
                                 <w:szCs w:val="48"/>
                               </w:rPr>
-                              <w:t>25</w:t>
+                              <w:t>24</w:t>
                             </w:r>
                             <w:r>
                               <w:rPr>
@@ -31322,7 +31454,7 @@
 </file>
 
 <file path=customXml/itemProps2.xml><?xml version="1.0" encoding="utf-8"?>
-<ds:datastoreItem xmlns:ds="http://schemas.openxmlformats.org/officeDocument/2006/customXml" ds:itemID="{CD062D48-737F-4905-9054-E5B191340CEA}">
+<ds:datastoreItem xmlns:ds="http://schemas.openxmlformats.org/officeDocument/2006/customXml" ds:itemID="{CF44200D-75F8-4009-806E-31D83CA0A443}">
   <ds:schemaRefs>
     <ds:schemaRef ds:uri="http://schemas.openxmlformats.org/officeDocument/2006/bibliography"/>
   </ds:schemaRefs>

</xml_diff>

<commit_message>
fixed all of the diun, waiting for answer from ron about question
</commit_message>
<xml_diff>
--- a/thesis/thesis.docx
+++ b/thesis/thesis.docx
@@ -8389,6 +8389,7 @@
         </w:rPr>
         <w:t xml:space="preserve">. </w:t>
       </w:r>
+      <w:proofErr w:type="gramStart"/>
       <w:r>
         <w:rPr>
           <w:noProof/>
@@ -8478,6 +8479,7 @@
         </w:rPr>
         <w:t>.</w:t>
       </w:r>
+      <w:proofErr w:type="gramEnd"/>
       <w:r>
         <w:rPr>
           <w:b/>
@@ -17704,16 +17706,15 @@
           <w:sz w:val="20"/>
           <w:szCs w:val="20"/>
         </w:rPr>
-        <w:t xml:space="preserve"> et. al. 2018</w:t>
-      </w:r>
-      <w:r>
-        <w:rPr>
-          <w:rFonts w:hint="cs"/>
+        <w:t xml:space="preserve"> et. </w:t>
+      </w:r>
+      <w:proofErr w:type="gramStart"/>
+      <w:r>
+        <w:rPr>
           <w:sz w:val="20"/>
           <w:szCs w:val="20"/>
-          <w:rtl/>
-        </w:rPr>
-        <w:t>)</w:t>
+        </w:rPr>
+        <w:t>al. 2018</w:t>
       </w:r>
       <w:r>
         <w:rPr>
@@ -17722,8 +17723,18 @@
           <w:szCs w:val="20"/>
           <w:rtl/>
         </w:rPr>
+        <w:t>)</w:t>
+      </w:r>
+      <w:r>
+        <w:rPr>
+          <w:rFonts w:hint="cs"/>
+          <w:sz w:val="20"/>
+          <w:szCs w:val="20"/>
+          <w:rtl/>
+        </w:rPr>
         <w:t>.</w:t>
       </w:r>
+      <w:proofErr w:type="gramEnd"/>
     </w:p>
     <w:p>
       <w:pPr>
@@ -18080,6 +18091,7 @@
           <w:lang w:bidi="he-IL"/>
         </w:rPr>
       </w:pPr>
+      <w:proofErr w:type="gramStart"/>
       <w:r>
         <w:rPr>
           <w:sz w:val="24"/>
@@ -18172,7 +18184,16 @@
           <w:szCs w:val="24"/>
           <w:rtl/>
         </w:rPr>
-        <w:t xml:space="preserve">. </w:t>
+        <w:t>.</w:t>
+      </w:r>
+      <w:proofErr w:type="gramEnd"/>
+      <w:r>
+        <w:rPr>
+          <w:sz w:val="24"/>
+          <w:szCs w:val="24"/>
+          <w:rtl/>
+        </w:rPr>
+        <w:t xml:space="preserve"> </w:t>
       </w:r>
       <w:r>
         <w:rPr>
@@ -24221,6 +24242,7 @@
                       <w:lang w:val="en-GB"/>
                     </w:rPr>
                   </w:pPr>
+                  <w:proofErr w:type="gramStart"/>
                   <w:r>
                     <w:rPr>
                       <w:lang w:val="en-GB"/>
@@ -24234,6 +24256,7 @@
                     </w:rPr>
                     <w:t>-2</w:t>
                   </w:r>
+                  <w:proofErr w:type="gramEnd"/>
                 </w:p>
               </w:txbxContent>
             </v:textbox>
@@ -24982,6 +25005,7 @@
                       <w:lang w:val="en-GB"/>
                     </w:rPr>
                   </w:pPr>
+                  <w:proofErr w:type="gramStart"/>
                   <w:r>
                     <w:rPr>
                       <w:lang w:val="en-GB"/>
@@ -24995,6 +25019,7 @@
                     </w:rPr>
                     <w:t>-2</w:t>
                   </w:r>
+                  <w:proofErr w:type="gramEnd"/>
                 </w:p>
               </w:txbxContent>
             </v:textbox>
@@ -27326,7 +27351,6 @@
         <w:t xml:space="preserve"> </w:t>
       </w:r>
       <w:commentRangeStart w:id="35"/>
-      <w:commentRangeStart w:id="36"/>
       <w:r>
         <w:rPr>
           <w:rFonts w:hint="cs"/>
@@ -27343,14 +27367,6 @@
           <w:rtl/>
         </w:rPr>
         <w:commentReference w:id="35"/>
-      </w:r>
-      <w:commentRangeEnd w:id="36"/>
-      <w:r>
-        <w:rPr>
-          <w:rStyle w:val="CommentReference"/>
-          <w:rtl/>
-        </w:rPr>
-        <w:commentReference w:id="36"/>
       </w:r>
     </w:p>
     <w:p>
@@ -27359,6 +27375,7 @@
         <w:spacing w:after="160" w:line="360" w:lineRule="auto"/>
         <w:jc w:val="both"/>
         <w:rPr>
+          <w:rFonts w:hint="cs"/>
           <w:sz w:val="24"/>
           <w:szCs w:val="24"/>
           <w:rtl/>
@@ -27693,7 +27710,27 @@
           <w:rtl/>
           <w:lang w:bidi="he-IL"/>
         </w:rPr>
-        <w:t xml:space="preserve"> בניסיון לחשב את כוח הגרר, נערך ניסוי לגראנג'י במנהרת רוח, ניסוי שנהפך לאפשרי רק לאחרונה בעזרת שיטות חדשניות ובמדידות </w:t>
+        <w:t xml:space="preserve"> בניסיון לחשב את כוח הגרר, נערך ניסוי לגראנג'י במנהרת רוח, ניסוי שנהפך לאפשרי רק לאחרונה בע</w:t>
+      </w:r>
+      <w:r>
+        <w:rPr>
+          <w:rFonts w:hint="cs"/>
+          <w:sz w:val="24"/>
+          <w:szCs w:val="24"/>
+          <w:rtl/>
+          <w:lang w:bidi="he-IL"/>
+        </w:rPr>
+        <w:t xml:space="preserve">זרת שיטות חדשניות </w:t>
+      </w:r>
+      <w:r>
+        <w:rPr>
+          <w:rFonts w:hint="cs"/>
+          <w:sz w:val="24"/>
+          <w:szCs w:val="24"/>
+          <w:rtl/>
+          <w:lang w:bidi="he-IL"/>
+        </w:rPr>
+        <w:t xml:space="preserve">במדידות </w:t>
       </w:r>
       <w:r>
         <w:rPr>
@@ -27728,7 +27765,17 @@
           <w:szCs w:val="24"/>
           <w:lang w:bidi="he-IL"/>
         </w:rPr>
-        <w:t>Shanpp</w:t>
+        <w:t>S</w:t>
+      </w:r>
+      <w:bookmarkStart w:id="36" w:name="_GoBack"/>
+      <w:bookmarkEnd w:id="36"/>
+      <w:r>
+        <w:rPr>
+          <w:sz w:val="24"/>
+          <w:szCs w:val="24"/>
+          <w:lang w:bidi="he-IL"/>
+        </w:rPr>
+        <w:t>hanpp</w:t>
       </w:r>
       <w:proofErr w:type="spellEnd"/>
       <w:r>
@@ -27737,7 +27784,16 @@
           <w:szCs w:val="24"/>
           <w:lang w:bidi="he-IL"/>
         </w:rPr>
-        <w:t xml:space="preserve"> et. al. 2018</w:t>
+        <w:t xml:space="preserve"> et. </w:t>
+      </w:r>
+      <w:proofErr w:type="gramStart"/>
+      <w:r>
+        <w:rPr>
+          <w:sz w:val="24"/>
+          <w:szCs w:val="24"/>
+          <w:lang w:bidi="he-IL"/>
+        </w:rPr>
+        <w:t>al. 2018</w:t>
       </w:r>
       <w:r>
         <w:rPr>
@@ -27749,6 +27805,7 @@
         </w:rPr>
         <w:t>).</w:t>
       </w:r>
+      <w:proofErr w:type="gramEnd"/>
     </w:p>
     <w:p>
       <w:pPr>
@@ -27756,10 +27813,8 @@
         <w:spacing w:after="160" w:line="360" w:lineRule="auto"/>
         <w:jc w:val="both"/>
         <w:rPr>
-          <w:rFonts w:hint="cs"/>
-          <w:sz w:val="24"/>
-          <w:szCs w:val="24"/>
-          <w:rtl/>
+          <w:sz w:val="24"/>
+          <w:szCs w:val="24"/>
           <w:lang w:bidi="he-IL"/>
         </w:rPr>
       </w:pPr>
@@ -27771,347 +27826,25 @@
           <w:rtl/>
           <w:lang w:bidi="he-IL"/>
         </w:rPr>
-        <w:t xml:space="preserve">על פי החוק השני של ניוטון, </w:t>
-      </w:r>
-      <w:r>
-        <w:rPr>
-          <w:sz w:val="24"/>
-          <w:szCs w:val="24"/>
-          <w:rtl/>
-          <w:lang w:bidi="he-IL"/>
-        </w:rPr>
-        <w:t xml:space="preserve">ידוע </w:t>
-      </w:r>
-      <w:r>
-        <w:rPr>
-          <w:sz w:val="24"/>
-          <w:szCs w:val="24"/>
-          <w:rtl/>
-          <w:lang w:bidi="he-IL"/>
-        </w:rPr>
-        <w:t>כי קיים קשר ישיר בין תאוצה לכוח</w:t>
-      </w:r>
-      <w:r>
-        <w:rPr>
-          <w:rFonts w:hint="cs"/>
-          <w:sz w:val="24"/>
-          <w:szCs w:val="24"/>
-          <w:rtl/>
-          <w:lang w:bidi="he-IL"/>
-        </w:rPr>
-        <w:t>.</w:t>
-      </w:r>
-      <w:r>
-        <w:rPr>
-          <w:sz w:val="24"/>
-          <w:szCs w:val="24"/>
-          <w:rtl/>
-          <w:lang w:bidi="he-IL"/>
-        </w:rPr>
-        <w:t xml:space="preserve"> </w:t>
-      </w:r>
-      <w:r>
-        <w:rPr>
-          <w:rFonts w:hint="cs"/>
-          <w:sz w:val="24"/>
-          <w:szCs w:val="24"/>
-          <w:rtl/>
-          <w:lang w:bidi="he-IL"/>
-        </w:rPr>
-        <w:t>ו</w:t>
-      </w:r>
-      <w:r>
-        <w:rPr>
-          <w:sz w:val="24"/>
-          <w:szCs w:val="24"/>
-          <w:rtl/>
-          <w:lang w:bidi="he-IL"/>
-        </w:rPr>
-        <w:t xml:space="preserve">לכן </w:t>
-      </w:r>
-      <w:r>
-        <w:rPr>
-          <w:rFonts w:hint="cs"/>
-          <w:sz w:val="24"/>
-          <w:szCs w:val="24"/>
-          <w:rtl/>
-          <w:lang w:bidi="he-IL"/>
-        </w:rPr>
-        <w:t>ה</w:t>
-      </w:r>
-      <w:r>
-        <w:rPr>
-          <w:sz w:val="24"/>
-          <w:szCs w:val="24"/>
-          <w:rtl/>
-          <w:lang w:bidi="he-IL"/>
-        </w:rPr>
-        <w:t>שער</w:t>
-      </w:r>
-      <w:r>
-        <w:rPr>
-          <w:rFonts w:hint="cs"/>
-          <w:sz w:val="24"/>
-          <w:szCs w:val="24"/>
-          <w:rtl/>
-          <w:lang w:bidi="he-IL"/>
-        </w:rPr>
-        <w:t>ת המחקר הייתה</w:t>
-      </w:r>
-      <w:r>
-        <w:rPr>
-          <w:sz w:val="24"/>
-          <w:szCs w:val="24"/>
-          <w:rtl/>
-          <w:lang w:bidi="he-IL"/>
-        </w:rPr>
-        <w:t xml:space="preserve"> </w:t>
-      </w:r>
-      <w:r>
-        <w:rPr>
-          <w:rFonts w:hint="cs"/>
-          <w:sz w:val="24"/>
-          <w:szCs w:val="24"/>
-          <w:rtl/>
-          <w:lang w:bidi="he-IL"/>
-        </w:rPr>
-        <w:t>כי</w:t>
-      </w:r>
-      <w:r>
-        <w:rPr>
-          <w:sz w:val="24"/>
-          <w:szCs w:val="24"/>
-          <w:rtl/>
-          <w:lang w:bidi="he-IL"/>
-        </w:rPr>
-        <w:t xml:space="preserve"> </w:t>
-      </w:r>
-      <w:r>
-        <w:rPr>
-          <w:rFonts w:hint="cs"/>
-          <w:sz w:val="24"/>
-          <w:szCs w:val="24"/>
-          <w:rtl/>
-          <w:lang w:bidi="he-IL"/>
-        </w:rPr>
-        <w:t>קיים</w:t>
-      </w:r>
-      <w:r>
-        <w:rPr>
-          <w:sz w:val="24"/>
-          <w:szCs w:val="24"/>
-          <w:rtl/>
-          <w:lang w:bidi="he-IL"/>
-        </w:rPr>
-        <w:t xml:space="preserve"> קשר בין תאוצות החלקיקים לכוח הגרר. </w:t>
-      </w:r>
-      <w:r>
-        <w:rPr>
-          <w:rFonts w:hint="cs"/>
-          <w:sz w:val="24"/>
-          <w:szCs w:val="24"/>
-          <w:rtl/>
-          <w:lang w:bidi="he-IL"/>
-        </w:rPr>
-        <w:t>ו</w:t>
-      </w:r>
-      <w:r>
-        <w:rPr>
-          <w:sz w:val="24"/>
-          <w:szCs w:val="24"/>
-          <w:rtl/>
-          <w:lang w:bidi="he-IL"/>
-        </w:rPr>
-        <w:t xml:space="preserve">למרות זאת, </w:t>
-      </w:r>
-      <w:r>
-        <w:rPr>
-          <w:rFonts w:hint="cs"/>
-          <w:sz w:val="24"/>
-          <w:szCs w:val="24"/>
-          <w:rtl/>
-          <w:lang w:bidi="he-IL"/>
-        </w:rPr>
-        <w:t>לא נמצאה</w:t>
-      </w:r>
-      <w:r>
-        <w:rPr>
-          <w:rFonts w:hint="cs"/>
-          <w:sz w:val="24"/>
-          <w:szCs w:val="24"/>
-          <w:rtl/>
-          <w:lang w:bidi="he-IL"/>
-        </w:rPr>
-        <w:t xml:space="preserve"> התאמה </w:t>
-      </w:r>
-      <w:r>
-        <w:rPr>
-          <w:rFonts w:hint="cs"/>
-          <w:sz w:val="24"/>
-          <w:szCs w:val="24"/>
-          <w:rtl/>
-          <w:lang w:bidi="he-IL"/>
-        </w:rPr>
-        <w:t>לינארית</w:t>
-      </w:r>
-      <w:r>
-        <w:rPr>
-          <w:rFonts w:hint="cs"/>
-          <w:sz w:val="24"/>
-          <w:szCs w:val="24"/>
-          <w:rtl/>
-          <w:lang w:bidi="he-IL"/>
-        </w:rPr>
-        <w:t xml:space="preserve"> בין חישוב הגרר בעזרת התאוצות לחישוב הגרר בשיטות אחרות</w:t>
-      </w:r>
-      <w:r>
-        <w:rPr>
-          <w:sz w:val="24"/>
-          <w:szCs w:val="24"/>
-          <w:rtl/>
-          <w:lang w:bidi="he-IL"/>
-        </w:rPr>
-        <w:t>.</w:t>
-      </w:r>
-      <w:r>
-        <w:rPr>
-          <w:rFonts w:hint="cs"/>
-          <w:sz w:val="24"/>
-          <w:szCs w:val="24"/>
-          <w:rtl/>
-          <w:lang w:bidi="he-IL"/>
-        </w:rPr>
-        <w:t xml:space="preserve"> למרות שאין התאמה </w:t>
-      </w:r>
-      <w:r>
-        <w:rPr>
-          <w:rFonts w:hint="cs"/>
-          <w:sz w:val="24"/>
-          <w:szCs w:val="24"/>
-          <w:rtl/>
-          <w:lang w:bidi="he-IL"/>
-        </w:rPr>
-        <w:t>לינארית</w:t>
-      </w:r>
-      <w:r>
-        <w:rPr>
-          <w:rFonts w:hint="cs"/>
-          <w:sz w:val="24"/>
-          <w:szCs w:val="24"/>
-          <w:rtl/>
-          <w:lang w:bidi="he-IL"/>
-        </w:rPr>
-        <w:t>, עדיין נראה כי יכול להיות קשר כלשהו. יש התאמה בין סדרי הגודל של חישוב התאוצו</w:t>
-      </w:r>
-      <w:r>
-        <w:rPr>
-          <w:rFonts w:hint="cs"/>
-          <w:sz w:val="24"/>
-          <w:szCs w:val="24"/>
-          <w:rtl/>
-          <w:lang w:bidi="he-IL"/>
-        </w:rPr>
-        <w:t xml:space="preserve">ת והחישוב בעזרת לחצי הריינולדס. </w:t>
-      </w:r>
-      <w:r>
-        <w:rPr>
-          <w:rFonts w:hint="cs"/>
-          <w:sz w:val="24"/>
-          <w:szCs w:val="24"/>
-          <w:rtl/>
-          <w:lang w:bidi="he-IL"/>
-        </w:rPr>
-        <w:t>מעבר לזאת החישובים של הגרר בעזרת התאוצות התאימו ל</w:t>
-      </w:r>
-      <w:r>
-        <w:rPr>
-          <w:rFonts w:hint="cs"/>
-          <w:sz w:val="24"/>
-          <w:szCs w:val="24"/>
-          <w:rtl/>
-          <w:lang w:bidi="he-IL"/>
-        </w:rPr>
-        <w:t>מודלים שנמצאו במחקרים קודמים שמ</w:t>
-      </w:r>
-      <w:r>
-        <w:rPr>
-          <w:rFonts w:hint="cs"/>
-          <w:sz w:val="24"/>
-          <w:szCs w:val="24"/>
-          <w:rtl/>
-          <w:lang w:bidi="he-IL"/>
-        </w:rPr>
-        <w:t>צ</w:t>
-      </w:r>
-      <w:r>
-        <w:rPr>
-          <w:rFonts w:hint="cs"/>
-          <w:sz w:val="24"/>
-          <w:szCs w:val="24"/>
-          <w:rtl/>
-          <w:lang w:bidi="he-IL"/>
-        </w:rPr>
-        <w:t>א</w:t>
-      </w:r>
-      <w:r>
-        <w:rPr>
-          <w:rFonts w:hint="cs"/>
-          <w:sz w:val="24"/>
-          <w:szCs w:val="24"/>
-          <w:rtl/>
-          <w:lang w:bidi="he-IL"/>
-        </w:rPr>
-        <w:t>ו כי כוח הגרר בתכסית עירונית גבוה יותר כלל שהחלקיקים גבוה יותר מעל הקרקע ובנוסף מצאו כי כוח הגר</w:t>
-      </w:r>
-      <w:r>
-        <w:rPr>
-          <w:rFonts w:hint="cs"/>
-          <w:sz w:val="24"/>
-          <w:szCs w:val="24"/>
-          <w:rtl/>
-          <w:lang w:bidi="he-IL"/>
-        </w:rPr>
-        <w:t>ר חלש יותר בקצה העליון של התכסית</w:t>
-      </w:r>
-      <w:r>
-        <w:rPr>
-          <w:rFonts w:hint="cs"/>
-          <w:sz w:val="24"/>
-          <w:szCs w:val="24"/>
-          <w:rtl/>
-          <w:lang w:bidi="he-IL"/>
-        </w:rPr>
-        <w:t>.</w:t>
-      </w:r>
-      <w:r>
-        <w:rPr>
-          <w:rFonts w:hint="cs"/>
-          <w:sz w:val="24"/>
-          <w:szCs w:val="24"/>
-          <w:rtl/>
-          <w:lang w:bidi="he-IL"/>
-        </w:rPr>
-        <w:t xml:space="preserve"> דבר הקורה בגלל שלקראת הקצה של הבניין האוויר עובר מסביב לבניין גם מעליו ולא רק </w:t>
-      </w:r>
-      <w:r>
-        <w:rPr>
-          <w:rFonts w:hint="cs"/>
-          <w:sz w:val="24"/>
-          <w:szCs w:val="24"/>
-          <w:rtl/>
-          <w:lang w:bidi="he-IL"/>
-        </w:rPr>
-        <w:t>מצידיו, מה שמוריד את הפרש הלחצים. ההבדל שנוצר למרות ההתאמות הנראו ככל הנראה נבע מזה שחלק מהכוח הפעל על החלקיקים גרם להם להתערבל במקומם במקום לגרום להאצה או האטה</w:t>
-      </w:r>
-      <w:r>
-        <w:rPr>
-          <w:rFonts w:hint="cs"/>
-          <w:sz w:val="24"/>
-          <w:szCs w:val="24"/>
-          <w:rtl/>
-          <w:lang w:bidi="he-IL"/>
-        </w:rPr>
-        <w:t xml:space="preserve"> </w:t>
+        <w:t>במהלך החישוב, חושבה המהירות הממוצעת של החלקיקים כיחס לגובהם. מהתוצאות נראה כי המהירות עולה עם הגובה באופן פסודו-אקספוננציאלי. תוצאות אלו נגרמות מכך שהאוויר המגיע לרמות הנמוכות מושפע מהרצפה של מנהרת הרוח, המאטה אותם עוד יותר בנוסף להשפעת הבניינים. למעשה נוצרת שכבת גבול נוספת חוץ משכבת הגבול של מודל העיר המאטה את האוויר עוד יותר</w:t>
+      </w:r>
+      <w:r>
+        <w:rPr>
+          <w:sz w:val="24"/>
+          <w:szCs w:val="24"/>
+          <w:lang w:bidi="he-IL"/>
+        </w:rPr>
+        <w:tab/>
+      </w:r>
+      <w:r>
+        <w:rPr>
+          <w:rFonts w:hint="cs"/>
+          <w:sz w:val="24"/>
+          <w:szCs w:val="24"/>
+          <w:rtl/>
+          <w:lang w:bidi="he-IL"/>
+        </w:rPr>
+        <w:t>. תוצאות אלו באות בהסכמה עם מחקרים קודמים, המצאו ממצאים דומים</w:t>
       </w:r>
       <w:sdt>
         <w:sdtPr>
@@ -28122,7 +27855,158 @@
             <w:rtl/>
             <w:lang w:bidi="he-IL"/>
           </w:rPr>
-          <w:id w:val="1899935535"/>
+          <w:id w:val="609477777"/>
+          <w:citation/>
+        </w:sdtPr>
+        <w:sdtContent>
+          <w:r>
+            <w:rPr>
+              <w:sz w:val="24"/>
+              <w:szCs w:val="24"/>
+              <w:rtl/>
+              <w:lang w:bidi="he-IL"/>
+            </w:rPr>
+            <w:fldChar w:fldCharType="begin"/>
+          </w:r>
+          <w:r>
+            <w:rPr>
+              <w:sz w:val="24"/>
+              <w:szCs w:val="24"/>
+              <w:rtl/>
+              <w:lang w:bidi="he-IL"/>
+            </w:rPr>
+            <w:instrText xml:space="preserve"> </w:instrText>
+          </w:r>
+          <w:r>
+            <w:rPr>
+              <w:rFonts w:hint="cs"/>
+              <w:sz w:val="24"/>
+              <w:szCs w:val="24"/>
+              <w:lang w:bidi="he-IL"/>
+            </w:rPr>
+            <w:instrText>CITATION</w:instrText>
+          </w:r>
+          <w:r>
+            <w:rPr>
+              <w:rFonts w:hint="cs"/>
+              <w:sz w:val="24"/>
+              <w:szCs w:val="24"/>
+              <w:rtl/>
+              <w:lang w:bidi="he-IL"/>
+            </w:rPr>
+            <w:instrText xml:space="preserve"> </w:instrText>
+          </w:r>
+          <w:r>
+            <w:rPr>
+              <w:rFonts w:hint="cs"/>
+              <w:sz w:val="24"/>
+              <w:szCs w:val="24"/>
+              <w:lang w:bidi="he-IL"/>
+            </w:rPr>
+            <w:instrText>Eq2 \l 1037</w:instrText>
+          </w:r>
+          <w:r>
+            <w:rPr>
+              <w:sz w:val="24"/>
+              <w:szCs w:val="24"/>
+              <w:rtl/>
+              <w:lang w:bidi="he-IL"/>
+            </w:rPr>
+            <w:instrText xml:space="preserve"> </w:instrText>
+          </w:r>
+          <w:r>
+            <w:rPr>
+              <w:sz w:val="24"/>
+              <w:szCs w:val="24"/>
+              <w:rtl/>
+              <w:lang w:bidi="he-IL"/>
+            </w:rPr>
+            <w:fldChar w:fldCharType="separate"/>
+          </w:r>
+          <w:r>
+            <w:rPr>
+              <w:noProof/>
+              <w:sz w:val="24"/>
+              <w:szCs w:val="24"/>
+              <w:rtl/>
+              <w:lang w:bidi="he-IL"/>
+            </w:rPr>
+            <w:t xml:space="preserve"> </w:t>
+          </w:r>
+          <w:r>
+            <w:rPr>
+              <w:rFonts w:hint="cs"/>
+              <w:noProof/>
+              <w:sz w:val="24"/>
+              <w:szCs w:val="24"/>
+              <w:rtl/>
+              <w:lang w:bidi="he-IL"/>
+            </w:rPr>
+            <w:t>(</w:t>
+          </w:r>
+          <w:r>
+            <w:rPr>
+              <w:rFonts w:hint="cs"/>
+              <w:noProof/>
+              <w:sz w:val="24"/>
+              <w:szCs w:val="24"/>
+              <w:lang w:bidi="he-IL"/>
+            </w:rPr>
+            <w:t>Moltchanov, Bohbot-Raviv</w:t>
+          </w:r>
+          <w:r>
+            <w:rPr>
+              <w:rFonts w:hint="cs"/>
+              <w:noProof/>
+              <w:sz w:val="24"/>
+              <w:szCs w:val="24"/>
+              <w:rtl/>
+              <w:lang w:bidi="he-IL"/>
+            </w:rPr>
+            <w:t xml:space="preserve">, &amp; </w:t>
+          </w:r>
+          <w:r>
+            <w:rPr>
+              <w:rFonts w:hint="cs"/>
+              <w:noProof/>
+              <w:sz w:val="24"/>
+              <w:szCs w:val="24"/>
+              <w:lang w:bidi="he-IL"/>
+            </w:rPr>
+            <w:t>Shavit, 2011</w:t>
+          </w:r>
+          <w:r>
+            <w:rPr>
+              <w:rFonts w:hint="cs"/>
+              <w:noProof/>
+              <w:sz w:val="24"/>
+              <w:szCs w:val="24"/>
+              <w:rtl/>
+              <w:lang w:bidi="he-IL"/>
+            </w:rPr>
+            <w:t>)</w:t>
+          </w:r>
+          <w:r>
+            <w:rPr>
+              <w:sz w:val="24"/>
+              <w:szCs w:val="24"/>
+              <w:rtl/>
+              <w:lang w:bidi="he-IL"/>
+            </w:rPr>
+            <w:fldChar w:fldCharType="end"/>
+          </w:r>
+        </w:sdtContent>
+      </w:sdt>
+      <w:sdt>
+        <w:sdtPr>
+          <w:rPr>
+            <w:rFonts w:hint="cs"/>
+            <w:sz w:val="24"/>
+            <w:szCs w:val="24"/>
+            <w:rtl/>
+            <w:lang w:bidi="he-IL"/>
+          </w:rPr>
+          <w:id w:val="1351145952"/>
           <w:citation/>
         </w:sdtPr>
         <w:sdtContent>
@@ -28141,7 +28025,7 @@
               <w:szCs w:val="24"/>
               <w:lang w:bidi="he-IL"/>
             </w:rPr>
-            <w:instrText xml:space="preserve"> CITATION Coc \l 1033 </w:instrText>
+            <w:instrText xml:space="preserve"> CITATION DankEquations \l 1033 </w:instrText>
           </w:r>
           <w:r>
             <w:rPr>
@@ -28159,7 +28043,16 @@
               <w:szCs w:val="24"/>
               <w:lang w:bidi="he-IL"/>
             </w:rPr>
-            <w:t>(Coceal, Thomas, Castro, &amp; Belcher, 2006)</w:t>
+            <w:t xml:space="preserve"> </w:t>
+          </w:r>
+          <w:r>
+            <w:rPr>
+              <w:noProof/>
+              <w:sz w:val="24"/>
+              <w:szCs w:val="24"/>
+              <w:lang w:bidi="he-IL"/>
+            </w:rPr>
+            <w:t>(Brunet, Finnigan, &amp; Raupach., 1994)</w:t>
           </w:r>
           <w:r>
             <w:rPr>
@@ -28180,13 +28073,660 @@
         </w:rPr>
         <w:t>.</w:t>
       </w:r>
-      <w:r>
-        <w:rPr>
-          <w:sz w:val="24"/>
-          <w:szCs w:val="24"/>
-          <w:lang w:bidi="he-IL"/>
-        </w:rPr>
-        <w:tab/>
+    </w:p>
+    <w:p>
+      <w:pPr>
+        <w:bidi/>
+        <w:spacing w:after="160" w:line="360" w:lineRule="auto"/>
+        <w:jc w:val="both"/>
+        <w:rPr>
+          <w:rFonts w:hint="cs"/>
+          <w:sz w:val="24"/>
+          <w:szCs w:val="24"/>
+          <w:rtl/>
+          <w:lang w:bidi="he-IL"/>
+        </w:rPr>
+      </w:pPr>
+      <w:r>
+        <w:rPr>
+          <w:rFonts w:hint="cs"/>
+          <w:sz w:val="24"/>
+          <w:szCs w:val="24"/>
+          <w:rtl/>
+          <w:lang w:bidi="he-IL"/>
+        </w:rPr>
+        <w:t xml:space="preserve">על פי החוק השני של ניוטון, </w:t>
+      </w:r>
+      <w:r>
+        <w:rPr>
+          <w:sz w:val="24"/>
+          <w:szCs w:val="24"/>
+          <w:rtl/>
+          <w:lang w:bidi="he-IL"/>
+        </w:rPr>
+        <w:t xml:space="preserve">ידוע </w:t>
+      </w:r>
+      <w:r>
+        <w:rPr>
+          <w:sz w:val="24"/>
+          <w:szCs w:val="24"/>
+          <w:rtl/>
+          <w:lang w:bidi="he-IL"/>
+        </w:rPr>
+        <w:t xml:space="preserve">כי קיים קשר </w:t>
+      </w:r>
+      <w:r>
+        <w:rPr>
+          <w:rFonts w:hint="cs"/>
+          <w:sz w:val="24"/>
+          <w:szCs w:val="24"/>
+          <w:rtl/>
+          <w:lang w:bidi="he-IL"/>
+        </w:rPr>
+        <w:t>לינארי</w:t>
+      </w:r>
+      <w:r>
+        <w:rPr>
+          <w:sz w:val="24"/>
+          <w:szCs w:val="24"/>
+          <w:rtl/>
+          <w:lang w:bidi="he-IL"/>
+        </w:rPr>
+        <w:t xml:space="preserve"> בין תאוצה לכוח</w:t>
+      </w:r>
+      <w:r>
+        <w:rPr>
+          <w:rFonts w:hint="cs"/>
+          <w:sz w:val="24"/>
+          <w:szCs w:val="24"/>
+          <w:rtl/>
+          <w:lang w:bidi="he-IL"/>
+        </w:rPr>
+        <w:t>.</w:t>
+      </w:r>
+      <w:r>
+        <w:rPr>
+          <w:sz w:val="24"/>
+          <w:szCs w:val="24"/>
+          <w:rtl/>
+          <w:lang w:bidi="he-IL"/>
+        </w:rPr>
+        <w:t xml:space="preserve"> </w:t>
+      </w:r>
+      <w:r>
+        <w:rPr>
+          <w:rFonts w:hint="cs"/>
+          <w:sz w:val="24"/>
+          <w:szCs w:val="24"/>
+          <w:rtl/>
+          <w:lang w:bidi="he-IL"/>
+        </w:rPr>
+        <w:t>ו</w:t>
+      </w:r>
+      <w:r>
+        <w:rPr>
+          <w:sz w:val="24"/>
+          <w:szCs w:val="24"/>
+          <w:rtl/>
+          <w:lang w:bidi="he-IL"/>
+        </w:rPr>
+        <w:t xml:space="preserve">לכן </w:t>
+      </w:r>
+      <w:r>
+        <w:rPr>
+          <w:rFonts w:hint="cs"/>
+          <w:sz w:val="24"/>
+          <w:szCs w:val="24"/>
+          <w:rtl/>
+          <w:lang w:bidi="he-IL"/>
+        </w:rPr>
+        <w:t>ה</w:t>
+      </w:r>
+      <w:r>
+        <w:rPr>
+          <w:sz w:val="24"/>
+          <w:szCs w:val="24"/>
+          <w:rtl/>
+          <w:lang w:bidi="he-IL"/>
+        </w:rPr>
+        <w:t>שער</w:t>
+      </w:r>
+      <w:r>
+        <w:rPr>
+          <w:rFonts w:hint="cs"/>
+          <w:sz w:val="24"/>
+          <w:szCs w:val="24"/>
+          <w:rtl/>
+          <w:lang w:bidi="he-IL"/>
+        </w:rPr>
+        <w:t>ת המחקר הייתה</w:t>
+      </w:r>
+      <w:r>
+        <w:rPr>
+          <w:sz w:val="24"/>
+          <w:szCs w:val="24"/>
+          <w:rtl/>
+          <w:lang w:bidi="he-IL"/>
+        </w:rPr>
+        <w:t xml:space="preserve"> </w:t>
+      </w:r>
+      <w:r>
+        <w:rPr>
+          <w:rFonts w:hint="cs"/>
+          <w:sz w:val="24"/>
+          <w:szCs w:val="24"/>
+          <w:rtl/>
+          <w:lang w:bidi="he-IL"/>
+        </w:rPr>
+        <w:t>כי</w:t>
+      </w:r>
+      <w:r>
+        <w:rPr>
+          <w:sz w:val="24"/>
+          <w:szCs w:val="24"/>
+          <w:rtl/>
+          <w:lang w:bidi="he-IL"/>
+        </w:rPr>
+        <w:t xml:space="preserve"> </w:t>
+      </w:r>
+      <w:r>
+        <w:rPr>
+          <w:rFonts w:hint="cs"/>
+          <w:sz w:val="24"/>
+          <w:szCs w:val="24"/>
+          <w:rtl/>
+          <w:lang w:bidi="he-IL"/>
+        </w:rPr>
+        <w:t>קיים</w:t>
+      </w:r>
+      <w:r>
+        <w:rPr>
+          <w:sz w:val="24"/>
+          <w:szCs w:val="24"/>
+          <w:rtl/>
+          <w:lang w:bidi="he-IL"/>
+        </w:rPr>
+        <w:t xml:space="preserve"> קשר</w:t>
+      </w:r>
+      <w:r>
+        <w:rPr>
+          <w:rFonts w:hint="cs"/>
+          <w:sz w:val="24"/>
+          <w:szCs w:val="24"/>
+          <w:rtl/>
+          <w:lang w:bidi="he-IL"/>
+        </w:rPr>
+        <w:t xml:space="preserve"> לינארי</w:t>
+      </w:r>
+      <w:r>
+        <w:rPr>
+          <w:sz w:val="24"/>
+          <w:szCs w:val="24"/>
+          <w:rtl/>
+          <w:lang w:bidi="he-IL"/>
+        </w:rPr>
+        <w:t xml:space="preserve"> בין תאוצות החלקיקים לכוח הגרר. </w:t>
+      </w:r>
+      <w:r>
+        <w:rPr>
+          <w:rFonts w:hint="cs"/>
+          <w:sz w:val="24"/>
+          <w:szCs w:val="24"/>
+          <w:rtl/>
+          <w:lang w:bidi="he-IL"/>
+        </w:rPr>
+        <w:t>ו</w:t>
+      </w:r>
+      <w:r>
+        <w:rPr>
+          <w:sz w:val="24"/>
+          <w:szCs w:val="24"/>
+          <w:rtl/>
+          <w:lang w:bidi="he-IL"/>
+        </w:rPr>
+        <w:t xml:space="preserve">למרות זאת, </w:t>
+      </w:r>
+      <w:r>
+        <w:rPr>
+          <w:rFonts w:hint="cs"/>
+          <w:sz w:val="24"/>
+          <w:szCs w:val="24"/>
+          <w:rtl/>
+          <w:lang w:bidi="he-IL"/>
+        </w:rPr>
+        <w:t>לא נמצאה</w:t>
+      </w:r>
+      <w:r>
+        <w:rPr>
+          <w:rFonts w:hint="cs"/>
+          <w:sz w:val="24"/>
+          <w:szCs w:val="24"/>
+          <w:rtl/>
+          <w:lang w:bidi="he-IL"/>
+        </w:rPr>
+        <w:t xml:space="preserve"> התאמה </w:t>
+      </w:r>
+      <w:r>
+        <w:rPr>
+          <w:rFonts w:hint="cs"/>
+          <w:sz w:val="24"/>
+          <w:szCs w:val="24"/>
+          <w:rtl/>
+          <w:lang w:bidi="he-IL"/>
+        </w:rPr>
+        <w:t>לינארית</w:t>
+      </w:r>
+      <w:r>
+        <w:rPr>
+          <w:rFonts w:hint="cs"/>
+          <w:sz w:val="24"/>
+          <w:szCs w:val="24"/>
+          <w:rtl/>
+          <w:lang w:bidi="he-IL"/>
+        </w:rPr>
+        <w:t xml:space="preserve"> בין חישוב הגרר בעזרת התאוצות לחישוב הגרר בשיטות אחרות</w:t>
+      </w:r>
+      <w:r>
+        <w:rPr>
+          <w:sz w:val="24"/>
+          <w:szCs w:val="24"/>
+          <w:rtl/>
+          <w:lang w:bidi="he-IL"/>
+        </w:rPr>
+        <w:t>.</w:t>
+      </w:r>
+      <w:r>
+        <w:rPr>
+          <w:rFonts w:hint="cs"/>
+          <w:sz w:val="24"/>
+          <w:szCs w:val="24"/>
+          <w:rtl/>
+          <w:lang w:bidi="he-IL"/>
+        </w:rPr>
+        <w:t xml:space="preserve"> למרות שאין התאמה </w:t>
+      </w:r>
+      <w:r>
+        <w:rPr>
+          <w:rFonts w:hint="cs"/>
+          <w:sz w:val="24"/>
+          <w:szCs w:val="24"/>
+          <w:rtl/>
+          <w:lang w:bidi="he-IL"/>
+        </w:rPr>
+        <w:t>לינארית</w:t>
+      </w:r>
+      <w:r>
+        <w:rPr>
+          <w:rFonts w:hint="cs"/>
+          <w:sz w:val="24"/>
+          <w:szCs w:val="24"/>
+          <w:rtl/>
+          <w:lang w:bidi="he-IL"/>
+        </w:rPr>
+        <w:t>, עדיין נראה כי יכול להיות קשר כלשהו. יש התאמה בין סדרי הגודל של חישוב התאוצו</w:t>
+      </w:r>
+      <w:r>
+        <w:rPr>
+          <w:rFonts w:hint="cs"/>
+          <w:sz w:val="24"/>
+          <w:szCs w:val="24"/>
+          <w:rtl/>
+          <w:lang w:bidi="he-IL"/>
+        </w:rPr>
+        <w:t xml:space="preserve">ת והחישוב בעזרת לחצי הריינולדס. </w:t>
+      </w:r>
+      <w:r>
+        <w:rPr>
+          <w:rFonts w:hint="cs"/>
+          <w:sz w:val="24"/>
+          <w:szCs w:val="24"/>
+          <w:rtl/>
+          <w:lang w:bidi="he-IL"/>
+        </w:rPr>
+        <w:t>מעבר לזאת החישובים של הגרר בעזרת התאוצות התאימו ל</w:t>
+      </w:r>
+      <w:r>
+        <w:rPr>
+          <w:rFonts w:hint="cs"/>
+          <w:sz w:val="24"/>
+          <w:szCs w:val="24"/>
+          <w:rtl/>
+          <w:lang w:bidi="he-IL"/>
+        </w:rPr>
+        <w:t>מודלים שנמצאו במחקרים קודמים שמ</w:t>
+      </w:r>
+      <w:r>
+        <w:rPr>
+          <w:rFonts w:hint="cs"/>
+          <w:sz w:val="24"/>
+          <w:szCs w:val="24"/>
+          <w:rtl/>
+          <w:lang w:bidi="he-IL"/>
+        </w:rPr>
+        <w:t>צ</w:t>
+      </w:r>
+      <w:r>
+        <w:rPr>
+          <w:rFonts w:hint="cs"/>
+          <w:sz w:val="24"/>
+          <w:szCs w:val="24"/>
+          <w:rtl/>
+          <w:lang w:bidi="he-IL"/>
+        </w:rPr>
+        <w:t>א</w:t>
+      </w:r>
+      <w:r>
+        <w:rPr>
+          <w:rFonts w:hint="cs"/>
+          <w:sz w:val="24"/>
+          <w:szCs w:val="24"/>
+          <w:rtl/>
+          <w:lang w:bidi="he-IL"/>
+        </w:rPr>
+        <w:t>ו כי כוח הגרר בתכסית עירונית גבוה יותר כלל שהחלקיקים גבוה יותר מעל הקרקע ובנוסף מצאו כי כוח הגר</w:t>
+      </w:r>
+      <w:r>
+        <w:rPr>
+          <w:rFonts w:hint="cs"/>
+          <w:sz w:val="24"/>
+          <w:szCs w:val="24"/>
+          <w:rtl/>
+          <w:lang w:bidi="he-IL"/>
+        </w:rPr>
+        <w:t>ר חלש יותר בקצה העליון של התכסית</w:t>
+      </w:r>
+      <w:r>
+        <w:rPr>
+          <w:rFonts w:hint="cs"/>
+          <w:sz w:val="24"/>
+          <w:szCs w:val="24"/>
+          <w:rtl/>
+          <w:lang w:bidi="he-IL"/>
+        </w:rPr>
+        <w:t>.</w:t>
+      </w:r>
+      <w:r>
+        <w:rPr>
+          <w:rFonts w:hint="cs"/>
+          <w:sz w:val="24"/>
+          <w:szCs w:val="24"/>
+          <w:rtl/>
+          <w:lang w:bidi="he-IL"/>
+        </w:rPr>
+        <w:t xml:space="preserve"> דבר הקורה בגלל שלקראת הקצה של הבניין האוויר עובר מסביב לבניין גם מעליו ולא רק </w:t>
+      </w:r>
+      <w:r>
+        <w:rPr>
+          <w:rFonts w:hint="cs"/>
+          <w:sz w:val="24"/>
+          <w:szCs w:val="24"/>
+          <w:rtl/>
+          <w:lang w:bidi="he-IL"/>
+        </w:rPr>
+        <w:t>מ</w:t>
+      </w:r>
+      <w:r>
+        <w:rPr>
+          <w:rFonts w:hint="cs"/>
+          <w:sz w:val="24"/>
+          <w:szCs w:val="24"/>
+          <w:rtl/>
+          <w:lang w:bidi="he-IL"/>
+        </w:rPr>
+        <w:t>צידיו, מה שמוריד את הפרש הלחצים</w:t>
+      </w:r>
+      <w:sdt>
+        <w:sdtPr>
+          <w:rPr>
+            <w:rFonts w:hint="cs"/>
+            <w:sz w:val="24"/>
+            <w:szCs w:val="24"/>
+            <w:rtl/>
+            <w:lang w:bidi="he-IL"/>
+          </w:rPr>
+          <w:id w:val="1610703238"/>
+          <w:citation/>
+        </w:sdtPr>
+        <w:sdtContent>
+          <w:r>
+            <w:rPr>
+              <w:sz w:val="24"/>
+              <w:szCs w:val="24"/>
+              <w:rtl/>
+              <w:lang w:bidi="he-IL"/>
+            </w:rPr>
+            <w:fldChar w:fldCharType="begin"/>
+          </w:r>
+          <w:r>
+            <w:rPr>
+              <w:sz w:val="24"/>
+              <w:szCs w:val="24"/>
+              <w:rtl/>
+              <w:lang w:bidi="he-IL"/>
+            </w:rPr>
+            <w:instrText xml:space="preserve"> </w:instrText>
+          </w:r>
+          <w:r>
+            <w:rPr>
+              <w:rFonts w:hint="cs"/>
+              <w:sz w:val="24"/>
+              <w:szCs w:val="24"/>
+              <w:lang w:bidi="he-IL"/>
+            </w:rPr>
+            <w:instrText>CITATION</w:instrText>
+          </w:r>
+          <w:r>
+            <w:rPr>
+              <w:rFonts w:hint="cs"/>
+              <w:sz w:val="24"/>
+              <w:szCs w:val="24"/>
+              <w:rtl/>
+              <w:lang w:bidi="he-IL"/>
+            </w:rPr>
+            <w:instrText xml:space="preserve"> </w:instrText>
+          </w:r>
+          <w:r>
+            <w:rPr>
+              <w:rFonts w:hint="cs"/>
+              <w:sz w:val="24"/>
+              <w:szCs w:val="24"/>
+              <w:lang w:bidi="he-IL"/>
+            </w:rPr>
+            <w:instrText>Coc \l 1037</w:instrText>
+          </w:r>
+          <w:r>
+            <w:rPr>
+              <w:sz w:val="24"/>
+              <w:szCs w:val="24"/>
+              <w:rtl/>
+              <w:lang w:bidi="he-IL"/>
+            </w:rPr>
+            <w:instrText xml:space="preserve"> </w:instrText>
+          </w:r>
+          <w:r>
+            <w:rPr>
+              <w:sz w:val="24"/>
+              <w:szCs w:val="24"/>
+              <w:rtl/>
+              <w:lang w:bidi="he-IL"/>
+            </w:rPr>
+            <w:fldChar w:fldCharType="separate"/>
+          </w:r>
+          <w:r>
+            <w:rPr>
+              <w:noProof/>
+              <w:sz w:val="24"/>
+              <w:szCs w:val="24"/>
+              <w:rtl/>
+              <w:lang w:bidi="he-IL"/>
+            </w:rPr>
+            <w:t xml:space="preserve"> </w:t>
+          </w:r>
+          <w:r>
+            <w:rPr>
+              <w:rFonts w:hint="cs"/>
+              <w:noProof/>
+              <w:sz w:val="24"/>
+              <w:szCs w:val="24"/>
+              <w:rtl/>
+              <w:lang w:bidi="he-IL"/>
+            </w:rPr>
+            <w:t>(</w:t>
+          </w:r>
+          <w:r>
+            <w:rPr>
+              <w:rFonts w:hint="cs"/>
+              <w:noProof/>
+              <w:sz w:val="24"/>
+              <w:szCs w:val="24"/>
+              <w:lang w:bidi="he-IL"/>
+            </w:rPr>
+            <w:t>Coceal, Thomas, Castro</w:t>
+          </w:r>
+          <w:r>
+            <w:rPr>
+              <w:rFonts w:hint="cs"/>
+              <w:noProof/>
+              <w:sz w:val="24"/>
+              <w:szCs w:val="24"/>
+              <w:rtl/>
+              <w:lang w:bidi="he-IL"/>
+            </w:rPr>
+            <w:t xml:space="preserve">, &amp; </w:t>
+          </w:r>
+          <w:r>
+            <w:rPr>
+              <w:rFonts w:hint="cs"/>
+              <w:noProof/>
+              <w:sz w:val="24"/>
+              <w:szCs w:val="24"/>
+              <w:lang w:bidi="he-IL"/>
+            </w:rPr>
+            <w:t>Belcher, 2006</w:t>
+          </w:r>
+          <w:r>
+            <w:rPr>
+              <w:rFonts w:hint="cs"/>
+              <w:noProof/>
+              <w:sz w:val="24"/>
+              <w:szCs w:val="24"/>
+              <w:rtl/>
+              <w:lang w:bidi="he-IL"/>
+            </w:rPr>
+            <w:t>)</w:t>
+          </w:r>
+          <w:r>
+            <w:rPr>
+              <w:sz w:val="24"/>
+              <w:szCs w:val="24"/>
+              <w:rtl/>
+              <w:lang w:bidi="he-IL"/>
+            </w:rPr>
+            <w:fldChar w:fldCharType="end"/>
+          </w:r>
+        </w:sdtContent>
+      </w:sdt>
+      <w:r>
+        <w:rPr>
+          <w:rFonts w:hint="cs"/>
+          <w:sz w:val="24"/>
+          <w:szCs w:val="24"/>
+          <w:rtl/>
+          <w:lang w:bidi="he-IL"/>
+        </w:rPr>
+        <w:t>.</w:t>
+      </w:r>
+      <w:r>
+        <w:rPr>
+          <w:rFonts w:hint="cs"/>
+          <w:sz w:val="24"/>
+          <w:szCs w:val="24"/>
+          <w:rtl/>
+          <w:lang w:bidi="he-IL"/>
+        </w:rPr>
+        <w:t xml:space="preserve"> ההבדל שנוצר למרות ההתאמות הנראו ככל הנראה נבע מזה שחלק מהכוח הפעל על החלקיקים גרם להם להתערבל במקומם במקום לגרום להאצה או האטה</w:t>
+      </w:r>
+      <w:r>
+        <w:rPr>
+          <w:rFonts w:hint="cs"/>
+          <w:sz w:val="24"/>
+          <w:szCs w:val="24"/>
+          <w:rtl/>
+          <w:lang w:bidi="he-IL"/>
+        </w:rPr>
+        <w:t>.</w:t>
+      </w:r>
+    </w:p>
+    <w:p>
+      <w:pPr>
+        <w:bidi/>
+        <w:spacing w:after="160" w:line="360" w:lineRule="auto"/>
+        <w:jc w:val="both"/>
+        <w:rPr>
+          <w:sz w:val="24"/>
+          <w:szCs w:val="24"/>
+          <w:lang w:bidi="he-IL"/>
+        </w:rPr>
+      </w:pPr>
+      <w:r>
+        <w:rPr>
+          <w:rFonts w:hint="cs"/>
+          <w:sz w:val="24"/>
+          <w:szCs w:val="24"/>
+          <w:rtl/>
+          <w:lang w:bidi="he-IL"/>
+        </w:rPr>
+        <w:t xml:space="preserve">פרט למדידות על כוח הגרר, מעניין להסתכל על התוצאות של מדידת התאוצה. אפשר לראות במפות החום כי מעל התכסית התאוצה קרובה לאפס, דבר ההגיוני מיכיוון שכמעט ולא פועלים </w:t>
+      </w:r>
+      <w:r>
+        <w:rPr>
+          <w:rFonts w:hint="cs"/>
+          <w:sz w:val="24"/>
+          <w:szCs w:val="24"/>
+          <w:rtl/>
+          <w:lang w:bidi="he-IL"/>
+        </w:rPr>
+        <w:lastRenderedPageBreak/>
+        <w:t xml:space="preserve">כוחות בגובה זה מעל הבניינים. בנוסף לזאת ניתן לראות כי האוויר מאט שהוא מתקרב </w:t>
+      </w:r>
+      <w:r>
+        <w:rPr>
+          <w:rFonts w:hint="cs"/>
+          <w:sz w:val="24"/>
+          <w:szCs w:val="24"/>
+          <w:rtl/>
+          <w:lang w:bidi="he-IL"/>
+        </w:rPr>
+        <w:t>א</w:t>
+      </w:r>
+      <w:r>
+        <w:rPr>
+          <w:rFonts w:hint="cs"/>
+          <w:sz w:val="24"/>
+          <w:szCs w:val="24"/>
+          <w:rtl/>
+          <w:lang w:bidi="he-IL"/>
+        </w:rPr>
+        <w:t xml:space="preserve">ל בניין, דבר הנגרם ככל הנראה מהכוח שהבניין מפעיל על החלקיקים. דבר נוסף הנראה במדידת התאוצות הוא האצת החלקיקים מיד לאחר שעברו את הבניין. דבר זה קורה כאשר החלקיקים נכנסים למערבולת </w:t>
+      </w:r>
+      <w:r>
+        <w:rPr>
+          <w:sz w:val="24"/>
+          <w:szCs w:val="24"/>
+          <w:rtl/>
+          <w:lang w:bidi="he-IL"/>
+        </w:rPr>
+        <w:t>וצוברים הרבה מאוד מהירות ממהירות החלקיקים שכבר במערבולת</w:t>
+      </w:r>
+      <w:r>
+        <w:rPr>
+          <w:rFonts w:hint="cs"/>
+          <w:sz w:val="24"/>
+          <w:szCs w:val="24"/>
+          <w:rtl/>
+          <w:lang w:bidi="he-IL"/>
+        </w:rPr>
+        <w:t>.</w:t>
       </w:r>
     </w:p>
     <w:p>
@@ -28390,8 +28930,6 @@
           </w:r>
         </w:sdtContent>
       </w:sdt>
-      <w:bookmarkStart w:id="37" w:name="_GoBack"/>
-      <w:bookmarkEnd w:id="37"/>
       <w:r>
         <w:rPr>
           <w:rFonts w:hint="cs"/>
@@ -28585,7 +29123,6 @@
           <w:rtl/>
           <w:lang w:bidi="he-IL"/>
         </w:rPr>
-        <w:lastRenderedPageBreak/>
         <w:t>כדי לקבל השוואה יותר מדויקת ניתן לערוך ניסוי</w:t>
       </w:r>
       <w:r>
@@ -28681,6 +29218,7 @@
         <w:spacing w:after="160" w:line="360" w:lineRule="auto"/>
         <w:jc w:val="both"/>
         <w:rPr>
+          <w:rFonts w:hint="cs"/>
           <w:b/>
           <w:bCs/>
           <w:sz w:val="24"/>
@@ -28819,44 +29357,27 @@
           <w:rtl/>
           <w:lang w:bidi="he-IL"/>
         </w:rPr>
-        <w:t xml:space="preserve"> </w:t>
-      </w:r>
-      <w:commentRangeStart w:id="38"/>
-      <w:r>
-        <w:rPr>
-          <w:rFonts w:hint="cs"/>
-          <w:sz w:val="24"/>
-          <w:szCs w:val="24"/>
-          <w:rtl/>
-          <w:lang w:bidi="he-IL"/>
-        </w:rPr>
-        <w:t>מציאת קשר זה בין התאוצות לגרר יכול לעזור למתכנני ערים ומח</w:t>
-      </w:r>
-      <w:r>
-        <w:rPr>
-          <w:sz w:val="24"/>
-          <w:szCs w:val="24"/>
-          <w:lang w:bidi="he-IL"/>
-        </w:rPr>
-        <w:t xml:space="preserve"> </w:t>
-      </w:r>
-      <w:r>
-        <w:rPr>
-          <w:rFonts w:hint="cs"/>
-          <w:sz w:val="24"/>
-          <w:szCs w:val="24"/>
-          <w:rtl/>
-          <w:lang w:bidi="he-IL"/>
-        </w:rPr>
-        <w:t>קרים עתידיים.</w:t>
-      </w:r>
-      <w:commentRangeEnd w:id="38"/>
-      <w:r>
-        <w:rPr>
-          <w:rStyle w:val="CommentReference"/>
-          <w:rtl/>
-        </w:rPr>
-        <w:commentReference w:id="38"/>
+        <w:t xml:space="preserve"> מציאת קשר זה בין התאוצות לגרר יכול</w:t>
+      </w:r>
+      <w:r>
+        <w:rPr>
+          <w:rFonts w:hint="cs"/>
+          <w:sz w:val="24"/>
+          <w:szCs w:val="24"/>
+          <w:rtl/>
+          <w:lang w:bidi="he-IL"/>
+        </w:rPr>
+        <w:t xml:space="preserve"> לעזור בעתיד לקשר בין ערך הגרר שניתן למדודו בעזרת חיישן, לערך התאוצה הדורש ניסוי יותר מורכב. בעזרת זה יכולו מתכנני ערים לדעת כיצד י</w:t>
+      </w:r>
+      <w:r>
+        <w:rPr>
+          <w:rFonts w:hint="cs"/>
+          <w:sz w:val="24"/>
+          <w:szCs w:val="24"/>
+          <w:rtl/>
+          <w:lang w:bidi="he-IL"/>
+        </w:rPr>
+        <w:t>לאן ינועו חלקיקי האוויר.</w:t>
       </w:r>
     </w:p>
     <w:p>
@@ -28898,7 +29419,7 @@
             </w:rPr>
           </w:pPr>
         </w:p>
-        <w:bookmarkStart w:id="39" w:name="_Toc535337755" w:displacedByCustomXml="next"/>
+        <w:bookmarkStart w:id="37" w:name="_Toc535337755" w:displacedByCustomXml="next"/>
         <w:sdt>
           <w:sdtPr>
             <w:rPr>
@@ -28922,7 +29443,7 @@
               <w:r>
                 <w:t>ibliography</w:t>
               </w:r>
-              <w:bookmarkEnd w:id="39"/>
+              <w:bookmarkEnd w:id="37"/>
             </w:p>
             <w:sdt>
               <w:sdtPr>
@@ -29449,56 +29970,6 @@
           <w:lang w:bidi="he-IL"/>
         </w:rPr>
         <w:t>אי תיאום בין שני הגרפים יכול להיגרם מזה שחלק מהאנרגיה בזורם מתבזבזת על עירבולים במקום האטה או האצה</w:t>
-      </w:r>
-    </w:p>
-  </w:comment>
-  <w:comment w:id="36" w:author="alexy shapovalov" w:date="2019-02-11T19:02:00Z" w:initials="as">
-    <w:p>
-      <w:pPr>
-        <w:pStyle w:val="CommentText"/>
-        <w:rPr>
-          <w:rFonts w:hint="cs"/>
-          <w:lang w:bidi="he-IL"/>
-        </w:rPr>
-      </w:pPr>
-      <w:r>
-        <w:rPr>
-          <w:rStyle w:val="CommentReference"/>
-        </w:rPr>
-        <w:annotationRef/>
-      </w:r>
-      <w:r>
-        <w:rPr>
-          <w:rFonts w:hint="cs"/>
-          <w:rtl/>
-          <w:lang w:bidi="he-IL"/>
-        </w:rPr>
-        <w:t>לזכור להזכיר עוד מחקרים + תוצאות של מדידת התאוצה</w:t>
-      </w:r>
-    </w:p>
-  </w:comment>
-  <w:comment w:id="38" w:author="alexy shapovalov" w:date="2019-02-11T14:41:00Z" w:initials="as">
-    <w:p>
-      <w:pPr>
-        <w:pStyle w:val="CommentText"/>
-        <w:rPr>
-          <w:rFonts w:hint="cs"/>
-          <w:lang w:bidi="he-IL"/>
-        </w:rPr>
-      </w:pPr>
-      <w:r>
-        <w:rPr>
-          <w:rStyle w:val="CommentReference"/>
-        </w:rPr>
-        <w:annotationRef/>
-      </w:r>
-      <w:r>
-        <w:rPr>
-          <w:rFonts w:hint="cs"/>
-          <w:rtl/>
-          <w:lang w:bidi="he-IL"/>
-        </w:rPr>
-        <w:t>לפרט</w:t>
       </w:r>
     </w:p>
   </w:comment>
@@ -31454,7 +31925,7 @@
 </file>
 
 <file path=customXml/itemProps2.xml><?xml version="1.0" encoding="utf-8"?>
-<ds:datastoreItem xmlns:ds="http://schemas.openxmlformats.org/officeDocument/2006/customXml" ds:itemID="{CF44200D-75F8-4009-806E-31D83CA0A443}">
+<ds:datastoreItem xmlns:ds="http://schemas.openxmlformats.org/officeDocument/2006/customXml" ds:itemID="{83E5194C-4498-4266-8A7A-C4E759976066}">
   <ds:schemaRefs>
     <ds:schemaRef ds:uri="http://schemas.openxmlformats.org/officeDocument/2006/bibliography"/>
   </ds:schemaRefs>

</xml_diff>

<commit_message>
final fixed in discuttion
</commit_message>
<xml_diff>
--- a/thesis/thesis.docx
+++ b/thesis/thesis.docx
@@ -17009,8 +17009,6 @@
         </w:rPr>
         <w:t xml:space="preserve">יותר נוח </w:t>
       </w:r>
-      <w:bookmarkStart w:id="18" w:name="_GoBack"/>
-      <w:bookmarkEnd w:id="18"/>
       <w:r>
         <w:rPr>
           <w:rFonts w:hint="cs"/>
@@ -18203,7 +18201,7 @@
           <w:rtl/>
         </w:rPr>
       </w:pPr>
-      <w:bookmarkStart w:id="19" w:name="_Toc535337744"/>
+      <w:bookmarkStart w:id="18" w:name="_Toc535337744"/>
       <w:r>
         <w:rPr>
           <w:rFonts w:hint="cs"/>
@@ -18234,7 +18232,7 @@
         </w:rPr>
         <w:t>PTV</w:t>
       </w:r>
-      <w:bookmarkEnd w:id="19"/>
+      <w:bookmarkEnd w:id="18"/>
     </w:p>
     <w:p>
       <w:pPr>
@@ -19821,7 +19819,7 @@
           <w:lang w:bidi="he-IL"/>
         </w:rPr>
       </w:pPr>
-      <w:bookmarkStart w:id="20" w:name="_Toc535337745"/>
+      <w:bookmarkStart w:id="19" w:name="_Toc535337745"/>
       <w:r>
         <w:rPr>
           <w:rFonts w:hint="cs"/>
@@ -19830,7 +19828,7 @@
         </w:rPr>
         <w:t>2</w:t>
       </w:r>
-      <w:commentRangeStart w:id="21"/>
+      <w:commentRangeStart w:id="20"/>
       <w:r>
         <w:rPr>
           <w:rFonts w:hint="cs"/>
@@ -19864,15 +19862,15 @@
         <w:tab/>
         <w:t>תהליך ניתוח המידע</w:t>
       </w:r>
-      <w:commentRangeEnd w:id="21"/>
+      <w:commentRangeEnd w:id="20"/>
       <w:r>
         <w:rPr>
           <w:rStyle w:val="CommentReference"/>
           <w:rtl/>
         </w:rPr>
-        <w:commentReference w:id="21"/>
-      </w:r>
-      <w:bookmarkEnd w:id="20"/>
+        <w:commentReference w:id="20"/>
+      </w:r>
+      <w:bookmarkEnd w:id="19"/>
     </w:p>
     <w:p>
       <w:pPr>
@@ -20003,7 +20001,7 @@
           <w:rtl/>
         </w:rPr>
       </w:pPr>
-      <w:bookmarkStart w:id="22" w:name="_Toc535337746"/>
+      <w:bookmarkStart w:id="21" w:name="_Toc535337746"/>
       <w:r>
         <w:rPr>
           <w:rFonts w:hint="cs"/>
@@ -20068,7 +20066,7 @@
         </w:rPr>
         <w:t>מרחביים</w:t>
       </w:r>
-      <w:bookmarkEnd w:id="22"/>
+      <w:bookmarkEnd w:id="21"/>
     </w:p>
     <w:p>
       <w:pPr>
@@ -20078,7 +20076,7 @@
           <w:rtl/>
         </w:rPr>
       </w:pPr>
-      <w:bookmarkStart w:id="23" w:name="_Toc535337747"/>
+      <w:bookmarkStart w:id="22" w:name="_Toc535337747"/>
       <w:r>
         <w:rPr>
           <w:rFonts w:hint="cs"/>
@@ -20119,7 +20117,7 @@
         </w:rPr>
         <w:t>ממוצע מרחבי על מהריות</w:t>
       </w:r>
-      <w:bookmarkEnd w:id="23"/>
+      <w:bookmarkEnd w:id="22"/>
     </w:p>
     <w:p>
       <w:pPr>
@@ -21578,16 +21576,7 @@
                 <w:szCs w:val="24"/>
                 <w:lang w:val="en-US" w:eastAsia="en-US"/>
               </w:rPr>
-              <m:t>|</m:t>
-            </m:r>
-            <m:r>
-              <w:rPr>
-                <w:rFonts w:ascii="Cambria Math" w:hAnsi="Cambria Math"/>
-                <w:sz w:val="24"/>
-                <w:szCs w:val="24"/>
-                <w:lang w:val="en-US" w:eastAsia="en-US"/>
-              </w:rPr>
-              <m:t>b|</m:t>
+              <m:t>|b|</m:t>
             </m:r>
             <m:d>
               <m:dPr>
@@ -22022,7 +22011,7 @@
         <w:pStyle w:val="Heading3"/>
         <w:bidi/>
       </w:pPr>
-      <w:bookmarkStart w:id="24" w:name="_Toc535337748"/>
+      <w:bookmarkStart w:id="23" w:name="_Toc535337748"/>
       <w:r>
         <w:rPr>
           <w:rFonts w:hint="cs"/>
@@ -22063,7 +22052,7 @@
         </w:rPr>
         <w:t>חישובי הערכים האחרים</w:t>
       </w:r>
-      <w:bookmarkEnd w:id="24"/>
+      <w:bookmarkEnd w:id="23"/>
     </w:p>
     <w:p>
       <w:pPr>
@@ -22272,7 +22261,7 @@
           <w:rtl/>
         </w:rPr>
       </w:pPr>
-      <w:bookmarkStart w:id="25" w:name="_Toc535337749"/>
+      <w:bookmarkStart w:id="24" w:name="_Toc535337749"/>
       <w:r>
         <w:rPr>
           <w:rFonts w:hint="cs"/>
@@ -22290,7 +22279,7 @@
         </w:rPr>
         <w:t xml:space="preserve"> </w:t>
       </w:r>
-      <w:commentRangeStart w:id="26"/>
+      <w:commentRangeStart w:id="25"/>
       <w:r>
         <w:rPr>
           <w:rtl/>
@@ -22298,14 +22287,14 @@
         </w:rPr>
         <w:t>תוצאות</w:t>
       </w:r>
-      <w:bookmarkEnd w:id="25"/>
-      <w:commentRangeEnd w:id="26"/>
+      <w:bookmarkEnd w:id="24"/>
+      <w:commentRangeEnd w:id="25"/>
       <w:r>
         <w:rPr>
           <w:rStyle w:val="CommentReference"/>
           <w:rtl/>
         </w:rPr>
-        <w:commentReference w:id="26"/>
+        <w:commentReference w:id="25"/>
       </w:r>
     </w:p>
     <w:p>
@@ -22436,6 +22425,16 @@
           <w:lang w:bidi="he-IL"/>
         </w:rPr>
         <w:t>עם כיוון הזרימה</w:t>
+      </w:r>
+      <w:r>
+        <w:rPr>
+          <w:rFonts w:asciiTheme="minorBidi" w:hAnsiTheme="minorBidi" w:hint="cs"/>
+          <w:sz w:val="24"/>
+          <w:szCs w:val="24"/>
+          <w:rtl/>
+          <w:lang w:bidi="he-IL"/>
+        </w:rPr>
+        <w:t xml:space="preserve"> (ראה נוסחה 12)</w:t>
       </w:r>
       <w:r>
         <w:rPr>
@@ -23278,7 +23277,7 @@
           <w:rtl/>
         </w:rPr>
       </w:pPr>
-      <w:bookmarkStart w:id="27" w:name="_Toc535337750"/>
+      <w:bookmarkStart w:id="26" w:name="_Toc535337750"/>
       <w:r>
         <w:rPr>
           <w:rFonts w:hint="cs"/>
@@ -23327,7 +23326,7 @@
         </w:rPr>
         <w:t xml:space="preserve"> בדגם התכסית העירונית</w:t>
       </w:r>
-      <w:bookmarkEnd w:id="27"/>
+      <w:bookmarkEnd w:id="26"/>
     </w:p>
     <w:p>
       <w:pPr>
@@ -23335,7 +23334,7 @@
         <w:spacing w:line="360" w:lineRule="auto"/>
         <w:jc w:val="both"/>
         <w:rPr>
-          <w:ins w:id="28" w:author="daniel madar" w:date="2018-12-03T12:32:00Z"/>
+          <w:ins w:id="27" w:author="daniel madar" w:date="2018-12-03T12:32:00Z"/>
           <w:rFonts w:asciiTheme="minorBidi" w:hAnsiTheme="minorBidi"/>
           <w:sz w:val="24"/>
           <w:szCs w:val="24"/>
@@ -24275,7 +24274,7 @@
           <w:rtl/>
         </w:rPr>
       </w:pPr>
-      <w:bookmarkStart w:id="29" w:name="_Toc535337751"/>
+      <w:bookmarkStart w:id="28" w:name="_Toc535337751"/>
       <w:r>
         <w:rPr>
           <w:rFonts w:hint="cs"/>
@@ -24316,7 +24315,7 @@
         </w:rPr>
         <w:t>חישוב כוח הגרר בעזרת לחצי הריינולדס</w:t>
       </w:r>
-      <w:bookmarkEnd w:id="29"/>
+      <w:bookmarkEnd w:id="28"/>
     </w:p>
     <w:p>
       <w:pPr>
@@ -25372,7 +25371,7 @@
           <w:rtl/>
         </w:rPr>
       </w:pPr>
-      <w:bookmarkStart w:id="30" w:name="_Toc535337752"/>
+      <w:bookmarkStart w:id="29" w:name="_Toc535337752"/>
       <w:r>
         <w:rPr>
           <w:rFonts w:hint="cs"/>
@@ -25421,7 +25420,7 @@
         </w:rPr>
         <w:t xml:space="preserve"> הממוצע המרחבי של התאוצה בתכסית העירונית</w:t>
       </w:r>
-      <w:bookmarkEnd w:id="30"/>
+      <w:bookmarkEnd w:id="29"/>
     </w:p>
     <w:p>
       <w:pPr>
@@ -27034,7 +27033,7 @@
         <w:spacing w:line="360" w:lineRule="auto"/>
         <w:jc w:val="both"/>
         <w:rPr>
-          <w:ins w:id="31" w:author="daniel madar" w:date="2018-12-03T12:55:00Z"/>
+          <w:ins w:id="30" w:author="daniel madar" w:date="2018-12-03T12:55:00Z"/>
           <w:sz w:val="24"/>
           <w:szCs w:val="24"/>
           <w:rtl/>
@@ -27046,7 +27045,7 @@
         <w:pStyle w:val="Heading2"/>
         <w:bidi/>
       </w:pPr>
-      <w:bookmarkStart w:id="32" w:name="_Toc535337753"/>
+      <w:bookmarkStart w:id="31" w:name="_Toc535337753"/>
       <w:r>
         <w:rPr>
           <w:rFonts w:hint="cs"/>
@@ -27087,7 +27086,7 @@
         </w:rPr>
         <w:t>חישוב הגרר באמצעות תאוצות החלקיקים בדגם התכסית העירונית</w:t>
       </w:r>
-      <w:bookmarkEnd w:id="32"/>
+      <w:bookmarkEnd w:id="31"/>
     </w:p>
     <w:p>
       <w:pPr>
@@ -28867,7 +28866,7 @@
           <w:lang w:bidi="he-IL"/>
         </w:rPr>
       </w:pPr>
-      <w:bookmarkStart w:id="33" w:name="_Toc535337754"/>
+      <w:bookmarkStart w:id="32" w:name="_Toc535337754"/>
       <w:r>
         <w:rPr>
           <w:rFonts w:hint="cs"/>
@@ -28883,26 +28882,9 @@
           <w:rtl/>
           <w:lang w:bidi="he-IL"/>
         </w:rPr>
-        <w:t xml:space="preserve"> </w:t>
-      </w:r>
-      <w:commentRangeStart w:id="34"/>
-      <w:r>
-        <w:rPr>
-          <w:rFonts w:hint="cs"/>
-          <w:rtl/>
-          <w:lang w:bidi="he-IL"/>
-        </w:rPr>
-        <w:t>דיון</w:t>
-      </w:r>
-      <w:bookmarkEnd w:id="33"/>
-      <w:commentRangeEnd w:id="34"/>
-      <w:r>
-        <w:rPr>
-          <w:rStyle w:val="CommentReference"/>
-          <w:rtl/>
-        </w:rPr>
-        <w:commentReference w:id="34"/>
-      </w:r>
+        <w:t xml:space="preserve"> דיון</w:t>
+      </w:r>
+      <w:bookmarkEnd w:id="32"/>
     </w:p>
     <w:p>
       <w:pPr>
@@ -30188,8 +30170,10 @@
         <w:spacing w:after="160" w:line="360" w:lineRule="auto"/>
         <w:jc w:val="both"/>
         <w:rPr>
-          <w:sz w:val="24"/>
-          <w:szCs w:val="24"/>
+          <w:rFonts w:hint="cs"/>
+          <w:sz w:val="24"/>
+          <w:szCs w:val="24"/>
+          <w:rtl/>
           <w:lang w:bidi="he-IL"/>
         </w:rPr>
       </w:pPr>
@@ -30201,7 +30185,37 @@
           <w:rtl/>
           <w:lang w:bidi="he-IL"/>
         </w:rPr>
-        <w:t xml:space="preserve">פרט למדידות על כוח הגרר, מעניין להסתכל על התוצאות של מדידת התאוצה. אפשר לראות במפות החום כי מעל התכסית התאוצה קרובה לאפס, דבר ההגיוני מיכיוון שכמעט ולא פועלים </w:t>
+        <w:t xml:space="preserve">פרט למדידות על כוח הגרר, מעניין להסתכל על התוצאות של מדידת התאוצה. אפשר לראות במפות החום </w:t>
+      </w:r>
+      <w:r>
+        <w:rPr>
+          <w:rFonts w:hint="cs"/>
+          <w:sz w:val="24"/>
+          <w:szCs w:val="24"/>
+          <w:rtl/>
+          <w:lang w:bidi="he-IL"/>
+        </w:rPr>
+        <w:t>כי מעל התכסית התאוצה קרובה לאפס.</w:t>
+      </w:r>
+      <w:r>
+        <w:rPr>
+          <w:rFonts w:hint="cs"/>
+          <w:sz w:val="24"/>
+          <w:szCs w:val="24"/>
+          <w:rtl/>
+          <w:lang w:bidi="he-IL"/>
+        </w:rPr>
+        <w:t xml:space="preserve"> דבר ההגיוני מיכיוון </w:t>
+      </w:r>
+      <w:r>
+        <w:rPr>
+          <w:rFonts w:hint="cs"/>
+          <w:sz w:val="24"/>
+          <w:szCs w:val="24"/>
+          <w:rtl/>
+          <w:lang w:bidi="he-IL"/>
+        </w:rPr>
+        <w:t xml:space="preserve">שמעל הבניינים הכוח </w:t>
       </w:r>
       <w:r>
         <w:rPr>
@@ -30212,37 +30226,646 @@
           <w:lang w:bidi="he-IL"/>
         </w:rPr>
         <w:lastRenderedPageBreak/>
-        <w:t xml:space="preserve">כוחות בגובה זה מעל הבניינים. בנוסף לזאת ניתן לראות כי האוויר מאט שהוא מתקרב </w:t>
-      </w:r>
-      <w:r>
-        <w:rPr>
-          <w:rFonts w:hint="cs"/>
-          <w:sz w:val="24"/>
-          <w:szCs w:val="24"/>
-          <w:rtl/>
-          <w:lang w:bidi="he-IL"/>
-        </w:rPr>
-        <w:t>א</w:t>
-      </w:r>
-      <w:r>
-        <w:rPr>
-          <w:rFonts w:hint="cs"/>
-          <w:sz w:val="24"/>
-          <w:szCs w:val="24"/>
-          <w:rtl/>
-          <w:lang w:bidi="he-IL"/>
-        </w:rPr>
-        <w:t xml:space="preserve">ל בניין, דבר הנגרם ככל הנראה מהכוח שהבניין מפעיל על החלקיקים. דבר נוסף הנראה במדידת התאוצות הוא האצת החלקיקים מיד לאחר שעברו את הבניין. דבר זה קורה כאשר החלקיקים נכנסים למערבולת </w:t>
-      </w:r>
-      <w:r>
-        <w:rPr>
-          <w:sz w:val="24"/>
-          <w:szCs w:val="24"/>
-          <w:rtl/>
-          <w:lang w:bidi="he-IL"/>
-        </w:rPr>
-        <w:t>וצוברים הרבה מאוד מהירות ממהירות החלקיקים שכבר במערבולת</w:t>
-      </w:r>
+        <w:t xml:space="preserve">הממוצע </w:t>
+      </w:r>
+      <w:r>
+        <w:rPr>
+          <w:rFonts w:hint="cs"/>
+          <w:sz w:val="24"/>
+          <w:szCs w:val="24"/>
+          <w:rtl/>
+          <w:lang w:bidi="he-IL"/>
+        </w:rPr>
+        <w:t>צריך</w:t>
+      </w:r>
+      <w:r>
+        <w:rPr>
+          <w:rFonts w:hint="cs"/>
+          <w:sz w:val="24"/>
+          <w:szCs w:val="24"/>
+          <w:rtl/>
+          <w:lang w:bidi="he-IL"/>
+        </w:rPr>
+        <w:t xml:space="preserve"> להיות קרוב מאוד לאפס כי אין שום עצם שיפעיל כוח באזור זה</w:t>
+      </w:r>
+      <w:r>
+        <w:rPr>
+          <w:rFonts w:hint="cs"/>
+          <w:sz w:val="24"/>
+          <w:szCs w:val="24"/>
+          <w:rtl/>
+          <w:lang w:bidi="he-IL"/>
+        </w:rPr>
+        <w:t>.</w:t>
+      </w:r>
+      <w:r>
+        <w:rPr>
+          <w:rFonts w:hint="cs"/>
+          <w:sz w:val="24"/>
+          <w:szCs w:val="24"/>
+          <w:rtl/>
+          <w:lang w:bidi="he-IL"/>
+        </w:rPr>
+        <w:t xml:space="preserve"> מעבר זה ניתן לראות</w:t>
+      </w:r>
+      <w:r>
+        <w:rPr>
+          <w:rFonts w:hint="cs"/>
+          <w:sz w:val="24"/>
+          <w:szCs w:val="24"/>
+          <w:rtl/>
+          <w:lang w:bidi="he-IL"/>
+        </w:rPr>
+        <w:t xml:space="preserve"> את תאוטת החלקיקים בקרבת הבניין. זאת</w:t>
+      </w:r>
+      <w:r>
+        <w:rPr>
+          <w:rFonts w:hint="cs"/>
+          <w:sz w:val="24"/>
+          <w:szCs w:val="24"/>
+          <w:rtl/>
+          <w:lang w:bidi="he-IL"/>
+        </w:rPr>
+        <w:t xml:space="preserve"> ניתן להסביר בעזרת נוסחאות נאבייר סטוקס</w:t>
+      </w:r>
+      <w:r>
+        <w:rPr>
+          <w:rFonts w:hint="cs"/>
+          <w:sz w:val="24"/>
+          <w:szCs w:val="24"/>
+          <w:rtl/>
+          <w:lang w:bidi="he-IL"/>
+        </w:rPr>
+        <w:t xml:space="preserve">. </w:t>
+      </w:r>
+      <w:r>
+        <w:rPr>
+          <w:rFonts w:hint="cs"/>
+          <w:sz w:val="24"/>
+          <w:szCs w:val="24"/>
+          <w:rtl/>
+          <w:lang w:bidi="he-IL"/>
+        </w:rPr>
+        <w:t xml:space="preserve">בזרימה בה ניתן להזניח את מאמצי הגזירה נקבל </w:t>
+      </w:r>
+      <m:oMath>
+        <m:d>
+          <m:dPr>
+            <m:begChr m:val="〈"/>
+            <m:endChr m:val="〉"/>
+            <m:ctrlPr>
+              <w:rPr>
+                <w:rFonts w:ascii="Cambria Math" w:hAnsi="Cambria Math"/>
+                <w:sz w:val="24"/>
+                <w:szCs w:val="24"/>
+                <w:lang w:bidi="he-IL"/>
+              </w:rPr>
+            </m:ctrlPr>
+          </m:dPr>
+          <m:e>
+            <m:f>
+              <m:fPr>
+                <m:ctrlPr>
+                  <w:rPr>
+                    <w:rFonts w:ascii="Cambria Math" w:hAnsi="Cambria Math"/>
+                    <w:i/>
+                    <w:sz w:val="24"/>
+                    <w:szCs w:val="24"/>
+                    <w:lang w:bidi="he-IL"/>
+                  </w:rPr>
+                </m:ctrlPr>
+              </m:fPr>
+              <m:num>
+                <m:r>
+                  <w:rPr>
+                    <w:rFonts w:ascii="Cambria Math" w:hAnsi="Cambria Math"/>
+                    <w:sz w:val="24"/>
+                    <w:szCs w:val="24"/>
+                    <w:lang w:bidi="he-IL"/>
+                  </w:rPr>
+                  <m:t>Du</m:t>
+                </m:r>
+              </m:num>
+              <m:den>
+                <m:r>
+                  <w:rPr>
+                    <w:rFonts w:ascii="Cambria Math" w:hAnsi="Cambria Math"/>
+                    <w:sz w:val="24"/>
+                    <w:szCs w:val="24"/>
+                    <w:lang w:bidi="he-IL"/>
+                  </w:rPr>
+                  <m:t>Dt</m:t>
+                </m:r>
+              </m:den>
+            </m:f>
+          </m:e>
+        </m:d>
+        <m:r>
+          <w:rPr>
+            <w:rFonts w:ascii="Cambria Math" w:hAnsi="Cambria Math"/>
+            <w:sz w:val="24"/>
+            <w:szCs w:val="24"/>
+            <w:lang w:bidi="he-IL"/>
+          </w:rPr>
+          <m:t>=-</m:t>
+        </m:r>
+        <m:f>
+          <m:fPr>
+            <m:ctrlPr>
+              <w:rPr>
+                <w:rFonts w:ascii="Cambria Math" w:hAnsi="Cambria Math"/>
+                <w:i/>
+                <w:sz w:val="24"/>
+                <w:szCs w:val="24"/>
+                <w:lang w:bidi="he-IL"/>
+              </w:rPr>
+            </m:ctrlPr>
+          </m:fPr>
+          <m:num>
+            <m:r>
+              <w:rPr>
+                <w:rFonts w:ascii="Cambria Math" w:hAnsi="Cambria Math"/>
+                <w:sz w:val="24"/>
+                <w:szCs w:val="24"/>
+                <w:lang w:bidi="he-IL"/>
+              </w:rPr>
+              <m:t>1</m:t>
+            </m:r>
+          </m:num>
+          <m:den>
+            <m:r>
+              <w:rPr>
+                <w:rFonts w:ascii="Cambria Math" w:hAnsi="Cambria Math"/>
+                <w:sz w:val="24"/>
+                <w:szCs w:val="24"/>
+                <w:lang w:bidi="he-IL"/>
+              </w:rPr>
+              <m:t>ρ</m:t>
+            </m:r>
+          </m:den>
+        </m:f>
+        <m:d>
+          <m:dPr>
+            <m:begChr m:val="〈"/>
+            <m:endChr m:val="〉"/>
+            <m:ctrlPr>
+              <w:rPr>
+                <w:rFonts w:ascii="Cambria Math" w:hAnsi="Cambria Math"/>
+                <w:i/>
+                <w:sz w:val="24"/>
+                <w:szCs w:val="24"/>
+                <w:lang w:bidi="he-IL"/>
+              </w:rPr>
+            </m:ctrlPr>
+          </m:dPr>
+          <m:e>
+            <m:r>
+              <m:rPr>
+                <m:sty m:val="p"/>
+              </m:rPr>
+              <w:rPr>
+                <w:rFonts w:ascii="Cambria Math" w:hAnsi="Cambria Math"/>
+                <w:sz w:val="24"/>
+                <w:szCs w:val="24"/>
+                <w:lang w:bidi="he-IL"/>
+              </w:rPr>
+              <m:t>∇</m:t>
+            </m:r>
+            <m:r>
+              <w:rPr>
+                <w:rFonts w:ascii="Cambria Math" w:hAnsi="Cambria Math"/>
+                <w:sz w:val="24"/>
+                <w:szCs w:val="24"/>
+                <w:lang w:bidi="he-IL"/>
+              </w:rPr>
+              <m:t>p</m:t>
+            </m:r>
+          </m:e>
+        </m:d>
+      </m:oMath>
+      <w:r>
+        <w:rPr>
+          <w:rFonts w:hint="cs"/>
+          <w:sz w:val="24"/>
+          <w:szCs w:val="24"/>
+          <w:rtl/>
+          <w:lang w:bidi="he-IL"/>
+        </w:rPr>
+        <w:t>. כלומר</w:t>
+      </w:r>
+      <w:r>
+        <w:rPr>
+          <w:rFonts w:hint="cs"/>
+          <w:sz w:val="24"/>
+          <w:szCs w:val="24"/>
+          <w:rtl/>
+          <w:lang w:bidi="he-IL"/>
+        </w:rPr>
+        <w:t>,</w:t>
+      </w:r>
+      <w:r>
+        <w:rPr>
+          <w:rFonts w:hint="cs"/>
+          <w:sz w:val="24"/>
+          <w:szCs w:val="24"/>
+          <w:rtl/>
+          <w:lang w:bidi="he-IL"/>
+        </w:rPr>
+        <w:t xml:space="preserve"> התאוצה הממוצעת נמצאת ביחס לינארי הפוך לגרדיאנט </w:t>
+      </w:r>
+      <w:r>
+        <w:rPr>
+          <w:rFonts w:hint="cs"/>
+          <w:sz w:val="24"/>
+          <w:szCs w:val="24"/>
+          <w:rtl/>
+          <w:lang w:bidi="he-IL"/>
+        </w:rPr>
+        <w:t>ה</w:t>
+      </w:r>
+      <w:r>
+        <w:rPr>
+          <w:rFonts w:hint="cs"/>
+          <w:sz w:val="24"/>
+          <w:szCs w:val="24"/>
+          <w:rtl/>
+          <w:lang w:bidi="he-IL"/>
+        </w:rPr>
+        <w:t>ל</w:t>
+      </w:r>
+      <w:bookmarkStart w:id="33" w:name="_GoBack"/>
+      <w:bookmarkEnd w:id="33"/>
+      <w:r>
+        <w:rPr>
+          <w:rFonts w:hint="cs"/>
+          <w:sz w:val="24"/>
+          <w:szCs w:val="24"/>
+          <w:rtl/>
+          <w:lang w:bidi="he-IL"/>
+        </w:rPr>
+        <w:t>חץ. מתוצאות קודמות, ניתן לראות</w:t>
+      </w:r>
+      <w:r>
+        <w:rPr>
+          <w:rFonts w:hint="cs"/>
+          <w:sz w:val="24"/>
+          <w:szCs w:val="24"/>
+          <w:rtl/>
+          <w:lang w:bidi="he-IL"/>
+        </w:rPr>
+        <w:t xml:space="preserve"> שבקרבת עצם הלחץ עולה עם ציר ה-</w:t>
+      </w:r>
+      <w:r>
+        <w:rPr>
+          <w:sz w:val="24"/>
+          <w:szCs w:val="24"/>
+          <w:lang w:bidi="he-IL"/>
+        </w:rPr>
+        <w:t>x</w:t>
+      </w:r>
+      <w:r>
+        <w:rPr>
+          <w:rFonts w:hint="cs"/>
+          <w:sz w:val="24"/>
+          <w:szCs w:val="24"/>
+          <w:rtl/>
+          <w:lang w:bidi="he-IL"/>
+        </w:rPr>
+        <w:t xml:space="preserve"> (ציר הזרימה), ולכן נוצר</w:t>
+      </w:r>
+      <w:r>
+        <w:rPr>
+          <w:rFonts w:hint="cs"/>
+          <w:sz w:val="24"/>
+          <w:szCs w:val="24"/>
+          <w:rtl/>
+          <w:lang w:bidi="he-IL"/>
+        </w:rPr>
+        <w:t>ת תאוטה</w:t>
+      </w:r>
+      <w:sdt>
+        <w:sdtPr>
+          <w:rPr>
+            <w:rFonts w:hint="cs"/>
+            <w:sz w:val="24"/>
+            <w:szCs w:val="24"/>
+            <w:rtl/>
+            <w:lang w:bidi="he-IL"/>
+          </w:rPr>
+          <w:id w:val="-168183834"/>
+          <w:citation/>
+        </w:sdtPr>
+        <w:sdtContent>
+          <w:r>
+            <w:rPr>
+              <w:sz w:val="24"/>
+              <w:szCs w:val="24"/>
+              <w:rtl/>
+              <w:lang w:bidi="he-IL"/>
+            </w:rPr>
+            <w:fldChar w:fldCharType="begin"/>
+          </w:r>
+          <w:r>
+            <w:rPr>
+              <w:sz w:val="24"/>
+              <w:szCs w:val="24"/>
+              <w:rtl/>
+              <w:lang w:bidi="he-IL"/>
+            </w:rPr>
+            <w:instrText xml:space="preserve"> </w:instrText>
+          </w:r>
+          <w:r>
+            <w:rPr>
+              <w:rFonts w:hint="cs"/>
+              <w:sz w:val="24"/>
+              <w:szCs w:val="24"/>
+              <w:lang w:bidi="he-IL"/>
+            </w:rPr>
+            <w:instrText>CITATION</w:instrText>
+          </w:r>
+          <w:r>
+            <w:rPr>
+              <w:rFonts w:hint="cs"/>
+              <w:sz w:val="24"/>
+              <w:szCs w:val="24"/>
+              <w:rtl/>
+              <w:lang w:bidi="he-IL"/>
+            </w:rPr>
+            <w:instrText xml:space="preserve"> </w:instrText>
+          </w:r>
+          <w:r>
+            <w:rPr>
+              <w:rFonts w:hint="cs"/>
+              <w:sz w:val="24"/>
+              <w:szCs w:val="24"/>
+              <w:lang w:bidi="he-IL"/>
+            </w:rPr>
+            <w:instrText>Fai57 \l 1037</w:instrText>
+          </w:r>
+          <w:r>
+            <w:rPr>
+              <w:sz w:val="24"/>
+              <w:szCs w:val="24"/>
+              <w:rtl/>
+              <w:lang w:bidi="he-IL"/>
+            </w:rPr>
+            <w:instrText xml:space="preserve"> </w:instrText>
+          </w:r>
+          <w:r>
+            <w:rPr>
+              <w:sz w:val="24"/>
+              <w:szCs w:val="24"/>
+              <w:rtl/>
+              <w:lang w:bidi="he-IL"/>
+            </w:rPr>
+            <w:fldChar w:fldCharType="separate"/>
+          </w:r>
+          <w:r>
+            <w:rPr>
+              <w:noProof/>
+              <w:sz w:val="24"/>
+              <w:szCs w:val="24"/>
+              <w:rtl/>
+              <w:lang w:bidi="he-IL"/>
+            </w:rPr>
+            <w:t xml:space="preserve"> </w:t>
+          </w:r>
+          <w:r>
+            <w:rPr>
+              <w:rFonts w:hint="cs"/>
+              <w:noProof/>
+              <w:sz w:val="24"/>
+              <w:szCs w:val="24"/>
+              <w:rtl/>
+              <w:lang w:bidi="he-IL"/>
+            </w:rPr>
+            <w:t>(</w:t>
+          </w:r>
+          <w:r>
+            <w:rPr>
+              <w:rFonts w:hint="cs"/>
+              <w:noProof/>
+              <w:sz w:val="24"/>
+              <w:szCs w:val="24"/>
+              <w:lang w:bidi="he-IL"/>
+            </w:rPr>
+            <w:t>Fail, Lawford</w:t>
+          </w:r>
+          <w:r>
+            <w:rPr>
+              <w:rFonts w:hint="cs"/>
+              <w:noProof/>
+              <w:sz w:val="24"/>
+              <w:szCs w:val="24"/>
+              <w:rtl/>
+              <w:lang w:bidi="he-IL"/>
+            </w:rPr>
+            <w:t xml:space="preserve">, &amp; </w:t>
+          </w:r>
+          <w:r>
+            <w:rPr>
+              <w:rFonts w:hint="cs"/>
+              <w:noProof/>
+              <w:sz w:val="24"/>
+              <w:szCs w:val="24"/>
+              <w:lang w:bidi="he-IL"/>
+            </w:rPr>
+            <w:t>Eyre, 1957</w:t>
+          </w:r>
+          <w:r>
+            <w:rPr>
+              <w:rFonts w:hint="cs"/>
+              <w:noProof/>
+              <w:sz w:val="24"/>
+              <w:szCs w:val="24"/>
+              <w:rtl/>
+              <w:lang w:bidi="he-IL"/>
+            </w:rPr>
+            <w:t>)</w:t>
+          </w:r>
+          <w:r>
+            <w:rPr>
+              <w:sz w:val="24"/>
+              <w:szCs w:val="24"/>
+              <w:rtl/>
+              <w:lang w:bidi="he-IL"/>
+            </w:rPr>
+            <w:fldChar w:fldCharType="end"/>
+          </w:r>
+        </w:sdtContent>
+      </w:sdt>
+      <w:r>
+        <w:rPr>
+          <w:rFonts w:hint="cs"/>
+          <w:sz w:val="24"/>
+          <w:szCs w:val="24"/>
+          <w:rtl/>
+          <w:lang w:bidi="he-IL"/>
+        </w:rPr>
+        <w:t>. מעבר לזאת נראת הא</w:t>
+      </w:r>
+      <w:r>
+        <w:rPr>
+          <w:rFonts w:hint="cs"/>
+          <w:sz w:val="24"/>
+          <w:szCs w:val="24"/>
+          <w:rtl/>
+          <w:lang w:bidi="he-IL"/>
+        </w:rPr>
+        <w:t>צה של החלקיקים מיד לאחר הביניין.</w:t>
+      </w:r>
+      <w:r>
+        <w:rPr>
+          <w:rFonts w:hint="cs"/>
+          <w:sz w:val="24"/>
+          <w:szCs w:val="24"/>
+          <w:rtl/>
+          <w:lang w:bidi="he-IL"/>
+        </w:rPr>
+        <w:t xml:space="preserve"> גם דבר זה מוסבר מהיחס בין התאוצה ללחץ. מחקרים קודמים מצאו כי מיד לאחר עצם בתוך זורם</w:t>
+      </w:r>
+      <w:r>
+        <w:rPr>
+          <w:rFonts w:hint="cs"/>
+          <w:sz w:val="24"/>
+          <w:szCs w:val="24"/>
+          <w:rtl/>
+          <w:lang w:bidi="he-IL"/>
+        </w:rPr>
+        <w:t xml:space="preserve">, </w:t>
+      </w:r>
+      <w:r>
+        <w:rPr>
+          <w:rFonts w:hint="cs"/>
+          <w:sz w:val="24"/>
+          <w:szCs w:val="24"/>
+          <w:rtl/>
+          <w:lang w:bidi="he-IL"/>
+        </w:rPr>
+        <w:t>הלחץ</w:t>
+      </w:r>
+      <w:r>
+        <w:rPr>
+          <w:rFonts w:hint="cs"/>
+          <w:sz w:val="24"/>
+          <w:szCs w:val="24"/>
+          <w:rtl/>
+          <w:lang w:bidi="he-IL"/>
+        </w:rPr>
+        <w:t xml:space="preserve"> יורד</w:t>
+      </w:r>
+      <w:r>
+        <w:rPr>
+          <w:sz w:val="24"/>
+          <w:szCs w:val="24"/>
+          <w:lang w:bidi="he-IL"/>
+        </w:rPr>
+        <w:t xml:space="preserve"> </w:t>
+      </w:r>
+      <w:r>
+        <w:rPr>
+          <w:rFonts w:hint="cs"/>
+          <w:sz w:val="24"/>
+          <w:szCs w:val="24"/>
+          <w:rtl/>
+          <w:lang w:bidi="he-IL"/>
+        </w:rPr>
+        <w:t>משמעותית</w:t>
+      </w:r>
+      <w:r>
+        <w:rPr>
+          <w:rFonts w:hint="cs"/>
+          <w:sz w:val="24"/>
+          <w:szCs w:val="24"/>
+          <w:rtl/>
+          <w:lang w:bidi="he-IL"/>
+        </w:rPr>
+        <w:t xml:space="preserve"> ביחס לציר ה-</w:t>
+      </w:r>
+      <w:r>
+        <w:rPr>
+          <w:sz w:val="24"/>
+          <w:szCs w:val="24"/>
+          <w:lang w:bidi="he-IL"/>
+        </w:rPr>
+        <w:t>x</w:t>
+      </w:r>
+      <w:r>
+        <w:rPr>
+          <w:rFonts w:hint="cs"/>
+          <w:sz w:val="24"/>
+          <w:szCs w:val="24"/>
+          <w:rtl/>
+          <w:lang w:bidi="he-IL"/>
+        </w:rPr>
+        <w:t>, ולכן הגיוני שהתאוצה תהיה חיובית וגדולה מאוד</w:t>
+      </w:r>
+      <w:r>
+        <w:rPr>
+          <w:sz w:val="24"/>
+          <w:szCs w:val="24"/>
+          <w:lang w:bidi="he-IL"/>
+        </w:rPr>
+        <w:t xml:space="preserve"> </w:t>
+      </w:r>
+      <w:sdt>
+        <w:sdtPr>
+          <w:rPr>
+            <w:sz w:val="24"/>
+            <w:szCs w:val="24"/>
+            <w:rtl/>
+            <w:lang w:bidi="he-IL"/>
+          </w:rPr>
+          <w:id w:val="-1870588559"/>
+          <w:citation/>
+        </w:sdtPr>
+        <w:sdtContent>
+          <w:r>
+            <w:rPr>
+              <w:sz w:val="24"/>
+              <w:szCs w:val="24"/>
+              <w:rtl/>
+              <w:lang w:bidi="he-IL"/>
+            </w:rPr>
+            <w:fldChar w:fldCharType="begin"/>
+          </w:r>
+          <w:r>
+            <w:rPr>
+              <w:sz w:val="24"/>
+              <w:szCs w:val="24"/>
+              <w:lang w:bidi="he-IL"/>
+            </w:rPr>
+            <w:instrText xml:space="preserve"> CITATION Xin14 \l 1033 </w:instrText>
+          </w:r>
+          <w:r>
+            <w:rPr>
+              <w:sz w:val="24"/>
+              <w:szCs w:val="24"/>
+              <w:rtl/>
+              <w:lang w:bidi="he-IL"/>
+            </w:rPr>
+            <w:fldChar w:fldCharType="separate"/>
+          </w:r>
+          <w:r>
+            <w:rPr>
+              <w:noProof/>
+              <w:sz w:val="24"/>
+              <w:szCs w:val="24"/>
+              <w:lang w:bidi="he-IL"/>
+            </w:rPr>
+            <w:t>(Xinliang, Muk Chen, Jianmin, &amp; Dag, 2014)</w:t>
+          </w:r>
+          <w:r>
+            <w:rPr>
+              <w:sz w:val="24"/>
+              <w:szCs w:val="24"/>
+              <w:rtl/>
+              <w:lang w:bidi="he-IL"/>
+            </w:rPr>
+            <w:fldChar w:fldCharType="end"/>
+          </w:r>
+        </w:sdtContent>
+      </w:sdt>
       <w:r>
         <w:rPr>
           <w:rFonts w:hint="cs"/>
@@ -30941,7 +31564,7 @@
             </w:rPr>
           </w:pPr>
         </w:p>
-        <w:bookmarkStart w:id="35" w:name="_Toc535337755" w:displacedByCustomXml="next"/>
+        <w:bookmarkStart w:id="34" w:name="_Toc535337755" w:displacedByCustomXml="next"/>
         <w:sdt>
           <w:sdtPr>
             <w:rPr>
@@ -30965,22 +31588,22 @@
               <w:r>
                 <w:t>i</w:t>
               </w:r>
-              <w:commentRangeStart w:id="36"/>
+              <w:commentRangeStart w:id="35"/>
               <w:r>
                 <w:t>bliograp</w:t>
               </w:r>
-              <w:commentRangeEnd w:id="36"/>
+              <w:commentRangeEnd w:id="35"/>
               <w:r>
                 <w:rPr>
                   <w:rStyle w:val="CommentReference"/>
                   <w:rtl/>
                 </w:rPr>
-                <w:commentReference w:id="36"/>
+                <w:commentReference w:id="35"/>
               </w:r>
               <w:r>
                 <w:t>hy</w:t>
               </w:r>
-              <w:bookmarkEnd w:id="35"/>
+              <w:bookmarkEnd w:id="34"/>
             </w:p>
             <w:sdt>
               <w:sdtPr>
@@ -31111,6 +31734,35 @@
                       <w:noProof/>
                     </w:rPr>
                     <w:t>(3), 491-519.</w:t>
+                  </w:r>
+                </w:p>
+                <w:p>
+                  <w:pPr>
+                    <w:pStyle w:val="Bibliography"/>
+                    <w:ind w:left="720" w:hanging="720"/>
+                    <w:rPr>
+                      <w:noProof/>
+                    </w:rPr>
+                  </w:pPr>
+                  <w:r>
+                    <w:rPr>
+                      <w:noProof/>
+                    </w:rPr>
+                    <w:t xml:space="preserve">Fail, R., Lawford, J. A., &amp; Eyre, R. C. (1957). Low-Speed-Experiments on the wake Characteristics of Flat Plates normal to an Air Stream. </w:t>
+                  </w:r>
+                  <w:r>
+                    <w:rPr>
+                      <w:i/>
+                      <w:iCs/>
+                      <w:noProof/>
+                    </w:rPr>
+                    <w:t>Reports and Memoranda</w:t>
+                  </w:r>
+                  <w:r>
+                    <w:rPr>
+                      <w:noProof/>
+                    </w:rPr>
+                    <w:t>.</w:t>
                   </w:r>
                 </w:p>
                 <w:p>
@@ -31288,6 +31940,35 @@
                   </w:r>
                 </w:p>
                 <w:p>
+                  <w:pPr>
+                    <w:pStyle w:val="Bibliography"/>
+                    <w:ind w:left="720" w:hanging="720"/>
+                    <w:rPr>
+                      <w:noProof/>
+                    </w:rPr>
+                  </w:pPr>
+                  <w:r>
+                    <w:rPr>
+                      <w:noProof/>
+                    </w:rPr>
+                    <w:t xml:space="preserve">Xinliang, T., Muk Chen, O., Jianmin, Y., &amp; Dag, M. (2014). Large-eddy simulation of the flow normal to a flat plate. </w:t>
+                  </w:r>
+                  <w:r>
+                    <w:rPr>
+                      <w:i/>
+                      <w:iCs/>
+                      <w:noProof/>
+                    </w:rPr>
+                    <w:t>Journal of Fluids and Structures</w:t>
+                  </w:r>
+                  <w:r>
+                    <w:rPr>
+                      <w:noProof/>
+                    </w:rPr>
+                    <w:t>.</w:t>
+                  </w:r>
+                </w:p>
+                <w:p>
                   <w:r>
                     <w:rPr>
                       <w:b/>
@@ -31332,7 +32013,7 @@
 
 <file path=word/comments.xml><?xml version="1.0" encoding="utf-8"?>
 <w:comments xmlns:wpc="http://schemas.microsoft.com/office/word/2010/wordprocessingCanvas" xmlns:mc="http://schemas.openxmlformats.org/markup-compatibility/2006" xmlns:o="urn:schemas-microsoft-com:office:office" xmlns:r="http://schemas.openxmlformats.org/officeDocument/2006/relationships" xmlns:m="http://schemas.openxmlformats.org/officeDocument/2006/math" xmlns:v="urn:schemas-microsoft-com:vml" xmlns:wp14="http://schemas.microsoft.com/office/word/2010/wordprocessingDrawing" xmlns:wp="http://schemas.openxmlformats.org/drawingml/2006/wordprocessingDrawing" xmlns:w10="urn:schemas-microsoft-com:office:word" xmlns:w="http://schemas.openxmlformats.org/wordprocessingml/2006/main" xmlns:w14="http://schemas.microsoft.com/office/word/2010/wordml" xmlns:wpg="http://schemas.microsoft.com/office/word/2010/wordprocessingGroup" xmlns:wpi="http://schemas.microsoft.com/office/word/2010/wordprocessingInk" xmlns:wne="http://schemas.microsoft.com/office/word/2006/wordml" xmlns:wps="http://schemas.microsoft.com/office/word/2010/wordprocessingShape" mc:Ignorable="w14 wp14">
-  <w:comment w:id="21" w:author="alexy shapovalov" w:date="2018-12-28T17:30:00Z" w:initials="as">
+  <w:comment w:id="20" w:author="alexy shapovalov" w:date="2018-12-28T17:30:00Z" w:initials="as">
     <w:p>
       <w:pPr>
         <w:pStyle w:val="CommentText"/>
@@ -31356,7 +32037,7 @@
       </w:r>
     </w:p>
   </w:comment>
-  <w:comment w:id="26" w:author="alexy shapovalov" w:date="2019-02-01T17:40:00Z" w:initials="as">
+  <w:comment w:id="25" w:author="alexy shapovalov" w:date="2019-02-01T17:40:00Z" w:initials="as">
     <w:p>
       <w:pPr>
         <w:pStyle w:val="CommentText"/>
@@ -31453,73 +32134,7 @@
       </w:r>
     </w:p>
   </w:comment>
-  <w:comment w:id="34" w:author="alexy shapovalov" w:date="2019-02-05T16:29:00Z" w:initials="as">
-    <w:p>
-      <w:pPr>
-        <w:pStyle w:val="CommentText"/>
-      </w:pPr>
-      <w:r>
-        <w:rPr>
-          <w:rStyle w:val="CommentReference"/>
-        </w:rPr>
-        <w:annotationRef/>
-      </w:r>
-      <w:r>
-        <w:rPr>
-          <w:rtl/>
-          <w:lang w:bidi="he-IL"/>
-        </w:rPr>
-        <w:t>המחקר לא נעשה בעבר בגלל מגבלות טכנולוגיות הנפטרו ממש לא מזמן במעבדה של אלכס</w:t>
-      </w:r>
-    </w:p>
-    <w:p>
-      <w:pPr>
-        <w:pStyle w:val="CommentText"/>
-      </w:pPr>
-      <w:r>
-        <w:rPr>
-          <w:rtl/>
-          <w:lang w:bidi="he-IL"/>
-        </w:rPr>
-        <w:t>מדידות לאגראנג'יות בערים כמעט ולא נעשו ובפרט מדידות על תאוצות לא נעשו כלל</w:t>
-      </w:r>
-    </w:p>
-    <w:p>
-      <w:pPr>
-        <w:pStyle w:val="CommentText"/>
-      </w:pPr>
-    </w:p>
-    <w:p>
-      <w:pPr>
-        <w:pStyle w:val="CommentText"/>
-      </w:pPr>
-      <w:r>
-        <w:rPr>
-          <w:rtl/>
-          <w:lang w:bidi="he-IL"/>
-        </w:rPr>
-        <w:t>בהינתן קשר כלשהו בין הגרר לתאוצה, אפשר בעזרת כוח הגרר שיחסית פשוט לחשב ולמדוד לגלות לאן האוויר זז ומאיץ</w:t>
-      </w:r>
-    </w:p>
-    <w:p>
-      <w:pPr>
-        <w:pStyle w:val="CommentText"/>
-      </w:pPr>
-    </w:p>
-    <w:p>
-      <w:pPr>
-        <w:pStyle w:val="CommentText"/>
-      </w:pPr>
-      <w:r>
-        <w:rPr>
-          <w:rtl/>
-          <w:lang w:bidi="he-IL"/>
-        </w:rPr>
-        <w:t>אי תיאום בין שני הגרפים יכול להיגרם מזה שחלק מהאנרגיה בזורם מתבזבזת על עירבולים במקום האטה או האצה</w:t>
-      </w:r>
-    </w:p>
-  </w:comment>
-  <w:comment w:id="36" w:author="alexy shapovalov" w:date="2019-02-13T16:42:00Z" w:initials="as">
+  <w:comment w:id="35" w:author="alexy shapovalov" w:date="2019-02-13T16:42:00Z" w:initials="as">
     <w:p>
       <w:pPr>
         <w:pStyle w:val="CommentText"/>
@@ -31667,7 +32282,7 @@
                                 <w:sz w:val="48"/>
                                 <w:szCs w:val="48"/>
                               </w:rPr>
-                              <w:t>14</w:t>
+                              <w:t>26</w:t>
                             </w:r>
                             <w:r>
                               <w:rPr>
@@ -33066,7 +33681,6 @@
   <w:rsids>
     <w:rsidRoot w:val="00420186"/>
     <w:rsid w:val="00420186"/>
-    <w:rsid w:val="0070720F"/>
   </w:rsids>
   <m:mathPr>
     <m:mathFont m:val="Cambria Math"/>
@@ -33905,7 +34519,7 @@
     <b:JournalName>Experiments in Fluids 15.2</b:JournalName>
     <b:Year>1993</b:Year>
     <b:Pages>133-146</b:Pages>
-    <b:RefOrder>10</b:RefOrder>
+    <b:RefOrder>12</b:RefOrder>
   </b:Source>
   <b:Source>
     <b:Tag>Eq2</b:Tag>
@@ -34090,6 +34704,66 @@
     <b:Title>Turbulence In Plant Canopies</b:Title>
     <b:JournalName>Annual review of fluid mechanics</b:JournalName>
     <b:Year>2000</b:Year>
+    <b:RefOrder>11</b:RefOrder>
+  </b:Source>
+  <b:Source>
+    <b:Tag>Xin14</b:Tag>
+    <b:SourceType>JournalArticle</b:SourceType>
+    <b:Guid>{C5ED5C45-E4C9-45E2-BD23-5AEB9974FECE}</b:Guid>
+    <b:Author>
+      <b:Author>
+        <b:NameList>
+          <b:Person>
+            <b:Last>Xinliang</b:Last>
+            <b:First>Tian</b:First>
+          </b:Person>
+          <b:Person>
+            <b:Last>Muk Chen</b:Last>
+            <b:First>Ong</b:First>
+          </b:Person>
+          <b:Person>
+            <b:Last>Jianmin</b:Last>
+            <b:First>Yang</b:First>
+          </b:Person>
+          <b:Person>
+            <b:Last>Dag</b:Last>
+            <b:First>Myrhaug</b:First>
+          </b:Person>
+        </b:NameList>
+      </b:Author>
+    </b:Author>
+    <b:Title>Large-eddy simulation of the flow normal to a flat plate</b:Title>
+    <b:JournalName>Journal of Fluids and Structures</b:JournalName>
+    <b:Year>2014</b:Year>
+    <b:RefOrder>10</b:RefOrder>
+  </b:Source>
+  <b:Source>
+    <b:Tag>Fai57</b:Tag>
+    <b:SourceType>JournalArticle</b:SourceType>
+    <b:Guid>{84339013-989B-4F1B-9279-7C6973A5395D}</b:Guid>
+    <b:Author>
+      <b:Author>
+        <b:NameList>
+          <b:Person>
+            <b:Last>Fail</b:Last>
+            <b:First>R.</b:First>
+          </b:Person>
+          <b:Person>
+            <b:Last>Lawford</b:Last>
+            <b:First>J.</b:First>
+            <b:Middle>A.</b:Middle>
+          </b:Person>
+          <b:Person>
+            <b:Last>Eyre</b:Last>
+            <b:First>R.</b:First>
+            <b:Middle>C. W.</b:Middle>
+          </b:Person>
+        </b:NameList>
+      </b:Author>
+    </b:Author>
+    <b:Title>Low-Speed-Experiments on the wake Characteristics of Flat Plates normal to an Air Stream</b:Title>
+    <b:JournalName>Reports and Memoranda</b:JournalName>
+    <b:Year>1957</b:Year>
     <b:RefOrder>9</b:RefOrder>
   </b:Source>
 </b:Sources>
@@ -34104,7 +34778,7 @@
 </file>
 
 <file path=customXml/itemProps2.xml><?xml version="1.0" encoding="utf-8"?>
-<ds:datastoreItem xmlns:ds="http://schemas.openxmlformats.org/officeDocument/2006/customXml" ds:itemID="{6807711F-4F58-48FE-B3D0-D87412234BC5}">
+<ds:datastoreItem xmlns:ds="http://schemas.openxmlformats.org/officeDocument/2006/customXml" ds:itemID="{3671034B-946D-4AC3-9A60-906CAD8781A2}">
   <ds:schemaRefs>
     <ds:schemaRef ds:uri="http://schemas.openxmlformats.org/officeDocument/2006/bibliography"/>
   </ds:schemaRefs>

</xml_diff>

<commit_message>
added latest update to full work
</commit_message>
<xml_diff>
--- a/thesis/thesis.docx
+++ b/thesis/thesis.docx
@@ -16397,7 +16397,27 @@
                 <w:rtl/>
                 <w:lang w:val="en-US"/>
               </w:rPr>
-              <w:t>מד רוח אוטרה-סוני</w:t>
+              <w:t>מד רוח א</w:t>
+            </w:r>
+            <w:r>
+              <w:rPr>
+                <w:rFonts w:hint="cs"/>
+                <w:sz w:val="24"/>
+                <w:szCs w:val="24"/>
+                <w:rtl/>
+                <w:lang w:val="en-US"/>
+              </w:rPr>
+              <w:t>ל</w:t>
+            </w:r>
+            <w:r>
+              <w:rPr>
+                <w:rFonts w:hint="cs"/>
+                <w:sz w:val="24"/>
+                <w:szCs w:val="24"/>
+                <w:rtl/>
+                <w:lang w:val="en-US"/>
+              </w:rPr>
+              <w:t>וטרה-סוני</w:t>
             </w:r>
           </w:p>
         </w:tc>
@@ -16607,7 +16627,17 @@
           <w:szCs w:val="24"/>
           <w:rtl/>
         </w:rPr>
-        <w:t xml:space="preserve"> נתונים שנאספו </w:t>
+        <w:t xml:space="preserve"> נתוני</w:t>
+      </w:r>
+      <w:bookmarkStart w:id="18" w:name="_GoBack"/>
+      <w:bookmarkEnd w:id="18"/>
+      <w:r>
+        <w:rPr>
+          <w:sz w:val="24"/>
+          <w:szCs w:val="24"/>
+          <w:rtl/>
+        </w:rPr>
+        <w:t xml:space="preserve">ם שנאספו </w:t>
       </w:r>
       <w:r>
         <w:rPr>
@@ -18201,7 +18231,7 @@
           <w:rtl/>
         </w:rPr>
       </w:pPr>
-      <w:bookmarkStart w:id="18" w:name="_Toc535337744"/>
+      <w:bookmarkStart w:id="19" w:name="_Toc535337744"/>
       <w:r>
         <w:rPr>
           <w:rFonts w:hint="cs"/>
@@ -18232,7 +18262,7 @@
         </w:rPr>
         <w:t>PTV</w:t>
       </w:r>
-      <w:bookmarkEnd w:id="18"/>
+      <w:bookmarkEnd w:id="19"/>
     </w:p>
     <w:p>
       <w:pPr>
@@ -19819,7 +19849,7 @@
           <w:lang w:bidi="he-IL"/>
         </w:rPr>
       </w:pPr>
-      <w:bookmarkStart w:id="19" w:name="_Toc535337745"/>
+      <w:bookmarkStart w:id="20" w:name="_Toc535337745"/>
       <w:r>
         <w:rPr>
           <w:rFonts w:hint="cs"/>
@@ -19828,7 +19858,7 @@
         </w:rPr>
         <w:t>2</w:t>
       </w:r>
-      <w:commentRangeStart w:id="20"/>
+      <w:commentRangeStart w:id="21"/>
       <w:r>
         <w:rPr>
           <w:rFonts w:hint="cs"/>
@@ -19862,15 +19892,15 @@
         <w:tab/>
         <w:t>תהליך ניתוח המידע</w:t>
       </w:r>
-      <w:commentRangeEnd w:id="20"/>
+      <w:commentRangeEnd w:id="21"/>
       <w:r>
         <w:rPr>
           <w:rStyle w:val="CommentReference"/>
           <w:rtl/>
         </w:rPr>
-        <w:commentReference w:id="20"/>
-      </w:r>
-      <w:bookmarkEnd w:id="19"/>
+        <w:commentReference w:id="21"/>
+      </w:r>
+      <w:bookmarkEnd w:id="20"/>
     </w:p>
     <w:p>
       <w:pPr>
@@ -20001,7 +20031,7 @@
           <w:rtl/>
         </w:rPr>
       </w:pPr>
-      <w:bookmarkStart w:id="21" w:name="_Toc535337746"/>
+      <w:bookmarkStart w:id="22" w:name="_Toc535337746"/>
       <w:r>
         <w:rPr>
           <w:rFonts w:hint="cs"/>
@@ -20066,7 +20096,7 @@
         </w:rPr>
         <w:t>מרחביים</w:t>
       </w:r>
-      <w:bookmarkEnd w:id="21"/>
+      <w:bookmarkEnd w:id="22"/>
     </w:p>
     <w:p>
       <w:pPr>
@@ -20076,7 +20106,7 @@
           <w:rtl/>
         </w:rPr>
       </w:pPr>
-      <w:bookmarkStart w:id="22" w:name="_Toc535337747"/>
+      <w:bookmarkStart w:id="23" w:name="_Toc535337747"/>
       <w:r>
         <w:rPr>
           <w:rFonts w:hint="cs"/>
@@ -20117,7 +20147,7 @@
         </w:rPr>
         <w:t>ממוצע מרחבי על מהריות</w:t>
       </w:r>
-      <w:bookmarkEnd w:id="22"/>
+      <w:bookmarkEnd w:id="23"/>
     </w:p>
     <w:p>
       <w:pPr>
@@ -22011,7 +22041,7 @@
         <w:pStyle w:val="Heading3"/>
         <w:bidi/>
       </w:pPr>
-      <w:bookmarkStart w:id="23" w:name="_Toc535337748"/>
+      <w:bookmarkStart w:id="24" w:name="_Toc535337748"/>
       <w:r>
         <w:rPr>
           <w:rFonts w:hint="cs"/>
@@ -22052,7 +22082,7 @@
         </w:rPr>
         <w:t>חישובי הערכים האחרים</w:t>
       </w:r>
-      <w:bookmarkEnd w:id="23"/>
+      <w:bookmarkEnd w:id="24"/>
     </w:p>
     <w:p>
       <w:pPr>
@@ -22261,7 +22291,7 @@
           <w:rtl/>
         </w:rPr>
       </w:pPr>
-      <w:bookmarkStart w:id="24" w:name="_Toc535337749"/>
+      <w:bookmarkStart w:id="25" w:name="_Toc535337749"/>
       <w:r>
         <w:rPr>
           <w:rFonts w:hint="cs"/>
@@ -22279,7 +22309,7 @@
         </w:rPr>
         <w:t xml:space="preserve"> </w:t>
       </w:r>
-      <w:commentRangeStart w:id="25"/>
+      <w:commentRangeStart w:id="26"/>
       <w:r>
         <w:rPr>
           <w:rtl/>
@@ -22287,14 +22317,14 @@
         </w:rPr>
         <w:t>תוצאות</w:t>
       </w:r>
-      <w:bookmarkEnd w:id="24"/>
-      <w:commentRangeEnd w:id="25"/>
+      <w:bookmarkEnd w:id="25"/>
+      <w:commentRangeEnd w:id="26"/>
       <w:r>
         <w:rPr>
           <w:rStyle w:val="CommentReference"/>
           <w:rtl/>
         </w:rPr>
-        <w:commentReference w:id="25"/>
+        <w:commentReference w:id="26"/>
       </w:r>
     </w:p>
     <w:p>
@@ -23277,7 +23307,7 @@
           <w:rtl/>
         </w:rPr>
       </w:pPr>
-      <w:bookmarkStart w:id="26" w:name="_Toc535337750"/>
+      <w:bookmarkStart w:id="27" w:name="_Toc535337750"/>
       <w:r>
         <w:rPr>
           <w:rFonts w:hint="cs"/>
@@ -23326,7 +23356,7 @@
         </w:rPr>
         <w:t xml:space="preserve"> בדגם התכסית העירונית</w:t>
       </w:r>
-      <w:bookmarkEnd w:id="26"/>
+      <w:bookmarkEnd w:id="27"/>
     </w:p>
     <w:p>
       <w:pPr>
@@ -23334,7 +23364,7 @@
         <w:spacing w:line="360" w:lineRule="auto"/>
         <w:jc w:val="both"/>
         <w:rPr>
-          <w:ins w:id="27" w:author="daniel madar" w:date="2018-12-03T12:32:00Z"/>
+          <w:ins w:id="28" w:author="daniel madar" w:date="2018-12-03T12:32:00Z"/>
           <w:rFonts w:asciiTheme="minorBidi" w:hAnsiTheme="minorBidi"/>
           <w:sz w:val="24"/>
           <w:szCs w:val="24"/>
@@ -24274,7 +24304,7 @@
           <w:rtl/>
         </w:rPr>
       </w:pPr>
-      <w:bookmarkStart w:id="28" w:name="_Toc535337751"/>
+      <w:bookmarkStart w:id="29" w:name="_Toc535337751"/>
       <w:r>
         <w:rPr>
           <w:rFonts w:hint="cs"/>
@@ -24315,7 +24345,7 @@
         </w:rPr>
         <w:t>חישוב כוח הגרר בעזרת לחצי הריינולדס</w:t>
       </w:r>
-      <w:bookmarkEnd w:id="28"/>
+      <w:bookmarkEnd w:id="29"/>
     </w:p>
     <w:p>
       <w:pPr>
@@ -25371,7 +25401,7 @@
           <w:rtl/>
         </w:rPr>
       </w:pPr>
-      <w:bookmarkStart w:id="29" w:name="_Toc535337752"/>
+      <w:bookmarkStart w:id="30" w:name="_Toc535337752"/>
       <w:r>
         <w:rPr>
           <w:rFonts w:hint="cs"/>
@@ -25420,7 +25450,7 @@
         </w:rPr>
         <w:t xml:space="preserve"> הממוצע המרחבי של התאוצה בתכסית העירונית</w:t>
       </w:r>
-      <w:bookmarkEnd w:id="29"/>
+      <w:bookmarkEnd w:id="30"/>
     </w:p>
     <w:p>
       <w:pPr>
@@ -27033,7 +27063,7 @@
         <w:spacing w:line="360" w:lineRule="auto"/>
         <w:jc w:val="both"/>
         <w:rPr>
-          <w:ins w:id="30" w:author="daniel madar" w:date="2018-12-03T12:55:00Z"/>
+          <w:ins w:id="31" w:author="daniel madar" w:date="2018-12-03T12:55:00Z"/>
           <w:sz w:val="24"/>
           <w:szCs w:val="24"/>
           <w:rtl/>
@@ -27045,7 +27075,7 @@
         <w:pStyle w:val="Heading2"/>
         <w:bidi/>
       </w:pPr>
-      <w:bookmarkStart w:id="31" w:name="_Toc535337753"/>
+      <w:bookmarkStart w:id="32" w:name="_Toc535337753"/>
       <w:r>
         <w:rPr>
           <w:rFonts w:hint="cs"/>
@@ -27086,7 +27116,7 @@
         </w:rPr>
         <w:t>חישוב הגרר באמצעות תאוצות החלקיקים בדגם התכסית העירונית</w:t>
       </w:r>
-      <w:bookmarkEnd w:id="31"/>
+      <w:bookmarkEnd w:id="32"/>
     </w:p>
     <w:p>
       <w:pPr>
@@ -28866,7 +28896,7 @@
           <w:lang w:bidi="he-IL"/>
         </w:rPr>
       </w:pPr>
-      <w:bookmarkStart w:id="32" w:name="_Toc535337754"/>
+      <w:bookmarkStart w:id="33" w:name="_Toc535337754"/>
       <w:r>
         <w:rPr>
           <w:rFonts w:hint="cs"/>
@@ -28884,7 +28914,7 @@
         </w:rPr>
         <w:t xml:space="preserve"> דיון</w:t>
       </w:r>
-      <w:bookmarkEnd w:id="32"/>
+      <w:bookmarkEnd w:id="33"/>
     </w:p>
     <w:p>
       <w:pPr>
@@ -30491,19 +30521,7 @@
           <w:rtl/>
           <w:lang w:bidi="he-IL"/>
         </w:rPr>
-        <w:t>ל</w:t>
-      </w:r>
-      <w:bookmarkStart w:id="33" w:name="_GoBack"/>
-      <w:bookmarkEnd w:id="33"/>
-      <w:r>
-        <w:rPr>
-          <w:rFonts w:hint="cs"/>
-          <w:sz w:val="24"/>
-          <w:szCs w:val="24"/>
-          <w:rtl/>
-          <w:lang w:bidi="he-IL"/>
-        </w:rPr>
-        <w:t>חץ. מתוצאות קודמות, ניתן לראות</w:t>
+        <w:t>לחץ. מתוצאות קודמות, ניתן לראות</w:t>
       </w:r>
       <w:r>
         <w:rPr>
@@ -32013,7 +32031,7 @@
 
 <file path=word/comments.xml><?xml version="1.0" encoding="utf-8"?>
 <w:comments xmlns:wpc="http://schemas.microsoft.com/office/word/2010/wordprocessingCanvas" xmlns:mc="http://schemas.openxmlformats.org/markup-compatibility/2006" xmlns:o="urn:schemas-microsoft-com:office:office" xmlns:r="http://schemas.openxmlformats.org/officeDocument/2006/relationships" xmlns:m="http://schemas.openxmlformats.org/officeDocument/2006/math" xmlns:v="urn:schemas-microsoft-com:vml" xmlns:wp14="http://schemas.microsoft.com/office/word/2010/wordprocessingDrawing" xmlns:wp="http://schemas.openxmlformats.org/drawingml/2006/wordprocessingDrawing" xmlns:w10="urn:schemas-microsoft-com:office:word" xmlns:w="http://schemas.openxmlformats.org/wordprocessingml/2006/main" xmlns:w14="http://schemas.microsoft.com/office/word/2010/wordml" xmlns:wpg="http://schemas.microsoft.com/office/word/2010/wordprocessingGroup" xmlns:wpi="http://schemas.microsoft.com/office/word/2010/wordprocessingInk" xmlns:wne="http://schemas.microsoft.com/office/word/2006/wordml" xmlns:wps="http://schemas.microsoft.com/office/word/2010/wordprocessingShape" mc:Ignorable="w14 wp14">
-  <w:comment w:id="20" w:author="alexy shapovalov" w:date="2018-12-28T17:30:00Z" w:initials="as">
+  <w:comment w:id="21" w:author="alexy shapovalov" w:date="2018-12-28T17:30:00Z" w:initials="as">
     <w:p>
       <w:pPr>
         <w:pStyle w:val="CommentText"/>
@@ -32037,7 +32055,7 @@
       </w:r>
     </w:p>
   </w:comment>
-  <w:comment w:id="25" w:author="alexy shapovalov" w:date="2019-02-01T17:40:00Z" w:initials="as">
+  <w:comment w:id="26" w:author="alexy shapovalov" w:date="2019-02-01T17:40:00Z" w:initials="as">
     <w:p>
       <w:pPr>
         <w:pStyle w:val="CommentText"/>
@@ -32282,7 +32300,7 @@
                                 <w:sz w:val="48"/>
                                 <w:szCs w:val="48"/>
                               </w:rPr>
-                              <w:t>26</w:t>
+                              <w:t>13</w:t>
                             </w:r>
                             <w:r>
                               <w:rPr>
@@ -34778,7 +34796,7 @@
 </file>
 
 <file path=customXml/itemProps2.xml><?xml version="1.0" encoding="utf-8"?>
-<ds:datastoreItem xmlns:ds="http://schemas.openxmlformats.org/officeDocument/2006/customXml" ds:itemID="{3671034B-946D-4AC3-9A60-906CAD8781A2}">
+<ds:datastoreItem xmlns:ds="http://schemas.openxmlformats.org/officeDocument/2006/customXml" ds:itemID="{1F895DE0-06A2-4EAA-AC00-2F695E7C5184}">
   <ds:schemaRefs>
     <ds:schemaRef ds:uri="http://schemas.openxmlformats.org/officeDocument/2006/bibliography"/>
   </ds:schemaRefs>

</xml_diff>

<commit_message>
Shitot chapter is finished and accepted
</commit_message>
<xml_diff>
--- a/thesis/thesis.docx
+++ b/thesis/thesis.docx
@@ -3563,6 +3563,7 @@
           <w:id w:val="-2097167553"/>
           <w:citation/>
         </w:sdtPr>
+        <w:sdtEndPr/>
         <w:sdtContent>
           <w:r>
             <w:rPr>
@@ -3748,6 +3749,7 @@
           <w:id w:val="-580605832"/>
           <w:citation/>
         </w:sdtPr>
+        <w:sdtEndPr/>
         <w:sdtContent>
           <w:r>
             <w:rPr>
@@ -4081,6 +4083,7 @@
           <w:id w:val="934102513"/>
           <w:citation/>
         </w:sdtPr>
+        <w:sdtEndPr/>
         <w:sdtContent>
           <w:r>
             <w:rPr>
@@ -4289,6 +4292,7 @@
           <w:id w:val="-363600066"/>
           <w:citation/>
         </w:sdtPr>
+        <w:sdtEndPr/>
         <w:sdtContent>
           <w:r>
             <w:rPr>
@@ -4497,6 +4501,7 @@
           <w:id w:val="-325287899"/>
           <w:citation/>
         </w:sdtPr>
+        <w:sdtEndPr/>
         <w:sdtContent>
           <w:r>
             <w:rPr>
@@ -4683,6 +4688,7 @@
           <w:id w:val="911200995"/>
           <w:citation/>
         </w:sdtPr>
+        <w:sdtEndPr/>
         <w:sdtContent>
           <w:r>
             <w:rPr>
@@ -4971,7 +4977,7 @@
                     <pic:cNvPicPr preferRelativeResize="0"/>
                   </pic:nvPicPr>
                   <pic:blipFill>
-                    <a:blip r:embed="rId9" cstate="print"/>
+                    <a:blip r:embed="rId10" cstate="print"/>
                     <a:stretch>
                       <a:fillRect/>
                     </a:stretch>
@@ -5282,6 +5288,7 @@
                       <w:id w:val="-74824573"/>
                       <w:citation/>
                     </w:sdtPr>
+                    <w:sdtEndPr/>
                     <w:sdtContent>
                       <w:r>
                         <w:rPr>
@@ -6689,7 +6696,7 @@
                     <pic:cNvPicPr/>
                   </pic:nvPicPr>
                   <pic:blipFill>
-                    <a:blip r:embed="rId10" cstate="print"/>
+                    <a:blip r:embed="rId11" cstate="print"/>
                     <a:stretch>
                       <a:fillRect/>
                     </a:stretch>
@@ -7091,6 +7098,7 @@
           <w:id w:val="-416874902"/>
           <w:citation/>
         </w:sdtPr>
+        <w:sdtEndPr/>
         <w:sdtContent>
           <w:r>
             <w:rPr>
@@ -7534,6 +7542,7 @@
           <w:id w:val="1003471831"/>
           <w:citation/>
         </w:sdtPr>
+        <w:sdtEndPr/>
         <w:sdtContent>
           <w:r>
             <w:rPr>
@@ -8598,6 +8607,7 @@
           <w:id w:val="-1536030133"/>
           <w:citation/>
         </w:sdtPr>
+        <w:sdtEndPr/>
         <w:sdtContent>
           <w:r>
             <w:rPr>
@@ -9272,6 +9282,7 @@
           <w:id w:val="2040006537"/>
           <w:citation/>
         </w:sdtPr>
+        <w:sdtEndPr/>
         <w:sdtContent>
           <w:r>
             <w:rPr>
@@ -9617,6 +9628,7 @@
           <w:id w:val="1775055801"/>
           <w:citation/>
         </w:sdtPr>
+        <w:sdtEndPr/>
         <w:sdtContent>
           <w:r>
             <w:rPr>
@@ -10216,7 +10228,7 @@
                     <pic:cNvPicPr preferRelativeResize="0"/>
                   </pic:nvPicPr>
                   <pic:blipFill>
-                    <a:blip r:embed="rId11" cstate="print"/>
+                    <a:blip r:embed="rId12" cstate="print"/>
                     <a:srcRect/>
                     <a:stretch>
                       <a:fillRect/>
@@ -10299,6 +10311,7 @@
           <w:id w:val="583881771"/>
           <w:citation/>
         </w:sdtPr>
+        <w:sdtEndPr/>
         <w:sdtContent>
           <w:r>
             <w:rPr>
@@ -10490,7 +10503,7 @@
                     <pic:cNvPicPr preferRelativeResize="0"/>
                   </pic:nvPicPr>
                   <pic:blipFill>
-                    <a:blip r:embed="rId12" cstate="print"/>
+                    <a:blip r:embed="rId13" cstate="print"/>
                     <a:srcRect/>
                     <a:stretch>
                       <a:fillRect/>
@@ -11141,6 +11154,7 @@
           <w:id w:val="1805422118"/>
           <w:citation/>
         </w:sdtPr>
+        <w:sdtEndPr/>
         <w:sdtContent>
           <w:r>
             <w:rPr>
@@ -11819,6 +11833,7 @@
           <w:id w:val="1391541810"/>
           <w:citation/>
         </w:sdtPr>
+        <w:sdtEndPr/>
         <w:sdtContent>
           <w:r>
             <w:rPr>
@@ -12302,7 +12317,7 @@
                     <pic:cNvPicPr/>
                   </pic:nvPicPr>
                   <pic:blipFill>
-                    <a:blip r:embed="rId13" cstate="print">
+                    <a:blip r:embed="rId14" cstate="print">
                       <a:extLst>
                         <a:ext uri="{28A0092B-C50C-407E-A947-70E740481C1C}">
                           <a14:useLocalDpi xmlns:a14="http://schemas.microsoft.com/office/drawing/2010/main" val="0"/>
@@ -12846,6 +12861,7 @@
           <w:id w:val="1718540676"/>
           <w:citation/>
         </w:sdtPr>
+        <w:sdtEndPr/>
         <w:sdtContent>
           <w:r>
             <w:rPr>
@@ -12978,6 +12994,7 @@
           <w:id w:val="-1717804526"/>
           <w:citation/>
         </w:sdtPr>
+        <w:sdtEndPr/>
         <w:sdtContent>
           <w:r>
             <w:rPr>
@@ -14552,6 +14569,7 @@
           <w:id w:val="-1443916588"/>
           <w:citation/>
         </w:sdtPr>
+        <w:sdtEndPr/>
         <w:sdtContent>
           <w:r>
             <w:rPr>
@@ -16553,7 +16571,6 @@
         <w:pStyle w:val="Heading2"/>
         <w:bidi/>
         <w:rPr>
-          <w:rFonts w:hint="cs"/>
           <w:rtl/>
         </w:rPr>
       </w:pPr>
@@ -16627,17 +16644,7 @@
           <w:szCs w:val="24"/>
           <w:rtl/>
         </w:rPr>
-        <w:t xml:space="preserve"> נתוני</w:t>
-      </w:r>
-      <w:bookmarkStart w:id="18" w:name="_GoBack"/>
-      <w:bookmarkEnd w:id="18"/>
-      <w:r>
-        <w:rPr>
-          <w:sz w:val="24"/>
-          <w:szCs w:val="24"/>
-          <w:rtl/>
-        </w:rPr>
-        <w:t xml:space="preserve">ם שנאספו </w:t>
+        <w:t xml:space="preserve"> נתונים שנאספו </w:t>
       </w:r>
       <w:r>
         <w:rPr>
@@ -17428,7 +17435,7 @@
                     </pic:cNvPicPr>
                   </pic:nvPicPr>
                   <pic:blipFill>
-                    <a:blip r:embed="rId14" cstate="print"/>
+                    <a:blip r:embed="rId15" cstate="print"/>
                     <a:srcRect/>
                     <a:stretch>
                       <a:fillRect/>
@@ -18231,7 +18238,7 @@
           <w:rtl/>
         </w:rPr>
       </w:pPr>
-      <w:bookmarkStart w:id="19" w:name="_Toc535337744"/>
+      <w:bookmarkStart w:id="18" w:name="_Toc535337744"/>
       <w:r>
         <w:rPr>
           <w:rFonts w:hint="cs"/>
@@ -18258,11 +18265,19 @@
       </w:r>
       <w:r>
         <w:rPr>
+          <w:rFonts w:hint="cs"/>
+          <w:rtl/>
+          <w:lang w:bidi="he-IL"/>
+        </w:rPr>
+        <w:t>-</w:t>
+      </w:r>
+      <w:r>
+        <w:rPr>
           <w:lang w:bidi="he-IL"/>
         </w:rPr>
         <w:t>PTV</w:t>
       </w:r>
-      <w:bookmarkEnd w:id="19"/>
+      <w:bookmarkEnd w:id="18"/>
     </w:p>
     <w:p>
       <w:pPr>
@@ -18505,6 +18520,7 @@
           <w:id w:val="-1233843482"/>
           <w:citation/>
         </w:sdtPr>
+        <w:sdtEndPr/>
         <w:sdtContent>
           <w:r>
             <w:rPr>
@@ -18933,6 +18949,7 @@
           <w:id w:val="-1992935141"/>
           <w:citation/>
         </w:sdtPr>
+        <w:sdtEndPr/>
         <w:sdtContent>
           <w:r>
             <w:rPr>
@@ -19849,7 +19866,7 @@
           <w:lang w:bidi="he-IL"/>
         </w:rPr>
       </w:pPr>
-      <w:bookmarkStart w:id="20" w:name="_Toc535337745"/>
+      <w:bookmarkStart w:id="19" w:name="_Toc535337745"/>
       <w:r>
         <w:rPr>
           <w:rFonts w:hint="cs"/>
@@ -19858,7 +19875,6 @@
         </w:rPr>
         <w:t>2</w:t>
       </w:r>
-      <w:commentRangeStart w:id="21"/>
       <w:r>
         <w:rPr>
           <w:rFonts w:hint="cs"/>
@@ -19892,15 +19908,7 @@
         <w:tab/>
         <w:t>תהליך ניתוח המידע</w:t>
       </w:r>
-      <w:commentRangeEnd w:id="21"/>
-      <w:r>
-        <w:rPr>
-          <w:rStyle w:val="CommentReference"/>
-          <w:rtl/>
-        </w:rPr>
-        <w:commentReference w:id="21"/>
-      </w:r>
-      <w:bookmarkEnd w:id="20"/>
+      <w:bookmarkEnd w:id="19"/>
     </w:p>
     <w:p>
       <w:pPr>
@@ -20031,7 +20039,7 @@
           <w:rtl/>
         </w:rPr>
       </w:pPr>
-      <w:bookmarkStart w:id="22" w:name="_Toc535337746"/>
+      <w:bookmarkStart w:id="20" w:name="_Toc535337746"/>
       <w:r>
         <w:rPr>
           <w:rFonts w:hint="cs"/>
@@ -20096,7 +20104,7 @@
         </w:rPr>
         <w:t>מרחביים</w:t>
       </w:r>
-      <w:bookmarkEnd w:id="22"/>
+      <w:bookmarkEnd w:id="20"/>
     </w:p>
     <w:p>
       <w:pPr>
@@ -20106,7 +20114,7 @@
           <w:rtl/>
         </w:rPr>
       </w:pPr>
-      <w:bookmarkStart w:id="23" w:name="_Toc535337747"/>
+      <w:bookmarkStart w:id="21" w:name="_Toc535337747"/>
       <w:r>
         <w:rPr>
           <w:rFonts w:hint="cs"/>
@@ -20145,9 +20153,25 @@
           <w:rtl/>
           <w:lang w:bidi="he-IL"/>
         </w:rPr>
-        <w:t>ממוצע מרחבי על מהריות</w:t>
-      </w:r>
-      <w:bookmarkEnd w:id="23"/>
+        <w:t>ממוצע מרחבי על מה</w:t>
+      </w:r>
+      <w:r>
+        <w:rPr>
+          <w:rFonts w:hint="cs"/>
+          <w:rtl/>
+          <w:lang w:bidi="he-IL"/>
+        </w:rPr>
+        <w:t>ירויו</w:t>
+      </w:r>
+      <w:r>
+        <w:rPr>
+          <w:rFonts w:hint="cs"/>
+          <w:rtl/>
+          <w:lang w:bidi="he-IL"/>
+        </w:rPr>
+        <w:t>ת</w:t>
+      </w:r>
+      <w:bookmarkEnd w:id="21"/>
     </w:p>
     <w:p>
       <w:pPr>
@@ -20170,7 +20194,19 @@
           <w:rtl/>
           <w:lang w:val="en-US" w:eastAsia="en-US"/>
         </w:rPr>
-        <w:t xml:space="preserve">כדי לחשב חלק גדול מהערכים בתוכנה נדרש המידע על המהירויות הממוצעות של החלקיקים. כדי לחשב את המהירות הממוצעת של החלקיקים במיקום מסויים חולק מרחב המדידה לקוביות בגודל </w:t>
+        <w:t>כדי לחשב חלק גדול מהערכים בתוכ</w:t>
+      </w:r>
+      <w:bookmarkStart w:id="22" w:name="_GoBack"/>
+      <w:bookmarkEnd w:id="22"/>
+      <w:r>
+        <w:rPr>
+          <w:rFonts w:hint="cs"/>
+          <w:sz w:val="24"/>
+          <w:szCs w:val="24"/>
+          <w:rtl/>
+          <w:lang w:val="en-US" w:eastAsia="en-US"/>
+        </w:rPr>
+        <w:t xml:space="preserve">נה נדרש המידע על המהירויות הממוצעות של החלקיקים. כדי לחשב את המהירות הממוצעת של החלקיקים במיקום מסויים חולק מרחב המדידה לקוביות בגודל </w:t>
       </w:r>
       <w:r>
         <w:rPr>
@@ -21211,7 +21247,6 @@
         <w:spacing w:line="360" w:lineRule="auto"/>
         <w:jc w:val="both"/>
         <w:rPr>
-          <w:rFonts w:hint="cs"/>
           <w:sz w:val="24"/>
           <w:szCs w:val="24"/>
           <w:rtl/>
@@ -21386,7 +21421,6 @@
         <w:spacing w:line="360" w:lineRule="auto"/>
         <w:jc w:val="both"/>
         <w:rPr>
-          <w:rFonts w:hint="cs"/>
           <w:sz w:val="24"/>
           <w:szCs w:val="24"/>
           <w:rtl/>
@@ -21671,7 +21705,6 @@
         <w:spacing w:line="360" w:lineRule="auto"/>
         <w:jc w:val="both"/>
         <w:rPr>
-          <w:rFonts w:hint="cs"/>
           <w:sz w:val="24"/>
           <w:szCs w:val="24"/>
           <w:rtl/>
@@ -22041,7 +22074,7 @@
         <w:pStyle w:val="Heading3"/>
         <w:bidi/>
       </w:pPr>
-      <w:bookmarkStart w:id="24" w:name="_Toc535337748"/>
+      <w:bookmarkStart w:id="23" w:name="_Toc535337748"/>
       <w:r>
         <w:rPr>
           <w:rFonts w:hint="cs"/>
@@ -22082,7 +22115,7 @@
         </w:rPr>
         <w:t>חישובי הערכים האחרים</w:t>
       </w:r>
-      <w:bookmarkEnd w:id="24"/>
+      <w:bookmarkEnd w:id="23"/>
     </w:p>
     <w:p>
       <w:pPr>
@@ -22119,6 +22152,7 @@
           <w:id w:val="-992416081"/>
           <w:citation/>
         </w:sdtPr>
+        <w:sdtEndPr/>
         <w:sdtContent>
           <w:r>
             <w:rPr>
@@ -22291,7 +22325,7 @@
           <w:rtl/>
         </w:rPr>
       </w:pPr>
-      <w:bookmarkStart w:id="25" w:name="_Toc535337749"/>
+      <w:bookmarkStart w:id="24" w:name="_Toc535337749"/>
       <w:r>
         <w:rPr>
           <w:rFonts w:hint="cs"/>
@@ -22309,7 +22343,7 @@
         </w:rPr>
         <w:t xml:space="preserve"> </w:t>
       </w:r>
-      <w:commentRangeStart w:id="26"/>
+      <w:commentRangeStart w:id="25"/>
       <w:r>
         <w:rPr>
           <w:rtl/>
@@ -22317,14 +22351,14 @@
         </w:rPr>
         <w:t>תוצאות</w:t>
       </w:r>
-      <w:bookmarkEnd w:id="25"/>
-      <w:commentRangeEnd w:id="26"/>
+      <w:bookmarkEnd w:id="24"/>
+      <w:commentRangeEnd w:id="25"/>
       <w:r>
         <w:rPr>
           <w:rStyle w:val="CommentReference"/>
           <w:rtl/>
         </w:rPr>
-        <w:commentReference w:id="26"/>
+        <w:commentReference w:id="25"/>
       </w:r>
     </w:p>
     <w:p>
@@ -22758,7 +22792,7 @@
                     </pic:cNvPicPr>
                   </pic:nvPicPr>
                   <pic:blipFill>
-                    <a:blip r:embed="rId16">
+                    <a:blip r:embed="rId17">
                       <a:extLst>
                         <a:ext uri="{28A0092B-C50C-407E-A947-70E740481C1C}">
                           <a14:useLocalDpi xmlns:a14="http://schemas.microsoft.com/office/drawing/2010/main" val="0"/>
@@ -23307,7 +23341,7 @@
           <w:rtl/>
         </w:rPr>
       </w:pPr>
-      <w:bookmarkStart w:id="27" w:name="_Toc535337750"/>
+      <w:bookmarkStart w:id="26" w:name="_Toc535337750"/>
       <w:r>
         <w:rPr>
           <w:rFonts w:hint="cs"/>
@@ -23356,7 +23390,7 @@
         </w:rPr>
         <w:t xml:space="preserve"> בדגם התכסית העירונית</w:t>
       </w:r>
-      <w:bookmarkEnd w:id="27"/>
+      <w:bookmarkEnd w:id="26"/>
     </w:p>
     <w:p>
       <w:pPr>
@@ -23364,7 +23398,7 @@
         <w:spacing w:line="360" w:lineRule="auto"/>
         <w:jc w:val="both"/>
         <w:rPr>
-          <w:ins w:id="28" w:author="daniel madar" w:date="2018-12-03T12:32:00Z"/>
+          <w:ins w:id="27" w:author="daniel madar" w:date="2018-12-03T12:32:00Z"/>
           <w:rFonts w:asciiTheme="minorBidi" w:hAnsiTheme="minorBidi"/>
           <w:sz w:val="24"/>
           <w:szCs w:val="24"/>
@@ -23720,7 +23754,7 @@
                     </pic:cNvPicPr>
                   </pic:nvPicPr>
                   <pic:blipFill>
-                    <a:blip r:embed="rId17" cstate="print">
+                    <a:blip r:embed="rId18" cstate="print">
                       <a:extLst>
                         <a:ext uri="{28A0092B-C50C-407E-A947-70E740481C1C}">
                           <a14:useLocalDpi xmlns:a14="http://schemas.microsoft.com/office/drawing/2010/main" val="0"/>
@@ -24304,7 +24338,7 @@
           <w:rtl/>
         </w:rPr>
       </w:pPr>
-      <w:bookmarkStart w:id="29" w:name="_Toc535337751"/>
+      <w:bookmarkStart w:id="28" w:name="_Toc535337751"/>
       <w:r>
         <w:rPr>
           <w:rFonts w:hint="cs"/>
@@ -24345,7 +24379,7 @@
         </w:rPr>
         <w:t>חישוב כוח הגרר בעזרת לחצי הריינולדס</w:t>
       </w:r>
-      <w:bookmarkEnd w:id="29"/>
+      <w:bookmarkEnd w:id="28"/>
     </w:p>
     <w:p>
       <w:pPr>
@@ -24449,6 +24483,7 @@
           <w:id w:val="1627043683"/>
           <w:citation/>
         </w:sdtPr>
+        <w:sdtEndPr/>
         <w:sdtContent>
           <w:r>
             <w:rPr>
@@ -24948,7 +24983,7 @@
                     </pic:cNvPicPr>
                   </pic:nvPicPr>
                   <pic:blipFill rotWithShape="1">
-                    <a:blip r:embed="rId18" cstate="print">
+                    <a:blip r:embed="rId19" cstate="print">
                       <a:extLst>
                         <a:ext uri="{28A0092B-C50C-407E-A947-70E740481C1C}">
                           <a14:useLocalDpi xmlns:a14="http://schemas.microsoft.com/office/drawing/2010/main" val="0"/>
@@ -25401,7 +25436,7 @@
           <w:rtl/>
         </w:rPr>
       </w:pPr>
-      <w:bookmarkStart w:id="30" w:name="_Toc535337752"/>
+      <w:bookmarkStart w:id="29" w:name="_Toc535337752"/>
       <w:r>
         <w:rPr>
           <w:rFonts w:hint="cs"/>
@@ -25450,7 +25485,7 @@
         </w:rPr>
         <w:t xml:space="preserve"> הממוצע המרחבי של התאוצה בתכסית העירונית</w:t>
       </w:r>
-      <w:bookmarkEnd w:id="30"/>
+      <w:bookmarkEnd w:id="29"/>
     </w:p>
     <w:p>
       <w:pPr>
@@ -25752,7 +25787,7 @@
                     </pic:cNvPicPr>
                   </pic:nvPicPr>
                   <pic:blipFill>
-                    <a:blip r:embed="rId19" cstate="print">
+                    <a:blip r:embed="rId20" cstate="print">
                       <a:extLst>
                         <a:ext uri="{28A0092B-C50C-407E-A947-70E740481C1C}">
                           <a14:useLocalDpi xmlns:a14="http://schemas.microsoft.com/office/drawing/2010/main" val="0"/>
@@ -25853,7 +25888,7 @@
                     </pic:cNvPicPr>
                   </pic:nvPicPr>
                   <pic:blipFill>
-                    <a:blip r:embed="rId20" cstate="print">
+                    <a:blip r:embed="rId21" cstate="print">
                       <a:extLst>
                         <a:ext uri="{28A0092B-C50C-407E-A947-70E740481C1C}">
                           <a14:useLocalDpi xmlns:a14="http://schemas.microsoft.com/office/drawing/2010/main" val="0"/>
@@ -26616,7 +26651,7 @@
                     </pic:cNvPicPr>
                   </pic:nvPicPr>
                   <pic:blipFill>
-                    <a:blip r:embed="rId21" cstate="print">
+                    <a:blip r:embed="rId22" cstate="print">
                       <a:extLst>
                         <a:ext uri="{28A0092B-C50C-407E-A947-70E740481C1C}">
                           <a14:useLocalDpi xmlns:a14="http://schemas.microsoft.com/office/drawing/2010/main" val="0"/>
@@ -26673,7 +26708,7 @@
                     </pic:cNvPicPr>
                   </pic:nvPicPr>
                   <pic:blipFill>
-                    <a:blip r:embed="rId22" cstate="print">
+                    <a:blip r:embed="rId23" cstate="print">
                       <a:extLst>
                         <a:ext uri="{28A0092B-C50C-407E-A947-70E740481C1C}">
                           <a14:useLocalDpi xmlns:a14="http://schemas.microsoft.com/office/drawing/2010/main" val="0"/>
@@ -27063,7 +27098,7 @@
         <w:spacing w:line="360" w:lineRule="auto"/>
         <w:jc w:val="both"/>
         <w:rPr>
-          <w:ins w:id="31" w:author="daniel madar" w:date="2018-12-03T12:55:00Z"/>
+          <w:ins w:id="30" w:author="daniel madar" w:date="2018-12-03T12:55:00Z"/>
           <w:sz w:val="24"/>
           <w:szCs w:val="24"/>
           <w:rtl/>
@@ -27075,7 +27110,7 @@
         <w:pStyle w:val="Heading2"/>
         <w:bidi/>
       </w:pPr>
-      <w:bookmarkStart w:id="32" w:name="_Toc535337753"/>
+      <w:bookmarkStart w:id="31" w:name="_Toc535337753"/>
       <w:r>
         <w:rPr>
           <w:rFonts w:hint="cs"/>
@@ -27116,7 +27151,7 @@
         </w:rPr>
         <w:t>חישוב הגרר באמצעות תאוצות החלקיקים בדגם התכסית העירונית</w:t>
       </w:r>
-      <w:bookmarkEnd w:id="32"/>
+      <w:bookmarkEnd w:id="31"/>
     </w:p>
     <w:p>
       <w:pPr>
@@ -28009,7 +28044,7 @@
                     </pic:cNvPicPr>
                   </pic:nvPicPr>
                   <pic:blipFill>
-                    <a:blip r:embed="rId23" cstate="print"/>
+                    <a:blip r:embed="rId24" cstate="print"/>
                     <a:srcRect/>
                     <a:stretch>
                       <a:fillRect/>
@@ -28283,7 +28318,7 @@
                     </pic:cNvPicPr>
                   </pic:nvPicPr>
                   <pic:blipFill>
-                    <a:blip r:embed="rId24" cstate="print">
+                    <a:blip r:embed="rId25" cstate="print">
                       <a:extLst>
                         <a:ext uri="{28A0092B-C50C-407E-A947-70E740481C1C}">
                           <a14:useLocalDpi xmlns:a14="http://schemas.microsoft.com/office/drawing/2010/main" val="0"/>
@@ -28336,7 +28371,7 @@
                     </pic:cNvPicPr>
                   </pic:nvPicPr>
                   <pic:blipFill>
-                    <a:blip r:embed="rId25" cstate="print">
+                    <a:blip r:embed="rId26" cstate="print">
                       <a:extLst>
                         <a:ext uri="{28A0092B-C50C-407E-A947-70E740481C1C}">
                           <a14:useLocalDpi xmlns:a14="http://schemas.microsoft.com/office/drawing/2010/main" val="0"/>
@@ -28896,7 +28931,7 @@
           <w:lang w:bidi="he-IL"/>
         </w:rPr>
       </w:pPr>
-      <w:bookmarkStart w:id="33" w:name="_Toc535337754"/>
+      <w:bookmarkStart w:id="32" w:name="_Toc535337754"/>
       <w:r>
         <w:rPr>
           <w:rFonts w:hint="cs"/>
@@ -28914,7 +28949,7 @@
         </w:rPr>
         <w:t xml:space="preserve"> דיון</w:t>
       </w:r>
-      <w:bookmarkEnd w:id="33"/>
+      <w:bookmarkEnd w:id="32"/>
     </w:p>
     <w:p>
       <w:pPr>
@@ -28922,7 +28957,6 @@
         <w:spacing w:after="160" w:line="360" w:lineRule="auto"/>
         <w:jc w:val="both"/>
         <w:rPr>
-          <w:rFonts w:hint="cs"/>
           <w:sz w:val="24"/>
           <w:szCs w:val="24"/>
           <w:rtl/>
@@ -29395,6 +29429,7 @@
           <w:id w:val="609477777"/>
           <w:citation/>
         </w:sdtPr>
+        <w:sdtEndPr/>
         <w:sdtContent>
           <w:r>
             <w:rPr>
@@ -29546,6 +29581,7 @@
           <w:id w:val="1351145952"/>
           <w:citation/>
         </w:sdtPr>
+        <w:sdtEndPr/>
         <w:sdtContent>
           <w:r>
             <w:rPr>
@@ -29617,7 +29653,6 @@
         <w:spacing w:after="160" w:line="360" w:lineRule="auto"/>
         <w:jc w:val="both"/>
         <w:rPr>
-          <w:rFonts w:hint="cs"/>
           <w:sz w:val="24"/>
           <w:szCs w:val="24"/>
           <w:rtl/>
@@ -30024,6 +30059,7 @@
           <w:id w:val="1610703238"/>
           <w:citation/>
         </w:sdtPr>
+        <w:sdtEndPr/>
         <w:sdtContent>
           <w:r>
             <w:rPr>
@@ -30200,7 +30236,6 @@
         <w:spacing w:after="160" w:line="360" w:lineRule="auto"/>
         <w:jc w:val="both"/>
         <w:rPr>
-          <w:rFonts w:hint="cs"/>
           <w:sz w:val="24"/>
           <w:szCs w:val="24"/>
           <w:rtl/>
@@ -30573,6 +30608,7 @@
           <w:id w:val="-168183834"/>
           <w:citation/>
         </w:sdtPr>
+        <w:sdtEndPr/>
         <w:sdtContent>
           <w:r>
             <w:rPr>
@@ -30788,17 +30824,7 @@
           <w:rtl/>
           <w:lang w:bidi="he-IL"/>
         </w:rPr>
-        <w:t>משמעותית</w:t>
-      </w:r>
-      <w:r>
-        <w:rPr>
-          <w:rFonts w:hint="cs"/>
-          <w:sz w:val="24"/>
-          <w:szCs w:val="24"/>
-          <w:rtl/>
-          <w:lang w:bidi="he-IL"/>
-        </w:rPr>
-        <w:t xml:space="preserve"> ביחס לציר ה-</w:t>
+        <w:t>משמעותית ביחס לציר ה-</w:t>
       </w:r>
       <w:r>
         <w:rPr>
@@ -30837,6 +30863,7 @@
           <w:id w:val="-1870588559"/>
           <w:citation/>
         </w:sdtPr>
+        <w:sdtEndPr/>
         <w:sdtContent>
           <w:r>
             <w:rPr>
@@ -30901,7 +30928,6 @@
         <w:spacing w:after="160" w:line="360" w:lineRule="auto"/>
         <w:jc w:val="both"/>
         <w:rPr>
-          <w:rFonts w:hint="cs"/>
           <w:sz w:val="24"/>
           <w:szCs w:val="24"/>
           <w:rtl/>
@@ -31040,6 +31066,7 @@
           <w:id w:val="448140218"/>
           <w:citation/>
         </w:sdtPr>
+        <w:sdtEndPr/>
         <w:sdtContent>
           <w:r>
             <w:rPr>
@@ -31563,6 +31590,7 @@
         <w:id w:val="-573587230"/>
         <w:bibliography/>
       </w:sdtPr>
+      <w:sdtEndPr/>
       <w:sdtContent>
         <w:p>
           <w:pPr>
@@ -31582,7 +31610,7 @@
             </w:rPr>
           </w:pPr>
         </w:p>
-        <w:bookmarkStart w:id="34" w:name="_Toc535337755" w:displacedByCustomXml="next"/>
+        <w:bookmarkStart w:id="33" w:name="_Toc535337755" w:displacedByCustomXml="next"/>
         <w:sdt>
           <w:sdtPr>
             <w:rPr>
@@ -31595,6 +31623,7 @@
               <w:docPartUnique/>
             </w:docPartObj>
           </w:sdtPr>
+          <w:sdtEndPr/>
           <w:sdtContent>
             <w:p>
               <w:pPr>
@@ -31606,28 +31635,29 @@
               <w:r>
                 <w:t>i</w:t>
               </w:r>
-              <w:commentRangeStart w:id="35"/>
+              <w:commentRangeStart w:id="34"/>
               <w:r>
                 <w:t>bliograp</w:t>
               </w:r>
-              <w:commentRangeEnd w:id="35"/>
+              <w:commentRangeEnd w:id="34"/>
               <w:r>
                 <w:rPr>
                   <w:rStyle w:val="CommentReference"/>
                   <w:rtl/>
                 </w:rPr>
-                <w:commentReference w:id="35"/>
+                <w:commentReference w:id="34"/>
               </w:r>
               <w:r>
                 <w:t>hy</w:t>
               </w:r>
-              <w:bookmarkEnd w:id="34"/>
+              <w:bookmarkEnd w:id="33"/>
             </w:p>
             <w:sdt>
               <w:sdtPr>
                 <w:id w:val="111145805"/>
                 <w:bibliography/>
               </w:sdtPr>
+              <w:sdtEndPr/>
               <w:sdtContent>
                 <w:p>
                   <w:pPr>
@@ -32016,7 +32046,7 @@
       </w:pPr>
     </w:p>
     <w:sectPr>
-      <w:footerReference w:type="default" r:id="rId26"/>
+      <w:footerReference w:type="default" r:id="rId27"/>
       <w:pgSz w:w="12240" w:h="15840"/>
       <w:pgMar w:top="1440" w:right="1440" w:bottom="1440" w:left="1440" w:header="0" w:footer="720" w:gutter="0"/>
       <w:pgNumType w:start="1"/>
@@ -32031,31 +32061,7 @@
 
 <file path=word/comments.xml><?xml version="1.0" encoding="utf-8"?>
 <w:comments xmlns:wpc="http://schemas.microsoft.com/office/word/2010/wordprocessingCanvas" xmlns:mc="http://schemas.openxmlformats.org/markup-compatibility/2006" xmlns:o="urn:schemas-microsoft-com:office:office" xmlns:r="http://schemas.openxmlformats.org/officeDocument/2006/relationships" xmlns:m="http://schemas.openxmlformats.org/officeDocument/2006/math" xmlns:v="urn:schemas-microsoft-com:vml" xmlns:wp14="http://schemas.microsoft.com/office/word/2010/wordprocessingDrawing" xmlns:wp="http://schemas.openxmlformats.org/drawingml/2006/wordprocessingDrawing" xmlns:w10="urn:schemas-microsoft-com:office:word" xmlns:w="http://schemas.openxmlformats.org/wordprocessingml/2006/main" xmlns:w14="http://schemas.microsoft.com/office/word/2010/wordml" xmlns:wpg="http://schemas.microsoft.com/office/word/2010/wordprocessingGroup" xmlns:wpi="http://schemas.microsoft.com/office/word/2010/wordprocessingInk" xmlns:wne="http://schemas.microsoft.com/office/word/2006/wordml" xmlns:wps="http://schemas.microsoft.com/office/word/2010/wordprocessingShape" mc:Ignorable="w14 wp14">
-  <w:comment w:id="21" w:author="alexy shapovalov" w:date="2018-12-28T17:30:00Z" w:initials="as">
-    <w:p>
-      <w:pPr>
-        <w:pStyle w:val="CommentText"/>
-        <w:rPr>
-          <w:lang w:bidi="he-IL"/>
-        </w:rPr>
-      </w:pPr>
-      <w:r>
-        <w:rPr>
-          <w:rStyle w:val="CommentReference"/>
-        </w:rPr>
-        <w:annotationRef/>
-      </w:r>
-      <w:r>
-        <w:rPr>
-          <w:rFonts w:hint="cs"/>
-          <w:rtl/>
-          <w:lang w:bidi="he-IL"/>
-        </w:rPr>
-        <w:t>אפשר לפרט כאן יותר לגבי בדיוק איך התוכנה עבדה, אבל לדעתי זה לא מאוד מעניין ויש הערות בתוכנה עצמה. יש טעם להרחיב?</w:t>
-      </w:r>
-    </w:p>
-  </w:comment>
-  <w:comment w:id="26" w:author="alexy shapovalov" w:date="2019-02-01T17:40:00Z" w:initials="as">
+  <w:comment w:id="25" w:author="alexy shapovalov" w:date="2019-02-01T17:40:00Z" w:initials="as">
     <w:p>
       <w:pPr>
         <w:pStyle w:val="CommentText"/>
@@ -32152,12 +32158,11 @@
       </w:r>
     </w:p>
   </w:comment>
-  <w:comment w:id="35" w:author="alexy shapovalov" w:date="2019-02-13T16:42:00Z" w:initials="as">
+  <w:comment w:id="34" w:author="alexy shapovalov" w:date="2019-02-13T16:42:00Z" w:initials="as">
     <w:p>
       <w:pPr>
         <w:pStyle w:val="CommentText"/>
         <w:rPr>
-          <w:rFonts w:hint="cs"/>
           <w:lang w:bidi="he-IL"/>
         </w:rPr>
       </w:pPr>
@@ -32228,6 +32233,7 @@
         <w:docPartUnique/>
       </w:docPartObj>
     </w:sdtPr>
+    <w:sdtEndPr/>
     <w:sdtContent>
       <w:p>
         <w:pPr>
@@ -32254,6 +32260,7 @@
                         <w:docPartUnique/>
                       </w:docPartObj>
                     </w:sdtPr>
+                    <w:sdtEndPr/>
                     <w:sdtContent>
                       <w:sdt>
                         <w:sdtPr>
@@ -32268,6 +32275,7 @@
                             <w:docPartUnique/>
                           </w:docPartObj>
                         </w:sdtPr>
+                        <w:sdtEndPr/>
                         <w:sdtContent>
                           <w:p>
                             <w:pPr>
@@ -32300,7 +32308,7 @@
                                 <w:sz w:val="48"/>
                                 <w:szCs w:val="48"/>
                               </w:rPr>
-                              <w:t>13</w:t>
+                              <w:t>16</w:t>
                             </w:r>
                             <w:r>
                               <w:rPr>
@@ -33626,301 +33634,7 @@
 </w:styles>
 </file>
 
-<file path=word/glossary/document.xml><?xml version="1.0" encoding="utf-8"?>
-<w:glossaryDocument xmlns:wpc="http://schemas.microsoft.com/office/word/2010/wordprocessingCanvas" xmlns:mc="http://schemas.openxmlformats.org/markup-compatibility/2006" xmlns:o="urn:schemas-microsoft-com:office:office" xmlns:r="http://schemas.openxmlformats.org/officeDocument/2006/relationships" xmlns:m="http://schemas.openxmlformats.org/officeDocument/2006/math" xmlns:v="urn:schemas-microsoft-com:vml" xmlns:wp14="http://schemas.microsoft.com/office/word/2010/wordprocessingDrawing" xmlns:wp="http://schemas.openxmlformats.org/drawingml/2006/wordprocessingDrawing" xmlns:w10="urn:schemas-microsoft-com:office:word" xmlns:w="http://schemas.openxmlformats.org/wordprocessingml/2006/main" xmlns:w14="http://schemas.microsoft.com/office/word/2010/wordml" xmlns:wpg="http://schemas.microsoft.com/office/word/2010/wordprocessingGroup" xmlns:wpi="http://schemas.microsoft.com/office/word/2010/wordprocessingInk" xmlns:wne="http://schemas.microsoft.com/office/word/2006/wordml" xmlns:wps="http://schemas.microsoft.com/office/word/2010/wordprocessingShape" mc:Ignorable="w14 wp14"/>
-</file>
-
-<file path=word/glossary/fontTable.xml><?xml version="1.0" encoding="utf-8"?>
-<w:fonts xmlns:mc="http://schemas.openxmlformats.org/markup-compatibility/2006" xmlns:r="http://schemas.openxmlformats.org/officeDocument/2006/relationships" xmlns:w="http://schemas.openxmlformats.org/wordprocessingml/2006/main" xmlns:w14="http://schemas.microsoft.com/office/word/2010/wordml" mc:Ignorable="w14">
-  <w:font w:name="Times New Roman">
-    <w:panose1 w:val="02020603050405020304"/>
-    <w:charset w:val="00"/>
-    <w:family w:val="roman"/>
-    <w:pitch w:val="variable"/>
-    <w:sig w:usb0="E0002EFF" w:usb1="C000785B" w:usb2="00000009" w:usb3="00000000" w:csb0="000001FF" w:csb1="00000000"/>
-  </w:font>
-  <w:font w:name="Arial">
-    <w:panose1 w:val="020B0604020202020204"/>
-    <w:charset w:val="00"/>
-    <w:family w:val="swiss"/>
-    <w:pitch w:val="variable"/>
-    <w:sig w:usb0="E0002EFF" w:usb1="C0007843" w:usb2="00000009" w:usb3="00000000" w:csb0="000001FF" w:csb1="00000000"/>
-  </w:font>
-  <w:font w:name="Calibri">
-    <w:panose1 w:val="020F0502020204030204"/>
-    <w:charset w:val="00"/>
-    <w:family w:val="swiss"/>
-    <w:pitch w:val="variable"/>
-    <w:sig w:usb0="E0002AFF" w:usb1="C000247B" w:usb2="00000009" w:usb3="00000000" w:csb0="000001FF" w:csb1="00000000"/>
-  </w:font>
-  <w:font w:name="Segoe UI">
-    <w:panose1 w:val="020B0502040204020203"/>
-    <w:charset w:val="00"/>
-    <w:family w:val="swiss"/>
-    <w:pitch w:val="variable"/>
-    <w:sig w:usb0="E4002EFF" w:usb1="C000E47F" w:usb2="00000009" w:usb3="00000000" w:csb0="000001FF" w:csb1="00000000"/>
-  </w:font>
-  <w:font w:name="Cambria">
-    <w:panose1 w:val="02040503050406030204"/>
-    <w:charset w:val="00"/>
-    <w:family w:val="roman"/>
-    <w:pitch w:val="variable"/>
-    <w:sig w:usb0="E00002FF" w:usb1="400004FF" w:usb2="00000000" w:usb3="00000000" w:csb0="0000019F" w:csb1="00000000"/>
-  </w:font>
-  <w:font w:name="Courier New">
-    <w:panose1 w:val="02070309020205020404"/>
-    <w:charset w:val="00"/>
-    <w:family w:val="modern"/>
-    <w:pitch w:val="fixed"/>
-    <w:sig w:usb0="E0002EFF" w:usb1="C0007843" w:usb2="00000009" w:usb3="00000000" w:csb0="000001FF" w:csb1="00000000"/>
-  </w:font>
-  <w:font w:name="Cambria Math">
-    <w:panose1 w:val="02040503050406030204"/>
-    <w:charset w:val="00"/>
-    <w:family w:val="roman"/>
-    <w:pitch w:val="variable"/>
-    <w:sig w:usb0="E00002FF" w:usb1="420024FF" w:usb2="00000000" w:usb3="00000000" w:csb0="0000019F" w:csb1="00000000"/>
-  </w:font>
-</w:fonts>
-</file>
-
-<file path=word/glossary/settings.xml><?xml version="1.0" encoding="utf-8"?>
-<w:settings xmlns:mc="http://schemas.openxmlformats.org/markup-compatibility/2006" xmlns:o="urn:schemas-microsoft-com:office:office" xmlns:r="http://schemas.openxmlformats.org/officeDocument/2006/relationships" xmlns:m="http://schemas.openxmlformats.org/officeDocument/2006/math" xmlns:v="urn:schemas-microsoft-com:vml" xmlns:w10="urn:schemas-microsoft-com:office:word" xmlns:w="http://schemas.openxmlformats.org/wordprocessingml/2006/main" xmlns:w14="http://schemas.microsoft.com/office/word/2010/wordml" xmlns:sl="http://schemas.openxmlformats.org/schemaLibrary/2006/main" mc:Ignorable="w14">
-  <w:view w:val="normal"/>
-  <w:defaultTabStop w:val="720"/>
-  <w:characterSpacingControl w:val="doNotCompress"/>
-  <w:compat>
-    <w:useFELayout/>
-    <w:compatSetting w:name="compatibilityMode" w:uri="http://schemas.microsoft.com/office/word" w:val="14"/>
-    <w:compatSetting w:name="overrideTableStyleFontSizeAndJustification" w:uri="http://schemas.microsoft.com/office/word" w:val="1"/>
-    <w:compatSetting w:name="enableOpenTypeFeatures" w:uri="http://schemas.microsoft.com/office/word" w:val="1"/>
-    <w:compatSetting w:name="doNotFlipMirrorIndents" w:uri="http://schemas.microsoft.com/office/word" w:val="1"/>
-  </w:compat>
-  <w:rsids>
-    <w:rsidRoot w:val="00420186"/>
-    <w:rsid w:val="00420186"/>
-  </w:rsids>
-  <m:mathPr>
-    <m:mathFont m:val="Cambria Math"/>
-    <m:brkBin m:val="before"/>
-    <m:brkBinSub m:val="--"/>
-    <m:smallFrac m:val="0"/>
-    <m:dispDef/>
-    <m:lMargin m:val="0"/>
-    <m:rMargin m:val="0"/>
-    <m:defJc m:val="centerGroup"/>
-    <m:wrapIndent m:val="1440"/>
-    <m:intLim m:val="subSup"/>
-    <m:naryLim m:val="undOvr"/>
-  </m:mathPr>
-  <w:themeFontLang w:val="en-US" w:bidi="he-IL"/>
-  <w:clrSchemeMapping w:bg1="light1" w:t1="dark1" w:bg2="light2" w:t2="dark2" w:accent1="accent1" w:accent2="accent2" w:accent3="accent3" w:accent4="accent4" w:accent5="accent5" w:accent6="accent6" w:hyperlink="hyperlink" w:followedHyperlink="followedHyperlink"/>
-  <w:decimalSymbol w:val="."/>
-  <w:listSeparator w:val=","/>
-</w:settings>
-</file>
-
-<file path=word/glossary/styles.xml><?xml version="1.0" encoding="utf-8"?>
-<w:styles xmlns:mc="http://schemas.openxmlformats.org/markup-compatibility/2006" xmlns:r="http://schemas.openxmlformats.org/officeDocument/2006/relationships" xmlns:w="http://schemas.openxmlformats.org/wordprocessingml/2006/main" xmlns:w14="http://schemas.microsoft.com/office/word/2010/wordml" mc:Ignorable="w14">
-  <w:docDefaults>
-    <w:rPrDefault>
-      <w:rPr>
-        <w:rFonts w:asciiTheme="minorHAnsi" w:eastAsiaTheme="minorEastAsia" w:hAnsiTheme="minorHAnsi" w:cstheme="minorBidi"/>
-        <w:sz w:val="22"/>
-        <w:szCs w:val="22"/>
-        <w:lang w:val="en-US" w:eastAsia="en-US" w:bidi="he-IL"/>
-      </w:rPr>
-    </w:rPrDefault>
-    <w:pPrDefault>
-      <w:pPr>
-        <w:spacing w:after="200" w:line="276" w:lineRule="auto"/>
-      </w:pPr>
-    </w:pPrDefault>
-  </w:docDefaults>
-  <w:latentStyles w:defLockedState="0" w:defUIPriority="99" w:defSemiHidden="1" w:defUnhideWhenUsed="1" w:defQFormat="0" w:count="267">
-    <w:lsdException w:name="Normal" w:semiHidden="0" w:uiPriority="0" w:unhideWhenUsed="0" w:qFormat="1"/>
-    <w:lsdException w:name="heading 1" w:semiHidden="0" w:uiPriority="9" w:unhideWhenUsed="0" w:qFormat="1"/>
-    <w:lsdException w:name="heading 2" w:uiPriority="9" w:qFormat="1"/>
-    <w:lsdException w:name="heading 3" w:uiPriority="9" w:qFormat="1"/>
-    <w:lsdException w:name="heading 4" w:uiPriority="9" w:qFormat="1"/>
-    <w:lsdException w:name="heading 5" w:uiPriority="9" w:qFormat="1"/>
-    <w:lsdException w:name="heading 6" w:uiPriority="9" w:qFormat="1"/>
-    <w:lsdException w:name="heading 7" w:uiPriority="9" w:qFormat="1"/>
-    <w:lsdException w:name="heading 8" w:uiPriority="9" w:qFormat="1"/>
-    <w:lsdException w:name="heading 9" w:uiPriority="9" w:qFormat="1"/>
-    <w:lsdException w:name="toc 1" w:uiPriority="39"/>
-    <w:lsdException w:name="toc 2" w:uiPriority="39"/>
-    <w:lsdException w:name="toc 3" w:uiPriority="39"/>
-    <w:lsdException w:name="toc 4" w:uiPriority="39"/>
-    <w:lsdException w:name="toc 5" w:uiPriority="39"/>
-    <w:lsdException w:name="toc 6" w:uiPriority="39"/>
-    <w:lsdException w:name="toc 7" w:uiPriority="39"/>
-    <w:lsdException w:name="toc 8" w:uiPriority="39"/>
-    <w:lsdException w:name="toc 9" w:uiPriority="39"/>
-    <w:lsdException w:name="caption" w:uiPriority="35" w:qFormat="1"/>
-    <w:lsdException w:name="Title" w:semiHidden="0" w:uiPriority="10" w:unhideWhenUsed="0" w:qFormat="1"/>
-    <w:lsdException w:name="Default Paragraph Font" w:uiPriority="1"/>
-    <w:lsdException w:name="Subtitle" w:semiHidden="0" w:uiPriority="11" w:unhideWhenUsed="0" w:qFormat="1"/>
-    <w:lsdException w:name="Strong" w:semiHidden="0" w:uiPriority="22" w:unhideWhenUsed="0" w:qFormat="1"/>
-    <w:lsdException w:name="Emphasis" w:semiHidden="0" w:uiPriority="20" w:unhideWhenUsed="0" w:qFormat="1"/>
-    <w:lsdException w:name="Table Grid" w:semiHidden="0" w:uiPriority="59" w:unhideWhenUsed="0"/>
-    <w:lsdException w:name="Placeholder Text" w:unhideWhenUsed="0"/>
-    <w:lsdException w:name="No Spacing" w:semiHidden="0" w:uiPriority="1" w:unhideWhenUsed="0" w:qFormat="1"/>
-    <w:lsdException w:name="Light Shading" w:semiHidden="0" w:uiPriority="60" w:unhideWhenUsed="0"/>
-    <w:lsdException w:name="Light List" w:semiHidden="0" w:uiPriority="61" w:unhideWhenUsed="0"/>
-    <w:lsdException w:name="Light Grid" w:semiHidden="0" w:uiPriority="62" w:unhideWhenUsed="0"/>
-    <w:lsdException w:name="Medium Shading 1" w:semiHidden="0" w:uiPriority="63" w:unhideWhenUsed="0"/>
-    <w:lsdException w:name="Medium Shading 2" w:semiHidden="0" w:uiPriority="64" w:unhideWhenUsed="0"/>
-    <w:lsdException w:name="Medium List 1" w:semiHidden="0" w:uiPriority="65" w:unhideWhenUsed="0"/>
-    <w:lsdException w:name="Medium List 2" w:semiHidden="0" w:uiPriority="66" w:unhideWhenUsed="0"/>
-    <w:lsdException w:name="Medium Grid 1" w:semiHidden="0" w:uiPriority="67" w:unhideWhenUsed="0"/>
-    <w:lsdException w:name="Medium Grid 2" w:semiHidden="0" w:uiPriority="68" w:unhideWhenUsed="0"/>
-    <w:lsdException w:name="Medium Grid 3" w:semiHidden="0" w:uiPriority="69" w:unhideWhenUsed="0"/>
-    <w:lsdException w:name="Dark List" w:semiHidden="0" w:uiPriority="70" w:unhideWhenUsed="0"/>
-    <w:lsdException w:name="Colorful Shading" w:semiHidden="0" w:uiPriority="71" w:unhideWhenUsed="0"/>
-    <w:lsdException w:name="Colorful List" w:semiHidden="0" w:uiPriority="72" w:unhideWhenUsed="0"/>
-    <w:lsdException w:name="Colorful Grid" w:semiHidden="0" w:uiPriority="73" w:unhideWhenUsed="0"/>
-    <w:lsdException w:name="Light Shading Accent 1" w:semiHidden="0" w:uiPriority="60" w:unhideWhenUsed="0"/>
-    <w:lsdException w:name="Light List Accent 1" w:semiHidden="0" w:uiPriority="61" w:unhideWhenUsed="0"/>
-    <w:lsdException w:name="Light Grid Accent 1" w:semiHidden="0" w:uiPriority="62" w:unhideWhenUsed="0"/>
-    <w:lsdException w:name="Medium Shading 1 Accent 1" w:semiHidden="0" w:uiPriority="63" w:unhideWhenUsed="0"/>
-    <w:lsdException w:name="Medium Shading 2 Accent 1" w:semiHidden="0" w:uiPriority="64" w:unhideWhenUsed="0"/>
-    <w:lsdException w:name="Medium List 1 Accent 1" w:semiHidden="0" w:uiPriority="65" w:unhideWhenUsed="0"/>
-    <w:lsdException w:name="Revision" w:unhideWhenUsed="0"/>
-    <w:lsdException w:name="List Paragraph" w:semiHidden="0" w:uiPriority="34" w:unhideWhenUsed="0" w:qFormat="1"/>
-    <w:lsdException w:name="Quote" w:semiHidden="0" w:uiPriority="29" w:unhideWhenUsed="0" w:qFormat="1"/>
-    <w:lsdException w:name="Intense Quote" w:semiHidden="0" w:uiPriority="30" w:unhideWhenUsed="0" w:qFormat="1"/>
-    <w:lsdException w:name="Medium List 2 Accent 1" w:semiHidden="0" w:uiPriority="66" w:unhideWhenUsed="0"/>
-    <w:lsdException w:name="Medium Grid 1 Accent 1" w:semiHidden="0" w:uiPriority="67" w:unhideWhenUsed="0"/>
-    <w:lsdException w:name="Medium Grid 2 Accent 1" w:semiHidden="0" w:uiPriority="68" w:unhideWhenUsed="0"/>
-    <w:lsdException w:name="Medium Grid 3 Accent 1" w:semiHidden="0" w:uiPriority="69" w:unhideWhenUsed="0"/>
-    <w:lsdException w:name="Dark List Accent 1" w:semiHidden="0" w:uiPriority="70" w:unhideWhenUsed="0"/>
-    <w:lsdException w:name="Colorful Shading Accent 1" w:semiHidden="0" w:uiPriority="71" w:unhideWhenUsed="0"/>
-    <w:lsdException w:name="Colorful List Accent 1" w:semiHidden="0" w:uiPriority="72" w:unhideWhenUsed="0"/>
-    <w:lsdException w:name="Colorful Grid Accent 1" w:semiHidden="0" w:uiPriority="73" w:unhideWhenUsed="0"/>
-    <w:lsdException w:name="Light Shading Accent 2" w:semiHidden="0" w:uiPriority="60" w:unhideWhenUsed="0"/>
-    <w:lsdException w:name="Light List Accent 2" w:semiHidden="0" w:uiPriority="61" w:unhideWhenUsed="0"/>
-    <w:lsdException w:name="Light Grid Accent 2" w:semiHidden="0" w:uiPriority="62" w:unhideWhenUsed="0"/>
-    <w:lsdException w:name="Medium Shading 1 Accent 2" w:semiHidden="0" w:uiPriority="63" w:unhideWhenUsed="0"/>
-    <w:lsdException w:name="Medium Shading 2 Accent 2" w:semiHidden="0" w:uiPriority="64" w:unhideWhenUsed="0"/>
-    <w:lsdException w:name="Medium List 1 Accent 2" w:semiHidden="0" w:uiPriority="65" w:unhideWhenUsed="0"/>
-    <w:lsdException w:name="Medium List 2 Accent 2" w:semiHidden="0" w:uiPriority="66" w:unhideWhenUsed="0"/>
-    <w:lsdException w:name="Medium Grid 1 Accent 2" w:semiHidden="0" w:uiPriority="67" w:unhideWhenUsed="0"/>
-    <w:lsdException w:name="Medium Grid 2 Accent 2" w:semiHidden="0" w:uiPriority="68" w:unhideWhenUsed="0"/>
-    <w:lsdException w:name="Medium Grid 3 Accent 2" w:semiHidden="0" w:uiPriority="69" w:unhideWhenUsed="0"/>
-    <w:lsdException w:name="Dark List Accent 2" w:semiHidden="0" w:uiPriority="70" w:unhideWhenUsed="0"/>
-    <w:lsdException w:name="Colorful Shading Accent 2" w:semiHidden="0" w:uiPriority="71" w:unhideWhenUsed="0"/>
-    <w:lsdException w:name="Colorful List Accent 2" w:semiHidden="0" w:uiPriority="72" w:unhideWhenUsed="0"/>
-    <w:lsdException w:name="Colorful Grid Accent 2" w:semiHidden="0" w:uiPriority="73" w:unhideWhenUsed="0"/>
-    <w:lsdException w:name="Light Shading Accent 3" w:semiHidden="0" w:uiPriority="60" w:unhideWhenUsed="0"/>
-    <w:lsdException w:name="Light List Accent 3" w:semiHidden="0" w:uiPriority="61" w:unhideWhenUsed="0"/>
-    <w:lsdException w:name="Light Grid Accent 3" w:semiHidden="0" w:uiPriority="62" w:unhideWhenUsed="0"/>
-    <w:lsdException w:name="Medium Shading 1 Accent 3" w:semiHidden="0" w:uiPriority="63" w:unhideWhenUsed="0"/>
-    <w:lsdException w:name="Medium Shading 2 Accent 3" w:semiHidden="0" w:uiPriority="64" w:unhideWhenUsed="0"/>
-    <w:lsdException w:name="Medium List 1 Accent 3" w:semiHidden="0" w:uiPriority="65" w:unhideWhenUsed="0"/>
-    <w:lsdException w:name="Medium List 2 Accent 3" w:semiHidden="0" w:uiPriority="66" w:unhideWhenUsed="0"/>
-    <w:lsdException w:name="Medium Grid 1 Accent 3" w:semiHidden="0" w:uiPriority="67" w:unhideWhenUsed="0"/>
-    <w:lsdException w:name="Medium Grid 2 Accent 3" w:semiHidden="0" w:uiPriority="68" w:unhideWhenUsed="0"/>
-    <w:lsdException w:name="Medium Grid 3 Accent 3" w:semiHidden="0" w:uiPriority="69" w:unhideWhenUsed="0"/>
-    <w:lsdException w:name="Dark List Accent 3" w:semiHidden="0" w:uiPriority="70" w:unhideWhenUsed="0"/>
-    <w:lsdException w:name="Colorful Shading Accent 3" w:semiHidden="0" w:uiPriority="71" w:unhideWhenUsed="0"/>
-    <w:lsdException w:name="Colorful List Accent 3" w:semiHidden="0" w:uiPriority="72" w:unhideWhenUsed="0"/>
-    <w:lsdException w:name="Colorful Grid Accent 3" w:semiHidden="0" w:uiPriority="73" w:unhideWhenUsed="0"/>
-    <w:lsdException w:name="Light Shading Accent 4" w:semiHidden="0" w:uiPriority="60" w:unhideWhenUsed="0"/>
-    <w:lsdException w:name="Light List Accent 4" w:semiHidden="0" w:uiPriority="61" w:unhideWhenUsed="0"/>
-    <w:lsdException w:name="Light Grid Accent 4" w:semiHidden="0" w:uiPriority="62" w:unhideWhenUsed="0"/>
-    <w:lsdException w:name="Medium Shading 1 Accent 4" w:semiHidden="0" w:uiPriority="63" w:unhideWhenUsed="0"/>
-    <w:lsdException w:name="Medium Shading 2 Accent 4" w:semiHidden="0" w:uiPriority="64" w:unhideWhenUsed="0"/>
-    <w:lsdException w:name="Medium List 1 Accent 4" w:semiHidden="0" w:uiPriority="65" w:unhideWhenUsed="0"/>
-    <w:lsdException w:name="Medium List 2 Accent 4" w:semiHidden="0" w:uiPriority="66" w:unhideWhenUsed="0"/>
-    <w:lsdException w:name="Medium Grid 1 Accent 4" w:semiHidden="0" w:uiPriority="67" w:unhideWhenUsed="0"/>
-    <w:lsdException w:name="Medium Grid 2 Accent 4" w:semiHidden="0" w:uiPriority="68" w:unhideWhenUsed="0"/>
-    <w:lsdException w:name="Medium Grid 3 Accent 4" w:semiHidden="0" w:uiPriority="69" w:unhideWhenUsed="0"/>
-    <w:lsdException w:name="Dark List Accent 4" w:semiHidden="0" w:uiPriority="70" w:unhideWhenUsed="0"/>
-    <w:lsdException w:name="Colorful Shading Accent 4" w:semiHidden="0" w:uiPriority="71" w:unhideWhenUsed="0"/>
-    <w:lsdException w:name="Colorful List Accent 4" w:semiHidden="0" w:uiPriority="72" w:unhideWhenUsed="0"/>
-    <w:lsdException w:name="Colorful Grid Accent 4" w:semiHidden="0" w:uiPriority="73" w:unhideWhenUsed="0"/>
-    <w:lsdException w:name="Light Shading Accent 5" w:semiHidden="0" w:uiPriority="60" w:unhideWhenUsed="0"/>
-    <w:lsdException w:name="Light List Accent 5" w:semiHidden="0" w:uiPriority="61" w:unhideWhenUsed="0"/>
-    <w:lsdException w:name="Light Grid Accent 5" w:semiHidden="0" w:uiPriority="62" w:unhideWhenUsed="0"/>
-    <w:lsdException w:name="Medium Shading 1 Accent 5" w:semiHidden="0" w:uiPriority="63" w:unhideWhenUsed="0"/>
-    <w:lsdException w:name="Medium Shading 2 Accent 5" w:semiHidden="0" w:uiPriority="64" w:unhideWhenUsed="0"/>
-    <w:lsdException w:name="Medium List 1 Accent 5" w:semiHidden="0" w:uiPriority="65" w:unhideWhenUsed="0"/>
-    <w:lsdException w:name="Medium List 2 Accent 5" w:semiHidden="0" w:uiPriority="66" w:unhideWhenUsed="0"/>
-    <w:lsdException w:name="Medium Grid 1 Accent 5" w:semiHidden="0" w:uiPriority="67" w:unhideWhenUsed="0"/>
-    <w:lsdException w:name="Medium Grid 2 Accent 5" w:semiHidden="0" w:uiPriority="68" w:unhideWhenUsed="0"/>
-    <w:lsdException w:name="Medium Grid 3 Accent 5" w:semiHidden="0" w:uiPriority="69" w:unhideWhenUsed="0"/>
-    <w:lsdException w:name="Dark List Accent 5" w:semiHidden="0" w:uiPriority="70" w:unhideWhenUsed="0"/>
-    <w:lsdException w:name="Colorful Shading Accent 5" w:semiHidden="0" w:uiPriority="71" w:unhideWhenUsed="0"/>
-    <w:lsdException w:name="Colorful List Accent 5" w:semiHidden="0" w:uiPriority="72" w:unhideWhenUsed="0"/>
-    <w:lsdException w:name="Colorful Grid Accent 5" w:semiHidden="0" w:uiPriority="73" w:unhideWhenUsed="0"/>
-    <w:lsdException w:name="Light Shading Accent 6" w:semiHidden="0" w:uiPriority="60" w:unhideWhenUsed="0"/>
-    <w:lsdException w:name="Light List Accent 6" w:semiHidden="0" w:uiPriority="61" w:unhideWhenUsed="0"/>
-    <w:lsdException w:name="Light Grid Accent 6" w:semiHidden="0" w:uiPriority="62" w:unhideWhenUsed="0"/>
-    <w:lsdException w:name="Medium Shading 1 Accent 6" w:semiHidden="0" w:uiPriority="63" w:unhideWhenUsed="0"/>
-    <w:lsdException w:name="Medium Shading 2 Accent 6" w:semiHidden="0" w:uiPriority="64" w:unhideWhenUsed="0"/>
-    <w:lsdException w:name="Medium List 1 Accent 6" w:semiHidden="0" w:uiPriority="65" w:unhideWhenUsed="0"/>
-    <w:lsdException w:name="Medium List 2 Accent 6" w:semiHidden="0" w:uiPriority="66" w:unhideWhenUsed="0"/>
-    <w:lsdException w:name="Medium Grid 1 Accent 6" w:semiHidden="0" w:uiPriority="67" w:unhideWhenUsed="0"/>
-    <w:lsdException w:name="Medium Grid 2 Accent 6" w:semiHidden="0" w:uiPriority="68" w:unhideWhenUsed="0"/>
-    <w:lsdException w:name="Medium Grid 3 Accent 6" w:semiHidden="0" w:uiPriority="69" w:unhideWhenUsed="0"/>
-    <w:lsdException w:name="Dark List Accent 6" w:semiHidden="0" w:uiPriority="70" w:unhideWhenUsed="0"/>
-    <w:lsdException w:name="Colorful Shading Accent 6" w:semiHidden="0" w:uiPriority="71" w:unhideWhenUsed="0"/>
-    <w:lsdException w:name="Colorful List Accent 6" w:semiHidden="0" w:uiPriority="72" w:unhideWhenUsed="0"/>
-    <w:lsdException w:name="Colorful Grid Accent 6" w:semiHidden="0" w:uiPriority="73" w:unhideWhenUsed="0"/>
-    <w:lsdException w:name="Subtle Emphasis" w:semiHidden="0" w:uiPriority="19" w:unhideWhenUsed="0" w:qFormat="1"/>
-    <w:lsdException w:name="Intense Emphasis" w:semiHidden="0" w:uiPriority="21" w:unhideWhenUsed="0" w:qFormat="1"/>
-    <w:lsdException w:name="Subtle Reference" w:semiHidden="0" w:uiPriority="31" w:unhideWhenUsed="0" w:qFormat="1"/>
-    <w:lsdException w:name="Intense Reference" w:semiHidden="0" w:uiPriority="32" w:unhideWhenUsed="0" w:qFormat="1"/>
-    <w:lsdException w:name="Book Title" w:semiHidden="0" w:uiPriority="33" w:unhideWhenUsed="0" w:qFormat="1"/>
-    <w:lsdException w:name="Bibliography" w:uiPriority="37"/>
-    <w:lsdException w:name="TOC Heading" w:uiPriority="39" w:qFormat="1"/>
-  </w:latentStyles>
-  <w:style w:type="paragraph" w:default="1" w:styleId="Normal">
-    <w:name w:val="Normal"/>
-    <w:qFormat/>
-  </w:style>
-  <w:style w:type="character" w:default="1" w:styleId="DefaultParagraphFont">
-    <w:name w:val="Default Paragraph Font"/>
-    <w:uiPriority w:val="1"/>
-    <w:semiHidden/>
-    <w:unhideWhenUsed/>
-  </w:style>
-  <w:style w:type="table" w:default="1" w:styleId="TableNormal">
-    <w:name w:val="Normal Table"/>
-    <w:uiPriority w:val="99"/>
-    <w:semiHidden/>
-    <w:unhideWhenUsed/>
-    <w:tblPr>
-      <w:tblInd w:w="0" w:type="dxa"/>
-      <w:tblCellMar>
-        <w:top w:w="0" w:type="dxa"/>
-        <w:left w:w="108" w:type="dxa"/>
-        <w:bottom w:w="0" w:type="dxa"/>
-        <w:right w:w="108" w:type="dxa"/>
-      </w:tblCellMar>
-    </w:tblPr>
-  </w:style>
-  <w:style w:type="numbering" w:default="1" w:styleId="NoList">
-    <w:name w:val="No List"/>
-    <w:uiPriority w:val="99"/>
-    <w:semiHidden/>
-    <w:unhideWhenUsed/>
-  </w:style>
-  <w:style w:type="character" w:styleId="PlaceholderText">
-    <w:name w:val="Placeholder Text"/>
-    <w:basedOn w:val="DefaultParagraphFont"/>
-    <w:uiPriority w:val="99"/>
-    <w:semiHidden/>
-    <w:rsid w:val="00420186"/>
-    <w:rPr>
-      <w:color w:val="808080"/>
-    </w:rPr>
-  </w:style>
-</w:styles>
-</file>
-
-<file path=word/glossary/stylesWithEffects.xml><?xml version="1.0" encoding="utf-8"?>
+<file path=word/stylesWithEffects.xml><?xml version="1.0" encoding="utf-8"?>
 <w:styles xmlns:wpc="http://schemas.microsoft.com/office/word/2010/wordprocessingCanvas" xmlns:mc="http://schemas.openxmlformats.org/markup-compatibility/2006" xmlns:o="urn:schemas-microsoft-com:office:office" xmlns:r="http://schemas.openxmlformats.org/officeDocument/2006/relationships" xmlns:m="http://schemas.openxmlformats.org/officeDocument/2006/math" xmlns:v="urn:schemas-microsoft-com:vml" xmlns:wp14="http://schemas.microsoft.com/office/word/2010/wordprocessingDrawing" xmlns:wp="http://schemas.openxmlformats.org/drawingml/2006/wordprocessingDrawing" xmlns:w10="urn:schemas-microsoft-com:office:word" xmlns:w="http://schemas.openxmlformats.org/wordprocessingml/2006/main" xmlns:w14="http://schemas.microsoft.com/office/word/2010/wordml" xmlns:wpg="http://schemas.microsoft.com/office/word/2010/wordprocessingGroup" xmlns:wpi="http://schemas.microsoft.com/office/word/2010/wordprocessingInk" xmlns:wne="http://schemas.microsoft.com/office/word/2006/wordml" xmlns:wps="http://schemas.microsoft.com/office/word/2010/wordprocessingShape" mc:Ignorable="w14 wp14">
   <w:docDefaults>
     <w:rPrDefault>
@@ -34107,24 +33821,7 @@
     <w:semiHidden/>
     <w:unhideWhenUsed/>
   </w:style>
-  <w:style w:type="character" w:styleId="PlaceholderText">
-    <w:name w:val="Placeholder Text"/>
-    <w:basedOn w:val="DefaultParagraphFont"/>
-    <w:uiPriority w:val="99"/>
-    <w:semiHidden/>
-    <w:rsid w:val="00420186"/>
-    <w:rPr>
-      <w:color w:val="808080"/>
-    </w:rPr>
-  </w:style>
 </w:styles>
-</file>
-
-<file path=word/glossary/webSettings.xml><?xml version="1.0" encoding="utf-8"?>
-<w:webSettings xmlns:mc="http://schemas.openxmlformats.org/markup-compatibility/2006" xmlns:r="http://schemas.openxmlformats.org/officeDocument/2006/relationships" xmlns:w="http://schemas.openxmlformats.org/wordprocessingml/2006/main" xmlns:w14="http://schemas.microsoft.com/office/word/2010/wordml" mc:Ignorable="w14">
-  <w:optimizeForBrowser/>
-  <w:allowPNG/>
-</w:webSettings>
 </file>
 
 <file path=word/theme/theme1.xml><?xml version="1.0" encoding="utf-8"?>
@@ -34796,7 +34493,7 @@
 </file>
 
 <file path=customXml/itemProps2.xml><?xml version="1.0" encoding="utf-8"?>
-<ds:datastoreItem xmlns:ds="http://schemas.openxmlformats.org/officeDocument/2006/customXml" ds:itemID="{1F895DE0-06A2-4EAA-AC00-2F695E7C5184}">
+<ds:datastoreItem xmlns:ds="http://schemas.openxmlformats.org/officeDocument/2006/customXml" ds:itemID="{E6F7EB92-7599-427A-98C6-253297CF14F2}">
   <ds:schemaRefs>
     <ds:schemaRef ds:uri="http://schemas.openxmlformats.org/officeDocument/2006/bibliography"/>
   </ds:schemaRefs>

</xml_diff>

<commit_message>
Work on work mostly
</commit_message>
<xml_diff>
--- a/thesis/thesis.docx
+++ b/thesis/thesis.docx
@@ -3517,33 +3517,57 @@
       </w:pPr>
       <w:r>
         <w:rPr>
+          <w:rFonts w:ascii="Arial" w:hAnsi="Arial" w:cs="Arial" w:hint="cs"/>
+          <w:color w:val="000000"/>
+          <w:rtl/>
+        </w:rPr>
+        <w:t>כוח הגרר הוא מרכיב חשוב ביותר בניתוח זרימה, ואחת מהמקומות בהן חישוב כוח הגרר הוא נושא מחקר רחב הוא חישוב הגרר</w:t>
+      </w:r>
+      <w:r>
+        <w:rPr>
+          <w:rFonts w:ascii="Arial" w:hAnsi="Arial" w:cs="Arial" w:hint="cs"/>
+          <w:color w:val="000000"/>
+          <w:rtl/>
+        </w:rPr>
+        <w:t xml:space="preserve"> בתכסית עירונית. לאחרונה, פותחה שיטת מחקר המאפשרת לבצע ניסוי </w:t>
+      </w:r>
+      <w:r>
+        <w:rPr>
           <w:rFonts w:ascii="Arial" w:hAnsi="Arial" w:cs="Arial"/>
           <w:color w:val="000000"/>
-          <w:rtl/>
-        </w:rPr>
-        <w:t xml:space="preserve">המחקר בדק אם קיים קשר כלשהו בין תאוצות החלקיקים בתכסית עירונית לכוח הגרר הפועל על חלקיקים אלו. בוצע ניסוי </w:t>
+        </w:rPr>
+        <w:t>PTV</w:t>
+      </w:r>
+      <w:r>
+        <w:rPr>
+          <w:rFonts w:ascii="Arial" w:hAnsi="Arial" w:cs="Arial" w:hint="cs"/>
+          <w:color w:val="000000"/>
+          <w:rtl/>
+        </w:rPr>
+        <w:t xml:space="preserve"> במודל של תכסית עירונית. בעזרת שיטה זו </w:t>
       </w:r>
       <w:r>
         <w:rPr>
           <w:rFonts w:ascii="Arial" w:hAnsi="Arial" w:cs="Arial"/>
           <w:color w:val="000000"/>
-        </w:rPr>
-        <w:t>PTV</w:t>
+          <w:rtl/>
+        </w:rPr>
+        <w:t xml:space="preserve">המחקר בדק אם קיים קשר כלשהו בין תאוצות החלקיקים בתכסית עירונית לכוח הגרר הפועל על חלקיקים אלו. בוצע ניסוי </w:t>
       </w:r>
       <w:r>
         <w:rPr>
           <w:rFonts w:ascii="Arial" w:hAnsi="Arial" w:cs="Arial"/>
           <w:color w:val="000000"/>
-          <w:rtl/>
-        </w:rPr>
-        <w:t xml:space="preserve"> במנהרת רוח, בה הוצב מודל של עיר. המודל הורכב משורות של פלטות בגובה 0.1 מטר ושורות של פלטות בגובה 0.05 מטר מסודרות לסירוגין. על המודל הוזרמה רוח במהירות של 4.5 מטר לשנייה ו-2.0 מטר לשנייה. מהמדידות נשלפו המהירויות של החלקיקים ובעזרתם הוערכו לחצי הריינולדס במערכת. תחת תנאי המערכת, נגזרת לחצי הריינולדס בציר ה-</w:t>
+        </w:rPr>
+        <w:t>PTV</w:t>
       </w:r>
       <w:r>
         <w:rPr>
           <w:rFonts w:ascii="Arial" w:hAnsi="Arial" w:cs="Arial"/>
           <w:color w:val="000000"/>
-        </w:rPr>
-        <w:t>z</w:t>
+          <w:rtl/>
+        </w:rPr>
+        <w:t xml:space="preserve"> </w:t>
       </w:r>
       <w:r>
         <w:rPr>
@@ -3551,75 +3575,22 @@
           <w:color w:val="000000"/>
           <w:rtl/>
         </w:rPr>
-        <w:t xml:space="preserve"> שווה בקירוב לכוח הגרר כפול מינוס אחד </w:t>
-      </w:r>
-      <w:sdt>
-        <w:sdtPr>
-          <w:rPr>
-            <w:rFonts w:ascii="Arial" w:hAnsi="Arial" w:cs="Arial"/>
-            <w:color w:val="000000"/>
-            <w:rtl/>
-          </w:rPr>
-          <w:id w:val="-2097167553"/>
-          <w:citation/>
-        </w:sdtPr>
-        <w:sdtEndPr/>
-        <w:sdtContent>
-          <w:r>
-            <w:rPr>
-              <w:rFonts w:ascii="Arial" w:hAnsi="Arial" w:cs="Arial"/>
-              <w:color w:val="000000"/>
-              <w:rtl/>
-            </w:rPr>
-            <w:fldChar w:fldCharType="begin"/>
-          </w:r>
-          <w:r>
-            <w:rPr>
-              <w:rFonts w:ascii="Arial" w:hAnsi="Arial" w:cs="Arial"/>
-              <w:color w:val="000000"/>
-            </w:rPr>
-            <w:instrText xml:space="preserve"> CITATION DankEquations \l 1033 </w:instrText>
-          </w:r>
-          <w:r>
-            <w:rPr>
-              <w:rFonts w:ascii="Arial" w:hAnsi="Arial" w:cs="Arial"/>
-              <w:color w:val="000000"/>
-              <w:rtl/>
-            </w:rPr>
-            <w:fldChar w:fldCharType="separate"/>
-          </w:r>
-          <w:r>
-            <w:rPr>
-              <w:rFonts w:ascii="Arial" w:hAnsi="Arial" w:cs="Arial"/>
-              <w:noProof/>
-              <w:color w:val="000000"/>
-            </w:rPr>
-            <w:t>(Brunet, Finnigan, &amp; Raupach., 1994)</w:t>
-          </w:r>
-          <w:r>
-            <w:rPr>
-              <w:rFonts w:ascii="Arial" w:hAnsi="Arial" w:cs="Arial"/>
-              <w:color w:val="000000"/>
-              <w:rtl/>
-            </w:rPr>
-            <w:fldChar w:fldCharType="end"/>
-          </w:r>
-        </w:sdtContent>
-      </w:sdt>
+        <w:t>במנהרת רוח, בה הוצב מודל של עיר</w:t>
+      </w:r>
       <w:r>
         <w:rPr>
           <w:rFonts w:ascii="Arial" w:hAnsi="Arial" w:cs="Arial"/>
           <w:color w:val="000000"/>
           <w:rtl/>
         </w:rPr>
-        <w:t xml:space="preserve">. מעבר לזאת כוח הגרר הוערך בעזרת ממוצע התאוצות בכל חתך גובה. הכוח על פי הערכת לחצי הריינולדס התחיל בירידה עד </w:t>
+        <w:t>. מהמדידות נשלפו המהירויות של החלקיקים ובעזרתם הוערכו לחצי הריינולדס במערכת. תחת תנאי המערכת, נגזרת לחצי הריינולדס בציר ה-</w:t>
       </w:r>
       <w:r>
         <w:rPr>
           <w:rFonts w:ascii="Arial" w:hAnsi="Arial" w:cs="Arial"/>
           <w:color w:val="000000"/>
         </w:rPr>
-        <w:t>z=0.065</w:t>
+        <w:t>z</w:t>
       </w:r>
       <w:r>
         <w:rPr>
@@ -3627,7 +3598,87 @@
           <w:color w:val="000000"/>
           <w:rtl/>
         </w:rPr>
-        <w:t xml:space="preserve"> מטר ולאחר מכן המשיך בעלייה עד סוף התכסית. ההערכת הגרר על פי התאוצות התנהגה גם כן כך למעט אחרי הגובה 0.085 מטר, שם אירע ירידה קטנה בכוח. בהשוואה בין שני ההשערות לא נראה כי אין קשר ישר כלשהו, אך סדרי הגודל של שני ההשערות היו שווים והתנהגותם הייתה דומה. לכן נראה כי יכול להיות קיים קשר בין השניים, גם אם לא ישר.</w:t>
+        <w:t xml:space="preserve"> שווה בקירוב לכוח הגרר כפול מינוס אחד. מעבר לזאת כוח הגרר הוערך בעזרת ממוצע התאוצות בכל חתך גובה. הכוח על פי הערכת</w:t>
+      </w:r>
+      <w:r>
+        <w:rPr>
+          <w:rFonts w:ascii="Arial" w:hAnsi="Arial" w:cs="Arial"/>
+          <w:color w:val="000000"/>
+          <w:rtl/>
+        </w:rPr>
+        <w:t xml:space="preserve"> לחצי הריינולדס התחיל בירידה</w:t>
+      </w:r>
+      <w:r>
+        <w:rPr>
+          <w:rFonts w:ascii="Arial" w:hAnsi="Arial" w:cs="Arial" w:hint="cs"/>
+          <w:color w:val="000000"/>
+          <w:rtl/>
+        </w:rPr>
+        <w:t xml:space="preserve">, </w:t>
+      </w:r>
+      <w:r>
+        <w:rPr>
+          <w:rFonts w:ascii="Arial" w:hAnsi="Arial" w:cs="Arial"/>
+          <w:color w:val="000000"/>
+          <w:rtl/>
+        </w:rPr>
+        <w:t>ולאחר מכן המשיך בעלייה עד סוף התכסית. ההערכת הגרר על פי התאוצות התנהגה גם</w:t>
+      </w:r>
+      <w:r>
+        <w:rPr>
+          <w:rFonts w:ascii="Arial" w:hAnsi="Arial" w:cs="Arial"/>
+          <w:color w:val="000000"/>
+          <w:rtl/>
+        </w:rPr>
+        <w:t xml:space="preserve"> כן כך למעט</w:t>
+      </w:r>
+      <w:r>
+        <w:rPr>
+          <w:rFonts w:ascii="Arial" w:hAnsi="Arial" w:cs="Arial" w:hint="cs"/>
+          <w:color w:val="000000"/>
+          <w:rtl/>
+        </w:rPr>
+        <w:t xml:space="preserve"> באזור הקרוב לקצה התכסית</w:t>
+      </w:r>
+      <w:r>
+        <w:rPr>
+          <w:rFonts w:ascii="Arial" w:hAnsi="Arial" w:cs="Arial"/>
+          <w:color w:val="000000"/>
+          <w:rtl/>
+        </w:rPr>
+        <w:t>, שם אירע ירידה קטנה בכוח. בהש</w:t>
+      </w:r>
+      <w:r>
+        <w:rPr>
+          <w:rFonts w:ascii="Arial" w:hAnsi="Arial" w:cs="Arial"/>
+          <w:color w:val="000000"/>
+          <w:rtl/>
+        </w:rPr>
+        <w:t>וואה בין שני ההשערות</w:t>
+      </w:r>
+      <w:r>
+        <w:rPr>
+          <w:rFonts w:ascii="Arial" w:hAnsi="Arial" w:cs="Arial" w:hint="cs"/>
+          <w:color w:val="000000"/>
+          <w:rtl/>
+        </w:rPr>
+        <w:t xml:space="preserve"> </w:t>
+      </w:r>
+      <w:r>
+        <w:rPr>
+          <w:rFonts w:ascii="Arial" w:hAnsi="Arial" w:cs="Arial"/>
+          <w:color w:val="000000"/>
+          <w:rtl/>
+        </w:rPr>
+        <w:t>נראה כי אין קשר ישר כלשהו, אך סדרי הגודל של שני ההשערות היו שווים והתנהגותם הייתה דומה. לכן נראה כי יכול להיות קיים קשר בין השניים, גם אם לא ישר.</w:t>
+      </w:r>
+      <w:r>
+        <w:rPr>
+          <w:rFonts w:ascii="Arial" w:hAnsi="Arial" w:cs="Arial" w:hint="cs"/>
+          <w:color w:val="000000"/>
+          <w:rtl/>
+        </w:rPr>
+        <w:t xml:space="preserve"> </w:t>
       </w:r>
     </w:p>
     <w:p>
@@ -3749,7 +3800,6 @@
           <w:id w:val="-580605832"/>
           <w:citation/>
         </w:sdtPr>
-        <w:sdtEndPr/>
         <w:sdtContent>
           <w:r>
             <w:rPr>
@@ -4083,7 +4133,6 @@
           <w:id w:val="934102513"/>
           <w:citation/>
         </w:sdtPr>
-        <w:sdtEndPr/>
         <w:sdtContent>
           <w:r>
             <w:rPr>
@@ -4292,7 +4341,6 @@
           <w:id w:val="-363600066"/>
           <w:citation/>
         </w:sdtPr>
-        <w:sdtEndPr/>
         <w:sdtContent>
           <w:r>
             <w:rPr>
@@ -4501,7 +4549,6 @@
           <w:id w:val="-325287899"/>
           <w:citation/>
         </w:sdtPr>
-        <w:sdtEndPr/>
         <w:sdtContent>
           <w:r>
             <w:rPr>
@@ -4688,7 +4735,6 @@
           <w:id w:val="911200995"/>
           <w:citation/>
         </w:sdtPr>
-        <w:sdtEndPr/>
         <w:sdtContent>
           <w:r>
             <w:rPr>
@@ -4794,6 +4840,19 @@
         </w:rPr>
         <w:t>הניסויים שמתמקדים בחישוב הגרר הינם אוליריים, אך גם יהיה מעניין לבדוק אם ניתן בעזרת שיטה לאגראנג'ית לחשב את כוח הגרר. אחד הנתונים המתקבלים ישירות מניסויים לגראנג'ים הם התאוצות של החלקיקים; ובגלל שקיים קשר ישיר בין כוח לתאוצה במכניקה קלאסית, כדאי לבדוק אם קשר כלשהו בין התאוצה לכוח מתקיים גם בתכסית עירונית.</w:t>
       </w:r>
+      <w:r>
+        <w:rPr>
+          <w:rFonts w:eastAsia="Times New Roman" w:hint="cs"/>
+          <w:color w:val="000000"/>
+          <w:sz w:val="24"/>
+          <w:szCs w:val="24"/>
+          <w:rtl/>
+          <w:lang w:bidi="he-IL"/>
+        </w:rPr>
+        <w:t xml:space="preserve"> מסיבה זאת, מטרת המחקר הייתה לבדוק האם קיים קשר בין תאוצות של החלקיקים בתכסית לכוח הגרר שהם מפעילים על הבניינים סביבם.</w:t>
+      </w:r>
+      <w:bookmarkStart w:id="2" w:name="_GoBack"/>
+      <w:bookmarkEnd w:id="2"/>
     </w:p>
     <w:p>
       <w:pPr>
@@ -4821,7 +4880,7 @@
           <w:lang w:bidi="he-IL"/>
         </w:rPr>
       </w:pPr>
-      <w:bookmarkStart w:id="2" w:name="_Toc535337728"/>
+      <w:bookmarkStart w:id="3" w:name="_Toc535337728"/>
       <w:r>
         <w:rPr>
           <w:rFonts w:hint="cs"/>
@@ -4839,7 +4898,7 @@
         </w:rPr>
         <w:t xml:space="preserve"> סקירת ספרות</w:t>
       </w:r>
-      <w:bookmarkEnd w:id="2"/>
+      <w:bookmarkEnd w:id="3"/>
     </w:p>
     <w:p>
       <w:pPr>
@@ -4849,7 +4908,7 @@
           <w:rtl/>
         </w:rPr>
       </w:pPr>
-      <w:bookmarkStart w:id="3" w:name="_Toc535337729"/>
+      <w:bookmarkStart w:id="4" w:name="_Toc535337729"/>
       <w:r>
         <w:rPr>
           <w:rFonts w:hint="cs"/>
@@ -4873,7 +4932,7 @@
         </w:rPr>
         <w:t>בסיס מכניקת הזורמים</w:t>
       </w:r>
-      <w:bookmarkEnd w:id="3"/>
+      <w:bookmarkEnd w:id="4"/>
     </w:p>
     <w:p>
       <w:pPr>
@@ -4914,7 +4973,7 @@
           <w:lang w:bidi="he-IL"/>
         </w:rPr>
       </w:pPr>
-      <w:bookmarkStart w:id="4" w:name="_Toc535337730"/>
+      <w:bookmarkStart w:id="5" w:name="_Toc535337730"/>
       <w:r>
         <w:rPr>
           <w:rFonts w:hint="cs"/>
@@ -4998,7 +5057,7 @@
           </wp:anchor>
         </w:drawing>
       </w:r>
-      <w:bookmarkEnd w:id="4"/>
+      <w:bookmarkEnd w:id="5"/>
     </w:p>
     <w:p>
       <w:pPr>
@@ -5288,7 +5347,6 @@
                       <w:id w:val="-74824573"/>
                       <w:citation/>
                     </w:sdtPr>
-                    <w:sdtEndPr/>
                     <w:sdtContent>
                       <w:r>
                         <w:rPr>
@@ -6064,7 +6122,7 @@
           <w:lang w:bidi="he-IL"/>
         </w:rPr>
       </w:pPr>
-      <w:bookmarkStart w:id="5" w:name="_Toc535337731"/>
+      <w:bookmarkStart w:id="6" w:name="_Toc535337731"/>
       <w:r>
         <w:rPr>
           <w:rFonts w:hint="cs"/>
@@ -6098,7 +6156,7 @@
         </w:rPr>
         <w:t>צמיגות</w:t>
       </w:r>
-      <w:bookmarkEnd w:id="5"/>
+      <w:bookmarkEnd w:id="6"/>
     </w:p>
     <w:p>
       <w:pPr>
@@ -6533,7 +6591,7 @@
           <w:lang w:bidi="he-IL"/>
         </w:rPr>
       </w:pPr>
-      <w:bookmarkStart w:id="6" w:name="_Toc535337732"/>
+      <w:bookmarkStart w:id="7" w:name="_Toc535337732"/>
       <w:r>
         <w:rPr>
           <w:rFonts w:hint="cs"/>
@@ -6566,7 +6624,7 @@
         </w:rPr>
         <w:t>שכבת הגבול</w:t>
       </w:r>
-      <w:bookmarkEnd w:id="6"/>
+      <w:bookmarkEnd w:id="7"/>
     </w:p>
     <w:p>
       <w:pPr>
@@ -7098,7 +7156,6 @@
           <w:id w:val="-416874902"/>
           <w:citation/>
         </w:sdtPr>
-        <w:sdtEndPr/>
         <w:sdtContent>
           <w:r>
             <w:rPr>
@@ -7374,7 +7431,7 @@
           <w:lang w:bidi="he-IL"/>
         </w:rPr>
       </w:pPr>
-      <w:bookmarkStart w:id="7" w:name="_Toc535337733"/>
+      <w:bookmarkStart w:id="8" w:name="_Toc535337733"/>
       <w:r>
         <w:rPr>
           <w:rFonts w:hint="cs"/>
@@ -7399,7 +7456,7 @@
         </w:rPr>
         <w:t>שימושים של מכניקת הזורמים</w:t>
       </w:r>
-      <w:bookmarkEnd w:id="7"/>
+      <w:bookmarkEnd w:id="8"/>
     </w:p>
     <w:p>
       <w:pPr>
@@ -7542,7 +7599,6 @@
           <w:id w:val="1003471831"/>
           <w:citation/>
         </w:sdtPr>
-        <w:sdtEndPr/>
         <w:sdtContent>
           <w:r>
             <w:rPr>
@@ -7604,7 +7660,7 @@
           <w:szCs w:val="24"/>
         </w:rPr>
       </w:pPr>
-      <w:bookmarkStart w:id="8" w:name="_Toc535337734"/>
+      <w:bookmarkStart w:id="9" w:name="_Toc535337734"/>
       <w:r>
         <w:rPr>
           <w:rFonts w:hint="cs"/>
@@ -7636,7 +7692,7 @@
         </w:rPr>
         <w:t>זרימה טורבולנטית</w:t>
       </w:r>
-      <w:bookmarkEnd w:id="8"/>
+      <w:bookmarkEnd w:id="9"/>
     </w:p>
     <w:p>
       <w:pPr>
@@ -8607,7 +8663,6 @@
           <w:id w:val="-1536030133"/>
           <w:citation/>
         </w:sdtPr>
-        <w:sdtEndPr/>
         <w:sdtContent>
           <w:r>
             <w:rPr>
@@ -8664,7 +8719,7 @@
         <w:pStyle w:val="Heading2"/>
         <w:bidi/>
       </w:pPr>
-      <w:bookmarkStart w:id="9" w:name="_Toc535337735"/>
+      <w:bookmarkStart w:id="10" w:name="_Toc535337735"/>
       <w:r>
         <w:rPr>
           <w:rFonts w:hint="cs"/>
@@ -8709,7 +8764,7 @@
         </w:rPr>
         <w:t>ית</w:t>
       </w:r>
-      <w:bookmarkEnd w:id="9"/>
+      <w:bookmarkEnd w:id="10"/>
     </w:p>
     <w:p>
       <w:pPr>
@@ -9282,7 +9337,6 @@
           <w:id w:val="2040006537"/>
           <w:citation/>
         </w:sdtPr>
-        <w:sdtEndPr/>
         <w:sdtContent>
           <w:r>
             <w:rPr>
@@ -9331,7 +9385,7 @@
         <w:pStyle w:val="Heading2"/>
         <w:bidi/>
       </w:pPr>
-      <w:bookmarkStart w:id="10" w:name="_Toc535337736"/>
+      <w:bookmarkStart w:id="11" w:name="_Toc535337736"/>
       <w:r>
         <w:rPr>
           <w:rFonts w:hint="cs"/>
@@ -9371,7 +9425,7 @@
         </w:rPr>
         <w:t>תכסית עירונית</w:t>
       </w:r>
-      <w:bookmarkEnd w:id="10"/>
+      <w:bookmarkEnd w:id="11"/>
     </w:p>
     <w:p>
       <w:pPr>
@@ -9628,7 +9682,6 @@
           <w:id w:val="1775055801"/>
           <w:citation/>
         </w:sdtPr>
-        <w:sdtEndPr/>
         <w:sdtContent>
           <w:r>
             <w:rPr>
@@ -9681,7 +9734,7 @@
           <w:lang w:val="en-GB"/>
         </w:rPr>
       </w:pPr>
-      <w:bookmarkStart w:id="11" w:name="_Toc535337737"/>
+      <w:bookmarkStart w:id="12" w:name="_Toc535337737"/>
       <w:r>
         <w:rPr>
           <w:rFonts w:hint="cs"/>
@@ -9729,7 +9782,7 @@
         </w:rPr>
         <w:t>גְּרָר</w:t>
       </w:r>
-      <w:bookmarkEnd w:id="11"/>
+      <w:bookmarkEnd w:id="12"/>
     </w:p>
     <w:p>
       <w:pPr>
@@ -9892,7 +9945,7 @@
           <w:lang w:bidi="he-IL"/>
         </w:rPr>
       </w:pPr>
-      <w:bookmarkStart w:id="12" w:name="_Toc535337738"/>
+      <w:bookmarkStart w:id="13" w:name="_Toc535337738"/>
       <w:r>
         <w:rPr>
           <w:rFonts w:hint="cs"/>
@@ -9941,7 +9994,7 @@
         </w:rPr>
         <w:t>מקדם הגרר</w:t>
       </w:r>
-      <w:bookmarkEnd w:id="12"/>
+      <w:bookmarkEnd w:id="13"/>
     </w:p>
     <w:p>
       <w:pPr>
@@ -10311,7 +10364,6 @@
           <w:id w:val="583881771"/>
           <w:citation/>
         </w:sdtPr>
-        <w:sdtEndPr/>
         <w:sdtContent>
           <w:r>
             <w:rPr>
@@ -11154,7 +11206,6 @@
           <w:id w:val="1805422118"/>
           <w:citation/>
         </w:sdtPr>
-        <w:sdtEndPr/>
         <w:sdtContent>
           <w:r>
             <w:rPr>
@@ -11216,7 +11267,7 @@
           <w:lang w:bidi="he-IL"/>
         </w:rPr>
       </w:pPr>
-      <w:bookmarkStart w:id="13" w:name="_Toc535337739"/>
+      <w:bookmarkStart w:id="14" w:name="_Toc535337739"/>
       <w:r>
         <w:rPr>
           <w:rFonts w:hint="cs"/>
@@ -11258,7 +11309,7 @@
         </w:rPr>
         <w:t>חישוב הגרר</w:t>
       </w:r>
-      <w:bookmarkEnd w:id="13"/>
+      <w:bookmarkEnd w:id="14"/>
     </w:p>
     <w:p>
       <w:pPr>
@@ -11833,7 +11884,6 @@
           <w:id w:val="1391541810"/>
           <w:citation/>
         </w:sdtPr>
-        <w:sdtEndPr/>
         <w:sdtContent>
           <w:r>
             <w:rPr>
@@ -12861,7 +12911,6 @@
           <w:id w:val="1718540676"/>
           <w:citation/>
         </w:sdtPr>
-        <w:sdtEndPr/>
         <w:sdtContent>
           <w:r>
             <w:rPr>
@@ -12994,7 +13043,6 @@
           <w:id w:val="-1717804526"/>
           <w:citation/>
         </w:sdtPr>
-        <w:sdtEndPr/>
         <w:sdtContent>
           <w:r>
             <w:rPr>
@@ -14569,7 +14617,6 @@
           <w:id w:val="-1443916588"/>
           <w:citation/>
         </w:sdtPr>
-        <w:sdtEndPr/>
         <w:sdtContent>
           <w:r>
             <w:rPr>
@@ -15406,7 +15453,7 @@
           <w:rtl/>
         </w:rPr>
       </w:pPr>
-      <w:bookmarkStart w:id="14" w:name="_Toc535337740"/>
+      <w:bookmarkStart w:id="15" w:name="_Toc535337740"/>
       <w:r>
         <w:rPr>
           <w:rFonts w:hint="cs"/>
@@ -15431,7 +15478,7 @@
         </w:rPr>
         <w:t>שיטות וחומרים</w:t>
       </w:r>
-      <w:bookmarkEnd w:id="14"/>
+      <w:bookmarkEnd w:id="15"/>
     </w:p>
     <w:p>
       <w:pPr>
@@ -15441,7 +15488,7 @@
           <w:rtl/>
         </w:rPr>
       </w:pPr>
-      <w:bookmarkStart w:id="15" w:name="_Toc535337741"/>
+      <w:bookmarkStart w:id="16" w:name="_Toc535337741"/>
       <w:r>
         <w:rPr>
           <w:rFonts w:hint="cs"/>
@@ -15474,7 +15521,7 @@
         </w:rPr>
         <w:t>חומרים</w:t>
       </w:r>
-      <w:bookmarkEnd w:id="15"/>
+      <w:bookmarkEnd w:id="16"/>
     </w:p>
     <w:tbl>
       <w:tblPr>
@@ -15795,7 +15842,7 @@
         <w:pStyle w:val="Heading2"/>
         <w:bidi/>
       </w:pPr>
-      <w:bookmarkStart w:id="16" w:name="_Toc535337742"/>
+      <w:bookmarkStart w:id="17" w:name="_Toc535337742"/>
       <w:r>
         <w:rPr>
           <w:rFonts w:hint="cs"/>
@@ -15828,7 +15875,7 @@
         </w:rPr>
         <w:t>מכשירים</w:t>
       </w:r>
-      <w:bookmarkEnd w:id="16"/>
+      <w:bookmarkEnd w:id="17"/>
     </w:p>
     <w:tbl>
       <w:tblPr>
@@ -16574,7 +16621,7 @@
           <w:rtl/>
         </w:rPr>
       </w:pPr>
-      <w:bookmarkStart w:id="17" w:name="_Toc535337743"/>
+      <w:bookmarkStart w:id="18" w:name="_Toc535337743"/>
       <w:r>
         <w:rPr>
           <w:rFonts w:hint="cs"/>
@@ -16599,7 +16646,7 @@
         </w:rPr>
         <w:t>מבנה מנהרת הרוח</w:t>
       </w:r>
-      <w:bookmarkEnd w:id="17"/>
+      <w:bookmarkEnd w:id="18"/>
       <w:r>
         <w:rPr>
           <w:rFonts w:hint="cs"/>
@@ -18238,7 +18285,7 @@
           <w:rtl/>
         </w:rPr>
       </w:pPr>
-      <w:bookmarkStart w:id="18" w:name="_Toc535337744"/>
+      <w:bookmarkStart w:id="19" w:name="_Toc535337744"/>
       <w:r>
         <w:rPr>
           <w:rFonts w:hint="cs"/>
@@ -18277,7 +18324,7 @@
         </w:rPr>
         <w:t>PTV</w:t>
       </w:r>
-      <w:bookmarkEnd w:id="18"/>
+      <w:bookmarkEnd w:id="19"/>
     </w:p>
     <w:p>
       <w:pPr>
@@ -18520,7 +18567,6 @@
           <w:id w:val="-1233843482"/>
           <w:citation/>
         </w:sdtPr>
-        <w:sdtEndPr/>
         <w:sdtContent>
           <w:r>
             <w:rPr>
@@ -18949,7 +18995,6 @@
           <w:id w:val="-1992935141"/>
           <w:citation/>
         </w:sdtPr>
-        <w:sdtEndPr/>
         <w:sdtContent>
           <w:r>
             <w:rPr>
@@ -19866,7 +19911,7 @@
           <w:lang w:bidi="he-IL"/>
         </w:rPr>
       </w:pPr>
-      <w:bookmarkStart w:id="19" w:name="_Toc535337745"/>
+      <w:bookmarkStart w:id="20" w:name="_Toc535337745"/>
       <w:r>
         <w:rPr>
           <w:rFonts w:hint="cs"/>
@@ -19908,7 +19953,7 @@
         <w:tab/>
         <w:t>תהליך ניתוח המידע</w:t>
       </w:r>
-      <w:bookmarkEnd w:id="19"/>
+      <w:bookmarkEnd w:id="20"/>
     </w:p>
     <w:p>
       <w:pPr>
@@ -20039,7 +20084,7 @@
           <w:rtl/>
         </w:rPr>
       </w:pPr>
-      <w:bookmarkStart w:id="20" w:name="_Toc535337746"/>
+      <w:bookmarkStart w:id="21" w:name="_Toc535337746"/>
       <w:r>
         <w:rPr>
           <w:rFonts w:hint="cs"/>
@@ -20104,7 +20149,7 @@
         </w:rPr>
         <w:t>מרחביים</w:t>
       </w:r>
-      <w:bookmarkEnd w:id="20"/>
+      <w:bookmarkEnd w:id="21"/>
     </w:p>
     <w:p>
       <w:pPr>
@@ -20114,7 +20159,7 @@
           <w:rtl/>
         </w:rPr>
       </w:pPr>
-      <w:bookmarkStart w:id="21" w:name="_Toc535337747"/>
+      <w:bookmarkStart w:id="22" w:name="_Toc535337747"/>
       <w:r>
         <w:rPr>
           <w:rFonts w:hint="cs"/>
@@ -20171,7 +20216,7 @@
         </w:rPr>
         <w:t>ת</w:t>
       </w:r>
-      <w:bookmarkEnd w:id="21"/>
+      <w:bookmarkEnd w:id="22"/>
     </w:p>
     <w:p>
       <w:pPr>
@@ -20194,19 +20239,7 @@
           <w:rtl/>
           <w:lang w:val="en-US" w:eastAsia="en-US"/>
         </w:rPr>
-        <w:t>כדי לחשב חלק גדול מהערכים בתוכ</w:t>
-      </w:r>
-      <w:bookmarkStart w:id="22" w:name="_GoBack"/>
-      <w:bookmarkEnd w:id="22"/>
-      <w:r>
-        <w:rPr>
-          <w:rFonts w:hint="cs"/>
-          <w:sz w:val="24"/>
-          <w:szCs w:val="24"/>
-          <w:rtl/>
-          <w:lang w:val="en-US" w:eastAsia="en-US"/>
-        </w:rPr>
-        <w:t xml:space="preserve">נה נדרש המידע על המהירויות הממוצעות של החלקיקים. כדי לחשב את המהירות הממוצעת של החלקיקים במיקום מסויים חולק מרחב המדידה לקוביות בגודל </w:t>
+        <w:t xml:space="preserve">כדי לחשב חלק גדול מהערכים בתוכנה נדרש המידע על המהירויות הממוצעות של החלקיקים. כדי לחשב את המהירות הממוצעת של החלקיקים במיקום מסויים חולק מרחב המדידה לקוביות בגודל </w:t>
       </w:r>
       <w:r>
         <w:rPr>
@@ -20325,6 +20358,7 @@
         </w:rPr>
         <w:t xml:space="preserve"> מוגדרות כקבוצת החלקיקים </w:t>
       </w:r>
+      <w:proofErr w:type="spellStart"/>
       <w:r>
         <w:rPr>
           <w:sz w:val="24"/>
@@ -20342,6 +20376,7 @@
         </w:rPr>
         <w:t>p</w:t>
       </w:r>
+      <w:proofErr w:type="spellEnd"/>
       <w:r>
         <w:rPr>
           <w:rFonts w:hint="cs"/>
@@ -20514,6 +20549,7 @@
         </w:rPr>
         <w:t xml:space="preserve"> מוכל בתוך </w:t>
       </w:r>
+      <w:proofErr w:type="spellStart"/>
       <w:r>
         <w:rPr>
           <w:sz w:val="24"/>
@@ -20531,6 +20567,7 @@
         </w:rPr>
         <w:t>p</w:t>
       </w:r>
+      <w:proofErr w:type="spellEnd"/>
       <w:r>
         <w:rPr>
           <w:rFonts w:hint="cs"/>
@@ -21364,7 +21401,25 @@
           <w:rtl/>
           <w:lang w:val="en-US" w:eastAsia="en-US"/>
         </w:rPr>
-        <w:t xml:space="preserve"> היא המהירות ההמוצעת בזמן ומרחב בגובה מסויים, </w:t>
+        <w:t xml:space="preserve"> היא המהירות ההמוצעת בזמן ומרחב בגו</w:t>
+      </w:r>
+      <w:r>
+        <w:rPr>
+          <w:sz w:val="24"/>
+          <w:szCs w:val="24"/>
+          <w:lang w:val="en-US" w:eastAsia="en-US"/>
+        </w:rPr>
+        <w:tab/>
+      </w:r>
+      <w:r>
+        <w:rPr>
+          <w:rFonts w:hint="cs"/>
+          <w:sz w:val="24"/>
+          <w:szCs w:val="24"/>
+          <w:rtl/>
+          <w:lang w:val="en-US" w:eastAsia="en-US"/>
+        </w:rPr>
+        <w:t xml:space="preserve">בה מסויים, </w:t>
       </w:r>
       <w:r>
         <w:rPr>
@@ -22041,6 +22096,7 @@
         </w:rPr>
         <w:t xml:space="preserve"> היא ממוצע תאוצות החלקיקים בתוך </w:t>
       </w:r>
+      <w:proofErr w:type="spellStart"/>
       <w:r>
         <w:rPr>
           <w:sz w:val="24"/>
@@ -22058,6 +22114,7 @@
         </w:rPr>
         <w:t>p</w:t>
       </w:r>
+      <w:proofErr w:type="spellEnd"/>
       <w:r>
         <w:rPr>
           <w:rFonts w:hint="cs"/>
@@ -22152,7 +22209,6 @@
           <w:id w:val="-992416081"/>
           <w:citation/>
         </w:sdtPr>
-        <w:sdtEndPr/>
         <w:sdtContent>
           <w:r>
             <w:rPr>
@@ -24483,7 +24539,6 @@
           <w:id w:val="1627043683"/>
           <w:citation/>
         </w:sdtPr>
-        <w:sdtEndPr/>
         <w:sdtContent>
           <w:r>
             <w:rPr>
@@ -29051,37 +29106,37 @@
           <w:rtl/>
           <w:lang w:bidi="he-IL"/>
         </w:rPr>
-        <w:t xml:space="preserve"> בזמן תכנון </w:t>
-      </w:r>
-      <w:r>
-        <w:rPr>
-          <w:rFonts w:hint="cs"/>
-          <w:sz w:val="24"/>
-          <w:szCs w:val="24"/>
-          <w:rtl/>
-          <w:lang w:bidi="he-IL"/>
-        </w:rPr>
-        <w:t>העיר</w:t>
-      </w:r>
-      <w:r>
-        <w:rPr>
-          <w:rFonts w:hint="cs"/>
-          <w:sz w:val="24"/>
-          <w:szCs w:val="24"/>
-          <w:rtl/>
-          <w:lang w:bidi="he-IL"/>
-        </w:rPr>
-        <w:t xml:space="preserve"> חשוב</w:t>
-      </w:r>
-      <w:r>
-        <w:rPr>
-          <w:rFonts w:hint="cs"/>
-          <w:sz w:val="24"/>
-          <w:szCs w:val="24"/>
-          <w:rtl/>
-          <w:lang w:bidi="he-IL"/>
-        </w:rPr>
-        <w:t xml:space="preserve"> לדעת לאן תזרום הרוח בהשפעתה</w:t>
+        <w:t xml:space="preserve"> </w:t>
+      </w:r>
+      <w:r>
+        <w:rPr>
+          <w:rFonts w:hint="cs"/>
+          <w:sz w:val="24"/>
+          <w:szCs w:val="24"/>
+          <w:rtl/>
+          <w:lang w:bidi="he-IL"/>
+        </w:rPr>
+        <w:t>כשאר מתכננים</w:t>
+      </w:r>
+      <w:r>
+        <w:rPr>
+          <w:rFonts w:hint="cs"/>
+          <w:sz w:val="24"/>
+          <w:szCs w:val="24"/>
+          <w:rtl/>
+          <w:lang w:bidi="he-IL"/>
+        </w:rPr>
+        <w:t xml:space="preserve"> </w:t>
+      </w:r>
+      <w:r>
+        <w:rPr>
+          <w:rFonts w:hint="cs"/>
+          <w:sz w:val="24"/>
+          <w:szCs w:val="24"/>
+          <w:rtl/>
+          <w:lang w:bidi="he-IL"/>
+        </w:rPr>
+        <w:t>עיר חשוב לדעת לאן וכיצד יזרום באוויר</w:t>
       </w:r>
       <w:r>
         <w:rPr>
@@ -29429,7 +29484,6 @@
           <w:id w:val="609477777"/>
           <w:citation/>
         </w:sdtPr>
-        <w:sdtEndPr/>
         <w:sdtContent>
           <w:r>
             <w:rPr>
@@ -29581,7 +29635,6 @@
           <w:id w:val="1351145952"/>
           <w:citation/>
         </w:sdtPr>
-        <w:sdtEndPr/>
         <w:sdtContent>
           <w:r>
             <w:rPr>
@@ -30059,7 +30112,6 @@
           <w:id w:val="1610703238"/>
           <w:citation/>
         </w:sdtPr>
-        <w:sdtEndPr/>
         <w:sdtContent>
           <w:r>
             <w:rPr>
@@ -30608,7 +30660,6 @@
           <w:id w:val="-168183834"/>
           <w:citation/>
         </w:sdtPr>
-        <w:sdtEndPr/>
         <w:sdtContent>
           <w:r>
             <w:rPr>
@@ -30863,7 +30914,6 @@
           <w:id w:val="-1870588559"/>
           <w:citation/>
         </w:sdtPr>
-        <w:sdtEndPr/>
         <w:sdtContent>
           <w:r>
             <w:rPr>
@@ -31066,7 +31116,6 @@
           <w:id w:val="448140218"/>
           <w:citation/>
         </w:sdtPr>
-        <w:sdtEndPr/>
         <w:sdtContent>
           <w:r>
             <w:rPr>
@@ -31316,26 +31365,64 @@
           <w:rtl/>
           <w:lang w:bidi="he-IL"/>
         </w:rPr>
-        <w:t>כדי לקבל השוואה יותר מדויקת ניתן לערוך ניסוי</w:t>
-      </w:r>
-      <w:r>
-        <w:rPr>
-          <w:rFonts w:hint="cs"/>
-          <w:sz w:val="24"/>
-          <w:szCs w:val="24"/>
-          <w:rtl/>
-          <w:lang w:bidi="he-IL"/>
-        </w:rPr>
-        <w:t xml:space="preserve"> המשך</w:t>
-      </w:r>
-      <w:r>
-        <w:rPr>
-          <w:sz w:val="24"/>
-          <w:szCs w:val="24"/>
-          <w:rtl/>
-          <w:lang w:bidi="he-IL"/>
-        </w:rPr>
-        <w:t xml:space="preserve"> המודד את כוח הגרר</w:t>
+        <w:t>כדי לקבל השוואה יותר מדויקת</w:t>
+      </w:r>
+      <w:r>
+        <w:rPr>
+          <w:rFonts w:hint="cs"/>
+          <w:sz w:val="24"/>
+          <w:szCs w:val="24"/>
+          <w:rtl/>
+          <w:lang w:bidi="he-IL"/>
+        </w:rPr>
+        <w:t>,</w:t>
+      </w:r>
+      <w:r>
+        <w:rPr>
+          <w:sz w:val="24"/>
+          <w:szCs w:val="24"/>
+          <w:rtl/>
+          <w:lang w:bidi="he-IL"/>
+        </w:rPr>
+        <w:t xml:space="preserve"> ניתן לערוך ניסוי</w:t>
+      </w:r>
+      <w:r>
+        <w:rPr>
+          <w:rFonts w:hint="cs"/>
+          <w:sz w:val="24"/>
+          <w:szCs w:val="24"/>
+          <w:rtl/>
+          <w:lang w:bidi="he-IL"/>
+        </w:rPr>
+        <w:t xml:space="preserve"> המשך שבמקביל למדידת התאוצות </w:t>
+      </w:r>
+      <w:r>
+        <w:rPr>
+          <w:sz w:val="24"/>
+          <w:szCs w:val="24"/>
+          <w:rtl/>
+          <w:lang w:bidi="he-IL"/>
+        </w:rPr>
+        <w:t>מודד</w:t>
+      </w:r>
+      <w:r>
+        <w:rPr>
+          <w:rFonts w:hint="cs"/>
+          <w:sz w:val="24"/>
+          <w:szCs w:val="24"/>
+          <w:rtl/>
+          <w:lang w:bidi="he-IL"/>
+        </w:rPr>
+        <w:t xml:space="preserve"> גם</w:t>
+      </w:r>
+      <w:r>
+        <w:rPr>
+          <w:sz w:val="24"/>
+          <w:szCs w:val="24"/>
+          <w:rtl/>
+          <w:lang w:bidi="he-IL"/>
+        </w:rPr>
+        <w:t xml:space="preserve"> את כוח הגרר</w:t>
       </w:r>
       <w:r>
         <w:rPr>
@@ -31582,6 +31669,7 @@
         <w:rPr>
           <w:lang w:bidi="he-IL"/>
         </w:rPr>
+        <w:lastRenderedPageBreak/>
         <w:br/>
       </w:r>
     </w:p>
@@ -31590,7 +31678,6 @@
         <w:id w:val="-573587230"/>
         <w:bibliography/>
       </w:sdtPr>
-      <w:sdtEndPr/>
       <w:sdtContent>
         <w:p>
           <w:pPr>
@@ -31623,7 +31710,6 @@
               <w:docPartUnique/>
             </w:docPartObj>
           </w:sdtPr>
-          <w:sdtEndPr/>
           <w:sdtContent>
             <w:p>
               <w:pPr>
@@ -31657,7 +31743,6 @@
                 <w:id w:val="111145805"/>
                 <w:bibliography/>
               </w:sdtPr>
-              <w:sdtEndPr/>
               <w:sdtContent>
                 <w:p>
                   <w:pPr>
@@ -32233,7 +32318,6 @@
         <w:docPartUnique/>
       </w:docPartObj>
     </w:sdtPr>
-    <w:sdtEndPr/>
     <w:sdtContent>
       <w:p>
         <w:pPr>
@@ -32260,7 +32344,6 @@
                         <w:docPartUnique/>
                       </w:docPartObj>
                     </w:sdtPr>
-                    <w:sdtEndPr/>
                     <w:sdtContent>
                       <w:sdt>
                         <w:sdtPr>
@@ -32275,7 +32358,6 @@
                             <w:docPartUnique/>
                           </w:docPartObj>
                         </w:sdtPr>
-                        <w:sdtEndPr/>
                         <w:sdtContent>
                           <w:p>
                             <w:pPr>
@@ -32308,7 +32390,7 @@
                                 <w:sz w:val="48"/>
                                 <w:szCs w:val="48"/>
                               </w:rPr>
-                              <w:t>16</w:t>
+                              <w:t>5</w:t>
                             </w:r>
                             <w:r>
                               <w:rPr>
@@ -34493,7 +34575,7 @@
 </file>
 
 <file path=customXml/itemProps2.xml><?xml version="1.0" encoding="utf-8"?>
-<ds:datastoreItem xmlns:ds="http://schemas.openxmlformats.org/officeDocument/2006/customXml" ds:itemID="{E6F7EB92-7599-427A-98C6-253297CF14F2}">
+<ds:datastoreItem xmlns:ds="http://schemas.openxmlformats.org/officeDocument/2006/customXml" ds:itemID="{4A517618-E5EB-4B61-B606-51C3263660C1}">
   <ds:schemaRefs>
     <ds:schemaRef ds:uri="http://schemas.openxmlformats.org/officeDocument/2006/bibliography"/>
   </ds:schemaRefs>

</xml_diff>